<commit_message>
subtask 4, section 3
</commit_message>
<xml_diff>
--- a/Statistical Analysis/40216004_assignment2_report.docx
+++ b/Statistical Analysis/40216004_assignment2_report.docx
@@ -110,7 +110,6 @@
           <w:id w:val="382607053"/>
           <w:citation/>
         </w:sdtPr>
-        <w:sdtEndPr/>
         <w:sdtContent>
           <w:r>
             <w:fldChar w:fldCharType="begin"/>
@@ -184,7 +183,6 @@
           <w:id w:val="-950630210"/>
           <w:citation/>
         </w:sdtPr>
-        <w:sdtEndPr/>
         <w:sdtContent>
           <w:r>
             <w:fldChar w:fldCharType="begin"/>
@@ -913,25 +911,7 @@
           <w:color w:val="000000"/>
           <w:shd w:val="clear" w:color="auto" w:fill="FFFFFF"/>
         </w:rPr>
-        <w:t xml:space="preserve">The Python package </w:t>
-      </w:r>
-      <w:r>
-        <w:rPr>
-          <w:rFonts w:cstheme="minorHAnsi"/>
-          <w:color w:val="000000"/>
-          <w:shd w:val="clear" w:color="auto" w:fill="FFFFFF"/>
-        </w:rPr>
-        <w:t>Pillow</w:t>
-      </w:r>
-      <w:bookmarkStart w:id="1" w:name="_GoBack"/>
-      <w:bookmarkEnd w:id="1"/>
-      <w:r>
-        <w:rPr>
-          <w:rFonts w:cstheme="minorHAnsi"/>
-          <w:color w:val="000000"/>
-          <w:shd w:val="clear" w:color="auto" w:fill="FFFFFF"/>
-        </w:rPr>
-        <w:t xml:space="preserve"> is installed</w:t>
+        <w:t>The Python package Pillow is installed</w:t>
       </w:r>
     </w:p>
     <w:p>
@@ -1125,11 +1105,11 @@
       <w:pPr>
         <w:pStyle w:val="Heading2"/>
       </w:pPr>
-      <w:bookmarkStart w:id="2" w:name="_Ref24574640"/>
+      <w:bookmarkStart w:id="1" w:name="_Ref24574640"/>
       <w:r>
         <w:t>Requirements</w:t>
       </w:r>
-      <w:bookmarkEnd w:id="2"/>
+      <w:bookmarkEnd w:id="1"/>
     </w:p>
     <w:p>
       <w:r>
@@ -1140,7 +1120,6 @@
           <w:id w:val="1507409868"/>
           <w:citation/>
         </w:sdtPr>
-        <w:sdtEndPr/>
         <w:sdtContent>
           <w:r>
             <w:fldChar w:fldCharType="begin"/>
@@ -2726,19 +2705,32 @@
         <w:pStyle w:val="Caption"/>
         <w:jc w:val="center"/>
       </w:pPr>
-      <w:bookmarkStart w:id="3" w:name="_Ref24497213"/>
+      <w:bookmarkStart w:id="2" w:name="_Ref24497213"/>
       <w:r>
         <w:t xml:space="preserve">Figure </w:t>
       </w:r>
-      <w:fldSimple w:instr=" SEQ Figure \* ARABIC ">
-        <w:r>
-          <w:rPr>
-            <w:noProof/>
-          </w:rPr>
-          <w:t>1</w:t>
-        </w:r>
-      </w:fldSimple>
-      <w:bookmarkEnd w:id="3"/>
+      <w:r>
+        <w:fldChar w:fldCharType="begin"/>
+      </w:r>
+      <w:r>
+        <w:instrText xml:space="preserve"> SEQ Figure \* ARABIC </w:instrText>
+      </w:r>
+      <w:r>
+        <w:fldChar w:fldCharType="separate"/>
+      </w:r>
+      <w:r>
+        <w:rPr>
+          <w:noProof/>
+        </w:rPr>
+        <w:t>1</w:t>
+      </w:r>
+      <w:r>
+        <w:rPr>
+          <w:noProof/>
+        </w:rPr>
+        <w:fldChar w:fldCharType="end"/>
+      </w:r>
+      <w:bookmarkEnd w:id="2"/>
       <w:r>
         <w:t xml:space="preserve"> Counted 3-tile</w:t>
       </w:r>
@@ -2839,19 +2831,32 @@
         <w:pStyle w:val="Caption"/>
         <w:jc w:val="center"/>
       </w:pPr>
-      <w:bookmarkStart w:id="4" w:name="_Ref24497431"/>
+      <w:bookmarkStart w:id="3" w:name="_Ref24497431"/>
       <w:r>
         <w:t xml:space="preserve">Figure </w:t>
       </w:r>
-      <w:fldSimple w:instr=" SEQ Figure \* ARABIC ">
-        <w:r>
-          <w:rPr>
-            <w:noProof/>
-          </w:rPr>
-          <w:t>2</w:t>
-        </w:r>
-      </w:fldSimple>
-      <w:bookmarkEnd w:id="4"/>
+      <w:r>
+        <w:fldChar w:fldCharType="begin"/>
+      </w:r>
+      <w:r>
+        <w:instrText xml:space="preserve"> SEQ Figure \* ARABIC </w:instrText>
+      </w:r>
+      <w:r>
+        <w:fldChar w:fldCharType="separate"/>
+      </w:r>
+      <w:r>
+        <w:rPr>
+          <w:noProof/>
+        </w:rPr>
+        <w:t>2</w:t>
+      </w:r>
+      <w:r>
+        <w:rPr>
+          <w:noProof/>
+        </w:rPr>
+        <w:fldChar w:fldCharType="end"/>
+      </w:r>
+      <w:bookmarkEnd w:id="3"/>
       <w:r>
         <w:t xml:space="preserve"> Not Counted 3-tile</w:t>
       </w:r>
@@ -2929,7 +2934,6 @@
         </w:placeholder>
         <w:group/>
       </w:sdtPr>
-      <w:sdtEndPr/>
       <w:sdtContent>
         <w:p>
           <w:pPr>
@@ -3044,19 +3048,32 @@
         <w:pStyle w:val="Caption"/>
         <w:jc w:val="center"/>
       </w:pPr>
-      <w:bookmarkStart w:id="5" w:name="_Ref24497967"/>
+      <w:bookmarkStart w:id="4" w:name="_Ref24497967"/>
       <w:r>
         <w:t xml:space="preserve">Figure </w:t>
       </w:r>
-      <w:fldSimple w:instr=" SEQ Figure \* ARABIC ">
-        <w:r>
-          <w:rPr>
-            <w:noProof/>
-          </w:rPr>
-          <w:t>3</w:t>
-        </w:r>
-      </w:fldSimple>
-      <w:bookmarkEnd w:id="5"/>
+      <w:r>
+        <w:fldChar w:fldCharType="begin"/>
+      </w:r>
+      <w:r>
+        <w:instrText xml:space="preserve"> SEQ Figure \* ARABIC </w:instrText>
+      </w:r>
+      <w:r>
+        <w:fldChar w:fldCharType="separate"/>
+      </w:r>
+      <w:r>
+        <w:rPr>
+          <w:noProof/>
+        </w:rPr>
+        <w:t>3</w:t>
+      </w:r>
+      <w:r>
+        <w:rPr>
+          <w:noProof/>
+        </w:rPr>
+        <w:fldChar w:fldCharType="end"/>
+      </w:r>
+      <w:bookmarkEnd w:id="4"/>
       <w:r>
         <w:t xml:space="preserve"> Images of banana and pencil</w:t>
       </w:r>
@@ -3420,19 +3437,32 @@
         <w:pStyle w:val="Caption"/>
         <w:jc w:val="center"/>
       </w:pPr>
-      <w:bookmarkStart w:id="6" w:name="_Ref24567035"/>
+      <w:bookmarkStart w:id="5" w:name="_Ref24567035"/>
       <w:r>
         <w:t xml:space="preserve">Figure </w:t>
       </w:r>
-      <w:fldSimple w:instr=" SEQ Figure \* ARABIC ">
-        <w:r>
-          <w:rPr>
-            <w:noProof/>
-          </w:rPr>
-          <w:t>4</w:t>
-        </w:r>
-      </w:fldSimple>
-      <w:bookmarkEnd w:id="6"/>
+      <w:r>
+        <w:fldChar w:fldCharType="begin"/>
+      </w:r>
+      <w:r>
+        <w:instrText xml:space="preserve"> SEQ Figure \* ARABIC </w:instrText>
+      </w:r>
+      <w:r>
+        <w:fldChar w:fldCharType="separate"/>
+      </w:r>
+      <w:r>
+        <w:rPr>
+          <w:noProof/>
+        </w:rPr>
+        <w:t>4</w:t>
+      </w:r>
+      <w:r>
+        <w:rPr>
+          <w:noProof/>
+        </w:rPr>
+        <w:fldChar w:fldCharType="end"/>
+      </w:r>
+      <w:bookmarkEnd w:id="5"/>
       <w:r>
         <w:t xml:space="preserve"> Counted tile in Crossness</w:t>
       </w:r>
@@ -3498,7 +3528,6 @@
         </w:placeholder>
         <w:group/>
       </w:sdtPr>
-      <w:sdtEndPr/>
       <w:sdtContent>
         <w:p>
           <w:pPr>
@@ -3710,54 +3739,67 @@
         <w:pStyle w:val="Caption"/>
         <w:jc w:val="center"/>
       </w:pPr>
-      <w:bookmarkStart w:id="7" w:name="_Ref24571943"/>
+      <w:bookmarkStart w:id="6" w:name="_Ref24571943"/>
       <w:r>
         <w:t xml:space="preserve">Figure </w:t>
       </w:r>
-      <w:fldSimple w:instr=" SEQ Figure \* ARABIC ">
-        <w:r>
-          <w:rPr>
-            <w:noProof/>
-          </w:rPr>
-          <w:t>5</w:t>
-        </w:r>
-      </w:fldSimple>
+      <w:r>
+        <w:fldChar w:fldCharType="begin"/>
+      </w:r>
+      <w:r>
+        <w:instrText xml:space="preserve"> SEQ Figure \* ARABIC </w:instrText>
+      </w:r>
+      <w:r>
+        <w:fldChar w:fldCharType="separate"/>
+      </w:r>
+      <w:r>
+        <w:rPr>
+          <w:noProof/>
+        </w:rPr>
+        <w:t>5</w:t>
+      </w:r>
+      <w:r>
+        <w:rPr>
+          <w:noProof/>
+        </w:rPr>
+        <w:fldChar w:fldCharType="end"/>
+      </w:r>
+      <w:bookmarkEnd w:id="6"/>
+      <w:r>
+        <w:t xml:space="preserve"> Things for Feature 16</w:t>
+      </w:r>
+    </w:p>
+    <w:p>
+      <w:pPr>
+        <w:pStyle w:val="Heading4"/>
+      </w:pPr>
+      <w:r>
+        <w:t>Implementation</w:t>
+      </w:r>
+    </w:p>
+    <w:p>
+      <w:r>
+        <w:t>F</w:t>
+      </w:r>
+      <w:r>
+        <w:t xml:space="preserve">or each 3-tile containing at least one pixel </w:t>
+      </w:r>
+      <w:r>
+        <w:t>which is in the range of the image,</w:t>
+      </w:r>
+      <w:r>
+        <w:t xml:space="preserve"> we find all black pixels in the tile. If the black pixels meet the requirement, this tile is counted. The final value is the number of counted 3-tiles.</w:t>
+      </w:r>
+    </w:p>
+    <w:p>
+      <w:pPr>
+        <w:pStyle w:val="Heading3"/>
+      </w:pPr>
+      <w:bookmarkStart w:id="7" w:name="_Ref24568599"/>
+      <w:r>
+        <w:t>Feature 17</w:t>
+      </w:r>
       <w:bookmarkEnd w:id="7"/>
-      <w:r>
-        <w:t xml:space="preserve"> Things for Feature 16</w:t>
-      </w:r>
-    </w:p>
-    <w:p>
-      <w:pPr>
-        <w:pStyle w:val="Heading4"/>
-      </w:pPr>
-      <w:r>
-        <w:t>Implementation</w:t>
-      </w:r>
-    </w:p>
-    <w:p>
-      <w:r>
-        <w:t>F</w:t>
-      </w:r>
-      <w:r>
-        <w:t xml:space="preserve">or each 3-tile containing at least one pixel </w:t>
-      </w:r>
-      <w:r>
-        <w:t>which is in the range of the image,</w:t>
-      </w:r>
-      <w:r>
-        <w:t xml:space="preserve"> we find all black pixels in the tile. If the black pixels meet the requirement, this tile is counted. The final value is the number of counted 3-tiles.</w:t>
-      </w:r>
-    </w:p>
-    <w:p>
-      <w:pPr>
-        <w:pStyle w:val="Heading3"/>
-      </w:pPr>
-      <w:bookmarkStart w:id="8" w:name="_Ref24568599"/>
-      <w:r>
-        <w:t>Feature 17</w:t>
-      </w:r>
-      <w:bookmarkEnd w:id="8"/>
     </w:p>
     <w:p>
       <w:pPr>
@@ -4354,33 +4396,46 @@
         <w:pStyle w:val="Caption"/>
         <w:jc w:val="center"/>
       </w:pPr>
-      <w:bookmarkStart w:id="9" w:name="_Ref24570286"/>
+      <w:bookmarkStart w:id="8" w:name="_Ref24570286"/>
       <w:r>
         <w:t xml:space="preserve">Figure </w:t>
       </w:r>
-      <w:fldSimple w:instr=" SEQ Figure \* ARABIC ">
-        <w:r>
-          <w:rPr>
-            <w:noProof/>
-          </w:rPr>
-          <w:t>6</w:t>
-        </w:r>
-      </w:fldSimple>
+      <w:r>
+        <w:fldChar w:fldCharType="begin"/>
+      </w:r>
+      <w:r>
+        <w:instrText xml:space="preserve"> SEQ Figure \* ARABIC </w:instrText>
+      </w:r>
+      <w:r>
+        <w:fldChar w:fldCharType="separate"/>
+      </w:r>
+      <w:r>
+        <w:rPr>
+          <w:noProof/>
+        </w:rPr>
+        <w:t>6</w:t>
+      </w:r>
+      <w:r>
+        <w:rPr>
+          <w:noProof/>
+        </w:rPr>
+        <w:fldChar w:fldCharType="end"/>
+      </w:r>
+      <w:bookmarkEnd w:id="8"/>
+      <w:r>
+        <w:t xml:space="preserve"> An Example for Feature 17</w:t>
+      </w:r>
+    </w:p>
+    <w:p/>
+    <w:p>
+      <w:pPr>
+        <w:pStyle w:val="Heading3"/>
+      </w:pPr>
+      <w:bookmarkStart w:id="9" w:name="_Ref24570010"/>
+      <w:r>
+        <w:t>Feature 18</w:t>
+      </w:r>
       <w:bookmarkEnd w:id="9"/>
-      <w:r>
-        <w:t xml:space="preserve"> An Example for Feature 17</w:t>
-      </w:r>
-    </w:p>
-    <w:p/>
-    <w:p>
-      <w:pPr>
-        <w:pStyle w:val="Heading3"/>
-      </w:pPr>
-      <w:bookmarkStart w:id="10" w:name="_Ref24570010"/>
-      <w:r>
-        <w:t>Feature 18</w:t>
-      </w:r>
-      <w:bookmarkEnd w:id="10"/>
     </w:p>
     <w:p>
       <w:pPr>
@@ -4718,7 +4773,7 @@
         <w:rPr>
           <w:noProof/>
         </w:rPr>
-        <w:t>6</w:t>
+        <w:t>7</w:t>
       </w:r>
       <w:r>
         <w:rPr>
@@ -4874,19 +4929,32 @@
         <w:pStyle w:val="Caption"/>
         <w:jc w:val="center"/>
       </w:pPr>
-      <w:bookmarkStart w:id="11" w:name="_Ref24569312"/>
+      <w:bookmarkStart w:id="10" w:name="_Ref24569312"/>
       <w:r>
         <w:t xml:space="preserve">Figure </w:t>
       </w:r>
-      <w:fldSimple w:instr=" SEQ Figure \* ARABIC ">
-        <w:r>
-          <w:rPr>
-            <w:noProof/>
-          </w:rPr>
-          <w:t>7</w:t>
-        </w:r>
-      </w:fldSimple>
-      <w:bookmarkEnd w:id="11"/>
+      <w:r>
+        <w:fldChar w:fldCharType="begin"/>
+      </w:r>
+      <w:r>
+        <w:instrText xml:space="preserve"> SEQ Figure \* ARABIC </w:instrText>
+      </w:r>
+      <w:r>
+        <w:fldChar w:fldCharType="separate"/>
+      </w:r>
+      <w:r>
+        <w:rPr>
+          <w:noProof/>
+        </w:rPr>
+        <w:t>7</w:t>
+      </w:r>
+      <w:r>
+        <w:rPr>
+          <w:noProof/>
+        </w:rPr>
+        <w:fldChar w:fldCharType="end"/>
+      </w:r>
+      <w:bookmarkEnd w:id="10"/>
       <w:r>
         <w:rPr>
           <w:noProof/>
@@ -5340,7 +5408,6 @@
         </w:placeholder>
         <w:group/>
       </w:sdtPr>
-      <w:sdtEndPr/>
       <w:sdtContent>
         <w:p>
           <w:pPr>
@@ -5502,19 +5569,32 @@
         <w:pStyle w:val="Caption"/>
         <w:jc w:val="center"/>
       </w:pPr>
-      <w:bookmarkStart w:id="12" w:name="_Ref24572117"/>
+      <w:bookmarkStart w:id="11" w:name="_Ref24572117"/>
       <w:r>
         <w:t xml:space="preserve">Figure </w:t>
       </w:r>
-      <w:fldSimple w:instr=" SEQ Figure \* ARABIC ">
-        <w:r>
-          <w:rPr>
-            <w:noProof/>
-          </w:rPr>
-          <w:t>8</w:t>
-        </w:r>
-      </w:fldSimple>
-      <w:bookmarkEnd w:id="12"/>
+      <w:r>
+        <w:fldChar w:fldCharType="begin"/>
+      </w:r>
+      <w:r>
+        <w:instrText xml:space="preserve"> SEQ Figure \* ARABIC </w:instrText>
+      </w:r>
+      <w:r>
+        <w:fldChar w:fldCharType="separate"/>
+      </w:r>
+      <w:r>
+        <w:rPr>
+          <w:noProof/>
+        </w:rPr>
+        <w:t>8</w:t>
+      </w:r>
+      <w:r>
+        <w:rPr>
+          <w:noProof/>
+        </w:rPr>
+        <w:fldChar w:fldCharType="end"/>
+      </w:r>
+      <w:bookmarkEnd w:id="11"/>
       <w:r>
         <w:t xml:space="preserve"> Example</w:t>
       </w:r>
@@ -5958,16 +6038,3125 @@
         <w:t>Implementation</w:t>
       </w:r>
     </w:p>
+    <w:p>
+      <w:r>
+        <w:t xml:space="preserve">For each question, there is a corresponding folder under the directory </w:t>
+      </w:r>
+      <w:r>
+        <w:rPr>
+          <w:i/>
+        </w:rPr>
+        <w:t>section3_code</w:t>
+      </w:r>
+      <w:r>
+        <w:t xml:space="preserve"> with the name of the index of the question. Under the that folder, there is a runme.R file where is the start point of the R script. To rerun the R script for each question, make sure</w:t>
+      </w:r>
+    </w:p>
+    <w:p>
+      <w:pPr>
+        <w:pStyle w:val="ListParagraph"/>
+        <w:numPr>
+          <w:ilvl w:val="0"/>
+          <w:numId w:val="1"/>
+        </w:numPr>
+      </w:pPr>
+      <w:r>
+        <w:t xml:space="preserve">The current working directory is </w:t>
+      </w:r>
+      <w:r>
+        <w:rPr>
+          <w:i/>
+        </w:rPr>
+        <w:t>section3_code</w:t>
+      </w:r>
+      <w:r>
+        <w:rPr>
+          <w:i/>
+        </w:rPr>
+        <w:t>/questionX</w:t>
+      </w:r>
+      <w:r>
+        <w:t xml:space="preserve">, where X is the index of the question. (e.g. </w:t>
+      </w:r>
+      <w:r>
+        <w:rPr>
+          <w:i/>
+        </w:rPr>
+        <w:t>section3_code/question1</w:t>
+      </w:r>
+      <w:r>
+        <w:t>)</w:t>
+      </w:r>
+    </w:p>
+    <w:p>
+      <w:pPr>
+        <w:pStyle w:val="ListParagraph"/>
+        <w:numPr>
+          <w:ilvl w:val="0"/>
+          <w:numId w:val="1"/>
+        </w:numPr>
+      </w:pPr>
+      <w:r>
+        <w:t xml:space="preserve">All R libraries in the R script </w:t>
+      </w:r>
+      <w:r>
+        <w:rPr>
+          <w:i/>
+        </w:rPr>
+        <w:t>section3_code</w:t>
+      </w:r>
+      <w:r>
+        <w:rPr>
+          <w:i/>
+        </w:rPr>
+        <w:t>/utilities/libraries.R</w:t>
+      </w:r>
+      <w:r>
+        <w:t xml:space="preserve"> are installed</w:t>
+      </w:r>
+    </w:p>
+    <w:p>
+      <w:r>
+        <w:t>Then execute the command</w:t>
+      </w:r>
+    </w:p>
+    <w:p>
+      <w:pPr>
+        <w:rPr>
+          <w:rFonts w:eastAsiaTheme="minorEastAsia"/>
+        </w:rPr>
+      </w:pPr>
+      <m:oMathPara>
+        <m:oMath>
+          <m:r>
+            <w:rPr>
+              <w:rFonts w:ascii="Cambria Math" w:hAnsi="Cambria Math"/>
+            </w:rPr>
+            <m:t>r&lt; runme.R--no-save</m:t>
+          </m:r>
+        </m:oMath>
+      </m:oMathPara>
+    </w:p>
+    <w:p>
+      <w:r>
+        <w:t xml:space="preserve">The figures/graphs will be generated at the directory </w:t>
+      </w:r>
+      <w:r>
+        <w:rPr>
+          <w:i/>
+        </w:rPr>
+        <w:t>section3_code</w:t>
+      </w:r>
+      <w:r>
+        <w:rPr>
+          <w:i/>
+        </w:rPr>
+        <w:t>/</w:t>
+      </w:r>
+      <w:r>
+        <w:rPr>
+          <w:i/>
+        </w:rPr>
+        <w:t>questionX/output</w:t>
+      </w:r>
+      <w:r>
+        <w:t>, where X is the index of the question</w:t>
+      </w:r>
+      <w:r>
+        <w:t>.</w:t>
+      </w:r>
+    </w:p>
+    <w:p>
+      <w:pPr>
+        <w:pStyle w:val="Heading2"/>
+      </w:pPr>
+      <w:r>
+        <w:t>Subtask</w:t>
+      </w:r>
+      <w:r>
+        <w:t xml:space="preserve"> 1</w:t>
+      </w:r>
+    </w:p>
+    <w:p>
+      <w:pPr>
+        <w:pStyle w:val="Heading3"/>
+      </w:pPr>
+      <w:r>
+        <w:t>Requirement</w:t>
+      </w:r>
+    </w:p>
+    <w:p>
+      <w:r>
+        <w:t>Three features (nr_pix, height and cols_with_5) are needed to be analysed, and we need to perform them on three gourps (fullset, non-living and living) of things. Hence, there are nine combinations.</w:t>
+      </w:r>
+    </w:p>
+    <w:p>
+      <w:pPr>
+        <w:pStyle w:val="Heading3"/>
+      </w:pPr>
+      <w:r>
+        <w:t>Implementation</w:t>
+      </w:r>
+    </w:p>
+    <w:p>
+      <w:r>
+        <w:t xml:space="preserve">For each combination, we </w:t>
+      </w:r>
+      <w:r>
+        <w:t>have</w:t>
+      </w:r>
+      <w:r>
+        <w:t xml:space="preserve"> two figures. The first figure is the histogram of the distribution with a green line indicating the density of the distribution</w:t>
+      </w:r>
+      <w:r>
+        <w:t xml:space="preserve">, </w:t>
+      </w:r>
+      <w:r>
+        <w:t>and a red line showing the normal distribution</w:t>
+      </w:r>
+      <w:r>
+        <w:t xml:space="preserve"> of the sample mean and standard deviation</w:t>
+      </w:r>
+      <w:r>
+        <w:t>. The second figure is a GG Plot which demonstrates the association between theoretical quantile and actualy quantile.</w:t>
+      </w:r>
+    </w:p>
+    <w:p>
+      <w:pPr>
+        <w:pStyle w:val="Heading3"/>
+      </w:pPr>
+      <w:r>
+        <w:t>Reasoning</w:t>
+      </w:r>
+    </w:p>
+    <w:p>
+      <w:r>
+        <w:t xml:space="preserve">We we use histogram and Q-Q line </w:t>
+      </w:r>
+      <w:r>
+        <w:t>for the analysation. By using historgram with density line, we can identify the shape</w:t>
+      </w:r>
+      <w:r>
+        <w:t>s</w:t>
+      </w:r>
+      <w:r>
+        <w:t xml:space="preserve"> of the distribution</w:t>
+      </w:r>
+      <w:r>
+        <w:t>s</w:t>
+      </w:r>
+      <w:r>
+        <w:t>. We use Q-Q line to see the normality of the distribution</w:t>
+      </w:r>
+      <w:r>
+        <w:t>s</w:t>
+      </w:r>
+      <w:r>
+        <w:t>.</w:t>
+      </w:r>
+    </w:p>
+    <w:p>
+      <w:pPr>
+        <w:pStyle w:val="Heading3"/>
+      </w:pPr>
+      <w:r>
+        <w:t>Result</w:t>
+      </w:r>
+    </w:p>
+    <w:p>
+      <w:pPr>
+        <w:pStyle w:val="Heading4"/>
+      </w:pPr>
+      <w:r>
+        <w:t>nr_pix</w:t>
+      </w:r>
+    </w:p>
+    <w:p>
+      <w:r>
+        <w:t xml:space="preserve">For the shape of the distribution of feature </w:t>
+      </w:r>
+      <w:r>
+        <w:rPr>
+          <w:i/>
+        </w:rPr>
+        <w:t xml:space="preserve">nr_pix </w:t>
+      </w:r>
+      <w:r>
+        <w:t xml:space="preserve">for fullset, </w:t>
+      </w:r>
+      <w:r>
+        <w:fldChar w:fldCharType="begin"/>
+      </w:r>
+      <w:r>
+        <w:instrText xml:space="preserve"> REF _Ref24595160 \h </w:instrText>
+      </w:r>
+      <w:r>
+        <w:fldChar w:fldCharType="separate"/>
+      </w:r>
+      <w:r>
+        <w:t xml:space="preserve">Figure </w:t>
+      </w:r>
+      <w:r>
+        <w:rPr>
+          <w:noProof/>
+        </w:rPr>
+        <w:t>9</w:t>
+      </w:r>
+      <w:r>
+        <w:fldChar w:fldCharType="end"/>
+      </w:r>
+      <w:r>
+        <w:t xml:space="preserve"> shows that the modality is unimodal, and the skewness is </w:t>
+      </w:r>
+      <w:r>
+        <w:rPr>
+          <w:noProof/>
+          <w:lang w:eastAsia="en-GB"/>
+        </w:rPr>
+        <w:t>right skew</w:t>
+      </w:r>
+      <w:r>
+        <w:t xml:space="preserve">. </w:t>
+      </w:r>
+      <w:r>
+        <w:fldChar w:fldCharType="begin"/>
+      </w:r>
+      <w:r>
+        <w:instrText xml:space="preserve"> REF _Ref24638109 \h </w:instrText>
+      </w:r>
+      <w:r>
+        <w:fldChar w:fldCharType="separate"/>
+      </w:r>
+      <w:r>
+        <w:t xml:space="preserve">Figure </w:t>
+      </w:r>
+      <w:r>
+        <w:rPr>
+          <w:noProof/>
+        </w:rPr>
+        <w:t>10</w:t>
+      </w:r>
+      <w:r>
+        <w:fldChar w:fldCharType="end"/>
+      </w:r>
+      <w:r>
+        <w:t xml:space="preserve"> illustrates that the normality of the distribution is right skew.</w:t>
+      </w:r>
+    </w:p>
+    <w:p>
+      <w:pPr>
+        <w:keepNext/>
+        <w:jc w:val="center"/>
+      </w:pPr>
+      <w:r>
+        <w:rPr>
+          <w:noProof/>
+          <w:lang w:eastAsia="en-GB"/>
+        </w:rPr>
+        <w:drawing>
+          <wp:inline distT="0" distB="0" distL="0" distR="0" wp14:anchorId="638C8A6E" wp14:editId="21A79433">
+            <wp:extent cx="3048000" cy="3048000"/>
+            <wp:effectExtent l="0" t="0" r="0" b="0"/>
+            <wp:docPr id="21" name="Picture 21"/>
+            <wp:cNvGraphicFramePr>
+              <a:graphicFrameLocks xmlns:a="http://schemas.openxmlformats.org/drawingml/2006/main" noChangeAspect="1"/>
+            </wp:cNvGraphicFramePr>
+            <a:graphic xmlns:a="http://schemas.openxmlformats.org/drawingml/2006/main">
+              <a:graphicData uri="http://schemas.openxmlformats.org/drawingml/2006/picture">
+                <pic:pic xmlns:pic="http://schemas.openxmlformats.org/drawingml/2006/picture">
+                  <pic:nvPicPr>
+                    <pic:cNvPr id="21" name="fullset_nr_pix.jpeg"/>
+                    <pic:cNvPicPr/>
+                  </pic:nvPicPr>
+                  <pic:blipFill>
+                    <a:blip r:embed="rId21">
+                      <a:extLst>
+                        <a:ext uri="{28A0092B-C50C-407E-A947-70E740481C1C}">
+                          <a14:useLocalDpi xmlns:a14="http://schemas.microsoft.com/office/drawing/2010/main" val="0"/>
+                        </a:ext>
+                      </a:extLst>
+                    </a:blip>
+                    <a:stretch>
+                      <a:fillRect/>
+                    </a:stretch>
+                  </pic:blipFill>
+                  <pic:spPr>
+                    <a:xfrm>
+                      <a:off x="0" y="0"/>
+                      <a:ext cx="3048000" cy="3048000"/>
+                    </a:xfrm>
+                    <a:prstGeom prst="rect">
+                      <a:avLst/>
+                    </a:prstGeom>
+                  </pic:spPr>
+                </pic:pic>
+              </a:graphicData>
+            </a:graphic>
+          </wp:inline>
+        </w:drawing>
+      </w:r>
+    </w:p>
+    <w:p>
+      <w:pPr>
+        <w:pStyle w:val="Caption"/>
+        <w:jc w:val="center"/>
+      </w:pPr>
+      <w:bookmarkStart w:id="12" w:name="_Ref24595160"/>
+      <w:r>
+        <w:t xml:space="preserve">Figure </w:t>
+      </w:r>
+      <w:r>
+        <w:fldChar w:fldCharType="begin"/>
+      </w:r>
+      <w:r>
+        <w:instrText xml:space="preserve"> SEQ Figure \* ARABIC </w:instrText>
+      </w:r>
+      <w:r>
+        <w:fldChar w:fldCharType="separate"/>
+      </w:r>
+      <w:r>
+        <w:rPr>
+          <w:noProof/>
+        </w:rPr>
+        <w:t>9</w:t>
+      </w:r>
+      <w:r>
+        <w:rPr>
+          <w:noProof/>
+        </w:rPr>
+        <w:fldChar w:fldCharType="end"/>
+      </w:r>
+      <w:bookmarkEnd w:id="12"/>
+      <w:r>
+        <w:t xml:space="preserve"> Histogram of</w:t>
+      </w:r>
+      <w:r>
+        <w:t xml:space="preserve"> the distribution of</w:t>
+      </w:r>
+      <w:r>
+        <w:t xml:space="preserve"> nr_pix for fullset</w:t>
+      </w:r>
+    </w:p>
+    <w:p>
+      <w:pPr>
+        <w:keepNext/>
+        <w:jc w:val="center"/>
+      </w:pPr>
+      <w:r>
+        <w:rPr>
+          <w:rFonts w:cstheme="minorHAnsi"/>
+          <w:noProof/>
+          <w:color w:val="000000"/>
+          <w:shd w:val="clear" w:color="auto" w:fill="FFFFFF"/>
+          <w:lang w:eastAsia="en-GB"/>
+        </w:rPr>
+        <w:drawing>
+          <wp:inline distT="0" distB="0" distL="0" distR="0" wp14:anchorId="4567D46F" wp14:editId="3B4D7B5E">
+            <wp:extent cx="3048000" cy="3048000"/>
+            <wp:effectExtent l="0" t="0" r="0" b="0"/>
+            <wp:docPr id="40" name="Picture 40"/>
+            <wp:cNvGraphicFramePr>
+              <a:graphicFrameLocks xmlns:a="http://schemas.openxmlformats.org/drawingml/2006/main" noChangeAspect="1"/>
+            </wp:cNvGraphicFramePr>
+            <a:graphic xmlns:a="http://schemas.openxmlformats.org/drawingml/2006/main">
+              <a:graphicData uri="http://schemas.openxmlformats.org/drawingml/2006/picture">
+                <pic:pic xmlns:pic="http://schemas.openxmlformats.org/drawingml/2006/picture">
+                  <pic:nvPicPr>
+                    <pic:cNvPr id="40" name="fullset_nr_pix_qqline.jpeg"/>
+                    <pic:cNvPicPr/>
+                  </pic:nvPicPr>
+                  <pic:blipFill>
+                    <a:blip r:embed="rId22">
+                      <a:extLst>
+                        <a:ext uri="{28A0092B-C50C-407E-A947-70E740481C1C}">
+                          <a14:useLocalDpi xmlns:a14="http://schemas.microsoft.com/office/drawing/2010/main" val="0"/>
+                        </a:ext>
+                      </a:extLst>
+                    </a:blip>
+                    <a:stretch>
+                      <a:fillRect/>
+                    </a:stretch>
+                  </pic:blipFill>
+                  <pic:spPr>
+                    <a:xfrm>
+                      <a:off x="0" y="0"/>
+                      <a:ext cx="3048000" cy="3048000"/>
+                    </a:xfrm>
+                    <a:prstGeom prst="rect">
+                      <a:avLst/>
+                    </a:prstGeom>
+                  </pic:spPr>
+                </pic:pic>
+              </a:graphicData>
+            </a:graphic>
+          </wp:inline>
+        </w:drawing>
+      </w:r>
+    </w:p>
+    <w:p>
+      <w:pPr>
+        <w:pStyle w:val="Caption"/>
+        <w:jc w:val="center"/>
+      </w:pPr>
+      <w:bookmarkStart w:id="13" w:name="_Ref24638109"/>
+      <w:r>
+        <w:t xml:space="preserve">Figure </w:t>
+      </w:r>
+      <w:r>
+        <w:fldChar w:fldCharType="begin"/>
+      </w:r>
+      <w:r>
+        <w:instrText xml:space="preserve"> SEQ Figure \* ARABIC </w:instrText>
+      </w:r>
+      <w:r>
+        <w:fldChar w:fldCharType="separate"/>
+      </w:r>
+      <w:r>
+        <w:rPr>
+          <w:noProof/>
+        </w:rPr>
+        <w:t>10</w:t>
+      </w:r>
+      <w:r>
+        <w:rPr>
+          <w:noProof/>
+        </w:rPr>
+        <w:fldChar w:fldCharType="end"/>
+      </w:r>
+      <w:bookmarkEnd w:id="13"/>
+      <w:r>
+        <w:t xml:space="preserve"> </w:t>
+      </w:r>
+      <w:r>
+        <w:t xml:space="preserve">QQ Plot of nr_pix for </w:t>
+      </w:r>
+      <w:r>
+        <w:t>fullset</w:t>
+      </w:r>
+    </w:p>
+    <w:p>
+      <w:r>
+        <w:t xml:space="preserve">For the shape of the distribution of feature </w:t>
+      </w:r>
+      <w:r>
+        <w:rPr>
+          <w:i/>
+        </w:rPr>
+        <w:t xml:space="preserve">nr_pix </w:t>
+      </w:r>
+      <w:r>
+        <w:t xml:space="preserve">for non-living things, </w:t>
+      </w:r>
+      <w:r>
+        <w:fldChar w:fldCharType="begin"/>
+      </w:r>
+      <w:r>
+        <w:instrText xml:space="preserve"> REF _Ref24595161 \h </w:instrText>
+      </w:r>
+      <w:r>
+        <w:fldChar w:fldCharType="separate"/>
+      </w:r>
+      <w:r>
+        <w:t xml:space="preserve">Figure </w:t>
+      </w:r>
+      <w:r>
+        <w:rPr>
+          <w:noProof/>
+        </w:rPr>
+        <w:t>11</w:t>
+      </w:r>
+      <w:r>
+        <w:fldChar w:fldCharType="end"/>
+      </w:r>
+      <w:r>
+        <w:t xml:space="preserve"> </w:t>
+      </w:r>
+      <w:r>
+        <w:t xml:space="preserve">shows that the modality is </w:t>
+      </w:r>
+      <w:r>
+        <w:t>un</w:t>
+      </w:r>
+      <w:r>
+        <w:t>imodal</w:t>
+      </w:r>
+      <w:r>
+        <w:t xml:space="preserve"> (</w:t>
+      </w:r>
+      <w:r>
+        <w:t>ignoring</w:t>
+      </w:r>
+      <w:r>
+        <w:t xml:space="preserve"> </w:t>
+      </w:r>
+      <w:r>
+        <w:t>the</w:t>
+      </w:r>
+      <w:r>
+        <w:t xml:space="preserve"> small peak at the left)</w:t>
+      </w:r>
+      <w:r>
+        <w:t xml:space="preserve">, and the skewness </w:t>
+      </w:r>
+      <w:r>
+        <w:t xml:space="preserve">is </w:t>
+      </w:r>
+      <w:r>
+        <w:rPr>
+          <w:noProof/>
+          <w:lang w:eastAsia="en-GB"/>
+        </w:rPr>
+        <w:t>symmetric</w:t>
+      </w:r>
+      <w:r>
+        <w:t xml:space="preserve">. </w:t>
+      </w:r>
+      <w:r>
+        <w:fldChar w:fldCharType="begin"/>
+      </w:r>
+      <w:r>
+        <w:instrText xml:space="preserve"> REF _Ref24637849 \h </w:instrText>
+      </w:r>
+      <w:r>
+        <w:fldChar w:fldCharType="separate"/>
+      </w:r>
+      <w:r>
+        <w:t xml:space="preserve">Figure </w:t>
+      </w:r>
+      <w:r>
+        <w:rPr>
+          <w:noProof/>
+        </w:rPr>
+        <w:t>12</w:t>
+      </w:r>
+      <w:r>
+        <w:fldChar w:fldCharType="end"/>
+      </w:r>
+      <w:r>
+        <w:t xml:space="preserve"> </w:t>
+      </w:r>
+      <w:r>
+        <w:t xml:space="preserve">illustrates that the normality of the distribution is </w:t>
+      </w:r>
+      <w:r>
+        <w:t>long</w:t>
+      </w:r>
+      <w:r>
+        <w:t xml:space="preserve"> tails.</w:t>
+      </w:r>
+    </w:p>
+    <w:p>
+      <w:pPr>
+        <w:keepNext/>
+        <w:rPr>
+          <w:noProof/>
+          <w:lang w:eastAsia="en-GB"/>
+        </w:rPr>
+      </w:pPr>
+    </w:p>
+    <w:p>
+      <w:pPr>
+        <w:keepNext/>
+        <w:jc w:val="center"/>
+      </w:pPr>
+      <w:r>
+        <w:rPr>
+          <w:noProof/>
+          <w:lang w:eastAsia="en-GB"/>
+        </w:rPr>
+        <w:drawing>
+          <wp:inline distT="0" distB="0" distL="0" distR="0" wp14:anchorId="09AB6D70" wp14:editId="1092194A">
+            <wp:extent cx="3048000" cy="3048000"/>
+            <wp:effectExtent l="0" t="0" r="0" b="0"/>
+            <wp:docPr id="28" name="Picture 28"/>
+            <wp:cNvGraphicFramePr>
+              <a:graphicFrameLocks xmlns:a="http://schemas.openxmlformats.org/drawingml/2006/main" noChangeAspect="1"/>
+            </wp:cNvGraphicFramePr>
+            <a:graphic xmlns:a="http://schemas.openxmlformats.org/drawingml/2006/main">
+              <a:graphicData uri="http://schemas.openxmlformats.org/drawingml/2006/picture">
+                <pic:pic xmlns:pic="http://schemas.openxmlformats.org/drawingml/2006/picture">
+                  <pic:nvPicPr>
+                    <pic:cNvPr id="28" name="nonliving_nr_pix.jpeg"/>
+                    <pic:cNvPicPr/>
+                  </pic:nvPicPr>
+                  <pic:blipFill>
+                    <a:blip r:embed="rId23">
+                      <a:extLst>
+                        <a:ext uri="{28A0092B-C50C-407E-A947-70E740481C1C}">
+                          <a14:useLocalDpi xmlns:a14="http://schemas.microsoft.com/office/drawing/2010/main" val="0"/>
+                        </a:ext>
+                      </a:extLst>
+                    </a:blip>
+                    <a:stretch>
+                      <a:fillRect/>
+                    </a:stretch>
+                  </pic:blipFill>
+                  <pic:spPr>
+                    <a:xfrm>
+                      <a:off x="0" y="0"/>
+                      <a:ext cx="3048000" cy="3048000"/>
+                    </a:xfrm>
+                    <a:prstGeom prst="rect">
+                      <a:avLst/>
+                    </a:prstGeom>
+                  </pic:spPr>
+                </pic:pic>
+              </a:graphicData>
+            </a:graphic>
+          </wp:inline>
+        </w:drawing>
+      </w:r>
+    </w:p>
+    <w:p>
+      <w:pPr>
+        <w:pStyle w:val="Caption"/>
+        <w:jc w:val="center"/>
+      </w:pPr>
+      <w:bookmarkStart w:id="14" w:name="_Ref24595161"/>
+      <w:r>
+        <w:t xml:space="preserve">Figure </w:t>
+      </w:r>
+      <w:r>
+        <w:fldChar w:fldCharType="begin"/>
+      </w:r>
+      <w:r>
+        <w:instrText xml:space="preserve"> SEQ Figure \* ARABIC </w:instrText>
+      </w:r>
+      <w:r>
+        <w:fldChar w:fldCharType="separate"/>
+      </w:r>
+      <w:r>
+        <w:rPr>
+          <w:noProof/>
+        </w:rPr>
+        <w:t>11</w:t>
+      </w:r>
+      <w:r>
+        <w:rPr>
+          <w:noProof/>
+        </w:rPr>
+        <w:fldChar w:fldCharType="end"/>
+      </w:r>
+      <w:bookmarkEnd w:id="14"/>
+      <w:r>
+        <w:t xml:space="preserve"> Histogram of</w:t>
+      </w:r>
+      <w:r>
+        <w:t xml:space="preserve"> the distribution of</w:t>
+      </w:r>
+      <w:r>
+        <w:t xml:space="preserve"> nr_pix for </w:t>
+      </w:r>
+      <w:r>
+        <w:t>non-living</w:t>
+      </w:r>
+    </w:p>
+    <w:p>
+      <w:pPr>
+        <w:keepNext/>
+        <w:jc w:val="center"/>
+      </w:pPr>
+      <w:r>
+        <w:rPr>
+          <w:rFonts w:cstheme="minorHAnsi"/>
+          <w:noProof/>
+          <w:color w:val="000000"/>
+          <w:shd w:val="clear" w:color="auto" w:fill="FFFFFF"/>
+          <w:lang w:eastAsia="en-GB"/>
+        </w:rPr>
+        <w:drawing>
+          <wp:inline distT="0" distB="0" distL="0" distR="0" wp14:anchorId="6F1918DF" wp14:editId="30DC12BB">
+            <wp:extent cx="3048000" cy="3048000"/>
+            <wp:effectExtent l="0" t="0" r="0" b="0"/>
+            <wp:docPr id="46" name="Picture 46"/>
+            <wp:cNvGraphicFramePr>
+              <a:graphicFrameLocks xmlns:a="http://schemas.openxmlformats.org/drawingml/2006/main" noChangeAspect="1"/>
+            </wp:cNvGraphicFramePr>
+            <a:graphic xmlns:a="http://schemas.openxmlformats.org/drawingml/2006/main">
+              <a:graphicData uri="http://schemas.openxmlformats.org/drawingml/2006/picture">
+                <pic:pic xmlns:pic="http://schemas.openxmlformats.org/drawingml/2006/picture">
+                  <pic:nvPicPr>
+                    <pic:cNvPr id="46" name="nonliving_nr_pix_qqline.jpeg"/>
+                    <pic:cNvPicPr/>
+                  </pic:nvPicPr>
+                  <pic:blipFill>
+                    <a:blip r:embed="rId24">
+                      <a:extLst>
+                        <a:ext uri="{28A0092B-C50C-407E-A947-70E740481C1C}">
+                          <a14:useLocalDpi xmlns:a14="http://schemas.microsoft.com/office/drawing/2010/main" val="0"/>
+                        </a:ext>
+                      </a:extLst>
+                    </a:blip>
+                    <a:stretch>
+                      <a:fillRect/>
+                    </a:stretch>
+                  </pic:blipFill>
+                  <pic:spPr>
+                    <a:xfrm>
+                      <a:off x="0" y="0"/>
+                      <a:ext cx="3048000" cy="3048000"/>
+                    </a:xfrm>
+                    <a:prstGeom prst="rect">
+                      <a:avLst/>
+                    </a:prstGeom>
+                  </pic:spPr>
+                </pic:pic>
+              </a:graphicData>
+            </a:graphic>
+          </wp:inline>
+        </w:drawing>
+      </w:r>
+    </w:p>
+    <w:p>
+      <w:pPr>
+        <w:pStyle w:val="Caption"/>
+        <w:jc w:val="center"/>
+      </w:pPr>
+      <w:bookmarkStart w:id="15" w:name="_Ref24637849"/>
+      <w:r>
+        <w:t xml:space="preserve">Figure </w:t>
+      </w:r>
+      <w:r>
+        <w:fldChar w:fldCharType="begin"/>
+      </w:r>
+      <w:r>
+        <w:instrText xml:space="preserve"> SEQ Figure \* ARABIC </w:instrText>
+      </w:r>
+      <w:r>
+        <w:fldChar w:fldCharType="separate"/>
+      </w:r>
+      <w:r>
+        <w:rPr>
+          <w:noProof/>
+        </w:rPr>
+        <w:t>12</w:t>
+      </w:r>
+      <w:r>
+        <w:rPr>
+          <w:noProof/>
+        </w:rPr>
+        <w:fldChar w:fldCharType="end"/>
+      </w:r>
+      <w:bookmarkEnd w:id="15"/>
+      <w:r>
+        <w:t xml:space="preserve"> </w:t>
+      </w:r>
+      <w:r>
+        <w:t xml:space="preserve">QQ Plot of nr_pix for </w:t>
+      </w:r>
+      <w:r>
+        <w:t>non</w:t>
+      </w:r>
+      <w:r>
+        <w:t>living</w:t>
+      </w:r>
+    </w:p>
+    <w:p>
+      <w:r>
+        <w:t xml:space="preserve">For the shape of the distribution of feature </w:t>
+      </w:r>
+      <w:r>
+        <w:rPr>
+          <w:i/>
+        </w:rPr>
+        <w:t xml:space="preserve">nr_pix </w:t>
+      </w:r>
+      <w:r>
+        <w:t xml:space="preserve">for living things, </w:t>
+      </w:r>
+      <w:r>
+        <w:fldChar w:fldCharType="begin"/>
+      </w:r>
+      <w:r>
+        <w:instrText xml:space="preserve"> REF _Ref24595162 \h </w:instrText>
+      </w:r>
+      <w:r>
+        <w:fldChar w:fldCharType="separate"/>
+      </w:r>
+      <w:r>
+        <w:t xml:space="preserve">Figure </w:t>
+      </w:r>
+      <w:r>
+        <w:rPr>
+          <w:noProof/>
+        </w:rPr>
+        <w:t>13</w:t>
+      </w:r>
+      <w:r>
+        <w:fldChar w:fldCharType="end"/>
+      </w:r>
+      <w:r>
+        <w:t xml:space="preserve"> shows that the modality is unimodal, and the skewness </w:t>
+      </w:r>
+      <w:r>
+        <w:t xml:space="preserve">is </w:t>
+      </w:r>
+      <w:r>
+        <w:t xml:space="preserve">right skew. </w:t>
+      </w:r>
+      <w:r>
+        <w:fldChar w:fldCharType="begin"/>
+      </w:r>
+      <w:r>
+        <w:instrText xml:space="preserve"> REF _Ref24637649 \h </w:instrText>
+      </w:r>
+      <w:r>
+        <w:fldChar w:fldCharType="separate"/>
+      </w:r>
+      <w:r>
+        <w:t xml:space="preserve">Figure </w:t>
+      </w:r>
+      <w:r>
+        <w:rPr>
+          <w:noProof/>
+        </w:rPr>
+        <w:t>14</w:t>
+      </w:r>
+      <w:r>
+        <w:fldChar w:fldCharType="end"/>
+      </w:r>
+      <w:r>
+        <w:t xml:space="preserve"> illustrates that the normality of the distribution is short tails.</w:t>
+      </w:r>
+    </w:p>
     <w:p/>
     <w:p>
       <w:pPr>
+        <w:keepNext/>
+        <w:jc w:val="center"/>
+      </w:pPr>
+      <w:r>
+        <w:rPr>
+          <w:noProof/>
+          <w:lang w:eastAsia="en-GB"/>
+        </w:rPr>
+        <w:drawing>
+          <wp:inline distT="0" distB="0" distL="0" distR="0" wp14:anchorId="02EFDA7D" wp14:editId="469DAF32">
+            <wp:extent cx="3048000" cy="3048000"/>
+            <wp:effectExtent l="0" t="0" r="0" b="0"/>
+            <wp:docPr id="25" name="Picture 25"/>
+            <wp:cNvGraphicFramePr>
+              <a:graphicFrameLocks xmlns:a="http://schemas.openxmlformats.org/drawingml/2006/main" noChangeAspect="1"/>
+            </wp:cNvGraphicFramePr>
+            <a:graphic xmlns:a="http://schemas.openxmlformats.org/drawingml/2006/main">
+              <a:graphicData uri="http://schemas.openxmlformats.org/drawingml/2006/picture">
+                <pic:pic xmlns:pic="http://schemas.openxmlformats.org/drawingml/2006/picture">
+                  <pic:nvPicPr>
+                    <pic:cNvPr id="25" name="living_nr_pix.jpeg"/>
+                    <pic:cNvPicPr/>
+                  </pic:nvPicPr>
+                  <pic:blipFill>
+                    <a:blip r:embed="rId25">
+                      <a:extLst>
+                        <a:ext uri="{28A0092B-C50C-407E-A947-70E740481C1C}">
+                          <a14:useLocalDpi xmlns:a14="http://schemas.microsoft.com/office/drawing/2010/main" val="0"/>
+                        </a:ext>
+                      </a:extLst>
+                    </a:blip>
+                    <a:stretch>
+                      <a:fillRect/>
+                    </a:stretch>
+                  </pic:blipFill>
+                  <pic:spPr>
+                    <a:xfrm>
+                      <a:off x="0" y="0"/>
+                      <a:ext cx="3048000" cy="3048000"/>
+                    </a:xfrm>
+                    <a:prstGeom prst="rect">
+                      <a:avLst/>
+                    </a:prstGeom>
+                  </pic:spPr>
+                </pic:pic>
+              </a:graphicData>
+            </a:graphic>
+          </wp:inline>
+        </w:drawing>
+      </w:r>
+    </w:p>
+    <w:p>
+      <w:pPr>
+        <w:pStyle w:val="Caption"/>
+        <w:jc w:val="center"/>
+      </w:pPr>
+      <w:bookmarkStart w:id="16" w:name="_Ref24595162"/>
+      <w:r>
+        <w:t xml:space="preserve">Figure </w:t>
+      </w:r>
+      <w:r>
+        <w:fldChar w:fldCharType="begin"/>
+      </w:r>
+      <w:r>
+        <w:instrText xml:space="preserve"> SEQ Figure \* ARABIC </w:instrText>
+      </w:r>
+      <w:r>
+        <w:fldChar w:fldCharType="separate"/>
+      </w:r>
+      <w:r>
+        <w:rPr>
+          <w:noProof/>
+        </w:rPr>
+        <w:t>13</w:t>
+      </w:r>
+      <w:r>
+        <w:rPr>
+          <w:noProof/>
+        </w:rPr>
+        <w:fldChar w:fldCharType="end"/>
+      </w:r>
+      <w:bookmarkEnd w:id="16"/>
+      <w:r>
+        <w:t xml:space="preserve"> H</w:t>
+      </w:r>
+      <w:r>
+        <w:t>istogram of</w:t>
+      </w:r>
+      <w:r>
+        <w:t xml:space="preserve"> the distribution of</w:t>
+      </w:r>
+      <w:r>
+        <w:t xml:space="preserve"> nr_pix for living</w:t>
+      </w:r>
+    </w:p>
+    <w:p>
+      <w:pPr>
+        <w:keepNext/>
+        <w:jc w:val="center"/>
+      </w:pPr>
+      <w:r>
+        <w:rPr>
+          <w:rFonts w:cstheme="minorHAnsi"/>
+          <w:noProof/>
+          <w:color w:val="000000"/>
+          <w:shd w:val="clear" w:color="auto" w:fill="FFFFFF"/>
+          <w:lang w:eastAsia="en-GB"/>
+        </w:rPr>
+        <w:drawing>
+          <wp:inline distT="0" distB="0" distL="0" distR="0" wp14:anchorId="10D4A1B4" wp14:editId="484C43B7">
+            <wp:extent cx="3048000" cy="3048000"/>
+            <wp:effectExtent l="0" t="0" r="0" b="0"/>
+            <wp:docPr id="43" name="Picture 43"/>
+            <wp:cNvGraphicFramePr>
+              <a:graphicFrameLocks xmlns:a="http://schemas.openxmlformats.org/drawingml/2006/main" noChangeAspect="1"/>
+            </wp:cNvGraphicFramePr>
+            <a:graphic xmlns:a="http://schemas.openxmlformats.org/drawingml/2006/main">
+              <a:graphicData uri="http://schemas.openxmlformats.org/drawingml/2006/picture">
+                <pic:pic xmlns:pic="http://schemas.openxmlformats.org/drawingml/2006/picture">
+                  <pic:nvPicPr>
+                    <pic:cNvPr id="43" name="living_nr_pix_qqline.jpeg"/>
+                    <pic:cNvPicPr/>
+                  </pic:nvPicPr>
+                  <pic:blipFill>
+                    <a:blip r:embed="rId26">
+                      <a:extLst>
+                        <a:ext uri="{28A0092B-C50C-407E-A947-70E740481C1C}">
+                          <a14:useLocalDpi xmlns:a14="http://schemas.microsoft.com/office/drawing/2010/main" val="0"/>
+                        </a:ext>
+                      </a:extLst>
+                    </a:blip>
+                    <a:stretch>
+                      <a:fillRect/>
+                    </a:stretch>
+                  </pic:blipFill>
+                  <pic:spPr>
+                    <a:xfrm>
+                      <a:off x="0" y="0"/>
+                      <a:ext cx="3048000" cy="3048000"/>
+                    </a:xfrm>
+                    <a:prstGeom prst="rect">
+                      <a:avLst/>
+                    </a:prstGeom>
+                  </pic:spPr>
+                </pic:pic>
+              </a:graphicData>
+            </a:graphic>
+          </wp:inline>
+        </w:drawing>
+      </w:r>
+    </w:p>
+    <w:p>
+      <w:pPr>
+        <w:pStyle w:val="Caption"/>
+        <w:jc w:val="center"/>
+      </w:pPr>
+      <w:bookmarkStart w:id="17" w:name="_Ref24637649"/>
+      <w:r>
+        <w:t xml:space="preserve">Figure </w:t>
+      </w:r>
+      <w:r>
+        <w:fldChar w:fldCharType="begin"/>
+      </w:r>
+      <w:r>
+        <w:instrText xml:space="preserve"> SEQ Figure \* ARABIC </w:instrText>
+      </w:r>
+      <w:r>
+        <w:fldChar w:fldCharType="separate"/>
+      </w:r>
+      <w:r>
+        <w:rPr>
+          <w:noProof/>
+        </w:rPr>
+        <w:t>14</w:t>
+      </w:r>
+      <w:r>
+        <w:rPr>
+          <w:noProof/>
+        </w:rPr>
+        <w:fldChar w:fldCharType="end"/>
+      </w:r>
+      <w:bookmarkEnd w:id="17"/>
+      <w:r>
+        <w:t xml:space="preserve"> </w:t>
+      </w:r>
+      <w:r>
+        <w:t xml:space="preserve">QQ Plot of </w:t>
+      </w:r>
+      <w:r>
+        <w:t xml:space="preserve">nr_pix </w:t>
+      </w:r>
+      <w:r>
+        <w:t xml:space="preserve">for </w:t>
+      </w:r>
+      <w:r>
+        <w:t>living</w:t>
+      </w:r>
+    </w:p>
+    <w:p>
+      <w:pPr>
+        <w:pStyle w:val="Heading4"/>
+      </w:pPr>
+      <w:r>
+        <w:t>h</w:t>
+      </w:r>
+      <w:r>
+        <w:t>eight</w:t>
+      </w:r>
+    </w:p>
+    <w:p>
+      <w:r>
+        <w:t xml:space="preserve">For the shape of the distribution of feature </w:t>
+      </w:r>
+      <w:r>
+        <w:rPr>
+          <w:i/>
+        </w:rPr>
+        <w:t xml:space="preserve">height </w:t>
+      </w:r>
+      <w:r>
+        <w:t xml:space="preserve">for fullset, </w:t>
+      </w:r>
+      <w:r>
+        <w:fldChar w:fldCharType="begin"/>
+      </w:r>
+      <w:r>
+        <w:instrText xml:space="preserve"> REF _Ref24597860 \h </w:instrText>
+      </w:r>
+      <w:r>
+        <w:fldChar w:fldCharType="separate"/>
+      </w:r>
+      <w:r>
+        <w:t xml:space="preserve">Figure </w:t>
+      </w:r>
+      <w:r>
+        <w:rPr>
+          <w:noProof/>
+        </w:rPr>
+        <w:t>15</w:t>
+      </w:r>
+      <w:r>
+        <w:fldChar w:fldCharType="end"/>
+      </w:r>
+      <w:r>
+        <w:t xml:space="preserve"> </w:t>
+      </w:r>
+      <w:r>
+        <w:t>shows that the modality is unimodal, and the skewness</w:t>
+      </w:r>
+      <w:r>
+        <w:t xml:space="preserve"> </w:t>
+      </w:r>
+      <w:r>
+        <w:t xml:space="preserve">is </w:t>
+      </w:r>
+      <w:r>
+        <w:t>left skew</w:t>
+      </w:r>
+      <w:r>
+        <w:t>.</w:t>
+      </w:r>
+      <w:r>
+        <w:t xml:space="preserve"> However,</w:t>
+      </w:r>
+      <w:r>
+        <w:t xml:space="preserve"> </w:t>
+      </w:r>
+      <w:r>
+        <w:t>i</w:t>
+      </w:r>
+      <w:r>
+        <w:t>t contains some outliers at the very left which may be indicative of measurement error.</w:t>
+      </w:r>
+      <w:r>
+        <w:t xml:space="preserve"> </w:t>
+      </w:r>
+      <w:r>
+        <w:fldChar w:fldCharType="begin"/>
+      </w:r>
+      <w:r>
+        <w:instrText xml:space="preserve"> REF _Ref24637353 \h </w:instrText>
+      </w:r>
+      <w:r>
+        <w:fldChar w:fldCharType="separate"/>
+      </w:r>
+      <w:r>
+        <w:t xml:space="preserve">Figure </w:t>
+      </w:r>
+      <w:r>
+        <w:rPr>
+          <w:noProof/>
+        </w:rPr>
+        <w:t>16</w:t>
+      </w:r>
+      <w:r>
+        <w:fldChar w:fldCharType="end"/>
+      </w:r>
+      <w:r>
+        <w:t xml:space="preserve"> illustrates </w:t>
+      </w:r>
+      <w:r>
+        <w:t xml:space="preserve">that </w:t>
+      </w:r>
+      <w:r>
+        <w:t xml:space="preserve">the normality of the distribution is </w:t>
+      </w:r>
+      <w:r>
+        <w:t>left skew</w:t>
+      </w:r>
+      <w:r>
+        <w:t>.</w:t>
+      </w:r>
+    </w:p>
+    <w:p/>
+    <w:p/>
+    <w:p>
+      <w:pPr>
+        <w:keepNext/>
+        <w:jc w:val="center"/>
+      </w:pPr>
+      <w:r>
+        <w:rPr>
+          <w:noProof/>
+          <w:lang w:eastAsia="en-GB"/>
+        </w:rPr>
+        <w:drawing>
+          <wp:inline distT="0" distB="0" distL="0" distR="0" wp14:anchorId="66D4D2EC" wp14:editId="0DAC8A45">
+            <wp:extent cx="3048000" cy="3048000"/>
+            <wp:effectExtent l="0" t="0" r="0" b="0"/>
+            <wp:docPr id="14" name="Picture 14"/>
+            <wp:cNvGraphicFramePr>
+              <a:graphicFrameLocks xmlns:a="http://schemas.openxmlformats.org/drawingml/2006/main" noChangeAspect="1"/>
+            </wp:cNvGraphicFramePr>
+            <a:graphic xmlns:a="http://schemas.openxmlformats.org/drawingml/2006/main">
+              <a:graphicData uri="http://schemas.openxmlformats.org/drawingml/2006/picture">
+                <pic:pic xmlns:pic="http://schemas.openxmlformats.org/drawingml/2006/picture">
+                  <pic:nvPicPr>
+                    <pic:cNvPr id="14" name="fullset_height.jpeg"/>
+                    <pic:cNvPicPr/>
+                  </pic:nvPicPr>
+                  <pic:blipFill>
+                    <a:blip r:embed="rId27">
+                      <a:extLst>
+                        <a:ext uri="{28A0092B-C50C-407E-A947-70E740481C1C}">
+                          <a14:useLocalDpi xmlns:a14="http://schemas.microsoft.com/office/drawing/2010/main" val="0"/>
+                        </a:ext>
+                      </a:extLst>
+                    </a:blip>
+                    <a:stretch>
+                      <a:fillRect/>
+                    </a:stretch>
+                  </pic:blipFill>
+                  <pic:spPr>
+                    <a:xfrm>
+                      <a:off x="0" y="0"/>
+                      <a:ext cx="3048000" cy="3048000"/>
+                    </a:xfrm>
+                    <a:prstGeom prst="rect">
+                      <a:avLst/>
+                    </a:prstGeom>
+                  </pic:spPr>
+                </pic:pic>
+              </a:graphicData>
+            </a:graphic>
+          </wp:inline>
+        </w:drawing>
+      </w:r>
+    </w:p>
+    <w:p>
+      <w:pPr>
+        <w:pStyle w:val="Caption"/>
+        <w:jc w:val="center"/>
+      </w:pPr>
+      <w:bookmarkStart w:id="18" w:name="_Ref24597860"/>
+      <w:r>
+        <w:t xml:space="preserve">Figure </w:t>
+      </w:r>
+      <w:r>
+        <w:fldChar w:fldCharType="begin"/>
+      </w:r>
+      <w:r>
+        <w:instrText xml:space="preserve"> SEQ Figure \* ARABIC </w:instrText>
+      </w:r>
+      <w:r>
+        <w:fldChar w:fldCharType="separate"/>
+      </w:r>
+      <w:r>
+        <w:rPr>
+          <w:noProof/>
+        </w:rPr>
+        <w:t>15</w:t>
+      </w:r>
+      <w:r>
+        <w:rPr>
+          <w:noProof/>
+        </w:rPr>
+        <w:fldChar w:fldCharType="end"/>
+      </w:r>
+      <w:bookmarkEnd w:id="18"/>
+      <w:r>
+        <w:t xml:space="preserve"> Histogram of </w:t>
+      </w:r>
+      <w:r>
+        <w:t xml:space="preserve">the distribution of </w:t>
+      </w:r>
+      <w:r>
+        <w:t>height for fullset</w:t>
+      </w:r>
+    </w:p>
+    <w:p>
+      <w:pPr>
+        <w:keepNext/>
+        <w:jc w:val="center"/>
+      </w:pPr>
+      <w:r>
+        <w:rPr>
+          <w:rFonts w:cstheme="minorHAnsi"/>
+          <w:noProof/>
+          <w:color w:val="000000"/>
+          <w:shd w:val="clear" w:color="auto" w:fill="FFFFFF"/>
+          <w:lang w:eastAsia="en-GB"/>
+        </w:rPr>
+        <w:drawing>
+          <wp:inline distT="0" distB="0" distL="0" distR="0" wp14:anchorId="0A0ACB27" wp14:editId="5B204373">
+            <wp:extent cx="3048000" cy="3048000"/>
+            <wp:effectExtent l="0" t="0" r="0" b="0"/>
+            <wp:docPr id="39" name="Picture 39"/>
+            <wp:cNvGraphicFramePr>
+              <a:graphicFrameLocks xmlns:a="http://schemas.openxmlformats.org/drawingml/2006/main" noChangeAspect="1"/>
+            </wp:cNvGraphicFramePr>
+            <a:graphic xmlns:a="http://schemas.openxmlformats.org/drawingml/2006/main">
+              <a:graphicData uri="http://schemas.openxmlformats.org/drawingml/2006/picture">
+                <pic:pic xmlns:pic="http://schemas.openxmlformats.org/drawingml/2006/picture">
+                  <pic:nvPicPr>
+                    <pic:cNvPr id="39" name="fullset_height_qqline.jpeg"/>
+                    <pic:cNvPicPr/>
+                  </pic:nvPicPr>
+                  <pic:blipFill>
+                    <a:blip r:embed="rId28">
+                      <a:extLst>
+                        <a:ext uri="{28A0092B-C50C-407E-A947-70E740481C1C}">
+                          <a14:useLocalDpi xmlns:a14="http://schemas.microsoft.com/office/drawing/2010/main" val="0"/>
+                        </a:ext>
+                      </a:extLst>
+                    </a:blip>
+                    <a:stretch>
+                      <a:fillRect/>
+                    </a:stretch>
+                  </pic:blipFill>
+                  <pic:spPr>
+                    <a:xfrm>
+                      <a:off x="0" y="0"/>
+                      <a:ext cx="3048000" cy="3048000"/>
+                    </a:xfrm>
+                    <a:prstGeom prst="rect">
+                      <a:avLst/>
+                    </a:prstGeom>
+                  </pic:spPr>
+                </pic:pic>
+              </a:graphicData>
+            </a:graphic>
+          </wp:inline>
+        </w:drawing>
+      </w:r>
+    </w:p>
+    <w:p>
+      <w:pPr>
+        <w:pStyle w:val="Caption"/>
+        <w:jc w:val="center"/>
+      </w:pPr>
+      <w:bookmarkStart w:id="19" w:name="_Ref24637353"/>
+      <w:r>
+        <w:t xml:space="preserve">Figure </w:t>
+      </w:r>
+      <w:r>
+        <w:fldChar w:fldCharType="begin"/>
+      </w:r>
+      <w:r>
+        <w:instrText xml:space="preserve"> SEQ Figure \* ARABIC </w:instrText>
+      </w:r>
+      <w:r>
+        <w:fldChar w:fldCharType="separate"/>
+      </w:r>
+      <w:r>
+        <w:rPr>
+          <w:noProof/>
+        </w:rPr>
+        <w:t>16</w:t>
+      </w:r>
+      <w:r>
+        <w:rPr>
+          <w:noProof/>
+        </w:rPr>
+        <w:fldChar w:fldCharType="end"/>
+      </w:r>
+      <w:bookmarkEnd w:id="19"/>
+      <w:r>
+        <w:t xml:space="preserve"> </w:t>
+      </w:r>
+      <w:r>
+        <w:t xml:space="preserve">QQ Plot of height for </w:t>
+      </w:r>
+      <w:r>
+        <w:t>fullset</w:t>
+      </w:r>
+    </w:p>
+    <w:p>
+      <w:r>
+        <w:t xml:space="preserve">For the shape of the distribution of feature </w:t>
+      </w:r>
+      <w:r>
+        <w:rPr>
+          <w:i/>
+        </w:rPr>
+        <w:t xml:space="preserve">height </w:t>
+      </w:r>
+      <w:r>
+        <w:t>for non-living things,</w:t>
+      </w:r>
+      <w:r>
+        <w:t xml:space="preserve"> </w:t>
+      </w:r>
+      <w:r>
+        <w:fldChar w:fldCharType="begin"/>
+      </w:r>
+      <w:r>
+        <w:instrText xml:space="preserve"> REF _Ref24598052 \h </w:instrText>
+      </w:r>
+      <w:r>
+        <w:fldChar w:fldCharType="separate"/>
+      </w:r>
+      <w:r>
+        <w:t xml:space="preserve">Figure </w:t>
+      </w:r>
+      <w:r>
+        <w:rPr>
+          <w:noProof/>
+        </w:rPr>
+        <w:t>17</w:t>
+      </w:r>
+      <w:r>
+        <w:fldChar w:fldCharType="end"/>
+      </w:r>
+      <w:r>
+        <w:t xml:space="preserve"> shows that the modality is </w:t>
+      </w:r>
+      <w:r>
+        <w:t>unimodal</w:t>
+      </w:r>
+      <w:r>
+        <w:t xml:space="preserve">, and the skewness </w:t>
+      </w:r>
+      <w:r>
+        <w:t>symmetric</w:t>
+      </w:r>
+      <w:r>
+        <w:t xml:space="preserve">. </w:t>
+      </w:r>
+      <w:r>
+        <w:fldChar w:fldCharType="begin"/>
+      </w:r>
+      <w:r>
+        <w:instrText xml:space="preserve"> REF _Ref24637066 \h </w:instrText>
+      </w:r>
+      <w:r>
+        <w:fldChar w:fldCharType="separate"/>
+      </w:r>
+      <w:r>
+        <w:t xml:space="preserve">Figure </w:t>
+      </w:r>
+      <w:r>
+        <w:rPr>
+          <w:noProof/>
+        </w:rPr>
+        <w:t>18</w:t>
+      </w:r>
+      <w:r>
+        <w:fldChar w:fldCharType="end"/>
+      </w:r>
+      <w:r>
+        <w:t xml:space="preserve"> </w:t>
+      </w:r>
+      <w:r>
+        <w:t xml:space="preserve">illustrates the normality of the distribution </w:t>
+      </w:r>
+      <w:r>
+        <w:t>is left skew</w:t>
+      </w:r>
+      <w:r>
+        <w:t>.</w:t>
+      </w:r>
+    </w:p>
+    <w:p>
+      <w:pPr>
+        <w:keepNext/>
+        <w:jc w:val="center"/>
+      </w:pPr>
+      <w:r>
+        <w:rPr>
+          <w:noProof/>
+          <w:lang w:eastAsia="en-GB"/>
+        </w:rPr>
+        <w:drawing>
+          <wp:inline distT="0" distB="0" distL="0" distR="0" wp14:anchorId="689F65A9" wp14:editId="460BE799">
+            <wp:extent cx="3048000" cy="3048000"/>
+            <wp:effectExtent l="0" t="0" r="0" b="0"/>
+            <wp:docPr id="27" name="Picture 27"/>
+            <wp:cNvGraphicFramePr>
+              <a:graphicFrameLocks xmlns:a="http://schemas.openxmlformats.org/drawingml/2006/main" noChangeAspect="1"/>
+            </wp:cNvGraphicFramePr>
+            <a:graphic xmlns:a="http://schemas.openxmlformats.org/drawingml/2006/main">
+              <a:graphicData uri="http://schemas.openxmlformats.org/drawingml/2006/picture">
+                <pic:pic xmlns:pic="http://schemas.openxmlformats.org/drawingml/2006/picture">
+                  <pic:nvPicPr>
+                    <pic:cNvPr id="27" name="nonliving_height.jpeg"/>
+                    <pic:cNvPicPr/>
+                  </pic:nvPicPr>
+                  <pic:blipFill>
+                    <a:blip r:embed="rId29">
+                      <a:extLst>
+                        <a:ext uri="{28A0092B-C50C-407E-A947-70E740481C1C}">
+                          <a14:useLocalDpi xmlns:a14="http://schemas.microsoft.com/office/drawing/2010/main" val="0"/>
+                        </a:ext>
+                      </a:extLst>
+                    </a:blip>
+                    <a:stretch>
+                      <a:fillRect/>
+                    </a:stretch>
+                  </pic:blipFill>
+                  <pic:spPr>
+                    <a:xfrm>
+                      <a:off x="0" y="0"/>
+                      <a:ext cx="3048000" cy="3048000"/>
+                    </a:xfrm>
+                    <a:prstGeom prst="rect">
+                      <a:avLst/>
+                    </a:prstGeom>
+                  </pic:spPr>
+                </pic:pic>
+              </a:graphicData>
+            </a:graphic>
+          </wp:inline>
+        </w:drawing>
+      </w:r>
+    </w:p>
+    <w:p>
+      <w:pPr>
+        <w:pStyle w:val="Caption"/>
+        <w:jc w:val="center"/>
+      </w:pPr>
+      <w:bookmarkStart w:id="20" w:name="_Ref24598052"/>
+      <w:r>
+        <w:t xml:space="preserve">Figure </w:t>
+      </w:r>
+      <w:r>
+        <w:fldChar w:fldCharType="begin"/>
+      </w:r>
+      <w:r>
+        <w:instrText xml:space="preserve"> SEQ Figure \* ARABIC </w:instrText>
+      </w:r>
+      <w:r>
+        <w:fldChar w:fldCharType="separate"/>
+      </w:r>
+      <w:r>
+        <w:rPr>
+          <w:noProof/>
+        </w:rPr>
+        <w:t>17</w:t>
+      </w:r>
+      <w:r>
+        <w:rPr>
+          <w:noProof/>
+        </w:rPr>
+        <w:fldChar w:fldCharType="end"/>
+      </w:r>
+      <w:bookmarkEnd w:id="20"/>
+      <w:r>
+        <w:t xml:space="preserve"> Historgram of</w:t>
+      </w:r>
+      <w:r>
+        <w:t xml:space="preserve"> the distribution of</w:t>
+      </w:r>
+      <w:r>
+        <w:t xml:space="preserve"> height for </w:t>
+      </w:r>
+      <w:r>
+        <w:t>non-living</w:t>
+      </w:r>
+    </w:p>
+    <w:p>
+      <w:pPr>
+        <w:keepNext/>
+        <w:jc w:val="center"/>
+      </w:pPr>
+      <w:r>
+        <w:rPr>
+          <w:rFonts w:cstheme="minorHAnsi"/>
+          <w:noProof/>
+          <w:color w:val="000000"/>
+          <w:shd w:val="clear" w:color="auto" w:fill="FFFFFF"/>
+          <w:lang w:eastAsia="en-GB"/>
+        </w:rPr>
+        <w:drawing>
+          <wp:inline distT="0" distB="0" distL="0" distR="0" wp14:anchorId="420F5B46" wp14:editId="622D539C">
+            <wp:extent cx="3048000" cy="3048000"/>
+            <wp:effectExtent l="0" t="0" r="0" b="0"/>
+            <wp:docPr id="45" name="Picture 45"/>
+            <wp:cNvGraphicFramePr>
+              <a:graphicFrameLocks xmlns:a="http://schemas.openxmlformats.org/drawingml/2006/main" noChangeAspect="1"/>
+            </wp:cNvGraphicFramePr>
+            <a:graphic xmlns:a="http://schemas.openxmlformats.org/drawingml/2006/main">
+              <a:graphicData uri="http://schemas.openxmlformats.org/drawingml/2006/picture">
+                <pic:pic xmlns:pic="http://schemas.openxmlformats.org/drawingml/2006/picture">
+                  <pic:nvPicPr>
+                    <pic:cNvPr id="45" name="nonliving_height_qqline.jpeg"/>
+                    <pic:cNvPicPr/>
+                  </pic:nvPicPr>
+                  <pic:blipFill>
+                    <a:blip r:embed="rId30">
+                      <a:extLst>
+                        <a:ext uri="{28A0092B-C50C-407E-A947-70E740481C1C}">
+                          <a14:useLocalDpi xmlns:a14="http://schemas.microsoft.com/office/drawing/2010/main" val="0"/>
+                        </a:ext>
+                      </a:extLst>
+                    </a:blip>
+                    <a:stretch>
+                      <a:fillRect/>
+                    </a:stretch>
+                  </pic:blipFill>
+                  <pic:spPr>
+                    <a:xfrm>
+                      <a:off x="0" y="0"/>
+                      <a:ext cx="3048000" cy="3048000"/>
+                    </a:xfrm>
+                    <a:prstGeom prst="rect">
+                      <a:avLst/>
+                    </a:prstGeom>
+                  </pic:spPr>
+                </pic:pic>
+              </a:graphicData>
+            </a:graphic>
+          </wp:inline>
+        </w:drawing>
+      </w:r>
+    </w:p>
+    <w:p>
+      <w:pPr>
+        <w:pStyle w:val="Caption"/>
+        <w:jc w:val="center"/>
+      </w:pPr>
+      <w:bookmarkStart w:id="21" w:name="_Ref24637066"/>
+      <w:r>
+        <w:t xml:space="preserve">Figure </w:t>
+      </w:r>
+      <w:r>
+        <w:fldChar w:fldCharType="begin"/>
+      </w:r>
+      <w:r>
+        <w:instrText xml:space="preserve"> SEQ Figure \* ARABIC </w:instrText>
+      </w:r>
+      <w:r>
+        <w:fldChar w:fldCharType="separate"/>
+      </w:r>
+      <w:r>
+        <w:rPr>
+          <w:noProof/>
+        </w:rPr>
+        <w:t>18</w:t>
+      </w:r>
+      <w:r>
+        <w:rPr>
+          <w:noProof/>
+        </w:rPr>
+        <w:fldChar w:fldCharType="end"/>
+      </w:r>
+      <w:bookmarkEnd w:id="21"/>
+      <w:r>
+        <w:t xml:space="preserve"> </w:t>
+      </w:r>
+      <w:r>
+        <w:t xml:space="preserve">QQ Plot of height for </w:t>
+      </w:r>
+      <w:r>
+        <w:t>non-</w:t>
+      </w:r>
+      <w:r>
+        <w:t>living</w:t>
+      </w:r>
+    </w:p>
+    <w:p/>
+    <w:p>
+      <w:r>
+        <w:t xml:space="preserve">For the shape of the distribution of feature </w:t>
+      </w:r>
+      <w:r>
+        <w:rPr>
+          <w:i/>
+        </w:rPr>
+        <w:t xml:space="preserve">height </w:t>
+      </w:r>
+      <w:r>
+        <w:t xml:space="preserve">for living things, </w:t>
+      </w:r>
+      <w:r>
+        <w:fldChar w:fldCharType="begin"/>
+      </w:r>
+      <w:r>
+        <w:instrText xml:space="preserve"> REF _Ref24636780 \h </w:instrText>
+      </w:r>
+      <w:r>
+        <w:fldChar w:fldCharType="separate"/>
+      </w:r>
+      <w:r>
+        <w:rPr>
+          <w:b/>
+          <w:bCs/>
+          <w:lang w:val="en-US"/>
+        </w:rPr>
+        <w:t>Error! Reference source not found.</w:t>
+      </w:r>
+      <w:r>
+        <w:fldChar w:fldCharType="end"/>
+      </w:r>
+      <w:r>
+        <w:t xml:space="preserve"> shows that the modality is </w:t>
+      </w:r>
+      <w:r>
+        <w:t>bimodal</w:t>
+      </w:r>
+      <w:r>
+        <w:t xml:space="preserve">, and the skewness slightly </w:t>
+      </w:r>
+      <w:r>
+        <w:t>left</w:t>
+      </w:r>
+      <w:r>
+        <w:t xml:space="preserve"> skew. </w:t>
+      </w:r>
+      <w:r>
+        <w:fldChar w:fldCharType="begin"/>
+      </w:r>
+      <w:r>
+        <w:instrText xml:space="preserve"> REF _Ref24636847 \h </w:instrText>
+      </w:r>
+      <w:r>
+        <w:fldChar w:fldCharType="separate"/>
+      </w:r>
+      <w:r>
+        <w:t xml:space="preserve">Figure </w:t>
+      </w:r>
+      <w:r>
+        <w:rPr>
+          <w:noProof/>
+        </w:rPr>
+        <w:t>20</w:t>
+      </w:r>
+      <w:r>
+        <w:fldChar w:fldCharType="end"/>
+      </w:r>
+      <w:r>
+        <w:t xml:space="preserve"> </w:t>
+      </w:r>
+      <w:r>
+        <w:t xml:space="preserve">illustrates the normality of the distribution is </w:t>
+      </w:r>
+      <w:r>
+        <w:t>short tails.</w:t>
+      </w:r>
+    </w:p>
+    <w:p/>
+    <w:p>
+      <w:pPr>
+        <w:jc w:val="center"/>
+        <w:rPr>
+          <w:noProof/>
+          <w:lang w:eastAsia="en-GB"/>
+        </w:rPr>
+      </w:pPr>
+    </w:p>
+    <w:p>
+      <w:pPr>
+        <w:keepNext/>
+        <w:jc w:val="center"/>
+      </w:pPr>
+      <w:r>
+        <w:rPr>
+          <w:noProof/>
+          <w:lang w:eastAsia="en-GB"/>
+        </w:rPr>
+        <w:drawing>
+          <wp:inline distT="0" distB="0" distL="0" distR="0" wp14:anchorId="7A57AA2D" wp14:editId="102886EC">
+            <wp:extent cx="3048000" cy="3048000"/>
+            <wp:effectExtent l="0" t="0" r="0" b="0"/>
+            <wp:docPr id="23" name="Picture 23"/>
+            <wp:cNvGraphicFramePr>
+              <a:graphicFrameLocks xmlns:a="http://schemas.openxmlformats.org/drawingml/2006/main" noChangeAspect="1"/>
+            </wp:cNvGraphicFramePr>
+            <a:graphic xmlns:a="http://schemas.openxmlformats.org/drawingml/2006/main">
+              <a:graphicData uri="http://schemas.openxmlformats.org/drawingml/2006/picture">
+                <pic:pic xmlns:pic="http://schemas.openxmlformats.org/drawingml/2006/picture">
+                  <pic:nvPicPr>
+                    <pic:cNvPr id="23" name="living_height.jpeg"/>
+                    <pic:cNvPicPr/>
+                  </pic:nvPicPr>
+                  <pic:blipFill>
+                    <a:blip r:embed="rId31">
+                      <a:extLst>
+                        <a:ext uri="{28A0092B-C50C-407E-A947-70E740481C1C}">
+                          <a14:useLocalDpi xmlns:a14="http://schemas.microsoft.com/office/drawing/2010/main" val="0"/>
+                        </a:ext>
+                      </a:extLst>
+                    </a:blip>
+                    <a:stretch>
+                      <a:fillRect/>
+                    </a:stretch>
+                  </pic:blipFill>
+                  <pic:spPr>
+                    <a:xfrm>
+                      <a:off x="0" y="0"/>
+                      <a:ext cx="3048000" cy="3048000"/>
+                    </a:xfrm>
+                    <a:prstGeom prst="rect">
+                      <a:avLst/>
+                    </a:prstGeom>
+                  </pic:spPr>
+                </pic:pic>
+              </a:graphicData>
+            </a:graphic>
+          </wp:inline>
+        </w:drawing>
+      </w:r>
+    </w:p>
+    <w:p>
+      <w:pPr>
+        <w:pStyle w:val="Caption"/>
+        <w:jc w:val="center"/>
+      </w:pPr>
+      <w:r>
+        <w:t xml:space="preserve">Figure </w:t>
+      </w:r>
+      <w:r>
+        <w:fldChar w:fldCharType="begin"/>
+      </w:r>
+      <w:r>
+        <w:instrText xml:space="preserve"> SEQ Figure \* ARABIC </w:instrText>
+      </w:r>
+      <w:r>
+        <w:fldChar w:fldCharType="separate"/>
+      </w:r>
+      <w:r>
+        <w:rPr>
+          <w:noProof/>
+        </w:rPr>
+        <w:t>19</w:t>
+      </w:r>
+      <w:r>
+        <w:rPr>
+          <w:noProof/>
+        </w:rPr>
+        <w:fldChar w:fldCharType="end"/>
+      </w:r>
+      <w:r>
+        <w:t xml:space="preserve"> Histogram of</w:t>
+      </w:r>
+      <w:r>
+        <w:t xml:space="preserve"> the distribution of</w:t>
+      </w:r>
+      <w:r>
+        <w:t xml:space="preserve"> height for living</w:t>
+      </w:r>
+    </w:p>
+    <w:p>
+      <w:pPr>
+        <w:keepNext/>
+        <w:jc w:val="center"/>
+      </w:pPr>
+      <w:r>
+        <w:rPr>
+          <w:rFonts w:cstheme="minorHAnsi"/>
+          <w:noProof/>
+          <w:color w:val="000000"/>
+          <w:shd w:val="clear" w:color="auto" w:fill="FFFFFF"/>
+          <w:lang w:eastAsia="en-GB"/>
+        </w:rPr>
+        <w:drawing>
+          <wp:inline distT="0" distB="0" distL="0" distR="0" wp14:anchorId="38437C76" wp14:editId="100A965C">
+            <wp:extent cx="3048000" cy="3048000"/>
+            <wp:effectExtent l="0" t="0" r="0" b="0"/>
+            <wp:docPr id="42" name="Picture 42"/>
+            <wp:cNvGraphicFramePr>
+              <a:graphicFrameLocks xmlns:a="http://schemas.openxmlformats.org/drawingml/2006/main" noChangeAspect="1"/>
+            </wp:cNvGraphicFramePr>
+            <a:graphic xmlns:a="http://schemas.openxmlformats.org/drawingml/2006/main">
+              <a:graphicData uri="http://schemas.openxmlformats.org/drawingml/2006/picture">
+                <pic:pic xmlns:pic="http://schemas.openxmlformats.org/drawingml/2006/picture">
+                  <pic:nvPicPr>
+                    <pic:cNvPr id="42" name="living_height_qqline.jpeg"/>
+                    <pic:cNvPicPr/>
+                  </pic:nvPicPr>
+                  <pic:blipFill>
+                    <a:blip r:embed="rId32">
+                      <a:extLst>
+                        <a:ext uri="{28A0092B-C50C-407E-A947-70E740481C1C}">
+                          <a14:useLocalDpi xmlns:a14="http://schemas.microsoft.com/office/drawing/2010/main" val="0"/>
+                        </a:ext>
+                      </a:extLst>
+                    </a:blip>
+                    <a:stretch>
+                      <a:fillRect/>
+                    </a:stretch>
+                  </pic:blipFill>
+                  <pic:spPr>
+                    <a:xfrm>
+                      <a:off x="0" y="0"/>
+                      <a:ext cx="3048000" cy="3048000"/>
+                    </a:xfrm>
+                    <a:prstGeom prst="rect">
+                      <a:avLst/>
+                    </a:prstGeom>
+                  </pic:spPr>
+                </pic:pic>
+              </a:graphicData>
+            </a:graphic>
+          </wp:inline>
+        </w:drawing>
+      </w:r>
+    </w:p>
+    <w:p>
+      <w:pPr>
+        <w:pStyle w:val="Caption"/>
+        <w:jc w:val="center"/>
+      </w:pPr>
+      <w:bookmarkStart w:id="22" w:name="_Ref24636847"/>
+      <w:r>
+        <w:t xml:space="preserve">Figure </w:t>
+      </w:r>
+      <w:r>
+        <w:fldChar w:fldCharType="begin"/>
+      </w:r>
+      <w:r>
+        <w:instrText xml:space="preserve"> SEQ Figure \* ARABIC </w:instrText>
+      </w:r>
+      <w:r>
+        <w:fldChar w:fldCharType="separate"/>
+      </w:r>
+      <w:r>
+        <w:rPr>
+          <w:noProof/>
+        </w:rPr>
+        <w:t>20</w:t>
+      </w:r>
+      <w:r>
+        <w:rPr>
+          <w:noProof/>
+        </w:rPr>
+        <w:fldChar w:fldCharType="end"/>
+      </w:r>
+      <w:bookmarkEnd w:id="22"/>
+      <w:r>
+        <w:t xml:space="preserve"> </w:t>
+      </w:r>
+      <w:r>
+        <w:t xml:space="preserve">QQ Plot of </w:t>
+      </w:r>
+      <w:r>
+        <w:t>height</w:t>
+      </w:r>
+      <w:r>
+        <w:t xml:space="preserve"> for </w:t>
+      </w:r>
+      <w:r>
+        <w:t>living</w:t>
+      </w:r>
+    </w:p>
+    <w:p/>
+    <w:p>
+      <w:pPr>
+        <w:pStyle w:val="Heading4"/>
+      </w:pPr>
+      <w:r>
+        <w:t>cols_with_5</w:t>
+      </w:r>
+    </w:p>
+    <w:p>
+      <w:r>
+        <w:t xml:space="preserve">For the shape of the distribution of feature </w:t>
+      </w:r>
+      <w:r>
+        <w:rPr>
+          <w:i/>
+        </w:rPr>
+        <w:t>cols_with_5</w:t>
+      </w:r>
+      <w:r>
+        <w:rPr>
+          <w:i/>
+        </w:rPr>
+        <w:t xml:space="preserve"> </w:t>
+      </w:r>
+      <w:r>
+        <w:t xml:space="preserve">for fullset, </w:t>
+      </w:r>
+      <w:r>
+        <w:fldChar w:fldCharType="begin"/>
+      </w:r>
+      <w:r>
+        <w:instrText xml:space="preserve"> REF _Ref24598385 \h </w:instrText>
+      </w:r>
+      <w:r>
+        <w:fldChar w:fldCharType="separate"/>
+      </w:r>
+      <w:r>
+        <w:t xml:space="preserve">Figure </w:t>
+      </w:r>
+      <w:r>
+        <w:rPr>
+          <w:noProof/>
+        </w:rPr>
+        <w:t>21</w:t>
+      </w:r>
+      <w:r>
+        <w:fldChar w:fldCharType="end"/>
+      </w:r>
+      <w:r>
+        <w:t xml:space="preserve"> </w:t>
+      </w:r>
+      <w:r>
+        <w:t>shows</w:t>
+      </w:r>
+      <w:r>
+        <w:t xml:space="preserve"> that</w:t>
+      </w:r>
+      <w:r>
+        <w:t xml:space="preserve"> the </w:t>
+      </w:r>
+      <w:r>
+        <w:t xml:space="preserve">modality </w:t>
+      </w:r>
+      <w:r>
+        <w:t xml:space="preserve">is </w:t>
+      </w:r>
+      <w:r>
+        <w:t>unimodal</w:t>
+      </w:r>
+      <w:r>
+        <w:t>,</w:t>
+      </w:r>
+      <w:r>
+        <w:t xml:space="preserve"> and </w:t>
+      </w:r>
+      <w:r>
+        <w:t xml:space="preserve">the skewness </w:t>
+      </w:r>
+      <w:r>
+        <w:t xml:space="preserve">slightly </w:t>
+      </w:r>
+      <w:r>
+        <w:t>right</w:t>
+      </w:r>
+      <w:r>
+        <w:t xml:space="preserve"> skew.</w:t>
+      </w:r>
+      <w:r>
+        <w:t xml:space="preserve"> </w:t>
+      </w:r>
+      <w:r>
+        <w:t>It contains some outliers at the very right which may be indicative of measurement error.</w:t>
+      </w:r>
+      <w:r>
+        <w:t xml:space="preserve"> </w:t>
+      </w:r>
+      <w:r>
+        <w:fldChar w:fldCharType="begin"/>
+      </w:r>
+      <w:r>
+        <w:instrText xml:space="preserve"> REF _Ref24634393 \h </w:instrText>
+      </w:r>
+      <w:r>
+        <w:fldChar w:fldCharType="separate"/>
+      </w:r>
+      <w:r>
+        <w:t xml:space="preserve">Figure </w:t>
+      </w:r>
+      <w:r>
+        <w:rPr>
+          <w:noProof/>
+        </w:rPr>
+        <w:t>22</w:t>
+      </w:r>
+      <w:r>
+        <w:fldChar w:fldCharType="end"/>
+      </w:r>
+      <w:r>
+        <w:t xml:space="preserve"> illustrates the normality of the distribution is right skew.</w:t>
+      </w:r>
+    </w:p>
+    <w:p/>
+    <w:p>
+      <w:pPr>
+        <w:keepNext/>
+        <w:jc w:val="center"/>
+      </w:pPr>
+      <w:r>
+        <w:rPr>
+          <w:noProof/>
+          <w:lang w:eastAsia="en-GB"/>
+        </w:rPr>
+        <w:drawing>
+          <wp:inline distT="0" distB="0" distL="0" distR="0" wp14:anchorId="77626F88" wp14:editId="165D9D89">
+            <wp:extent cx="3048000" cy="3048000"/>
+            <wp:effectExtent l="0" t="0" r="0" b="0"/>
+            <wp:docPr id="12" name="Picture 12"/>
+            <wp:cNvGraphicFramePr>
+              <a:graphicFrameLocks xmlns:a="http://schemas.openxmlformats.org/drawingml/2006/main" noChangeAspect="1"/>
+            </wp:cNvGraphicFramePr>
+            <a:graphic xmlns:a="http://schemas.openxmlformats.org/drawingml/2006/main">
+              <a:graphicData uri="http://schemas.openxmlformats.org/drawingml/2006/picture">
+                <pic:pic xmlns:pic="http://schemas.openxmlformats.org/drawingml/2006/picture">
+                  <pic:nvPicPr>
+                    <pic:cNvPr id="12" name="fullset_cols_with_5.jpeg"/>
+                    <pic:cNvPicPr/>
+                  </pic:nvPicPr>
+                  <pic:blipFill>
+                    <a:blip r:embed="rId33">
+                      <a:extLst>
+                        <a:ext uri="{28A0092B-C50C-407E-A947-70E740481C1C}">
+                          <a14:useLocalDpi xmlns:a14="http://schemas.microsoft.com/office/drawing/2010/main" val="0"/>
+                        </a:ext>
+                      </a:extLst>
+                    </a:blip>
+                    <a:stretch>
+                      <a:fillRect/>
+                    </a:stretch>
+                  </pic:blipFill>
+                  <pic:spPr>
+                    <a:xfrm>
+                      <a:off x="0" y="0"/>
+                      <a:ext cx="3048000" cy="3048000"/>
+                    </a:xfrm>
+                    <a:prstGeom prst="rect">
+                      <a:avLst/>
+                    </a:prstGeom>
+                  </pic:spPr>
+                </pic:pic>
+              </a:graphicData>
+            </a:graphic>
+          </wp:inline>
+        </w:drawing>
+      </w:r>
+    </w:p>
+    <w:p>
+      <w:pPr>
+        <w:pStyle w:val="Caption"/>
+        <w:jc w:val="center"/>
+      </w:pPr>
+      <w:bookmarkStart w:id="23" w:name="_Ref24598385"/>
+      <w:r>
+        <w:t xml:space="preserve">Figure </w:t>
+      </w:r>
+      <w:r>
+        <w:fldChar w:fldCharType="begin"/>
+      </w:r>
+      <w:r>
+        <w:instrText xml:space="preserve"> SEQ Figure \* ARABIC </w:instrText>
+      </w:r>
+      <w:r>
+        <w:fldChar w:fldCharType="separate"/>
+      </w:r>
+      <w:r>
+        <w:rPr>
+          <w:noProof/>
+        </w:rPr>
+        <w:t>21</w:t>
+      </w:r>
+      <w:r>
+        <w:rPr>
+          <w:noProof/>
+        </w:rPr>
+        <w:fldChar w:fldCharType="end"/>
+      </w:r>
+      <w:bookmarkEnd w:id="23"/>
+      <w:r>
+        <w:t xml:space="preserve"> Histogram of </w:t>
+      </w:r>
+      <w:r>
+        <w:t xml:space="preserve">the distribution of </w:t>
+      </w:r>
+      <w:r>
+        <w:t>cols_with_</w:t>
+      </w:r>
+      <w:r>
+        <w:t>5</w:t>
+      </w:r>
+      <w:r>
+        <w:t xml:space="preserve"> for fullset</w:t>
+      </w:r>
+    </w:p>
+    <w:p>
+      <w:pPr>
+        <w:keepNext/>
+        <w:jc w:val="center"/>
+      </w:pPr>
+      <w:r>
+        <w:rPr>
+          <w:rFonts w:cstheme="minorHAnsi"/>
+          <w:noProof/>
+          <w:color w:val="000000"/>
+          <w:shd w:val="clear" w:color="auto" w:fill="FFFFFF"/>
+          <w:lang w:eastAsia="en-GB"/>
+        </w:rPr>
+        <w:drawing>
+          <wp:inline distT="0" distB="0" distL="0" distR="0" wp14:anchorId="4B45F19E" wp14:editId="55532459">
+            <wp:extent cx="3048000" cy="3048000"/>
+            <wp:effectExtent l="0" t="0" r="0" b="0"/>
+            <wp:docPr id="38" name="Picture 38"/>
+            <wp:cNvGraphicFramePr>
+              <a:graphicFrameLocks xmlns:a="http://schemas.openxmlformats.org/drawingml/2006/main" noChangeAspect="1"/>
+            </wp:cNvGraphicFramePr>
+            <a:graphic xmlns:a="http://schemas.openxmlformats.org/drawingml/2006/main">
+              <a:graphicData uri="http://schemas.openxmlformats.org/drawingml/2006/picture">
+                <pic:pic xmlns:pic="http://schemas.openxmlformats.org/drawingml/2006/picture">
+                  <pic:nvPicPr>
+                    <pic:cNvPr id="38" name="fullset_cols_with_5_qqline.jpeg"/>
+                    <pic:cNvPicPr/>
+                  </pic:nvPicPr>
+                  <pic:blipFill>
+                    <a:blip r:embed="rId34">
+                      <a:extLst>
+                        <a:ext uri="{28A0092B-C50C-407E-A947-70E740481C1C}">
+                          <a14:useLocalDpi xmlns:a14="http://schemas.microsoft.com/office/drawing/2010/main" val="0"/>
+                        </a:ext>
+                      </a:extLst>
+                    </a:blip>
+                    <a:stretch>
+                      <a:fillRect/>
+                    </a:stretch>
+                  </pic:blipFill>
+                  <pic:spPr>
+                    <a:xfrm>
+                      <a:off x="0" y="0"/>
+                      <a:ext cx="3048000" cy="3048000"/>
+                    </a:xfrm>
+                    <a:prstGeom prst="rect">
+                      <a:avLst/>
+                    </a:prstGeom>
+                  </pic:spPr>
+                </pic:pic>
+              </a:graphicData>
+            </a:graphic>
+          </wp:inline>
+        </w:drawing>
+      </w:r>
+    </w:p>
+    <w:p>
+      <w:pPr>
+        <w:pStyle w:val="Caption"/>
+        <w:jc w:val="center"/>
+      </w:pPr>
+      <w:bookmarkStart w:id="24" w:name="_Ref24634393"/>
+      <w:r>
+        <w:t xml:space="preserve">Figure </w:t>
+      </w:r>
+      <w:r>
+        <w:fldChar w:fldCharType="begin"/>
+      </w:r>
+      <w:r>
+        <w:instrText xml:space="preserve"> SEQ Figure \* ARABIC </w:instrText>
+      </w:r>
+      <w:r>
+        <w:fldChar w:fldCharType="separate"/>
+      </w:r>
+      <w:r>
+        <w:rPr>
+          <w:noProof/>
+        </w:rPr>
+        <w:t>22</w:t>
+      </w:r>
+      <w:r>
+        <w:rPr>
+          <w:noProof/>
+        </w:rPr>
+        <w:fldChar w:fldCharType="end"/>
+      </w:r>
+      <w:bookmarkEnd w:id="24"/>
+      <w:r>
+        <w:t xml:space="preserve"> QQ Plot </w:t>
+      </w:r>
+      <w:r>
+        <w:t>of cols_with_5 for fullset</w:t>
+      </w:r>
+    </w:p>
+    <w:p>
+      <w:r>
+        <w:t xml:space="preserve">For the shape of the distribution </w:t>
+      </w:r>
+      <w:r>
+        <w:t xml:space="preserve">of feature </w:t>
+      </w:r>
+      <w:r>
+        <w:rPr>
+          <w:i/>
+        </w:rPr>
+        <w:t>cols_with_5</w:t>
+      </w:r>
+      <w:r>
+        <w:rPr>
+          <w:i/>
+        </w:rPr>
+        <w:t xml:space="preserve"> </w:t>
+      </w:r>
+      <w:r>
+        <w:t>for non-living things,</w:t>
+      </w:r>
+      <w:r>
+        <w:t xml:space="preserve"> </w:t>
+      </w:r>
+      <w:r>
+        <w:fldChar w:fldCharType="begin"/>
+      </w:r>
+      <w:r>
+        <w:instrText xml:space="preserve"> REF _Ref24598397 \h </w:instrText>
+      </w:r>
+      <w:r>
+        <w:fldChar w:fldCharType="separate"/>
+      </w:r>
+      <w:r>
+        <w:t xml:space="preserve">Figure </w:t>
+      </w:r>
+      <w:r>
+        <w:rPr>
+          <w:noProof/>
+        </w:rPr>
+        <w:t>23</w:t>
+      </w:r>
+      <w:r>
+        <w:fldChar w:fldCharType="end"/>
+      </w:r>
+      <w:r>
+        <w:t xml:space="preserve"> shows </w:t>
+      </w:r>
+      <w:r>
+        <w:t xml:space="preserve">that </w:t>
+      </w:r>
+      <w:r>
+        <w:t xml:space="preserve">the </w:t>
+      </w:r>
+      <w:r>
+        <w:t xml:space="preserve">modality </w:t>
+      </w:r>
+      <w:r>
+        <w:t xml:space="preserve">is </w:t>
+      </w:r>
+      <w:r>
+        <w:t xml:space="preserve">unimodal </w:t>
+      </w:r>
+      <w:r>
+        <w:t xml:space="preserve">, </w:t>
+      </w:r>
+      <w:r>
+        <w:t>and</w:t>
+      </w:r>
+      <w:r>
+        <w:t xml:space="preserve"> </w:t>
+      </w:r>
+      <w:r>
+        <w:t xml:space="preserve">the </w:t>
+      </w:r>
+      <w:r>
+        <w:t>skewness is</w:t>
+      </w:r>
+      <w:r>
+        <w:t xml:space="preserve"> slightly right skew. </w:t>
+      </w:r>
+      <w:r>
+        <w:t>However, i</w:t>
+      </w:r>
+      <w:r>
+        <w:t>t contains some outliers at the very right which may be indicative of measurement error.</w:t>
+      </w:r>
+      <w:r>
+        <w:t xml:space="preserve"> </w:t>
+      </w:r>
+      <w:r>
+        <w:fldChar w:fldCharType="begin"/>
+      </w:r>
+      <w:r>
+        <w:instrText xml:space="preserve"> REF _Ref24635597 \h </w:instrText>
+      </w:r>
+      <w:r>
+        <w:fldChar w:fldCharType="separate"/>
+      </w:r>
+      <w:r>
+        <w:t xml:space="preserve">Figure </w:t>
+      </w:r>
+      <w:r>
+        <w:rPr>
+          <w:noProof/>
+        </w:rPr>
+        <w:t>24</w:t>
+      </w:r>
+      <w:r>
+        <w:fldChar w:fldCharType="end"/>
+      </w:r>
+      <w:r>
+        <w:t xml:space="preserve"> illustrates the normality of the distribution is right skew.</w:t>
+      </w:r>
+    </w:p>
+    <w:p>
+      <w:pPr>
+        <w:keepNext/>
+        <w:jc w:val="center"/>
+      </w:pPr>
+      <w:r>
+        <w:rPr>
+          <w:noProof/>
+          <w:lang w:eastAsia="en-GB"/>
+        </w:rPr>
+        <w:drawing>
+          <wp:inline distT="0" distB="0" distL="0" distR="0" wp14:anchorId="630CB159" wp14:editId="78FC8808">
+            <wp:extent cx="3048000" cy="3048000"/>
+            <wp:effectExtent l="0" t="0" r="0" b="0"/>
+            <wp:docPr id="26" name="Picture 26"/>
+            <wp:cNvGraphicFramePr>
+              <a:graphicFrameLocks xmlns:a="http://schemas.openxmlformats.org/drawingml/2006/main" noChangeAspect="1"/>
+            </wp:cNvGraphicFramePr>
+            <a:graphic xmlns:a="http://schemas.openxmlformats.org/drawingml/2006/main">
+              <a:graphicData uri="http://schemas.openxmlformats.org/drawingml/2006/picture">
+                <pic:pic xmlns:pic="http://schemas.openxmlformats.org/drawingml/2006/picture">
+                  <pic:nvPicPr>
+                    <pic:cNvPr id="26" name="nonliving_cols_with_5.jpeg"/>
+                    <pic:cNvPicPr/>
+                  </pic:nvPicPr>
+                  <pic:blipFill>
+                    <a:blip r:embed="rId35">
+                      <a:extLst>
+                        <a:ext uri="{28A0092B-C50C-407E-A947-70E740481C1C}">
+                          <a14:useLocalDpi xmlns:a14="http://schemas.microsoft.com/office/drawing/2010/main" val="0"/>
+                        </a:ext>
+                      </a:extLst>
+                    </a:blip>
+                    <a:stretch>
+                      <a:fillRect/>
+                    </a:stretch>
+                  </pic:blipFill>
+                  <pic:spPr>
+                    <a:xfrm>
+                      <a:off x="0" y="0"/>
+                      <a:ext cx="3048000" cy="3048000"/>
+                    </a:xfrm>
+                    <a:prstGeom prst="rect">
+                      <a:avLst/>
+                    </a:prstGeom>
+                  </pic:spPr>
+                </pic:pic>
+              </a:graphicData>
+            </a:graphic>
+          </wp:inline>
+        </w:drawing>
+      </w:r>
+    </w:p>
+    <w:p>
+      <w:pPr>
+        <w:pStyle w:val="Caption"/>
+        <w:jc w:val="center"/>
+      </w:pPr>
+      <w:bookmarkStart w:id="25" w:name="_Ref24598397"/>
+      <w:r>
+        <w:t xml:space="preserve">Figure </w:t>
+      </w:r>
+      <w:r>
+        <w:fldChar w:fldCharType="begin"/>
+      </w:r>
+      <w:r>
+        <w:instrText xml:space="preserve"> SEQ Figure \* ARABIC </w:instrText>
+      </w:r>
+      <w:r>
+        <w:fldChar w:fldCharType="separate"/>
+      </w:r>
+      <w:r>
+        <w:rPr>
+          <w:noProof/>
+        </w:rPr>
+        <w:t>23</w:t>
+      </w:r>
+      <w:r>
+        <w:rPr>
+          <w:noProof/>
+        </w:rPr>
+        <w:fldChar w:fldCharType="end"/>
+      </w:r>
+      <w:bookmarkEnd w:id="25"/>
+      <w:r>
+        <w:t xml:space="preserve"> Histogram of</w:t>
+      </w:r>
+      <w:r>
+        <w:t xml:space="preserve"> the distribution of</w:t>
+      </w:r>
+      <w:r>
+        <w:t xml:space="preserve"> cols_with_5 for </w:t>
+      </w:r>
+      <w:r>
+        <w:t>non-living</w:t>
+      </w:r>
+    </w:p>
+    <w:p>
+      <w:pPr>
+        <w:keepNext/>
+        <w:jc w:val="center"/>
+      </w:pPr>
+      <w:r>
+        <w:rPr>
+          <w:rFonts w:cstheme="minorHAnsi"/>
+          <w:noProof/>
+          <w:color w:val="000000"/>
+          <w:shd w:val="clear" w:color="auto" w:fill="FFFFFF"/>
+          <w:lang w:eastAsia="en-GB"/>
+        </w:rPr>
+        <w:drawing>
+          <wp:inline distT="0" distB="0" distL="0" distR="0" wp14:anchorId="1519905D" wp14:editId="10C40B3E">
+            <wp:extent cx="3048000" cy="3048000"/>
+            <wp:effectExtent l="0" t="0" r="0" b="0"/>
+            <wp:docPr id="44" name="Picture 44"/>
+            <wp:cNvGraphicFramePr>
+              <a:graphicFrameLocks xmlns:a="http://schemas.openxmlformats.org/drawingml/2006/main" noChangeAspect="1"/>
+            </wp:cNvGraphicFramePr>
+            <a:graphic xmlns:a="http://schemas.openxmlformats.org/drawingml/2006/main">
+              <a:graphicData uri="http://schemas.openxmlformats.org/drawingml/2006/picture">
+                <pic:pic xmlns:pic="http://schemas.openxmlformats.org/drawingml/2006/picture">
+                  <pic:nvPicPr>
+                    <pic:cNvPr id="44" name="nonliving_cols_with_5_qqline.jpeg"/>
+                    <pic:cNvPicPr/>
+                  </pic:nvPicPr>
+                  <pic:blipFill>
+                    <a:blip r:embed="rId36">
+                      <a:extLst>
+                        <a:ext uri="{28A0092B-C50C-407E-A947-70E740481C1C}">
+                          <a14:useLocalDpi xmlns:a14="http://schemas.microsoft.com/office/drawing/2010/main" val="0"/>
+                        </a:ext>
+                      </a:extLst>
+                    </a:blip>
+                    <a:stretch>
+                      <a:fillRect/>
+                    </a:stretch>
+                  </pic:blipFill>
+                  <pic:spPr>
+                    <a:xfrm>
+                      <a:off x="0" y="0"/>
+                      <a:ext cx="3048000" cy="3048000"/>
+                    </a:xfrm>
+                    <a:prstGeom prst="rect">
+                      <a:avLst/>
+                    </a:prstGeom>
+                  </pic:spPr>
+                </pic:pic>
+              </a:graphicData>
+            </a:graphic>
+          </wp:inline>
+        </w:drawing>
+      </w:r>
+    </w:p>
+    <w:p>
+      <w:pPr>
+        <w:pStyle w:val="Caption"/>
+        <w:jc w:val="center"/>
+      </w:pPr>
+      <w:bookmarkStart w:id="26" w:name="_Ref24635597"/>
+      <w:r>
+        <w:t xml:space="preserve">Figure </w:t>
+      </w:r>
+      <w:r>
+        <w:fldChar w:fldCharType="begin"/>
+      </w:r>
+      <w:r>
+        <w:instrText xml:space="preserve"> SEQ Figure \* ARABIC </w:instrText>
+      </w:r>
+      <w:r>
+        <w:fldChar w:fldCharType="separate"/>
+      </w:r>
+      <w:r>
+        <w:rPr>
+          <w:noProof/>
+        </w:rPr>
+        <w:t>24</w:t>
+      </w:r>
+      <w:r>
+        <w:rPr>
+          <w:noProof/>
+        </w:rPr>
+        <w:fldChar w:fldCharType="end"/>
+      </w:r>
+      <w:bookmarkEnd w:id="26"/>
+      <w:r>
+        <w:t xml:space="preserve"> </w:t>
+      </w:r>
+      <w:r>
+        <w:t xml:space="preserve">QQ Plot of cols_with_5 for </w:t>
+      </w:r>
+      <w:r>
+        <w:t>nonliving</w:t>
+      </w:r>
+    </w:p>
+    <w:p/>
+    <w:p>
+      <w:r>
+        <w:t xml:space="preserve">For the shape of the distribution of feature </w:t>
+      </w:r>
+      <w:r>
+        <w:rPr>
+          <w:i/>
+        </w:rPr>
+        <w:t>cols_with_5</w:t>
+      </w:r>
+      <w:r>
+        <w:rPr>
+          <w:i/>
+        </w:rPr>
+        <w:t xml:space="preserve"> </w:t>
+      </w:r>
+      <w:r>
+        <w:t xml:space="preserve">for living things, </w:t>
+      </w:r>
+      <w:r>
+        <w:fldChar w:fldCharType="begin"/>
+      </w:r>
+      <w:r>
+        <w:instrText xml:space="preserve"> REF _Ref24598480 \h </w:instrText>
+      </w:r>
+      <w:r>
+        <w:fldChar w:fldCharType="separate"/>
+      </w:r>
+      <w:r>
+        <w:t xml:space="preserve">Figure </w:t>
+      </w:r>
+      <w:r>
+        <w:rPr>
+          <w:noProof/>
+        </w:rPr>
+        <w:t>25</w:t>
+      </w:r>
+      <w:r>
+        <w:fldChar w:fldCharType="end"/>
+      </w:r>
+      <w:r>
+        <w:t xml:space="preserve"> </w:t>
+      </w:r>
+      <w:r>
+        <w:t xml:space="preserve">shows that the modality is </w:t>
+      </w:r>
+      <w:r>
+        <w:t>bimodal</w:t>
+      </w:r>
+      <w:r>
+        <w:t xml:space="preserve"> , and the skewness is slightly right skew</w:t>
+      </w:r>
+      <w:r>
+        <w:t>.</w:t>
+      </w:r>
+      <w:r>
+        <w:t xml:space="preserve"> </w:t>
+      </w:r>
+      <w:r>
+        <w:fldChar w:fldCharType="begin"/>
+      </w:r>
+      <w:r>
+        <w:instrText xml:space="preserve"> REF _Ref24636630 \h </w:instrText>
+      </w:r>
+      <w:r>
+        <w:fldChar w:fldCharType="separate"/>
+      </w:r>
+      <w:r>
+        <w:t xml:space="preserve">Figure </w:t>
+      </w:r>
+      <w:r>
+        <w:rPr>
+          <w:noProof/>
+        </w:rPr>
+        <w:t>26</w:t>
+      </w:r>
+      <w:r>
+        <w:fldChar w:fldCharType="end"/>
+      </w:r>
+      <w:r>
+        <w:t xml:space="preserve"> </w:t>
+      </w:r>
+      <w:r>
+        <w:t xml:space="preserve">illustrates </w:t>
+      </w:r>
+      <w:r>
+        <w:t xml:space="preserve">that </w:t>
+      </w:r>
+      <w:r>
+        <w:t>the normality of the distribution is right skew.</w:t>
+      </w:r>
+    </w:p>
+    <w:p>
+      <w:pPr>
+        <w:keepNext/>
+        <w:jc w:val="center"/>
+      </w:pPr>
+      <w:r>
+        <w:rPr>
+          <w:noProof/>
+          <w:lang w:eastAsia="en-GB"/>
+        </w:rPr>
+        <w:drawing>
+          <wp:inline distT="0" distB="0" distL="0" distR="0" wp14:anchorId="20713E41" wp14:editId="336E00E8">
+            <wp:extent cx="3048000" cy="3048000"/>
+            <wp:effectExtent l="0" t="0" r="0" b="0"/>
+            <wp:docPr id="22" name="Picture 22"/>
+            <wp:cNvGraphicFramePr>
+              <a:graphicFrameLocks xmlns:a="http://schemas.openxmlformats.org/drawingml/2006/main" noChangeAspect="1"/>
+            </wp:cNvGraphicFramePr>
+            <a:graphic xmlns:a="http://schemas.openxmlformats.org/drawingml/2006/main">
+              <a:graphicData uri="http://schemas.openxmlformats.org/drawingml/2006/picture">
+                <pic:pic xmlns:pic="http://schemas.openxmlformats.org/drawingml/2006/picture">
+                  <pic:nvPicPr>
+                    <pic:cNvPr id="22" name="living_cols_with_5.jpeg"/>
+                    <pic:cNvPicPr/>
+                  </pic:nvPicPr>
+                  <pic:blipFill>
+                    <a:blip r:embed="rId37">
+                      <a:extLst>
+                        <a:ext uri="{28A0092B-C50C-407E-A947-70E740481C1C}">
+                          <a14:useLocalDpi xmlns:a14="http://schemas.microsoft.com/office/drawing/2010/main" val="0"/>
+                        </a:ext>
+                      </a:extLst>
+                    </a:blip>
+                    <a:stretch>
+                      <a:fillRect/>
+                    </a:stretch>
+                  </pic:blipFill>
+                  <pic:spPr>
+                    <a:xfrm>
+                      <a:off x="0" y="0"/>
+                      <a:ext cx="3048000" cy="3048000"/>
+                    </a:xfrm>
+                    <a:prstGeom prst="rect">
+                      <a:avLst/>
+                    </a:prstGeom>
+                  </pic:spPr>
+                </pic:pic>
+              </a:graphicData>
+            </a:graphic>
+          </wp:inline>
+        </w:drawing>
+      </w:r>
+    </w:p>
+    <w:p>
+      <w:pPr>
+        <w:pStyle w:val="Caption"/>
+        <w:jc w:val="center"/>
+      </w:pPr>
+      <w:bookmarkStart w:id="27" w:name="_Ref24598480"/>
+      <w:r>
+        <w:t xml:space="preserve">Figure </w:t>
+      </w:r>
+      <w:r>
+        <w:fldChar w:fldCharType="begin"/>
+      </w:r>
+      <w:r>
+        <w:instrText xml:space="preserve"> SEQ Figure \* ARABIC </w:instrText>
+      </w:r>
+      <w:r>
+        <w:fldChar w:fldCharType="separate"/>
+      </w:r>
+      <w:r>
+        <w:rPr>
+          <w:noProof/>
+        </w:rPr>
+        <w:t>25</w:t>
+      </w:r>
+      <w:r>
+        <w:rPr>
+          <w:noProof/>
+        </w:rPr>
+        <w:fldChar w:fldCharType="end"/>
+      </w:r>
+      <w:bookmarkEnd w:id="27"/>
+      <w:r>
+        <w:t xml:space="preserve"> Histogram of</w:t>
+      </w:r>
+      <w:r>
+        <w:t xml:space="preserve"> the distribution of</w:t>
+      </w:r>
+      <w:r>
+        <w:t xml:space="preserve"> cols_with_5 for living</w:t>
+      </w:r>
+    </w:p>
+    <w:p>
+      <w:pPr>
+        <w:keepNext/>
+        <w:jc w:val="center"/>
+      </w:pPr>
+      <w:r>
+        <w:rPr>
+          <w:rFonts w:cstheme="minorHAnsi"/>
+          <w:noProof/>
+          <w:color w:val="000000"/>
+          <w:shd w:val="clear" w:color="auto" w:fill="FFFFFF"/>
+          <w:lang w:eastAsia="en-GB"/>
+        </w:rPr>
+        <w:drawing>
+          <wp:inline distT="0" distB="0" distL="0" distR="0" wp14:anchorId="1E720351" wp14:editId="16F60D00">
+            <wp:extent cx="3048000" cy="3048000"/>
+            <wp:effectExtent l="0" t="0" r="0" b="0"/>
+            <wp:docPr id="41" name="Picture 41"/>
+            <wp:cNvGraphicFramePr>
+              <a:graphicFrameLocks xmlns:a="http://schemas.openxmlformats.org/drawingml/2006/main" noChangeAspect="1"/>
+            </wp:cNvGraphicFramePr>
+            <a:graphic xmlns:a="http://schemas.openxmlformats.org/drawingml/2006/main">
+              <a:graphicData uri="http://schemas.openxmlformats.org/drawingml/2006/picture">
+                <pic:pic xmlns:pic="http://schemas.openxmlformats.org/drawingml/2006/picture">
+                  <pic:nvPicPr>
+                    <pic:cNvPr id="41" name="living_cols_with_5_qqline.jpeg"/>
+                    <pic:cNvPicPr/>
+                  </pic:nvPicPr>
+                  <pic:blipFill>
+                    <a:blip r:embed="rId38">
+                      <a:extLst>
+                        <a:ext uri="{28A0092B-C50C-407E-A947-70E740481C1C}">
+                          <a14:useLocalDpi xmlns:a14="http://schemas.microsoft.com/office/drawing/2010/main" val="0"/>
+                        </a:ext>
+                      </a:extLst>
+                    </a:blip>
+                    <a:stretch>
+                      <a:fillRect/>
+                    </a:stretch>
+                  </pic:blipFill>
+                  <pic:spPr>
+                    <a:xfrm>
+                      <a:off x="0" y="0"/>
+                      <a:ext cx="3048000" cy="3048000"/>
+                    </a:xfrm>
+                    <a:prstGeom prst="rect">
+                      <a:avLst/>
+                    </a:prstGeom>
+                  </pic:spPr>
+                </pic:pic>
+              </a:graphicData>
+            </a:graphic>
+          </wp:inline>
+        </w:drawing>
+      </w:r>
+    </w:p>
+    <w:p>
+      <w:pPr>
+        <w:pStyle w:val="Caption"/>
+        <w:jc w:val="center"/>
+      </w:pPr>
+      <w:bookmarkStart w:id="28" w:name="_Ref24636630"/>
+      <w:r>
+        <w:t xml:space="preserve">Figure </w:t>
+      </w:r>
+      <w:r>
+        <w:fldChar w:fldCharType="begin"/>
+      </w:r>
+      <w:r>
+        <w:instrText xml:space="preserve"> SEQ Figure \* ARABIC </w:instrText>
+      </w:r>
+      <w:r>
+        <w:fldChar w:fldCharType="separate"/>
+      </w:r>
+      <w:r>
+        <w:rPr>
+          <w:noProof/>
+        </w:rPr>
+        <w:t>26</w:t>
+      </w:r>
+      <w:r>
+        <w:rPr>
+          <w:noProof/>
+        </w:rPr>
+        <w:fldChar w:fldCharType="end"/>
+      </w:r>
+      <w:bookmarkEnd w:id="28"/>
+      <w:r>
+        <w:t xml:space="preserve"> </w:t>
+      </w:r>
+      <w:r>
+        <w:t xml:space="preserve">QQ Plot of cols_with_5 for </w:t>
+      </w:r>
+      <w:r>
+        <w:t>living</w:t>
+      </w:r>
+    </w:p>
+    <w:p/>
+    <w:p>
+      <w:pPr>
         <w:pStyle w:val="Heading2"/>
       </w:pPr>
       <w:r>
+        <w:t xml:space="preserve">Subtask </w:t>
+      </w:r>
+      <w:r>
+        <w:t>2</w:t>
+      </w:r>
+    </w:p>
+    <w:p/>
+    <w:p>
+      <w:pPr>
+        <w:pStyle w:val="Heading2"/>
+      </w:pPr>
+      <w:r>
+        <w:t xml:space="preserve">Subtask </w:t>
+      </w:r>
+      <w:r>
+        <w:t>3</w:t>
+      </w:r>
+    </w:p>
+    <w:p>
+      <w:pPr>
+        <w:pStyle w:val="Heading3"/>
+      </w:pPr>
+      <w:r>
+        <w:t>Assumption</w:t>
+      </w:r>
+    </w:p>
+    <w:p>
+      <w:r>
+        <w:t>We assume the variable nr_pix is normal distributed. The mean and the standard deviation of the normal distribution are the mean and the standard deviation of the value from the fullset dataset resepectively.</w:t>
+      </w:r>
+    </w:p>
+    <w:p>
+      <w:r>
+        <w:t>Implementation</w:t>
+      </w:r>
+      <w:bookmarkStart w:id="29" w:name="_GoBack"/>
+      <w:bookmarkEnd w:id="29"/>
+    </w:p>
+    <w:p>
+      <w:pPr>
+        <w:pStyle w:val="Heading2"/>
+      </w:pPr>
+      <w:r>
+        <w:lastRenderedPageBreak/>
+        <w:t xml:space="preserve">Subtask </w:t>
+      </w:r>
+      <w:r>
+        <w:t>4</w:t>
+      </w:r>
+    </w:p>
+    <w:p>
+      <w:pPr>
+        <w:pStyle w:val="Heading3"/>
+      </w:pPr>
+      <w:r>
+        <w:t>Assumption</w:t>
+      </w:r>
+    </w:p>
+    <w:p>
+      <w:r>
+        <w:t>We assume the variable nr_pix is normal distributed. The mean and the standard deviation of the normal distribution are the mean and the standard deviation of the value from the fullset dataset resepectively.</w:t>
+      </w:r>
+    </w:p>
+    <w:p>
+      <w:pPr>
+        <w:pStyle w:val="Heading3"/>
+      </w:pPr>
+      <w:r>
+        <w:t>Implementation</w:t>
+      </w:r>
+    </w:p>
+    <w:p>
+      <w:r>
+        <w:t xml:space="preserve">With mean() and sd() funtions, the mean and standard deviation of the values of nr_pix are calculated. qnorm() function is used to </w:t>
+      </w:r>
+      <w:r>
+        <w:t>to find out the qutatile(cut-off) value that 95% of values are observations in the normal distribution is below the cut-off value. The cut-off value is what the question is asking, because it is equivelant to the cut-off value that there is 5% (1 – 95%) probability that the sample value is above it.</w:t>
+      </w:r>
+    </w:p>
+    <w:p>
+      <w:r>
+        <w:t xml:space="preserve">We then draw </w:t>
+      </w:r>
+      <w:r>
+        <w:fldChar w:fldCharType="begin"/>
+      </w:r>
+      <w:r>
+        <w:instrText xml:space="preserve"> REF _Ref24664464 \h </w:instrText>
+      </w:r>
+      <w:r>
+        <w:fldChar w:fldCharType="separate"/>
+      </w:r>
+      <w:r>
+        <w:t xml:space="preserve">Figure </w:t>
+      </w:r>
+      <w:r>
+        <w:rPr>
+          <w:noProof/>
+        </w:rPr>
+        <w:t>27</w:t>
+      </w:r>
+      <w:r>
+        <w:fldChar w:fldCharType="end"/>
+      </w:r>
+      <w:r>
+        <w:t xml:space="preserve"> showing the normal distribution with the mean and standard deviation of the values of nr_pix</w:t>
+      </w:r>
+      <w:r>
+        <w:t xml:space="preserve"> and the vertical line where the cut-off value is</w:t>
+      </w:r>
+      <w:r>
+        <w:t xml:space="preserve">. </w:t>
+      </w:r>
+    </w:p>
+    <w:p>
+      <w:pPr>
+        <w:keepNext/>
+        <w:jc w:val="center"/>
+      </w:pPr>
+      <w:r>
+        <w:rPr>
+          <w:noProof/>
+          <w:lang w:eastAsia="en-GB"/>
+        </w:rPr>
+        <w:drawing>
+          <wp:inline distT="0" distB="0" distL="0" distR="0" wp14:anchorId="26A7D634" wp14:editId="0FD15120">
+            <wp:extent cx="3048000" cy="3048000"/>
+            <wp:effectExtent l="0" t="0" r="0" b="0"/>
+            <wp:docPr id="31" name="Picture 31"/>
+            <wp:cNvGraphicFramePr>
+              <a:graphicFrameLocks xmlns:a="http://schemas.openxmlformats.org/drawingml/2006/main" noChangeAspect="1"/>
+            </wp:cNvGraphicFramePr>
+            <a:graphic xmlns:a="http://schemas.openxmlformats.org/drawingml/2006/main">
+              <a:graphicData uri="http://schemas.openxmlformats.org/drawingml/2006/picture">
+                <pic:pic xmlns:pic="http://schemas.openxmlformats.org/drawingml/2006/picture">
+                  <pic:nvPicPr>
+                    <pic:cNvPr id="2" name="nr_pix_normal_distribution_cutoff_value.jpeg"/>
+                    <pic:cNvPicPr/>
+                  </pic:nvPicPr>
+                  <pic:blipFill>
+                    <a:blip r:embed="rId39">
+                      <a:extLst>
+                        <a:ext uri="{28A0092B-C50C-407E-A947-70E740481C1C}">
+                          <a14:useLocalDpi xmlns:a14="http://schemas.microsoft.com/office/drawing/2010/main" val="0"/>
+                        </a:ext>
+                      </a:extLst>
+                    </a:blip>
+                    <a:stretch>
+                      <a:fillRect/>
+                    </a:stretch>
+                  </pic:blipFill>
+                  <pic:spPr>
+                    <a:xfrm>
+                      <a:off x="0" y="0"/>
+                      <a:ext cx="3048000" cy="3048000"/>
+                    </a:xfrm>
+                    <a:prstGeom prst="rect">
+                      <a:avLst/>
+                    </a:prstGeom>
+                  </pic:spPr>
+                </pic:pic>
+              </a:graphicData>
+            </a:graphic>
+          </wp:inline>
+        </w:drawing>
+      </w:r>
+    </w:p>
+    <w:p>
+      <w:pPr>
+        <w:pStyle w:val="Caption"/>
+        <w:jc w:val="center"/>
+      </w:pPr>
+      <w:bookmarkStart w:id="30" w:name="_Ref24664464"/>
+      <w:r>
+        <w:t xml:space="preserve">Figure </w:t>
+      </w:r>
+      <w:r>
+        <w:fldChar w:fldCharType="begin"/>
+      </w:r>
+      <w:r>
+        <w:instrText xml:space="preserve"> SEQ Figure \* ARABIC </w:instrText>
+      </w:r>
+      <w:r>
+        <w:fldChar w:fldCharType="separate"/>
+      </w:r>
+      <w:r>
+        <w:rPr>
+          <w:noProof/>
+        </w:rPr>
+        <w:t>27</w:t>
+      </w:r>
+      <w:r>
+        <w:fldChar w:fldCharType="end"/>
+      </w:r>
+      <w:bookmarkEnd w:id="30"/>
+      <w:r>
+        <w:t xml:space="preserve"> Normal distribution of nr_pix for fullset</w:t>
+      </w:r>
+    </w:p>
+    <w:p>
+      <w:pPr>
+        <w:pStyle w:val="Heading3"/>
+      </w:pPr>
+      <w:r>
+        <w:t>Resoning</w:t>
+      </w:r>
+    </w:p>
+    <w:p>
+      <w:r>
+        <w:t>The reason we use qnorm() is that it returns the corresponding qutitle given the pencentile and the normal distribution.</w:t>
+      </w:r>
+    </w:p>
+    <w:p>
+      <w:pPr>
+        <w:pStyle w:val="Heading3"/>
+      </w:pPr>
+      <w:r>
         <w:t>Result</w:t>
       </w:r>
     </w:p>
-    <w:p/>
+    <w:p>
+      <w:r>
+        <w:t>From the qnor() function, we can get the cut-off value of 209.835662891947</w:t>
+      </w:r>
+    </w:p>
+    <w:p>
+      <w:pPr>
+        <w:pStyle w:val="Heading2"/>
+      </w:pPr>
+      <w:r>
+        <w:t xml:space="preserve">Subtask </w:t>
+      </w:r>
+      <w:r>
+        <w:t>5</w:t>
+      </w:r>
+    </w:p>
+    <w:p>
+      <w:pPr>
+        <w:pStyle w:val="Heading2"/>
+      </w:pPr>
+      <w:r>
+        <w:t>Result</w:t>
+      </w:r>
+    </w:p>
     <w:p>
       <w:pPr>
         <w:pStyle w:val="Heading1"/>
@@ -5979,14 +9168,17 @@
         <w:rPr>
           <w:shd w:val="clear" w:color="auto" w:fill="FFFFFF"/>
         </w:rPr>
-        <w:t xml:space="preserve"> </w:t>
-      </w:r>
-      <w:r>
-        <w:rPr>
+        <w:t>Conclusions</w:t>
+      </w:r>
+    </w:p>
+    <w:p>
+      <w:pPr>
+        <w:rPr>
+          <w:rFonts w:cstheme="minorHAnsi"/>
+          <w:color w:val="000000"/>
           <w:shd w:val="clear" w:color="auto" w:fill="FFFFFF"/>
         </w:rPr>
-        <w:t>Conclusions</w:t>
-      </w:r>
+      </w:pPr>
     </w:p>
     <w:p>
       <w:pPr>
@@ -6011,7 +9203,6 @@
           <w:docPartUnique/>
         </w:docPartObj>
       </w:sdtPr>
-      <w:sdtEndPr/>
       <w:sdtContent>
         <w:p>
           <w:pPr>
@@ -6026,7 +9217,6 @@
             <w:id w:val="-573587230"/>
             <w:bibliography/>
           </w:sdtPr>
-          <w:sdtEndPr/>
           <w:sdtContent>
             <w:p>
               <w:pPr>
@@ -6104,8 +9294,8 @@
     </w:sdt>
     <w:p/>
     <w:sectPr>
-      <w:headerReference w:type="default" r:id="rId21"/>
-      <w:footerReference w:type="default" r:id="rId22"/>
+      <w:headerReference w:type="default" r:id="rId40"/>
+      <w:footerReference w:type="default" r:id="rId41"/>
       <w:pgSz w:w="11906" w:h="16838"/>
       <w:pgMar w:top="1281" w:right="1080" w:bottom="851" w:left="1080" w:header="426" w:footer="148" w:gutter="0"/>
       <w:cols w:space="708"/>
@@ -6163,21 +9353,7 @@
         <w:i/>
         <w:color w:val="A6A6A6" w:themeColor="background1" w:themeShade="A6"/>
       </w:rPr>
-      <w:t>CSC</w:t>
-    </w:r>
-    <w:r>
-      <w:rPr>
-        <w:i/>
-        <w:color w:val="A6A6A6" w:themeColor="background1" w:themeShade="A6"/>
-      </w:rPr>
-      <w:t>CSC3060</w:t>
-    </w:r>
-    <w:r>
-      <w:rPr>
-        <w:i/>
-        <w:color w:val="A6A6A6" w:themeColor="background1" w:themeShade="A6"/>
-      </w:rPr>
-      <w:t xml:space="preserve"> AIDA</w:t>
+      <w:t>CSCCSC3060 AIDA</w:t>
     </w:r>
     <w:r>
       <w:rPr>
@@ -6214,7 +9390,7 @@
         <w:noProof/>
         <w:color w:val="A6A6A6" w:themeColor="background1" w:themeShade="A6"/>
       </w:rPr>
-      <w:t>1</w:t>
+      <w:t>10</w:t>
     </w:r>
     <w:r>
       <w:rPr>
@@ -6257,7 +9433,7 @@
         <w:noProof/>
         <w:color w:val="A6A6A6" w:themeColor="background1" w:themeShade="A6"/>
       </w:rPr>
-      <w:t>9</w:t>
+      <w:t>11</w:t>
     </w:r>
     <w:r>
       <w:rPr>
@@ -6272,21 +9448,7 @@
         <w:color w:val="A6A6A6" w:themeColor="background1" w:themeShade="A6"/>
       </w:rPr>
       <w:tab/>
-      <w:t>201</w:t>
-    </w:r>
-    <w:r>
-      <w:rPr>
-        <w:i/>
-        <w:color w:val="A6A6A6" w:themeColor="background1" w:themeShade="A6"/>
-      </w:rPr>
-      <w:t>9</w:t>
-    </w:r>
-    <w:r>
-      <w:rPr>
-        <w:i/>
-        <w:color w:val="A6A6A6" w:themeColor="background1" w:themeShade="A6"/>
-      </w:rPr>
-      <w:t>-10</w:t>
+      <w:t>2019-10</w:t>
     </w:r>
   </w:p>
   <w:p>
@@ -6372,13 +9534,6 @@
         <w:sz w:val="28"/>
       </w:rPr>
       <w:tab/>
-    </w:r>
-    <w:r>
-      <w:rPr>
-        <w:i/>
-        <w:color w:val="A6A6A6" w:themeColor="background1" w:themeShade="A6"/>
-        <w:sz w:val="28"/>
-      </w:rPr>
       <w:t>Assignment</w:t>
     </w:r>
     <w:r>
@@ -6387,15 +9542,7 @@
         <w:color w:val="A6A6A6" w:themeColor="background1" w:themeShade="A6"/>
         <w:sz w:val="28"/>
       </w:rPr>
-      <w:t xml:space="preserve"> </w:t>
-    </w:r>
-    <w:r>
-      <w:rPr>
-        <w:i/>
-        <w:color w:val="A6A6A6" w:themeColor="background1" w:themeShade="A6"/>
-        <w:sz w:val="28"/>
-      </w:rPr>
-      <w:t>2</w:t>
+      <w:t xml:space="preserve"> 2</w:t>
     </w:r>
     <w:r>
       <w:rPr>
@@ -7834,8 +10981,13 @@
     <w:rsidRoot w:val="000149B5"/>
     <w:rsid w:val="000149B5"/>
     <w:rsid w:val="00043E73"/>
+    <w:rsid w:val="00070ED3"/>
+    <w:rsid w:val="00492B7A"/>
     <w:rsid w:val="007A68C1"/>
+    <w:rsid w:val="00855F48"/>
+    <w:rsid w:val="00E5705E"/>
     <w:rsid w:val="00FB1323"/>
+    <w:rsid w:val="00FD450E"/>
   </w:rsids>
   <m:mathPr>
     <m:mathFont m:val="Cambria Math"/>
@@ -7850,7 +11002,7 @@
     <m:intLim m:val="subSup"/>
     <m:naryLim m:val="undOvr"/>
   </m:mathPr>
-  <w:themeFontLang w:val="en-GB"/>
+  <w:themeFontLang w:val="en-GB" w:eastAsia="ja-JP" w:bidi="ar-SA"/>
   <w:clrSchemeMapping w:bg1="light1" w:t1="dark1" w:bg2="light2" w:t2="dark2" w:accent1="accent1" w:accent2="accent2" w:accent3="accent3" w:accent4="accent4" w:accent5="accent5" w:accent6="accent6" w:hyperlink="hyperlink" w:followedHyperlink="followedHyperlink"/>
   <w:decimalSymbol w:val="."/>
   <w:listSeparator w:val=","/>
@@ -8284,7 +11436,7 @@
     <w:basedOn w:val="DefaultParagraphFont"/>
     <w:uiPriority w:val="99"/>
     <w:semiHidden/>
-    <w:rsid w:val="00FB1323"/>
+    <w:rsid w:val="00855F48"/>
     <w:rPr>
       <w:color w:val="808080"/>
     </w:rPr>
@@ -8561,6 +11713,15 @@
 </file>
 
 <file path=customXml/item1.xml><?xml version="1.0" encoding="utf-8"?>
+<?mso-contentType ?>
+<FormTemplates xmlns="http://schemas.microsoft.com/sharepoint/v3/contenttype/forms">
+  <Display>DocumentLibraryForm</Display>
+  <Edit>DocumentLibraryForm</Edit>
+  <New>DocumentLibraryForm</New>
+</FormTemplates>
+</file>
+
+<file path=customXml/item2.xml><?xml version="1.0" encoding="utf-8"?>
 <ct:contentTypeSchema xmlns:ct="http://schemas.microsoft.com/office/2006/metadata/contentType" xmlns:ma="http://schemas.microsoft.com/office/2006/metadata/properties/metaAttributes" ct:_="" ma:_="" ma:contentTypeName="Document" ma:contentTypeID="0x01010086CF0F52A4FB8D41BADEB943B17AE241" ma:contentTypeVersion="11" ma:contentTypeDescription="Create a new document." ma:contentTypeScope="" ma:versionID="b9e711981098e67a59c157c349b58894">
   <xsd:schema xmlns:xsd="http://www.w3.org/2001/XMLSchema" xmlns:xs="http://www.w3.org/2001/XMLSchema" xmlns:p="http://schemas.microsoft.com/office/2006/metadata/properties" xmlns:ns3="42d47a25-8aa1-44d9-84ca-438afe1cf419" xmlns:ns4="174a99e9-e5dc-4403-8766-c1d309cc8c34" targetNamespace="http://schemas.microsoft.com/office/2006/metadata/properties" ma:root="true" ma:fieldsID="0b7b0ab1e3e3b803d822455f6a8e7409" ns3:_="" ns4:_="">
     <xsd:import namespace="42d47a25-8aa1-44d9-84ca-438afe1cf419"/>
@@ -8769,15 +11930,6 @@
 </ct:contentTypeSchema>
 </file>
 
-<file path=customXml/item2.xml><?xml version="1.0" encoding="utf-8"?>
-<?mso-contentType ?>
-<FormTemplates xmlns="http://schemas.microsoft.com/sharepoint/v3/contenttype/forms">
-  <Display>DocumentLibraryForm</Display>
-  <Edit>DocumentLibraryForm</Edit>
-  <New>DocumentLibraryForm</New>
-</FormTemplates>
-</file>
-
 <file path=customXml/item3.xml><?xml version="1.0" encoding="utf-8"?>
 <p:properties xmlns:p="http://schemas.microsoft.com/office/2006/metadata/properties" xmlns:xsi="http://www.w3.org/2001/XMLSchema-instance" xmlns:pc="http://schemas.microsoft.com/office/infopath/2007/PartnerControls">
   <documentManagement/>
@@ -8814,6 +11966,14 @@
 </file>
 
 <file path=customXml/itemProps1.xml><?xml version="1.0" encoding="utf-8"?>
+<ds:datastoreItem xmlns:ds="http://schemas.openxmlformats.org/officeDocument/2006/customXml" ds:itemID="{18D30BCF-9665-46B6-99ED-05DA9414D515}">
+  <ds:schemaRefs>
+    <ds:schemaRef ds:uri="http://schemas.microsoft.com/sharepoint/v3/contenttype/forms"/>
+  </ds:schemaRefs>
+</ds:datastoreItem>
+</file>
+
+<file path=customXml/itemProps2.xml><?xml version="1.0" encoding="utf-8"?>
 <ds:datastoreItem xmlns:ds="http://schemas.openxmlformats.org/officeDocument/2006/customXml" ds:itemID="{D31533C3-1876-409D-AEFB-DE2DAA9EA640}">
   <ds:schemaRefs>
     <ds:schemaRef ds:uri="http://schemas.microsoft.com/office/2006/metadata/contentType"/>
@@ -8832,33 +11992,25 @@
 </ds:datastoreItem>
 </file>
 
-<file path=customXml/itemProps2.xml><?xml version="1.0" encoding="utf-8"?>
-<ds:datastoreItem xmlns:ds="http://schemas.openxmlformats.org/officeDocument/2006/customXml" ds:itemID="{18D30BCF-9665-46B6-99ED-05DA9414D515}">
-  <ds:schemaRefs>
-    <ds:schemaRef ds:uri="http://schemas.microsoft.com/sharepoint/v3/contenttype/forms"/>
-  </ds:schemaRefs>
-</ds:datastoreItem>
-</file>
-
 <file path=customXml/itemProps3.xml><?xml version="1.0" encoding="utf-8"?>
 <ds:datastoreItem xmlns:ds="http://schemas.openxmlformats.org/officeDocument/2006/customXml" ds:itemID="{055E93BC-D2E9-4F1C-A3FD-AAA9BE66B692}">
   <ds:schemaRefs>
+    <ds:schemaRef ds:uri="http://purl.org/dc/terms/"/>
     <ds:schemaRef ds:uri="http://schemas.microsoft.com/office/2006/documentManagement/types"/>
-    <ds:schemaRef ds:uri="http://purl.org/dc/terms/"/>
+    <ds:schemaRef ds:uri="http://schemas.microsoft.com/office/infopath/2007/PartnerControls"/>
+    <ds:schemaRef ds:uri="42d47a25-8aa1-44d9-84ca-438afe1cf419"/>
     <ds:schemaRef ds:uri="http://schemas.openxmlformats.org/package/2006/metadata/core-properties"/>
+    <ds:schemaRef ds:uri="http://purl.org/dc/elements/1.1/"/>
+    <ds:schemaRef ds:uri="http://schemas.microsoft.com/office/2006/metadata/properties"/>
+    <ds:schemaRef ds:uri="174a99e9-e5dc-4403-8766-c1d309cc8c34"/>
+    <ds:schemaRef ds:uri="http://www.w3.org/XML/1998/namespace"/>
     <ds:schemaRef ds:uri="http://purl.org/dc/dcmitype/"/>
-    <ds:schemaRef ds:uri="http://schemas.microsoft.com/office/infopath/2007/PartnerControls"/>
-    <ds:schemaRef ds:uri="174a99e9-e5dc-4403-8766-c1d309cc8c34"/>
-    <ds:schemaRef ds:uri="http://purl.org/dc/elements/1.1/"/>
-    <ds:schemaRef ds:uri="42d47a25-8aa1-44d9-84ca-438afe1cf419"/>
-    <ds:schemaRef ds:uri="http://schemas.microsoft.com/office/2006/metadata/properties"/>
-    <ds:schemaRef ds:uri="http://www.w3.org/XML/1998/namespace"/>
   </ds:schemaRefs>
 </ds:datastoreItem>
 </file>
 
 <file path=customXml/itemProps4.xml><?xml version="1.0" encoding="utf-8"?>
-<ds:datastoreItem xmlns:ds="http://schemas.openxmlformats.org/officeDocument/2006/customXml" ds:itemID="{468CE8B4-647C-4B10-BAAA-5AEBCA7528D1}">
+<ds:datastoreItem xmlns:ds="http://schemas.openxmlformats.org/officeDocument/2006/customXml" ds:itemID="{E0162733-BAE7-4FB9-AA6E-C45CD1F80E5E}">
   <ds:schemaRefs>
     <ds:schemaRef ds:uri="http://schemas.openxmlformats.org/officeDocument/2006/bibliography"/>
   </ds:schemaRefs>

</xml_diff>

<commit_message>
subtask 3, section 3
</commit_message>
<xml_diff>
--- a/Statistical Analysis/40216004_assignment2_report.docx
+++ b/Statistical Analysis/40216004_assignment2_report.docx
@@ -6226,6 +6226,7 @@
         <w:pStyle w:val="Heading3"/>
       </w:pPr>
       <w:r>
+        <w:lastRenderedPageBreak/>
         <w:t>Reasoning</w:t>
       </w:r>
     </w:p>
@@ -6930,6 +6931,7 @@
           <w:noProof/>
           <w:lang w:eastAsia="en-GB"/>
         </w:rPr>
+        <w:lastRenderedPageBreak/>
         <w:drawing>
           <wp:inline distT="0" distB="0" distL="0" distR="0" wp14:anchorId="02EFDA7D" wp14:editId="469DAF32">
             <wp:extent cx="3048000" cy="3048000"/>
@@ -7247,6 +7249,7 @@
           <w:noProof/>
           <w:lang w:eastAsia="en-GB"/>
         </w:rPr>
+        <w:lastRenderedPageBreak/>
         <w:drawing>
           <wp:inline distT="0" distB="0" distL="0" distR="0" wp14:anchorId="66D4D2EC" wp14:editId="0DAC8A45">
             <wp:extent cx="3048000" cy="3048000"/>
@@ -7524,6 +7527,7 @@
           <w:noProof/>
           <w:lang w:eastAsia="en-GB"/>
         </w:rPr>
+        <w:lastRenderedPageBreak/>
         <w:drawing>
           <wp:inline distT="0" distB="0" distL="0" distR="0" wp14:anchorId="689F65A9" wp14:editId="460BE799">
             <wp:extent cx="3048000" cy="3048000"/>
@@ -7811,6 +7815,7 @@
           <w:noProof/>
           <w:lang w:eastAsia="en-GB"/>
         </w:rPr>
+        <w:lastRenderedPageBreak/>
         <w:drawing>
           <wp:inline distT="0" distB="0" distL="0" distR="0" wp14:anchorId="7A57AA2D" wp14:editId="102886EC">
             <wp:extent cx="3048000" cy="3048000"/>
@@ -8129,6 +8134,7 @@
           <w:noProof/>
           <w:lang w:eastAsia="en-GB"/>
         </w:rPr>
+        <w:lastRenderedPageBreak/>
         <w:drawing>
           <wp:inline distT="0" distB="0" distL="0" distR="0" wp14:anchorId="77626F88" wp14:editId="165D9D89">
             <wp:extent cx="3048000" cy="3048000"/>
@@ -8439,6 +8445,7 @@
           <w:noProof/>
           <w:lang w:eastAsia="en-GB"/>
         </w:rPr>
+        <w:lastRenderedPageBreak/>
         <w:drawing>
           <wp:inline distT="0" distB="0" distL="0" distR="0" wp14:anchorId="630CB159" wp14:editId="78FC8808">
             <wp:extent cx="3048000" cy="3048000"/>
@@ -8726,6 +8733,7 @@
           <w:noProof/>
           <w:lang w:eastAsia="en-GB"/>
         </w:rPr>
+        <w:lastRenderedPageBreak/>
         <w:drawing>
           <wp:inline distT="0" distB="0" distL="0" distR="0" wp14:anchorId="20713E41" wp14:editId="336E00E8">
             <wp:extent cx="3048000" cy="3048000"/>
@@ -8935,72 +8943,442 @@
       <w:pPr>
         <w:pStyle w:val="Heading3"/>
       </w:pPr>
+      <w:bookmarkStart w:id="29" w:name="_Ref24668991"/>
       <w:r>
         <w:t>Assumption</w:t>
       </w:r>
-    </w:p>
-    <w:p>
-      <w:r>
-        <w:t>We assume the variable nr_pix is normal distributed. The mean and the standard deviation of the normal distribution are the mean and the standard deviation of the value from the fullset dataset resepectively.</w:t>
-      </w:r>
-    </w:p>
-    <w:p>
+      <w:bookmarkEnd w:id="29"/>
+    </w:p>
+    <w:p>
+      <w:r>
+        <w:t>We assume the variable nr_pix is</w:t>
+      </w:r>
+      <w:r>
+        <w:t xml:space="preserve"> ran</w:t>
+      </w:r>
+      <w:r>
+        <w:t>domly</w:t>
+      </w:r>
+      <w:r>
+        <w:t xml:space="preserve"> </w:t>
+      </w:r>
+      <w:r>
+        <w:t xml:space="preserve">sampled from a population which is </w:t>
+      </w:r>
+      <w:r>
+        <w:t>normal distributed</w:t>
+      </w:r>
+      <w:r>
+        <w:t xml:space="preserve"> </w:t>
+      </w:r>
+      <w:sdt>
+        <w:sdtPr>
+          <w:id w:val="1373967449"/>
+          <w:citation/>
+        </w:sdtPr>
+        <w:sdtContent>
+          <w:r>
+            <w:fldChar w:fldCharType="begin"/>
+          </w:r>
+          <w:r>
+            <w:rPr>
+              <w:lang w:val="en-US"/>
+            </w:rPr>
+            <w:instrText xml:space="preserve"> CITATION Ass19 \l 1033 </w:instrText>
+          </w:r>
+          <w:r>
+            <w:fldChar w:fldCharType="separate"/>
+          </w:r>
+          <w:r>
+            <w:rPr>
+              <w:noProof/>
+              <w:lang w:val="en-US"/>
+            </w:rPr>
+            <w:t>(Devereux, 2019)</w:t>
+          </w:r>
+          <w:r>
+            <w:fldChar w:fldCharType="end"/>
+          </w:r>
+        </w:sdtContent>
+      </w:sdt>
+      <w:r>
+        <w:t xml:space="preserve">. </w:t>
+      </w:r>
+    </w:p>
+    <w:p>
+      <w:r>
+        <w:t>We assume these</w:t>
+      </w:r>
+      <m:oMath>
+        <m:r>
+          <w:rPr>
+            <w:rFonts w:ascii="Cambria Math" w:hAnsi="Cambria Math"/>
+          </w:rPr>
+          <m:t xml:space="preserve"> n </m:t>
+        </m:r>
+      </m:oMath>
+      <w:r>
+        <w:t>values have been</w:t>
+      </w:r>
+      <w:r>
+        <w:t xml:space="preserve"> </w:t>
+      </w:r>
+      <w:r>
+        <w:t xml:space="preserve">sampled </w:t>
+      </w:r>
+      <w:r>
+        <w:t>without replacement,</w:t>
+      </w:r>
+      <w:r>
+        <w:t xml:space="preserve"> and</w:t>
+      </w:r>
+      <w:r>
+        <w:t xml:space="preserve"> </w:t>
+      </w:r>
+      <m:oMath>
+        <m:r>
+          <w:rPr>
+            <w:rFonts w:ascii="Cambria Math" w:hAnsi="Cambria Math"/>
+          </w:rPr>
+          <m:t>n &lt; 10%</m:t>
+        </m:r>
+      </m:oMath>
+      <w:r>
+        <w:t xml:space="preserve"> of the population.</w:t>
+      </w:r>
+    </w:p>
+    <w:p>
+      <w:pPr>
+        <w:pStyle w:val="Heading3"/>
+      </w:pPr>
+      <w:r>
+        <w:lastRenderedPageBreak/>
+        <w:t>Reasoning</w:t>
+      </w:r>
+    </w:p>
+    <w:p>
+      <w:pPr>
+        <w:pStyle w:val="Heading3"/>
+        <w:rPr>
+          <w:rFonts w:asciiTheme="minorHAnsi" w:eastAsiaTheme="minorHAnsi" w:hAnsiTheme="minorHAnsi" w:cstheme="minorBidi"/>
+          <w:b w:val="0"/>
+          <w:sz w:val="22"/>
+          <w:szCs w:val="22"/>
+        </w:rPr>
+      </w:pPr>
+      <w:r>
+        <w:rPr>
+          <w:rFonts w:asciiTheme="minorHAnsi" w:eastAsiaTheme="minorHAnsi" w:hAnsiTheme="minorHAnsi" w:cstheme="minorBidi"/>
+          <w:b w:val="0"/>
+          <w:sz w:val="22"/>
+          <w:szCs w:val="22"/>
+        </w:rPr>
+        <w:t>T</w:t>
+      </w:r>
+      <w:r>
+        <w:rPr>
+          <w:rFonts w:asciiTheme="minorHAnsi" w:eastAsiaTheme="minorHAnsi" w:hAnsiTheme="minorHAnsi" w:cstheme="minorBidi"/>
+          <w:b w:val="0"/>
+          <w:sz w:val="22"/>
+          <w:szCs w:val="22"/>
+        </w:rPr>
+        <w:t>he sample data meets these two requirements.</w:t>
+      </w:r>
+    </w:p>
+    <w:p>
+      <w:pPr>
+        <w:pStyle w:val="ListParagraph"/>
+        <w:numPr>
+          <w:ilvl w:val="0"/>
+          <w:numId w:val="1"/>
+        </w:numPr>
+      </w:pPr>
+      <w:r>
+        <w:t>Independence</w:t>
+      </w:r>
+    </w:p>
+    <w:p>
+      <w:pPr>
+        <w:pStyle w:val="ListParagraph"/>
+        <w:numPr>
+          <w:ilvl w:val="0"/>
+          <w:numId w:val="1"/>
+        </w:numPr>
+      </w:pPr>
+      <w:r>
+        <w:rPr>
+          <w:lang w:val="en-US"/>
+        </w:rPr>
+        <w:t>T</w:t>
+      </w:r>
+      <w:r>
+        <w:rPr>
+          <w:lang w:val="en-US"/>
+        </w:rPr>
+        <w:t>he population distribution is normal</w:t>
+      </w:r>
+    </w:p>
+    <w:p>
+      <w:r>
+        <w:t>We consider it</w:t>
+      </w:r>
+      <w:r>
+        <w:t xml:space="preserve"> i</w:t>
+      </w:r>
+      <w:r>
+        <w:t xml:space="preserve">s independence because </w:t>
+      </w:r>
+      <w:r>
+        <w:t>the values are randomly sampled</w:t>
+      </w:r>
+      <w:r>
+        <w:t xml:space="preserve"> without replacement</w:t>
+      </w:r>
+      <w:r>
+        <w:t xml:space="preserve"> and the sample size is less than </w:t>
+      </w:r>
+      <m:oMath>
+        <m:r>
+          <w:rPr>
+            <w:rFonts w:ascii="Cambria Math" w:hAnsi="Cambria Math"/>
+          </w:rPr>
+          <m:t>10%</m:t>
+        </m:r>
+      </m:oMath>
+      <w:r>
+        <w:t xml:space="preserve"> of the population. Also, as the </w:t>
+      </w:r>
+      <w:r>
+        <w:fldChar w:fldCharType="begin"/>
+      </w:r>
+      <w:r>
+        <w:instrText xml:space="preserve"> REF _Ref24668991 \h </w:instrText>
+      </w:r>
+      <w:r>
+        <w:fldChar w:fldCharType="separate"/>
+      </w:r>
+      <w:r>
+        <w:t>Assumption</w:t>
+      </w:r>
+      <w:r>
+        <w:fldChar w:fldCharType="end"/>
+      </w:r>
+      <w:r>
+        <w:t>, the population is normal distributed.</w:t>
+      </w:r>
+    </w:p>
+    <w:p>
+      <w:r>
+        <w:t xml:space="preserve">Thus, </w:t>
+      </w:r>
+      <w:r>
+        <w:t xml:space="preserve">Central </w:t>
+      </w:r>
+      <w:r>
+        <w:t>L</w:t>
+      </w:r>
+      <w:r>
+        <w:t xml:space="preserve">imit </w:t>
+      </w:r>
+      <w:r>
+        <w:t>T</w:t>
+      </w:r>
+      <w:r>
+        <w:t>heorem</w:t>
+      </w:r>
+      <w:r>
+        <w:t xml:space="preserve"> (CLT)</w:t>
+      </w:r>
+      <w:r>
+        <w:t xml:space="preserve"> applies. We can get </w:t>
+      </w:r>
+      <w:r>
+        <w:t xml:space="preserve">the exsimated variance and </w:t>
+      </w:r>
+      <w:r>
+        <w:t>the confidence interval for the actual mean of the population</w:t>
+      </w:r>
+      <w:r>
+        <w:t>.</w:t>
+      </w:r>
+    </w:p>
+    <w:p>
+      <w:pPr>
+        <w:pStyle w:val="Heading3"/>
+      </w:pPr>
       <w:r>
         <w:t>Implementation</w:t>
       </w:r>
-      <w:bookmarkStart w:id="29" w:name="_GoBack"/>
-      <w:bookmarkEnd w:id="29"/>
-    </w:p>
-    <w:p>
-      <w:pPr>
-        <w:pStyle w:val="Heading2"/>
-      </w:pPr>
-      <w:r>
-        <w:lastRenderedPageBreak/>
-        <w:t xml:space="preserve">Subtask </w:t>
-      </w:r>
-      <w:r>
-        <w:t>4</w:t>
-      </w:r>
-    </w:p>
-    <w:p>
-      <w:pPr>
-        <w:pStyle w:val="Heading3"/>
-      </w:pPr>
-      <w:r>
-        <w:t>Assumption</w:t>
-      </w:r>
-    </w:p>
-    <w:p>
-      <w:r>
-        <w:t>We assume the variable nr_pix is normal distributed. The mean and the standard deviation of the normal distribution are the mean and the standard deviation of the value from the fullset dataset resepectively.</w:t>
-      </w:r>
-    </w:p>
-    <w:p>
-      <w:pPr>
-        <w:pStyle w:val="Heading3"/>
-      </w:pPr>
-      <w:r>
-        <w:t>Implementation</w:t>
-      </w:r>
-    </w:p>
-    <w:p>
-      <w:r>
-        <w:t xml:space="preserve">With mean() and sd() funtions, the mean and standard deviation of the values of nr_pix are calculated. qnorm() function is used to </w:t>
-      </w:r>
-      <w:r>
-        <w:t>to find out the qutatile(cut-off) value that 95% of values are observations in the normal distribution is below the cut-off value. The cut-off value is what the question is asking, because it is equivelant to the cut-off value that there is 5% (1 – 95%) probability that the sample value is above it.</w:t>
-      </w:r>
-    </w:p>
-    <w:p>
-      <w:r>
-        <w:t xml:space="preserve">We then draw </w:t>
+    </w:p>
+    <w:p>
+      <w:r>
+        <w:t xml:space="preserve">We calculate </w:t>
+      </w:r>
+    </w:p>
+    <w:p>
+      <w:pPr>
+        <w:pStyle w:val="ListParagraph"/>
+        <w:numPr>
+          <w:ilvl w:val="0"/>
+          <w:numId w:val="1"/>
+        </w:numPr>
+      </w:pPr>
+      <m:oMath>
+        <m:r>
+          <w:rPr>
+            <w:rFonts w:ascii="Cambria Math" w:hAnsi="Cambria Math"/>
+          </w:rPr>
+          <m:t>n</m:t>
+        </m:r>
+      </m:oMath>
+      <w:r>
+        <w:t>. The length of the data</w:t>
+      </w:r>
+    </w:p>
+    <w:p>
+      <w:pPr>
+        <w:pStyle w:val="ListParagraph"/>
+        <w:numPr>
+          <w:ilvl w:val="0"/>
+          <w:numId w:val="1"/>
+        </w:numPr>
+      </w:pPr>
+      <m:oMath>
+        <m:r>
+          <w:rPr>
+            <w:rFonts w:ascii="Cambria Math" w:hAnsi="Cambria Math"/>
+          </w:rPr>
+          <m:t>μ</m:t>
+        </m:r>
+      </m:oMath>
+      <w:r>
+        <w:t>. The mean of the sample data</w:t>
+      </w:r>
+    </w:p>
+    <w:p>
+      <w:pPr>
+        <w:pStyle w:val="ListParagraph"/>
+        <w:numPr>
+          <w:ilvl w:val="0"/>
+          <w:numId w:val="1"/>
+        </w:numPr>
+      </w:pPr>
+      <m:oMath>
+        <m:r>
+          <w:rPr>
+            <w:rFonts w:ascii="Cambria Math" w:hAnsi="Cambria Math"/>
+          </w:rPr>
+          <m:t>σ</m:t>
+        </m:r>
+      </m:oMath>
+      <w:r>
+        <w:t>. The standard deviation of the sample data</w:t>
+      </w:r>
+    </w:p>
+    <w:p>
+      <w:r>
+        <w:t xml:space="preserve">According to CLT, </w:t>
+      </w:r>
+      <w:r>
+        <w:t>the distribution of the sample mean is</w:t>
+      </w:r>
+    </w:p>
+    <w:p>
+      <w:pPr>
+        <w:jc w:val="center"/>
+      </w:pPr>
+      <w:r>
+        <w:rPr>
+          <w:noProof/>
+          <w:lang w:eastAsia="en-GB"/>
+        </w:rPr>
+        <w:drawing>
+          <wp:inline distT="0" distB="0" distL="0" distR="0" wp14:anchorId="09C13D67" wp14:editId="4E69AA20">
+            <wp:extent cx="2235758" cy="703385"/>
+            <wp:effectExtent l="0" t="0" r="0" b="1905"/>
+            <wp:docPr id="33" name="Google Shape;137;p28"/>
+            <wp:cNvGraphicFramePr/>
+            <a:graphic xmlns:a="http://schemas.openxmlformats.org/drawingml/2006/main">
+              <a:graphicData uri="http://schemas.openxmlformats.org/drawingml/2006/picture">
+                <pic:pic xmlns:pic="http://schemas.openxmlformats.org/drawingml/2006/picture">
+                  <pic:nvPicPr>
+                    <pic:cNvPr id="8" name="Google Shape;137;p28"/>
+                    <pic:cNvPicPr preferRelativeResize="0"/>
+                  </pic:nvPicPr>
+                  <pic:blipFill>
+                    <a:blip r:embed="rId39">
+                      <a:alphaModFix/>
+                    </a:blip>
+                    <a:stretch>
+                      <a:fillRect/>
+                    </a:stretch>
+                  </pic:blipFill>
+                  <pic:spPr>
+                    <a:xfrm>
+                      <a:off x="0" y="0"/>
+                      <a:ext cx="2261330" cy="711430"/>
+                    </a:xfrm>
+                    <a:prstGeom prst="rect">
+                      <a:avLst/>
+                    </a:prstGeom>
+                    <a:noFill/>
+                    <a:ln>
+                      <a:noFill/>
+                    </a:ln>
+                  </pic:spPr>
+                </pic:pic>
+              </a:graphicData>
+            </a:graphic>
+          </wp:inline>
+        </w:drawing>
+      </w:r>
+      <w:sdt>
+        <w:sdtPr>
+          <w:id w:val="-1942205810"/>
+          <w:citation/>
+        </w:sdtPr>
+        <w:sdtContent>
+          <w:r>
+            <w:fldChar w:fldCharType="begin"/>
+          </w:r>
+          <w:r>
+            <w:rPr>
+              <w:lang w:val="en-US"/>
+            </w:rPr>
+            <w:instrText xml:space="preserve"> CITATION Ass19 \l 1033 </w:instrText>
+          </w:r>
+          <w:r>
+            <w:fldChar w:fldCharType="separate"/>
+          </w:r>
+          <w:r>
+            <w:rPr>
+              <w:noProof/>
+              <w:lang w:val="en-US"/>
+            </w:rPr>
+            <w:t xml:space="preserve"> </w:t>
+          </w:r>
+          <w:r>
+            <w:rPr>
+              <w:noProof/>
+              <w:lang w:val="en-US"/>
+            </w:rPr>
+            <w:t>(Devereux, 2019)</w:t>
+          </w:r>
+          <w:r>
+            <w:fldChar w:fldCharType="end"/>
+          </w:r>
+        </w:sdtContent>
+      </w:sdt>
+    </w:p>
+    <w:p>
+      <w:r>
+        <w:t>We then draw the dirstribution (</w:t>
       </w:r>
       <w:r>
         <w:fldChar w:fldCharType="begin"/>
       </w:r>
       <w:r>
-        <w:instrText xml:space="preserve"> REF _Ref24664464 \h </w:instrText>
+        <w:instrText xml:space="preserve"> REF _Ref24667856 \h </w:instrText>
       </w:r>
       <w:r>
         <w:fldChar w:fldCharType="separate"/>
@@ -9018,15 +9396,13 @@
         <w:fldChar w:fldCharType="end"/>
       </w:r>
       <w:r>
-        <w:t xml:space="preserve"> showing the normal distribution with the mean and standard deviation of the values of nr_pix</w:t>
-      </w:r>
-      <w:r>
-        <w:t xml:space="preserve"> and the vertical line where the cut-off value is</w:t>
-      </w:r>
-      <w:r>
-        <w:t xml:space="preserve">. </w:t>
-      </w:r>
-    </w:p>
+        <w:t>).</w:t>
+      </w:r>
+      <w:r>
+        <w:t xml:space="preserve"> </w:t>
+      </w:r>
+    </w:p>
+    <w:p/>
     <w:p>
       <w:pPr>
         <w:keepNext/>
@@ -9038,10 +9414,10 @@
           <w:lang w:eastAsia="en-GB"/>
         </w:rPr>
         <w:drawing>
-          <wp:inline distT="0" distB="0" distL="0" distR="0" wp14:anchorId="26A7D634" wp14:editId="0FD15120">
+          <wp:inline distT="0" distB="0" distL="0" distR="0" wp14:anchorId="6082FEE9" wp14:editId="1C7A088A">
             <wp:extent cx="3048000" cy="3048000"/>
             <wp:effectExtent l="0" t="0" r="0" b="0"/>
-            <wp:docPr id="31" name="Picture 31"/>
+            <wp:docPr id="32" name="Picture 32"/>
             <wp:cNvGraphicFramePr>
               <a:graphicFrameLocks xmlns:a="http://schemas.openxmlformats.org/drawingml/2006/main" noChangeAspect="1"/>
             </wp:cNvGraphicFramePr>
@@ -9049,11 +9425,11 @@
               <a:graphicData uri="http://schemas.openxmlformats.org/drawingml/2006/picture">
                 <pic:pic xmlns:pic="http://schemas.openxmlformats.org/drawingml/2006/picture">
                   <pic:nvPicPr>
-                    <pic:cNvPr id="2" name="nr_pix_normal_distribution_cutoff_value.jpeg"/>
+                    <pic:cNvPr id="2" name="Distribution of sample means.jpeg"/>
                     <pic:cNvPicPr/>
                   </pic:nvPicPr>
                   <pic:blipFill>
-                    <a:blip r:embed="rId39">
+                    <a:blip r:embed="rId40">
                       <a:extLst>
                         <a:ext uri="{28A0092B-C50C-407E-A947-70E740481C1C}">
                           <a14:useLocalDpi xmlns:a14="http://schemas.microsoft.com/office/drawing/2010/main" val="0"/>
@@ -9085,7 +9461,7 @@
         <w:pStyle w:val="Caption"/>
         <w:jc w:val="center"/>
       </w:pPr>
-      <w:bookmarkStart w:id="30" w:name="_Ref24664464"/>
+      <w:bookmarkStart w:id="30" w:name="_Ref24667856"/>
       <w:r>
         <w:t xml:space="preserve">Figure </w:t>
       </w:r>
@@ -9109,6 +9485,299 @@
       </w:r>
       <w:bookmarkEnd w:id="30"/>
       <w:r>
+        <w:t xml:space="preserve"> Normal distribution of nr_pix </w:t>
+      </w:r>
+      <w:r>
+        <w:t>sample means</w:t>
+      </w:r>
+    </w:p>
+    <w:p>
+      <w:r>
+        <w:t xml:space="preserve">We assure the z-score </w:t>
+      </w:r>
+      <m:oMath>
+        <m:r>
+          <w:rPr>
+            <w:rFonts w:ascii="Cambria Math" w:hAnsi="Cambria Math"/>
+          </w:rPr>
+          <m:t xml:space="preserve">z </m:t>
+        </m:r>
+      </m:oMath>
+      <w:r>
+        <w:t>is 1.96</w:t>
+      </w:r>
+      <w:r>
+        <w:t xml:space="preserve"> for </w:t>
+      </w:r>
+      <m:oMath>
+        <m:r>
+          <w:rPr>
+            <w:rFonts w:ascii="Cambria Math" w:hAnsi="Cambria Math"/>
+          </w:rPr>
+          <m:t>95%</m:t>
+        </m:r>
+      </m:oMath>
+      <w:r>
+        <w:t xml:space="preserve"> confidence.</w:t>
+      </w:r>
+    </w:p>
+    <w:p>
+      <w:r>
+        <w:t>We have the confidence interval</w:t>
+      </w:r>
+    </w:p>
+    <w:p>
+      <m:oMathPara>
+        <m:oMath>
+          <m:r>
+            <w:rPr>
+              <w:rFonts w:ascii="Cambria Math" w:hAnsi="Cambria Math"/>
+            </w:rPr>
+            <m:t>μ±z*σ</m:t>
+          </m:r>
+        </m:oMath>
+      </m:oMathPara>
+    </w:p>
+    <w:p>
+      <w:r>
+        <w:lastRenderedPageBreak/>
+        <w:t xml:space="preserve">The estimated variance of the population is </w:t>
+      </w:r>
+      <m:oMath>
+        <m:r>
+          <w:rPr>
+            <w:rFonts w:ascii="Cambria Math" w:hAnsi="Cambria Math"/>
+          </w:rPr>
+          <m:t>σ</m:t>
+        </m:r>
+        <m:r>
+          <w:rPr>
+            <w:rFonts w:ascii="Cambria Math" w:hAnsi="Cambria Math"/>
+          </w:rPr>
+          <m:t>*</m:t>
+        </m:r>
+        <m:r>
+          <w:rPr>
+            <w:rFonts w:ascii="Cambria Math" w:hAnsi="Cambria Math"/>
+          </w:rPr>
+          <m:t>σ</m:t>
+        </m:r>
+      </m:oMath>
+    </w:p>
+    <w:p>
+      <w:pPr>
+        <w:pStyle w:val="Heading3"/>
+      </w:pPr>
+      <w:r>
+        <w:t>Result</w:t>
+      </w:r>
+    </w:p>
+    <w:p>
+      <w:r>
+        <w:t xml:space="preserve">The estimated mean of the population is </w:t>
+      </w:r>
+      <m:oMath>
+        <m:r>
+          <w:rPr>
+            <w:rFonts w:ascii="Cambria Math" w:hAnsi="Cambria Math"/>
+          </w:rPr>
+          <m:t>137.6125</m:t>
+        </m:r>
+      </m:oMath>
+      <w:r>
+        <w:t xml:space="preserve">. </w:t>
+      </w:r>
+      <w:r>
+        <w:t>We have 95% confidence that the actual mean of the population in between 130.809 and 144.416</w:t>
+      </w:r>
+      <w:bookmarkStart w:id="31" w:name="_GoBack"/>
+      <w:bookmarkEnd w:id="31"/>
+    </w:p>
+    <w:p>
+      <w:r>
+        <w:t>The</w:t>
+      </w:r>
+      <w:r>
+        <w:t xml:space="preserve"> </w:t>
+      </w:r>
+      <w:r>
+        <w:t>estimated</w:t>
+      </w:r>
+      <w:r>
+        <w:t xml:space="preserve"> variance of the </w:t>
+      </w:r>
+      <w:r>
+        <w:t xml:space="preserve">population is </w:t>
+      </w:r>
+      <m:oMath>
+        <m:r>
+          <w:rPr>
+            <w:rFonts w:ascii="Cambria Math" w:hAnsi="Cambria Math"/>
+          </w:rPr>
+          <m:t>1927.962</m:t>
+        </m:r>
+      </m:oMath>
+    </w:p>
+    <w:p>
+      <w:pPr>
+        <w:pStyle w:val="Heading2"/>
+      </w:pPr>
+      <w:r>
+        <w:t xml:space="preserve">Subtask </w:t>
+      </w:r>
+      <w:r>
+        <w:t>4</w:t>
+      </w:r>
+    </w:p>
+    <w:p>
+      <w:pPr>
+        <w:pStyle w:val="Heading3"/>
+      </w:pPr>
+      <w:r>
+        <w:t>Assumption</w:t>
+      </w:r>
+    </w:p>
+    <w:p>
+      <w:r>
+        <w:t>We assume the variable nr_pix is normal distributed. The mean and the standard deviation of the normal distribution are the mean and the standard deviation of the value from the fullset dataset resepectively.</w:t>
+      </w:r>
+    </w:p>
+    <w:p>
+      <w:pPr>
+        <w:pStyle w:val="Heading3"/>
+      </w:pPr>
+      <w:r>
+        <w:t>Implementation</w:t>
+      </w:r>
+    </w:p>
+    <w:p>
+      <w:r>
+        <w:t xml:space="preserve">With mean() and sd() funtions, the mean and standard deviation of the values of nr_pix are calculated. qnorm() function is used to </w:t>
+      </w:r>
+      <w:r>
+        <w:t>to find out the qutatile(cut-off) value that 95% of values are observations in the normal distribution is below the cut-off value. The cut-off value is what the question is asking, because it is equivelant to the cut-off value that there is 5% (1 – 95%) probability that the sample value is above it.</w:t>
+      </w:r>
+    </w:p>
+    <w:p>
+      <w:r>
+        <w:t xml:space="preserve">We then draw </w:t>
+      </w:r>
+      <w:r>
+        <w:fldChar w:fldCharType="begin"/>
+      </w:r>
+      <w:r>
+        <w:instrText xml:space="preserve"> REF _Ref24664464 \h </w:instrText>
+      </w:r>
+      <w:r>
+        <w:fldChar w:fldCharType="separate"/>
+      </w:r>
+      <w:r>
+        <w:t xml:space="preserve">Figure </w:t>
+      </w:r>
+      <w:r>
+        <w:rPr>
+          <w:noProof/>
+        </w:rPr>
+        <w:t>27</w:t>
+      </w:r>
+      <w:r>
+        <w:fldChar w:fldCharType="end"/>
+      </w:r>
+      <w:r>
+        <w:t xml:space="preserve"> showing the normal distribution with the mean and standard deviation of the values of nr_pix</w:t>
+      </w:r>
+      <w:r>
+        <w:t xml:space="preserve"> and the vertical line where the cut-off value is</w:t>
+      </w:r>
+      <w:r>
+        <w:t xml:space="preserve">. </w:t>
+      </w:r>
+    </w:p>
+    <w:p>
+      <w:pPr>
+        <w:keepNext/>
+        <w:jc w:val="center"/>
+      </w:pPr>
+      <w:r>
+        <w:rPr>
+          <w:noProof/>
+          <w:lang w:eastAsia="en-GB"/>
+        </w:rPr>
+        <w:drawing>
+          <wp:inline distT="0" distB="0" distL="0" distR="0" wp14:anchorId="26A7D634" wp14:editId="0FD15120">
+            <wp:extent cx="3048000" cy="3048000"/>
+            <wp:effectExtent l="0" t="0" r="0" b="0"/>
+            <wp:docPr id="31" name="Picture 31"/>
+            <wp:cNvGraphicFramePr>
+              <a:graphicFrameLocks xmlns:a="http://schemas.openxmlformats.org/drawingml/2006/main" noChangeAspect="1"/>
+            </wp:cNvGraphicFramePr>
+            <a:graphic xmlns:a="http://schemas.openxmlformats.org/drawingml/2006/main">
+              <a:graphicData uri="http://schemas.openxmlformats.org/drawingml/2006/picture">
+                <pic:pic xmlns:pic="http://schemas.openxmlformats.org/drawingml/2006/picture">
+                  <pic:nvPicPr>
+                    <pic:cNvPr id="2" name="nr_pix_normal_distribution_cutoff_value.jpeg"/>
+                    <pic:cNvPicPr/>
+                  </pic:nvPicPr>
+                  <pic:blipFill>
+                    <a:blip r:embed="rId41">
+                      <a:extLst>
+                        <a:ext uri="{28A0092B-C50C-407E-A947-70E740481C1C}">
+                          <a14:useLocalDpi xmlns:a14="http://schemas.microsoft.com/office/drawing/2010/main" val="0"/>
+                        </a:ext>
+                      </a:extLst>
+                    </a:blip>
+                    <a:stretch>
+                      <a:fillRect/>
+                    </a:stretch>
+                  </pic:blipFill>
+                  <pic:spPr>
+                    <a:xfrm>
+                      <a:off x="0" y="0"/>
+                      <a:ext cx="3048000" cy="3048000"/>
+                    </a:xfrm>
+                    <a:prstGeom prst="rect">
+                      <a:avLst/>
+                    </a:prstGeom>
+                  </pic:spPr>
+                </pic:pic>
+              </a:graphicData>
+            </a:graphic>
+          </wp:inline>
+        </w:drawing>
+      </w:r>
+    </w:p>
+    <w:p>
+      <w:pPr>
+        <w:pStyle w:val="Caption"/>
+        <w:jc w:val="center"/>
+      </w:pPr>
+      <w:bookmarkStart w:id="32" w:name="_Ref24664464"/>
+      <w:r>
+        <w:t xml:space="preserve">Figure </w:t>
+      </w:r>
+      <w:r>
+        <w:fldChar w:fldCharType="begin"/>
+      </w:r>
+      <w:r>
+        <w:instrText xml:space="preserve"> SEQ Figure \* ARABIC </w:instrText>
+      </w:r>
+      <w:r>
+        <w:fldChar w:fldCharType="separate"/>
+      </w:r>
+      <w:r>
+        <w:rPr>
+          <w:noProof/>
+        </w:rPr>
+        <w:t>29</w:t>
+      </w:r>
+      <w:r>
+        <w:rPr>
+          <w:noProof/>
+        </w:rPr>
+        <w:fldChar w:fldCharType="end"/>
+      </w:r>
+      <w:bookmarkEnd w:id="32"/>
+      <w:r>
         <w:t xml:space="preserve"> Normal distribution of nr_pix for fullset</w:t>
       </w:r>
     </w:p>
@@ -9143,17 +9812,16 @@
         <w:pStyle w:val="Heading2"/>
       </w:pPr>
       <w:r>
-        <w:t xml:space="preserve">Subtask </w:t>
-      </w:r>
-      <w:r>
-        <w:t>5</w:t>
-      </w:r>
-    </w:p>
+        <w:t>Subtask 5</w:t>
+      </w:r>
+    </w:p>
+    <w:p/>
     <w:p>
       <w:pPr>
         <w:pStyle w:val="Heading2"/>
       </w:pPr>
       <w:r>
+        <w:lastRenderedPageBreak/>
         <w:t>Result</w:t>
       </w:r>
     </w:p>
@@ -9294,8 +9962,8 @@
     </w:sdt>
     <w:p/>
     <w:sectPr>
-      <w:headerReference w:type="default" r:id="rId40"/>
-      <w:footerReference w:type="default" r:id="rId41"/>
+      <w:headerReference w:type="default" r:id="rId42"/>
+      <w:footerReference w:type="default" r:id="rId43"/>
       <w:pgSz w:w="11906" w:h="16838"/>
       <w:pgMar w:top="1281" w:right="1080" w:bottom="851" w:left="1080" w:header="426" w:footer="148" w:gutter="0"/>
       <w:cols w:space="708"/>
@@ -9390,7 +10058,7 @@
         <w:noProof/>
         <w:color w:val="A6A6A6" w:themeColor="background1" w:themeShade="A6"/>
       </w:rPr>
-      <w:t>10</w:t>
+      <w:t>20</w:t>
     </w:r>
     <w:r>
       <w:rPr>
@@ -9433,7 +10101,7 @@
         <w:noProof/>
         <w:color w:val="A6A6A6" w:themeColor="background1" w:themeShade="A6"/>
       </w:rPr>
-      <w:t>11</w:t>
+      <w:t>21</w:t>
     </w:r>
     <w:r>
       <w:rPr>
@@ -10631,7 +11299,6 @@
   <w:style w:type="character" w:default="1" w:styleId="DefaultParagraphFont">
     <w:name w:val="Default Paragraph Font"/>
     <w:uiPriority w:val="1"/>
-    <w:semiHidden/>
     <w:unhideWhenUsed/>
   </w:style>
   <w:style w:type="table" w:default="1" w:styleId="TableNormal">
@@ -10985,6 +11652,7 @@
     <w:rsid w:val="00492B7A"/>
     <w:rsid w:val="007A68C1"/>
     <w:rsid w:val="00855F48"/>
+    <w:rsid w:val="00E55E98"/>
     <w:rsid w:val="00E5705E"/>
     <w:rsid w:val="00FB1323"/>
     <w:rsid w:val="00FD450E"/>
@@ -11436,7 +12104,7 @@
     <w:basedOn w:val="DefaultParagraphFont"/>
     <w:uiPriority w:val="99"/>
     <w:semiHidden/>
-    <w:rsid w:val="00855F48"/>
+    <w:rsid w:val="00E55E98"/>
     <w:rPr>
       <w:color w:val="808080"/>
     </w:rPr>
@@ -11995,14 +12663,14 @@
 <file path=customXml/itemProps3.xml><?xml version="1.0" encoding="utf-8"?>
 <ds:datastoreItem xmlns:ds="http://schemas.openxmlformats.org/officeDocument/2006/customXml" ds:itemID="{055E93BC-D2E9-4F1C-A3FD-AAA9BE66B692}">
   <ds:schemaRefs>
+    <ds:schemaRef ds:uri="http://schemas.microsoft.com/office/2006/metadata/properties"/>
     <ds:schemaRef ds:uri="http://purl.org/dc/terms/"/>
+    <ds:schemaRef ds:uri="http://schemas.openxmlformats.org/package/2006/metadata/core-properties"/>
     <ds:schemaRef ds:uri="http://schemas.microsoft.com/office/2006/documentManagement/types"/>
     <ds:schemaRef ds:uri="http://schemas.microsoft.com/office/infopath/2007/PartnerControls"/>
+    <ds:schemaRef ds:uri="174a99e9-e5dc-4403-8766-c1d309cc8c34"/>
+    <ds:schemaRef ds:uri="http://purl.org/dc/elements/1.1/"/>
     <ds:schemaRef ds:uri="42d47a25-8aa1-44d9-84ca-438afe1cf419"/>
-    <ds:schemaRef ds:uri="http://schemas.openxmlformats.org/package/2006/metadata/core-properties"/>
-    <ds:schemaRef ds:uri="http://purl.org/dc/elements/1.1/"/>
-    <ds:schemaRef ds:uri="http://schemas.microsoft.com/office/2006/metadata/properties"/>
-    <ds:schemaRef ds:uri="174a99e9-e5dc-4403-8766-c1d309cc8c34"/>
     <ds:schemaRef ds:uri="http://www.w3.org/XML/1998/namespace"/>
     <ds:schemaRef ds:uri="http://purl.org/dc/dcmitype/"/>
   </ds:schemaRefs>
@@ -12010,7 +12678,7 @@
 </file>
 
 <file path=customXml/itemProps4.xml><?xml version="1.0" encoding="utf-8"?>
-<ds:datastoreItem xmlns:ds="http://schemas.openxmlformats.org/officeDocument/2006/customXml" ds:itemID="{E0162733-BAE7-4FB9-AA6E-C45CD1F80E5E}">
+<ds:datastoreItem xmlns:ds="http://schemas.openxmlformats.org/officeDocument/2006/customXml" ds:itemID="{157BC8E6-82C3-49BA-8F27-ECC4C5758F87}">
   <ds:schemaRefs>
     <ds:schemaRef ds:uri="http://schemas.openxmlformats.org/officeDocument/2006/bibliography"/>
   </ds:schemaRefs>

</xml_diff>

<commit_message>
subtask 5, section 3
</commit_message>
<xml_diff>
--- a/Statistical Analysis/40216004_assignment2_report.docx
+++ b/Statistical Analysis/40216004_assignment2_report.docx
@@ -9057,31 +9057,10 @@
       </w:r>
     </w:p>
     <w:p>
-      <w:pPr>
-        <w:pStyle w:val="Heading3"/>
-        <w:rPr>
-          <w:rFonts w:asciiTheme="minorHAnsi" w:eastAsiaTheme="minorHAnsi" w:hAnsiTheme="minorHAnsi" w:cstheme="minorBidi"/>
-          <w:b w:val="0"/>
-          <w:sz w:val="22"/>
-          <w:szCs w:val="22"/>
-        </w:rPr>
-      </w:pPr>
-      <w:r>
-        <w:rPr>
-          <w:rFonts w:asciiTheme="minorHAnsi" w:eastAsiaTheme="minorHAnsi" w:hAnsiTheme="minorHAnsi" w:cstheme="minorBidi"/>
-          <w:b w:val="0"/>
-          <w:sz w:val="22"/>
-          <w:szCs w:val="22"/>
-        </w:rPr>
+      <w:r>
         <w:t>T</w:t>
       </w:r>
       <w:r>
-        <w:rPr>
-          <w:rFonts w:asciiTheme="minorHAnsi" w:eastAsiaTheme="minorHAnsi" w:hAnsiTheme="minorHAnsi" w:cstheme="minorBidi"/>
-          <w:b w:val="0"/>
-          <w:sz w:val="22"/>
-          <w:szCs w:val="22"/>
-        </w:rPr>
         <w:t>he sample data meets these two requirements.</w:t>
       </w:r>
     </w:p>
@@ -9135,7 +9114,13 @@
         <w:t xml:space="preserve"> without replacement</w:t>
       </w:r>
       <w:r>
-        <w:t xml:space="preserve"> and the sample size is less than </w:t>
+        <w:t xml:space="preserve"> and the sample size is</w:t>
+      </w:r>
+      <w:r>
+        <w:t xml:space="preserve"> is greateer than 30, and</w:t>
+      </w:r>
+      <w:r>
+        <w:t xml:space="preserve"> less than </w:t>
       </w:r>
       <m:oMath>
         <m:r>
@@ -9481,6 +9466,9 @@
         <w:t>27</w:t>
       </w:r>
       <w:r>
+        <w:rPr>
+          <w:noProof/>
+        </w:rPr>
         <w:fldChar w:fldCharType="end"/>
       </w:r>
       <w:bookmarkEnd w:id="30"/>
@@ -9527,6 +9515,11 @@
       </w:r>
     </w:p>
     <w:p>
+      <w:pPr>
+        <w:rPr>
+          <w:rFonts w:eastAsiaTheme="minorEastAsia"/>
+        </w:rPr>
+      </w:pPr>
       <m:oMathPara>
         <m:oMath>
           <m:r>
@@ -9540,122 +9533,69 @@
     </w:p>
     <w:p>
       <w:r>
+        <w:rPr>
+          <w:rFonts w:eastAsiaTheme="minorEastAsia"/>
+        </w:rPr>
         <w:lastRenderedPageBreak/>
-        <w:t xml:space="preserve">The estimated variance of the population is </w:t>
+        <w:t>W</w:t>
+      </w:r>
+      <w:r>
+        <w:rPr>
+          <w:rFonts w:eastAsiaTheme="minorEastAsia"/>
+        </w:rPr>
+        <w:t xml:space="preserve">e </w:t>
+      </w:r>
+      <w:r>
+        <w:rPr>
+          <w:rFonts w:eastAsiaTheme="minorEastAsia"/>
+        </w:rPr>
+        <w:t xml:space="preserve">have 95% confidence that </w:t>
+      </w:r>
+      <w:r>
+        <w:rPr>
+          <w:rFonts w:eastAsiaTheme="minorEastAsia"/>
+        </w:rPr>
+        <w:t>the actual mean of the population is inside this interval.</w:t>
+      </w:r>
+    </w:p>
+    <w:p>
+      <w:pPr>
+        <w:rPr>
+          <w:rFonts w:eastAsiaTheme="minorEastAsia"/>
+        </w:rPr>
+      </w:pPr>
+      <w:r>
+        <w:t xml:space="preserve">The estimated mean of the population is </w:t>
       </w:r>
       <m:oMath>
         <m:r>
           <w:rPr>
             <w:rFonts w:ascii="Cambria Math" w:hAnsi="Cambria Math"/>
           </w:rPr>
-          <m:t>σ</m:t>
-        </m:r>
-        <m:r>
-          <w:rPr>
-            <w:rFonts w:ascii="Cambria Math" w:hAnsi="Cambria Math"/>
-          </w:rPr>
-          <m:t>*</m:t>
-        </m:r>
-        <m:r>
-          <w:rPr>
-            <w:rFonts w:ascii="Cambria Math" w:hAnsi="Cambria Math"/>
-          </w:rPr>
-          <m:t>σ</m:t>
+          <m:t>μ</m:t>
         </m:r>
       </m:oMath>
-    </w:p>
-    <w:p>
-      <w:pPr>
-        <w:pStyle w:val="Heading3"/>
-      </w:pPr>
-      <w:r>
-        <w:t>Result</w:t>
-      </w:r>
-    </w:p>
-    <w:p>
-      <w:r>
-        <w:t xml:space="preserve">The estimated mean of the population is </w:t>
+      <w:r>
+        <w:rPr>
+          <w:rFonts w:eastAsiaTheme="minorEastAsia"/>
+        </w:rPr>
+        <w:t xml:space="preserve">. </w:t>
+      </w:r>
+      <w:r>
+        <w:t xml:space="preserve">The estimated variance of the population is </w:t>
       </w:r>
       <m:oMath>
         <m:r>
           <w:rPr>
             <w:rFonts w:ascii="Cambria Math" w:hAnsi="Cambria Math"/>
           </w:rPr>
-          <m:t>137.6125</m:t>
+          <m:t>σ*σ</m:t>
         </m:r>
       </m:oMath>
-      <w:r>
-        <w:t xml:space="preserve">. </w:t>
-      </w:r>
-      <w:r>
-        <w:t>We have 95% confidence that the actual mean of the population in between 130.809 and 144.416</w:t>
-      </w:r>
-      <w:bookmarkStart w:id="31" w:name="_GoBack"/>
-      <w:bookmarkEnd w:id="31"/>
-    </w:p>
-    <w:p>
-      <w:r>
-        <w:t>The</w:t>
-      </w:r>
-      <w:r>
-        <w:t xml:space="preserve"> </w:t>
-      </w:r>
-      <w:r>
-        <w:t>estimated</w:t>
-      </w:r>
-      <w:r>
-        <w:t xml:space="preserve"> variance of the </w:t>
-      </w:r>
-      <w:r>
-        <w:t xml:space="preserve">population is </w:t>
-      </w:r>
-      <m:oMath>
-        <m:r>
-          <w:rPr>
-            <w:rFonts w:ascii="Cambria Math" w:hAnsi="Cambria Math"/>
-          </w:rPr>
-          <m:t>1927.962</m:t>
-        </m:r>
-      </m:oMath>
-    </w:p>
-    <w:p>
-      <w:pPr>
-        <w:pStyle w:val="Heading2"/>
-      </w:pPr>
-      <w:r>
-        <w:t xml:space="preserve">Subtask </w:t>
-      </w:r>
-      <w:r>
-        <w:t>4</w:t>
-      </w:r>
-    </w:p>
-    <w:p>
-      <w:pPr>
-        <w:pStyle w:val="Heading3"/>
-      </w:pPr>
-      <w:r>
-        <w:t>Assumption</w:t>
-      </w:r>
-    </w:p>
-    <w:p>
-      <w:r>
-        <w:t>We assume the variable nr_pix is normal distributed. The mean and the standard deviation of the normal distribution are the mean and the standard deviation of the value from the fullset dataset resepectively.</w:t>
-      </w:r>
-    </w:p>
-    <w:p>
-      <w:pPr>
-        <w:pStyle w:val="Heading3"/>
-      </w:pPr>
-      <w:r>
-        <w:t>Implementation</w:t>
-      </w:r>
-    </w:p>
-    <w:p>
-      <w:r>
-        <w:t xml:space="preserve">With mean() and sd() funtions, the mean and standard deviation of the values of nr_pix are calculated. qnorm() function is used to </w:t>
-      </w:r>
-      <w:r>
-        <w:t>to find out the qutatile(cut-off) value that 95% of values are observations in the normal distribution is below the cut-off value. The cut-off value is what the question is asking, because it is equivelant to the cut-off value that there is 5% (1 – 95%) probability that the sample value is above it.</w:t>
+    </w:p>
+    <w:p>
+      <w:r>
+        <w:t xml:space="preserve">With mean() and sd() funtions, the mean and standard deviation of the values of nr_pix are calculated. </w:t>
       </w:r>
     </w:p>
     <w:p>
@@ -9666,7 +9606,7 @@
         <w:fldChar w:fldCharType="begin"/>
       </w:r>
       <w:r>
-        <w:instrText xml:space="preserve"> REF _Ref24664464 \h </w:instrText>
+        <w:instrText xml:space="preserve"> REF _Ref24667856 \h </w:instrText>
       </w:r>
       <w:r>
         <w:fldChar w:fldCharType="separate"/>
@@ -9684,13 +9624,34 @@
         <w:fldChar w:fldCharType="end"/>
       </w:r>
       <w:r>
-        <w:t xml:space="preserve"> showing the normal distribution with the mean and standard deviation of the values of nr_pix</w:t>
-      </w:r>
-      <w:r>
-        <w:t xml:space="preserve"> and the vertical line where the cut-off value is</w:t>
-      </w:r>
-      <w:r>
-        <w:t xml:space="preserve">. </w:t>
+        <w:t xml:space="preserve"> showing the normal distribution with the mean and standard deviation of the values of nr_pix. To compare the theoretical normal distribution line with the actual distribution of nr_pix, </w:t>
+      </w:r>
+      <w:r>
+        <w:fldChar w:fldCharType="begin"/>
+      </w:r>
+      <w:r>
+        <w:instrText xml:space="preserve"> REF _Ref24668023 \h </w:instrText>
+      </w:r>
+      <w:r>
+        <w:fldChar w:fldCharType="separate"/>
+      </w:r>
+      <w:r>
+        <w:t xml:space="preserve">Figure </w:t>
+      </w:r>
+      <w:r>
+        <w:rPr>
+          <w:noProof/>
+        </w:rPr>
+        <w:t>28</w:t>
+      </w:r>
+      <w:r>
+        <w:fldChar w:fldCharType="end"/>
+      </w:r>
+      <w:r>
+        <w:t xml:space="preserve"> is </w:t>
+      </w:r>
+      <w:r>
+        <w:t>the histogram of the distribution is drawn with the same xlim and ylim values.</w:t>
       </w:r>
     </w:p>
     <w:p>
@@ -9704,10 +9665,10 @@
           <w:lang w:eastAsia="en-GB"/>
         </w:rPr>
         <w:drawing>
-          <wp:inline distT="0" distB="0" distL="0" distR="0" wp14:anchorId="26A7D634" wp14:editId="0FD15120">
+          <wp:inline distT="0" distB="0" distL="0" distR="0" wp14:anchorId="549C1019" wp14:editId="02226BEC">
             <wp:extent cx="3048000" cy="3048000"/>
             <wp:effectExtent l="0" t="0" r="0" b="0"/>
-            <wp:docPr id="31" name="Picture 31"/>
+            <wp:docPr id="30" name="Picture 30"/>
             <wp:cNvGraphicFramePr>
               <a:graphicFrameLocks xmlns:a="http://schemas.openxmlformats.org/drawingml/2006/main" noChangeAspect="1"/>
             </wp:cNvGraphicFramePr>
@@ -9715,7 +9676,7 @@
               <a:graphicData uri="http://schemas.openxmlformats.org/drawingml/2006/picture">
                 <pic:pic xmlns:pic="http://schemas.openxmlformats.org/drawingml/2006/picture">
                   <pic:nvPicPr>
-                    <pic:cNvPr id="2" name="nr_pix_normal_distribution_cutoff_value.jpeg"/>
+                    <pic:cNvPr id="3" name="nr_pix_normal_distribution.jpeg"/>
                     <pic:cNvPicPr/>
                   </pic:nvPicPr>
                   <pic:blipFill>
@@ -9751,6 +9712,330 @@
         <w:pStyle w:val="Caption"/>
         <w:jc w:val="center"/>
       </w:pPr>
+      <w:r>
+        <w:t xml:space="preserve">Figure </w:t>
+      </w:r>
+      <w:r>
+        <w:fldChar w:fldCharType="begin"/>
+      </w:r>
+      <w:r>
+        <w:instrText xml:space="preserve"> SEQ Figure \* ARABIC </w:instrText>
+      </w:r>
+      <w:r>
+        <w:fldChar w:fldCharType="separate"/>
+      </w:r>
+      <w:r>
+        <w:rPr>
+          <w:noProof/>
+        </w:rPr>
+        <w:t>28</w:t>
+      </w:r>
+      <w:r>
+        <w:rPr>
+          <w:noProof/>
+        </w:rPr>
+        <w:fldChar w:fldCharType="end"/>
+      </w:r>
+      <w:r>
+        <w:t xml:space="preserve"> Normal distribution of nr_pix for fullset</w:t>
+      </w:r>
+    </w:p>
+    <w:p>
+      <w:pPr>
+        <w:keepNext/>
+        <w:jc w:val="center"/>
+      </w:pPr>
+      <w:r>
+        <w:rPr>
+          <w:noProof/>
+          <w:lang w:eastAsia="en-GB"/>
+        </w:rPr>
+        <w:drawing>
+          <wp:inline distT="0" distB="0" distL="0" distR="0" wp14:anchorId="7D92F23B" wp14:editId="0963B5CE">
+            <wp:extent cx="3048000" cy="3048000"/>
+            <wp:effectExtent l="0" t="0" r="0" b="0"/>
+            <wp:docPr id="29" name="Picture 29"/>
+            <wp:cNvGraphicFramePr>
+              <a:graphicFrameLocks xmlns:a="http://schemas.openxmlformats.org/drawingml/2006/main" noChangeAspect="1"/>
+            </wp:cNvGraphicFramePr>
+            <a:graphic xmlns:a="http://schemas.openxmlformats.org/drawingml/2006/main">
+              <a:graphicData uri="http://schemas.openxmlformats.org/drawingml/2006/picture">
+                <pic:pic xmlns:pic="http://schemas.openxmlformats.org/drawingml/2006/picture">
+                  <pic:nvPicPr>
+                    <pic:cNvPr id="1" name="histogram of nr_pix for fullset with normal distribution line.jpeg"/>
+                    <pic:cNvPicPr/>
+                  </pic:nvPicPr>
+                  <pic:blipFill>
+                    <a:blip r:embed="rId42">
+                      <a:extLst>
+                        <a:ext uri="{28A0092B-C50C-407E-A947-70E740481C1C}">
+                          <a14:useLocalDpi xmlns:a14="http://schemas.microsoft.com/office/drawing/2010/main" val="0"/>
+                        </a:ext>
+                      </a:extLst>
+                    </a:blip>
+                    <a:stretch>
+                      <a:fillRect/>
+                    </a:stretch>
+                  </pic:blipFill>
+                  <pic:spPr>
+                    <a:xfrm>
+                      <a:off x="0" y="0"/>
+                      <a:ext cx="3048000" cy="3048000"/>
+                    </a:xfrm>
+                    <a:prstGeom prst="rect">
+                      <a:avLst/>
+                    </a:prstGeom>
+                  </pic:spPr>
+                </pic:pic>
+              </a:graphicData>
+            </a:graphic>
+          </wp:inline>
+        </w:drawing>
+      </w:r>
+    </w:p>
+    <w:p>
+      <w:pPr>
+        <w:pStyle w:val="Caption"/>
+        <w:jc w:val="center"/>
+      </w:pPr>
+      <w:bookmarkStart w:id="31" w:name="_Ref24668023"/>
+      <w:r>
+        <w:t xml:space="preserve">Figure </w:t>
+      </w:r>
+      <w:r>
+        <w:fldChar w:fldCharType="begin"/>
+      </w:r>
+      <w:r>
+        <w:instrText xml:space="preserve"> SEQ Figure \* ARABIC </w:instrText>
+      </w:r>
+      <w:r>
+        <w:fldChar w:fldCharType="separate"/>
+      </w:r>
+      <w:r>
+        <w:rPr>
+          <w:noProof/>
+        </w:rPr>
+        <w:t>29</w:t>
+      </w:r>
+      <w:r>
+        <w:rPr>
+          <w:noProof/>
+        </w:rPr>
+        <w:fldChar w:fldCharType="end"/>
+      </w:r>
+      <w:bookmarkEnd w:id="31"/>
+      <w:r>
+        <w:t xml:space="preserve"> Histogram of nr_pix for fullset with normal distribution line</w:t>
+      </w:r>
+    </w:p>
+    <w:p>
+      <w:pPr>
+        <w:pStyle w:val="Heading3"/>
+      </w:pPr>
+      <w:r>
+        <w:t>Result</w:t>
+      </w:r>
+    </w:p>
+    <w:p>
+      <w:r>
+        <w:t xml:space="preserve">The estimated mean of the population is </w:t>
+      </w:r>
+      <m:oMath>
+        <m:r>
+          <w:rPr>
+            <w:rFonts w:ascii="Cambria Math" w:hAnsi="Cambria Math"/>
+          </w:rPr>
+          <m:t>137.6125</m:t>
+        </m:r>
+      </m:oMath>
+      <w:r>
+        <w:t xml:space="preserve">. </w:t>
+      </w:r>
+      <w:r>
+        <w:t>We have 95% confidence that the actual mean of the population in between 130.809 and 144.416</w:t>
+      </w:r>
+    </w:p>
+    <w:p>
+      <w:pPr>
+        <w:rPr>
+          <w:rFonts w:eastAsiaTheme="minorEastAsia"/>
+        </w:rPr>
+      </w:pPr>
+      <w:r>
+        <w:t>The</w:t>
+      </w:r>
+      <w:r>
+        <w:t xml:space="preserve"> </w:t>
+      </w:r>
+      <w:r>
+        <w:t>estimated</w:t>
+      </w:r>
+      <w:r>
+        <w:t xml:space="preserve"> variance of the </w:t>
+      </w:r>
+      <w:r>
+        <w:t xml:space="preserve">population is </w:t>
+      </w:r>
+      <m:oMath>
+        <m:r>
+          <w:rPr>
+            <w:rFonts w:ascii="Cambria Math" w:hAnsi="Cambria Math"/>
+          </w:rPr>
+          <m:t>1927.962</m:t>
+        </m:r>
+      </m:oMath>
+    </w:p>
+    <w:p>
+      <w:r>
+        <w:lastRenderedPageBreak/>
+        <w:t xml:space="preserve">From the </w:t>
+      </w:r>
+      <w:r>
+        <w:t>normal distribution</w:t>
+      </w:r>
+      <w:r>
+        <w:t xml:space="preserve"> </w:t>
+      </w:r>
+      <w:r>
+        <w:t>with the estimated mean and variance</w:t>
+      </w:r>
+      <w:r>
+        <w:t>, we do not consider the the variable nr_pix is normal distributed. It does not approximately match the normal distribution line, because of its prominent peak near to the value 100 and the almost-zero density for the values from 0 to 50.</w:t>
+      </w:r>
+    </w:p>
+    <w:p>
+      <w:pPr>
+        <w:pStyle w:val="Heading2"/>
+      </w:pPr>
+      <w:r>
+        <w:t xml:space="preserve">Subtask </w:t>
+      </w:r>
+      <w:r>
+        <w:t>4</w:t>
+      </w:r>
+    </w:p>
+    <w:p>
+      <w:pPr>
+        <w:pStyle w:val="Heading3"/>
+      </w:pPr>
+      <w:r>
+        <w:t>Assumption</w:t>
+      </w:r>
+    </w:p>
+    <w:p>
+      <w:r>
+        <w:t>We assume the variable nr_pix is normal distributed. The mean and the standard deviation of the normal distribution are the mean and the standard deviation of the value from the fullset dataset resepectively.</w:t>
+      </w:r>
+    </w:p>
+    <w:p>
+      <w:pPr>
+        <w:pStyle w:val="Heading3"/>
+      </w:pPr>
+      <w:r>
+        <w:t>Implementation</w:t>
+      </w:r>
+    </w:p>
+    <w:p>
+      <w:r>
+        <w:t xml:space="preserve">With mean() and sd() funtions, the mean and standard deviation of the values of nr_pix are calculated. qnorm() function is used to </w:t>
+      </w:r>
+      <w:r>
+        <w:t>to find out the qutatile(cut-off) value that 95% of values are observations in the normal distribution is below the cut-off value. The cut-off value is what the question is asking, because it is equivelant to the cut-off value that there is 5% (1 – 95%) probability that the sample value is above it.</w:t>
+      </w:r>
+    </w:p>
+    <w:p>
+      <w:r>
+        <w:t xml:space="preserve">We then draw </w:t>
+      </w:r>
+      <w:r>
+        <w:fldChar w:fldCharType="begin"/>
+      </w:r>
+      <w:r>
+        <w:instrText xml:space="preserve"> REF _Ref24664464 \h </w:instrText>
+      </w:r>
+      <w:r>
+        <w:fldChar w:fldCharType="separate"/>
+      </w:r>
+      <w:r>
+        <w:t xml:space="preserve">Figure </w:t>
+      </w:r>
+      <w:r>
+        <w:rPr>
+          <w:noProof/>
+        </w:rPr>
+        <w:t>27</w:t>
+      </w:r>
+      <w:r>
+        <w:fldChar w:fldCharType="end"/>
+      </w:r>
+      <w:r>
+        <w:t xml:space="preserve"> showing the normal distribution with the mean and standard deviation of the values of nr_pix</w:t>
+      </w:r>
+      <w:r>
+        <w:t xml:space="preserve"> and the vertical line where the cut-off value is</w:t>
+      </w:r>
+      <w:r>
+        <w:t xml:space="preserve">. </w:t>
+      </w:r>
+    </w:p>
+    <w:p>
+      <w:pPr>
+        <w:keepNext/>
+        <w:jc w:val="center"/>
+      </w:pPr>
+      <w:r>
+        <w:rPr>
+          <w:noProof/>
+          <w:lang w:eastAsia="en-GB"/>
+        </w:rPr>
+        <w:drawing>
+          <wp:inline distT="0" distB="0" distL="0" distR="0" wp14:anchorId="26A7D634" wp14:editId="0FD15120">
+            <wp:extent cx="3048000" cy="3048000"/>
+            <wp:effectExtent l="0" t="0" r="0" b="0"/>
+            <wp:docPr id="31" name="Picture 31"/>
+            <wp:cNvGraphicFramePr>
+              <a:graphicFrameLocks xmlns:a="http://schemas.openxmlformats.org/drawingml/2006/main" noChangeAspect="1"/>
+            </wp:cNvGraphicFramePr>
+            <a:graphic xmlns:a="http://schemas.openxmlformats.org/drawingml/2006/main">
+              <a:graphicData uri="http://schemas.openxmlformats.org/drawingml/2006/picture">
+                <pic:pic xmlns:pic="http://schemas.openxmlformats.org/drawingml/2006/picture">
+                  <pic:nvPicPr>
+                    <pic:cNvPr id="2" name="nr_pix_normal_distribution_cutoff_value.jpeg"/>
+                    <pic:cNvPicPr/>
+                  </pic:nvPicPr>
+                  <pic:blipFill>
+                    <a:blip r:embed="rId43">
+                      <a:extLst>
+                        <a:ext uri="{28A0092B-C50C-407E-A947-70E740481C1C}">
+                          <a14:useLocalDpi xmlns:a14="http://schemas.microsoft.com/office/drawing/2010/main" val="0"/>
+                        </a:ext>
+                      </a:extLst>
+                    </a:blip>
+                    <a:stretch>
+                      <a:fillRect/>
+                    </a:stretch>
+                  </pic:blipFill>
+                  <pic:spPr>
+                    <a:xfrm>
+                      <a:off x="0" y="0"/>
+                      <a:ext cx="3048000" cy="3048000"/>
+                    </a:xfrm>
+                    <a:prstGeom prst="rect">
+                      <a:avLst/>
+                    </a:prstGeom>
+                  </pic:spPr>
+                </pic:pic>
+              </a:graphicData>
+            </a:graphic>
+          </wp:inline>
+        </w:drawing>
+      </w:r>
+    </w:p>
+    <w:p>
+      <w:pPr>
+        <w:pStyle w:val="Caption"/>
+        <w:jc w:val="center"/>
+      </w:pPr>
       <w:bookmarkStart w:id="32" w:name="_Ref24664464"/>
       <w:r>
         <w:t xml:space="preserve">Figure </w:t>
@@ -9768,7 +10053,7 @@
         <w:rPr>
           <w:noProof/>
         </w:rPr>
-        <w:t>29</w:t>
+        <w:t>30</w:t>
       </w:r>
       <w:r>
         <w:rPr>
@@ -9813,6 +10098,2174 @@
       </w:pPr>
       <w:r>
         <w:t>Subtask 5</w:t>
+      </w:r>
+    </w:p>
+    <w:p>
+      <w:pPr>
+        <w:pStyle w:val="Heading3"/>
+      </w:pPr>
+      <w:bookmarkStart w:id="33" w:name="_Ref24679651"/>
+      <w:r>
+        <w:t>Implementation</w:t>
+      </w:r>
+      <w:r>
+        <w:t xml:space="preserve"> (part 1)</w:t>
+      </w:r>
+      <w:bookmarkEnd w:id="33"/>
+    </w:p>
+    <w:p>
+      <w:r>
+        <w:t>We will examine the skewness by both the statics and the histogram for each feature.</w:t>
+      </w:r>
+    </w:p>
+    <w:p>
+      <w:r>
+        <w:t>We generate</w:t>
+      </w:r>
+      <w:r>
+        <w:t>d</w:t>
+      </w:r>
+      <w:r>
+        <w:t xml:space="preserve"> a table (</w:t>
+      </w:r>
+      <w:r>
+        <w:fldChar w:fldCharType="begin"/>
+      </w:r>
+      <w:r>
+        <w:instrText xml:space="preserve"> REF _Ref24679187 \h </w:instrText>
+      </w:r>
+      <w:r>
+        <w:fldChar w:fldCharType="separate"/>
+      </w:r>
+      <w:r>
+        <w:t xml:space="preserve">Figure </w:t>
+      </w:r>
+      <w:r>
+        <w:rPr>
+          <w:noProof/>
+        </w:rPr>
+        <w:t>31</w:t>
+      </w:r>
+      <w:r>
+        <w:fldChar w:fldCharType="end"/>
+      </w:r>
+      <w:r>
+        <w:t>) showing the skewness values for features 1 – 14, so that we can compare their absolute values.</w:t>
+      </w:r>
+      <w:r>
+        <w:t xml:space="preserve"> We consider the variable is </w:t>
+      </w:r>
+      <w:sdt>
+        <w:sdtPr>
+          <w:id w:val="327017866"/>
+          <w:citation/>
+        </w:sdtPr>
+        <w:sdtContent>
+          <w:r>
+            <w:fldChar w:fldCharType="begin"/>
+          </w:r>
+          <w:r>
+            <w:rPr>
+              <w:lang w:val="en-US"/>
+            </w:rPr>
+            <w:instrText xml:space="preserve"> CITATION Mar18 \l 1033 </w:instrText>
+          </w:r>
+          <w:r>
+            <w:fldChar w:fldCharType="separate"/>
+          </w:r>
+          <w:r>
+            <w:rPr>
+              <w:noProof/>
+              <w:lang w:val="en-US"/>
+            </w:rPr>
+            <w:t>(Lemos, 2018)</w:t>
+          </w:r>
+          <w:r>
+            <w:fldChar w:fldCharType="end"/>
+          </w:r>
+        </w:sdtContent>
+      </w:sdt>
+    </w:p>
+    <w:p>
+      <w:pPr>
+        <w:pStyle w:val="ListParagraph"/>
+        <w:numPr>
+          <w:ilvl w:val="0"/>
+          <w:numId w:val="1"/>
+        </w:numPr>
+      </w:pPr>
+      <w:r>
+        <w:lastRenderedPageBreak/>
+        <w:t>Highly skewed, if the skewness value is greater than +1 or less than -1</w:t>
+      </w:r>
+    </w:p>
+    <w:p>
+      <w:pPr>
+        <w:pStyle w:val="ListParagraph"/>
+        <w:numPr>
+          <w:ilvl w:val="0"/>
+          <w:numId w:val="1"/>
+        </w:numPr>
+      </w:pPr>
+      <w:r>
+        <w:t>Moderately skewed, if the absolute skewness value is between 0.5 and 1</w:t>
+      </w:r>
+    </w:p>
+    <w:p>
+      <w:pPr>
+        <w:pStyle w:val="ListParagraph"/>
+        <w:numPr>
+          <w:ilvl w:val="0"/>
+          <w:numId w:val="1"/>
+        </w:numPr>
+      </w:pPr>
+      <w:r>
+        <w:t>Approximately symmetric, if the absolute skewness value is less than 0.5</w:t>
+      </w:r>
+    </w:p>
+    <w:p>
+      <w:r>
+        <w:t>And we will transform the data which is highly skewed.</w:t>
+      </w:r>
+    </w:p>
+    <w:p>
+      <w:r>
+        <w:t>Also, For each feature from 1 to 14, we generated a histogram of the distribution with a green line indicating the density of the distribution, and a red line showing the normal distribution of the sample mean and standard deviation, which also helps us to identify the extreme skewness.</w:t>
+      </w:r>
+    </w:p>
+    <w:p>
+      <w:pPr>
+        <w:pStyle w:val="Heading3"/>
+      </w:pPr>
+      <w:bookmarkStart w:id="34" w:name="_Ref24683210"/>
+      <w:r>
+        <w:t>Results (Part 1)</w:t>
+      </w:r>
+      <w:bookmarkEnd w:id="34"/>
+    </w:p>
+    <w:p>
+      <w:pPr>
+        <w:keepNext/>
+        <w:jc w:val="center"/>
+      </w:pPr>
+      <w:r>
+        <w:rPr>
+          <w:noProof/>
+          <w:lang w:eastAsia="en-GB"/>
+        </w:rPr>
+        <w:drawing>
+          <wp:inline distT="0" distB="0" distL="0" distR="0" wp14:anchorId="5505129B" wp14:editId="3EA7A424">
+            <wp:extent cx="1905000" cy="2857500"/>
+            <wp:effectExtent l="0" t="0" r="0" b="0"/>
+            <wp:docPr id="57" name="Picture 57"/>
+            <wp:cNvGraphicFramePr>
+              <a:graphicFrameLocks xmlns:a="http://schemas.openxmlformats.org/drawingml/2006/main" noChangeAspect="1"/>
+            </wp:cNvGraphicFramePr>
+            <a:graphic xmlns:a="http://schemas.openxmlformats.org/drawingml/2006/main">
+              <a:graphicData uri="http://schemas.openxmlformats.org/drawingml/2006/picture">
+                <pic:pic xmlns:pic="http://schemas.openxmlformats.org/drawingml/2006/picture">
+                  <pic:nvPicPr>
+                    <pic:cNvPr id="16" name="Feature skewness.jpeg"/>
+                    <pic:cNvPicPr/>
+                  </pic:nvPicPr>
+                  <pic:blipFill>
+                    <a:blip r:embed="rId44">
+                      <a:extLst>
+                        <a:ext uri="{28A0092B-C50C-407E-A947-70E740481C1C}">
+                          <a14:useLocalDpi xmlns:a14="http://schemas.microsoft.com/office/drawing/2010/main" val="0"/>
+                        </a:ext>
+                      </a:extLst>
+                    </a:blip>
+                    <a:stretch>
+                      <a:fillRect/>
+                    </a:stretch>
+                  </pic:blipFill>
+                  <pic:spPr>
+                    <a:xfrm>
+                      <a:off x="0" y="0"/>
+                      <a:ext cx="1905000" cy="2857500"/>
+                    </a:xfrm>
+                    <a:prstGeom prst="rect">
+                      <a:avLst/>
+                    </a:prstGeom>
+                  </pic:spPr>
+                </pic:pic>
+              </a:graphicData>
+            </a:graphic>
+          </wp:inline>
+        </w:drawing>
+      </w:r>
+    </w:p>
+    <w:p>
+      <w:pPr>
+        <w:pStyle w:val="Caption"/>
+        <w:jc w:val="center"/>
+      </w:pPr>
+      <w:bookmarkStart w:id="35" w:name="_Ref24679187"/>
+      <w:r>
+        <w:t xml:space="preserve">Figure </w:t>
+      </w:r>
+      <w:r>
+        <w:fldChar w:fldCharType="begin"/>
+      </w:r>
+      <w:r>
+        <w:instrText xml:space="preserve"> SEQ Figure \* ARABIC </w:instrText>
+      </w:r>
+      <w:r>
+        <w:fldChar w:fldCharType="separate"/>
+      </w:r>
+      <w:r>
+        <w:rPr>
+          <w:noProof/>
+        </w:rPr>
+        <w:t>31</w:t>
+      </w:r>
+      <w:r>
+        <w:fldChar w:fldCharType="end"/>
+      </w:r>
+      <w:bookmarkEnd w:id="35"/>
+      <w:r>
+        <w:t xml:space="preserve"> Skewnesses of features 1 - 14</w:t>
+      </w:r>
+    </w:p>
+    <w:p>
+      <w:r>
+        <w:t xml:space="preserve">The statics show the feature </w:t>
+      </w:r>
+      <w:r>
+        <w:rPr>
+          <w:i/>
+        </w:rPr>
+        <w:t>nr_pix</w:t>
+      </w:r>
+      <w:r>
+        <w:t xml:space="preserve">, </w:t>
+      </w:r>
+      <w:r>
+        <w:rPr>
+          <w:i/>
+        </w:rPr>
+        <w:t>rows_with_5</w:t>
+      </w:r>
+      <w:r>
+        <w:t xml:space="preserve">, </w:t>
+      </w:r>
+      <w:r>
+        <w:rPr>
+          <w:i/>
+        </w:rPr>
+        <w:t xml:space="preserve">cols_with_5 </w:t>
+      </w:r>
+      <w:r>
+        <w:t xml:space="preserve">and </w:t>
+      </w:r>
+      <w:r>
+        <w:rPr>
+          <w:i/>
+        </w:rPr>
+        <w:t>neigh5</w:t>
+      </w:r>
+      <w:r>
+        <w:t xml:space="preserve"> </w:t>
+      </w:r>
+      <w:r>
+        <w:t>are highly skewed</w:t>
+      </w:r>
+      <w:r>
+        <w:t>.</w:t>
+      </w:r>
+    </w:p>
+    <w:p>
+      <w:pPr>
+        <w:pStyle w:val="Heading4"/>
+      </w:pPr>
+      <w:bookmarkStart w:id="36" w:name="_Ref24682360"/>
+      <w:r>
+        <w:t>Feature 1</w:t>
+      </w:r>
+      <w:bookmarkEnd w:id="36"/>
+    </w:p>
+    <w:p>
+      <w:r>
+        <w:t>From t</w:t>
+      </w:r>
+      <w:r>
+        <w:t>he histogram</w:t>
+      </w:r>
+      <w:r>
+        <w:t xml:space="preserve">, the </w:t>
+      </w:r>
+      <w:r>
+        <w:t xml:space="preserve">distribution </w:t>
+      </w:r>
+      <w:r>
+        <w:t xml:space="preserve">is considered to be </w:t>
+      </w:r>
+      <w:r>
+        <w:t>extreme skew, and its skewness value is 1.08</w:t>
+      </w:r>
+      <w:r>
+        <w:t xml:space="preserve"> </w:t>
+      </w:r>
+      <w:r>
+        <w:t>Log t</w:t>
+      </w:r>
+      <w:r>
+        <w:t>ransofrmation is required.</w:t>
+      </w:r>
+    </w:p>
+    <w:p>
+      <w:pPr>
+        <w:jc w:val="center"/>
+      </w:pPr>
+      <w:r>
+        <w:rPr>
+          <w:noProof/>
+          <w:lang w:eastAsia="en-GB"/>
+        </w:rPr>
+        <w:drawing>
+          <wp:inline distT="0" distB="0" distL="0" distR="0" wp14:anchorId="20360814" wp14:editId="53E0A72E">
+            <wp:extent cx="3048000" cy="3048000"/>
+            <wp:effectExtent l="0" t="0" r="0" b="0"/>
+            <wp:docPr id="34" name="Picture 34"/>
+            <wp:cNvGraphicFramePr>
+              <a:graphicFrameLocks xmlns:a="http://schemas.openxmlformats.org/drawingml/2006/main" noChangeAspect="1"/>
+            </wp:cNvGraphicFramePr>
+            <a:graphic xmlns:a="http://schemas.openxmlformats.org/drawingml/2006/main">
+              <a:graphicData uri="http://schemas.openxmlformats.org/drawingml/2006/picture">
+                <pic:pic xmlns:pic="http://schemas.openxmlformats.org/drawingml/2006/picture">
+                  <pic:nvPicPr>
+                    <pic:cNvPr id="8" name="fullset_nr_pix_distribution.jpeg"/>
+                    <pic:cNvPicPr/>
+                  </pic:nvPicPr>
+                  <pic:blipFill>
+                    <a:blip r:embed="rId21">
+                      <a:extLst>
+                        <a:ext uri="{28A0092B-C50C-407E-A947-70E740481C1C}">
+                          <a14:useLocalDpi xmlns:a14="http://schemas.microsoft.com/office/drawing/2010/main" val="0"/>
+                        </a:ext>
+                      </a:extLst>
+                    </a:blip>
+                    <a:stretch>
+                      <a:fillRect/>
+                    </a:stretch>
+                  </pic:blipFill>
+                  <pic:spPr>
+                    <a:xfrm>
+                      <a:off x="0" y="0"/>
+                      <a:ext cx="3048000" cy="3048000"/>
+                    </a:xfrm>
+                    <a:prstGeom prst="rect">
+                      <a:avLst/>
+                    </a:prstGeom>
+                  </pic:spPr>
+                </pic:pic>
+              </a:graphicData>
+            </a:graphic>
+          </wp:inline>
+        </w:drawing>
+      </w:r>
+    </w:p>
+    <w:p>
+      <w:pPr>
+        <w:pStyle w:val="Heading4"/>
+      </w:pPr>
+      <w:r>
+        <w:lastRenderedPageBreak/>
+        <w:t>Feature 2</w:t>
+      </w:r>
+    </w:p>
+    <w:p>
+      <w:r>
+        <w:t>From the histogram, the distribution is not considered to be extreme skew. Transofrmation is not required.</w:t>
+      </w:r>
+    </w:p>
+    <w:p>
+      <w:pPr>
+        <w:jc w:val="center"/>
+      </w:pPr>
+      <w:r>
+        <w:rPr>
+          <w:noProof/>
+          <w:lang w:eastAsia="en-GB"/>
+        </w:rPr>
+        <w:drawing>
+          <wp:inline distT="0" distB="0" distL="0" distR="0" wp14:anchorId="6FCD28EB" wp14:editId="2CA7A008">
+            <wp:extent cx="3048000" cy="3048000"/>
+            <wp:effectExtent l="0" t="0" r="0" b="0"/>
+            <wp:docPr id="35" name="Picture 35"/>
+            <wp:cNvGraphicFramePr>
+              <a:graphicFrameLocks xmlns:a="http://schemas.openxmlformats.org/drawingml/2006/main" noChangeAspect="1"/>
+            </wp:cNvGraphicFramePr>
+            <a:graphic xmlns:a="http://schemas.openxmlformats.org/drawingml/2006/main">
+              <a:graphicData uri="http://schemas.openxmlformats.org/drawingml/2006/picture">
+                <pic:pic xmlns:pic="http://schemas.openxmlformats.org/drawingml/2006/picture">
+                  <pic:nvPicPr>
+                    <pic:cNvPr id="3" name="fullset_height_distribution.jpeg"/>
+                    <pic:cNvPicPr/>
+                  </pic:nvPicPr>
+                  <pic:blipFill>
+                    <a:blip r:embed="rId27">
+                      <a:extLst>
+                        <a:ext uri="{28A0092B-C50C-407E-A947-70E740481C1C}">
+                          <a14:useLocalDpi xmlns:a14="http://schemas.microsoft.com/office/drawing/2010/main" val="0"/>
+                        </a:ext>
+                      </a:extLst>
+                    </a:blip>
+                    <a:stretch>
+                      <a:fillRect/>
+                    </a:stretch>
+                  </pic:blipFill>
+                  <pic:spPr>
+                    <a:xfrm>
+                      <a:off x="0" y="0"/>
+                      <a:ext cx="3048000" cy="3048000"/>
+                    </a:xfrm>
+                    <a:prstGeom prst="rect">
+                      <a:avLst/>
+                    </a:prstGeom>
+                  </pic:spPr>
+                </pic:pic>
+              </a:graphicData>
+            </a:graphic>
+          </wp:inline>
+        </w:drawing>
+      </w:r>
+    </w:p>
+    <w:p>
+      <w:pPr>
+        <w:pStyle w:val="Heading4"/>
+      </w:pPr>
+      <w:r>
+        <w:t>Feature 3</w:t>
+      </w:r>
+    </w:p>
+    <w:p>
+      <w:r>
+        <w:t>From the histogram, the distribution is not considered to be extreme skew. Transofrmation is not required.</w:t>
+      </w:r>
+    </w:p>
+    <w:p>
+      <w:pPr>
+        <w:jc w:val="center"/>
+      </w:pPr>
+      <w:r>
+        <w:rPr>
+          <w:noProof/>
+          <w:lang w:eastAsia="en-GB"/>
+        </w:rPr>
+        <w:drawing>
+          <wp:inline distT="0" distB="0" distL="0" distR="0" wp14:anchorId="00D86997" wp14:editId="095782ED">
+            <wp:extent cx="3048000" cy="3048000"/>
+            <wp:effectExtent l="0" t="0" r="0" b="0"/>
+            <wp:docPr id="54" name="Picture 54"/>
+            <wp:cNvGraphicFramePr>
+              <a:graphicFrameLocks xmlns:a="http://schemas.openxmlformats.org/drawingml/2006/main" noChangeAspect="1"/>
+            </wp:cNvGraphicFramePr>
+            <a:graphic xmlns:a="http://schemas.openxmlformats.org/drawingml/2006/main">
+              <a:graphicData uri="http://schemas.openxmlformats.org/drawingml/2006/picture">
+                <pic:pic xmlns:pic="http://schemas.openxmlformats.org/drawingml/2006/picture">
+                  <pic:nvPicPr>
+                    <pic:cNvPr id="14" name="fullset_width_distribution.jpeg"/>
+                    <pic:cNvPicPr/>
+                  </pic:nvPicPr>
+                  <pic:blipFill>
+                    <a:blip r:embed="rId45">
+                      <a:extLst>
+                        <a:ext uri="{28A0092B-C50C-407E-A947-70E740481C1C}">
+                          <a14:useLocalDpi xmlns:a14="http://schemas.microsoft.com/office/drawing/2010/main" val="0"/>
+                        </a:ext>
+                      </a:extLst>
+                    </a:blip>
+                    <a:stretch>
+                      <a:fillRect/>
+                    </a:stretch>
+                  </pic:blipFill>
+                  <pic:spPr>
+                    <a:xfrm>
+                      <a:off x="0" y="0"/>
+                      <a:ext cx="3048000" cy="3048000"/>
+                    </a:xfrm>
+                    <a:prstGeom prst="rect">
+                      <a:avLst/>
+                    </a:prstGeom>
+                  </pic:spPr>
+                </pic:pic>
+              </a:graphicData>
+            </a:graphic>
+          </wp:inline>
+        </w:drawing>
+      </w:r>
+    </w:p>
+    <w:p>
+      <w:pPr>
+        <w:pStyle w:val="Heading4"/>
+      </w:pPr>
+      <w:r>
+        <w:t>Feature 4</w:t>
+      </w:r>
+    </w:p>
+    <w:p>
+      <w:r>
+        <w:t>From the histogram, the distribution is not considered to be extreme skew. Transofrmation is not required.</w:t>
+      </w:r>
+    </w:p>
+    <w:p>
+      <w:pPr>
+        <w:jc w:val="center"/>
+      </w:pPr>
+      <w:r>
+        <w:rPr>
+          <w:noProof/>
+          <w:lang w:eastAsia="en-GB"/>
+        </w:rPr>
+        <w:lastRenderedPageBreak/>
+        <w:drawing>
+          <wp:inline distT="0" distB="0" distL="0" distR="0" wp14:anchorId="4BE56F06" wp14:editId="3BE109E1">
+            <wp:extent cx="3048000" cy="3048000"/>
+            <wp:effectExtent l="0" t="0" r="0" b="0"/>
+            <wp:docPr id="51" name="Picture 51"/>
+            <wp:cNvGraphicFramePr>
+              <a:graphicFrameLocks xmlns:a="http://schemas.openxmlformats.org/drawingml/2006/main" noChangeAspect="1"/>
+            </wp:cNvGraphicFramePr>
+            <a:graphic xmlns:a="http://schemas.openxmlformats.org/drawingml/2006/main">
+              <a:graphicData uri="http://schemas.openxmlformats.org/drawingml/2006/picture">
+                <pic:pic xmlns:pic="http://schemas.openxmlformats.org/drawingml/2006/picture">
+                  <pic:nvPicPr>
+                    <pic:cNvPr id="11" name="fullset_span_distribution.jpeg"/>
+                    <pic:cNvPicPr/>
+                  </pic:nvPicPr>
+                  <pic:blipFill>
+                    <a:blip r:embed="rId46">
+                      <a:extLst>
+                        <a:ext uri="{28A0092B-C50C-407E-A947-70E740481C1C}">
+                          <a14:useLocalDpi xmlns:a14="http://schemas.microsoft.com/office/drawing/2010/main" val="0"/>
+                        </a:ext>
+                      </a:extLst>
+                    </a:blip>
+                    <a:stretch>
+                      <a:fillRect/>
+                    </a:stretch>
+                  </pic:blipFill>
+                  <pic:spPr>
+                    <a:xfrm>
+                      <a:off x="0" y="0"/>
+                      <a:ext cx="3048000" cy="3048000"/>
+                    </a:xfrm>
+                    <a:prstGeom prst="rect">
+                      <a:avLst/>
+                    </a:prstGeom>
+                  </pic:spPr>
+                </pic:pic>
+              </a:graphicData>
+            </a:graphic>
+          </wp:inline>
+        </w:drawing>
+      </w:r>
+    </w:p>
+    <w:p>
+      <w:pPr>
+        <w:pStyle w:val="Heading4"/>
+      </w:pPr>
+      <w:bookmarkStart w:id="37" w:name="_Ref24682370"/>
+      <w:r>
+        <w:t>Feature 5</w:t>
+      </w:r>
+      <w:bookmarkEnd w:id="37"/>
+    </w:p>
+    <w:p>
+      <w:r>
+        <w:t xml:space="preserve">From the histogram, the distribution is considered to be </w:t>
+      </w:r>
+      <w:r>
+        <w:t xml:space="preserve">extreme </w:t>
+      </w:r>
+      <w:r>
+        <w:t>right</w:t>
+      </w:r>
+      <w:r>
+        <w:t xml:space="preserve"> skew</w:t>
+      </w:r>
+      <w:r>
+        <w:t xml:space="preserve">, </w:t>
+      </w:r>
+      <w:r>
+        <w:t>and its skewness value is 1.51</w:t>
+      </w:r>
+      <w:r>
+        <w:t xml:space="preserve">. </w:t>
+      </w:r>
+      <w:r>
+        <w:t>Log t</w:t>
+      </w:r>
+      <w:r>
+        <w:t>ransofrmation is required.</w:t>
+      </w:r>
+    </w:p>
+    <w:p>
+      <w:pPr>
+        <w:jc w:val="center"/>
+      </w:pPr>
+      <w:r>
+        <w:rPr>
+          <w:noProof/>
+          <w:lang w:eastAsia="en-GB"/>
+        </w:rPr>
+        <w:drawing>
+          <wp:inline distT="0" distB="0" distL="0" distR="0" wp14:anchorId="134749FA" wp14:editId="30EDBE48">
+            <wp:extent cx="3048000" cy="3048000"/>
+            <wp:effectExtent l="0" t="0" r="0" b="0"/>
+            <wp:docPr id="50" name="Picture 50"/>
+            <wp:cNvGraphicFramePr>
+              <a:graphicFrameLocks xmlns:a="http://schemas.openxmlformats.org/drawingml/2006/main" noChangeAspect="1"/>
+            </wp:cNvGraphicFramePr>
+            <a:graphic xmlns:a="http://schemas.openxmlformats.org/drawingml/2006/main">
+              <a:graphicData uri="http://schemas.openxmlformats.org/drawingml/2006/picture">
+                <pic:pic xmlns:pic="http://schemas.openxmlformats.org/drawingml/2006/picture">
+                  <pic:nvPicPr>
+                    <pic:cNvPr id="10" name="fullset_rows_with_5_distribution.jpeg"/>
+                    <pic:cNvPicPr/>
+                  </pic:nvPicPr>
+                  <pic:blipFill>
+                    <a:blip r:embed="rId47">
+                      <a:extLst>
+                        <a:ext uri="{28A0092B-C50C-407E-A947-70E740481C1C}">
+                          <a14:useLocalDpi xmlns:a14="http://schemas.microsoft.com/office/drawing/2010/main" val="0"/>
+                        </a:ext>
+                      </a:extLst>
+                    </a:blip>
+                    <a:stretch>
+                      <a:fillRect/>
+                    </a:stretch>
+                  </pic:blipFill>
+                  <pic:spPr>
+                    <a:xfrm>
+                      <a:off x="0" y="0"/>
+                      <a:ext cx="3048000" cy="3048000"/>
+                    </a:xfrm>
+                    <a:prstGeom prst="rect">
+                      <a:avLst/>
+                    </a:prstGeom>
+                  </pic:spPr>
+                </pic:pic>
+              </a:graphicData>
+            </a:graphic>
+          </wp:inline>
+        </w:drawing>
+      </w:r>
+    </w:p>
+    <w:p>
+      <w:pPr>
+        <w:pStyle w:val="Heading4"/>
+      </w:pPr>
+      <w:r>
+        <w:t>Feature 6</w:t>
+      </w:r>
+    </w:p>
+    <w:p>
+      <w:r>
+        <w:t>From the histogram, the dis</w:t>
+      </w:r>
+      <w:r>
+        <w:t xml:space="preserve">tribution is extreme right skew, and its skewness value is </w:t>
+      </w:r>
+      <m:oMath>
+        <m:r>
+          <w:rPr>
+            <w:rFonts w:ascii="Cambria Math" w:hAnsi="Cambria Math"/>
+          </w:rPr>
+          <m:t>1.86</m:t>
+        </m:r>
+      </m:oMath>
+      <w:r>
+        <w:t>.</w:t>
+      </w:r>
+      <w:r>
+        <w:t xml:space="preserve"> Log transofrmation is required.</w:t>
+      </w:r>
+    </w:p>
+    <w:p>
+      <w:pPr>
+        <w:jc w:val="center"/>
+      </w:pPr>
+      <w:r>
+        <w:rPr>
+          <w:noProof/>
+          <w:lang w:eastAsia="en-GB"/>
+        </w:rPr>
+        <w:lastRenderedPageBreak/>
+        <w:drawing>
+          <wp:inline distT="0" distB="0" distL="0" distR="0" wp14:anchorId="74FBBC59" wp14:editId="7875A47B">
+            <wp:extent cx="3048000" cy="3048000"/>
+            <wp:effectExtent l="0" t="0" r="0" b="0"/>
+            <wp:docPr id="55" name="Picture 55"/>
+            <wp:cNvGraphicFramePr>
+              <a:graphicFrameLocks xmlns:a="http://schemas.openxmlformats.org/drawingml/2006/main" noChangeAspect="1"/>
+            </wp:cNvGraphicFramePr>
+            <a:graphic xmlns:a="http://schemas.openxmlformats.org/drawingml/2006/main">
+              <a:graphicData uri="http://schemas.openxmlformats.org/drawingml/2006/picture">
+                <pic:pic xmlns:pic="http://schemas.openxmlformats.org/drawingml/2006/picture">
+                  <pic:nvPicPr>
+                    <pic:cNvPr id="2" name="fullset_cols_with_5_distribution.jpeg"/>
+                    <pic:cNvPicPr/>
+                  </pic:nvPicPr>
+                  <pic:blipFill>
+                    <a:blip r:embed="rId33">
+                      <a:extLst>
+                        <a:ext uri="{28A0092B-C50C-407E-A947-70E740481C1C}">
+                          <a14:useLocalDpi xmlns:a14="http://schemas.microsoft.com/office/drawing/2010/main" val="0"/>
+                        </a:ext>
+                      </a:extLst>
+                    </a:blip>
+                    <a:stretch>
+                      <a:fillRect/>
+                    </a:stretch>
+                  </pic:blipFill>
+                  <pic:spPr>
+                    <a:xfrm>
+                      <a:off x="0" y="0"/>
+                      <a:ext cx="3048000" cy="3048000"/>
+                    </a:xfrm>
+                    <a:prstGeom prst="rect">
+                      <a:avLst/>
+                    </a:prstGeom>
+                  </pic:spPr>
+                </pic:pic>
+              </a:graphicData>
+            </a:graphic>
+          </wp:inline>
+        </w:drawing>
+      </w:r>
+    </w:p>
+    <w:p>
+      <w:pPr>
+        <w:pStyle w:val="Heading4"/>
+      </w:pPr>
+      <w:r>
+        <w:t>Feature 7</w:t>
+      </w:r>
+    </w:p>
+    <w:p>
+      <w:r>
+        <w:t>From the histogram, the distribution is right skew</w:t>
+      </w:r>
+      <w:r>
+        <w:t>, but it is now extreme</w:t>
+      </w:r>
+      <w:r>
+        <w:t xml:space="preserve">. Log </w:t>
+      </w:r>
+      <w:r>
+        <w:t>transformation is</w:t>
+      </w:r>
+      <w:r>
+        <w:t xml:space="preserve"> not required.</w:t>
+      </w:r>
+    </w:p>
+    <w:p>
+      <w:pPr>
+        <w:jc w:val="center"/>
+      </w:pPr>
+      <w:r>
+        <w:rPr>
+          <w:noProof/>
+          <w:lang w:eastAsia="en-GB"/>
+        </w:rPr>
+        <w:drawing>
+          <wp:inline distT="0" distB="0" distL="0" distR="0" wp14:anchorId="7E47C209" wp14:editId="21EBCE01">
+            <wp:extent cx="3048000" cy="3048000"/>
+            <wp:effectExtent l="0" t="0" r="0" b="0"/>
+            <wp:docPr id="47" name="Picture 47"/>
+            <wp:cNvGraphicFramePr>
+              <a:graphicFrameLocks xmlns:a="http://schemas.openxmlformats.org/drawingml/2006/main" noChangeAspect="1"/>
+            </wp:cNvGraphicFramePr>
+            <a:graphic xmlns:a="http://schemas.openxmlformats.org/drawingml/2006/main">
+              <a:graphicData uri="http://schemas.openxmlformats.org/drawingml/2006/picture">
+                <pic:pic xmlns:pic="http://schemas.openxmlformats.org/drawingml/2006/picture">
+                  <pic:nvPicPr>
+                    <pic:cNvPr id="6" name="fullset_neigh1_distribution.jpeg"/>
+                    <pic:cNvPicPr/>
+                  </pic:nvPicPr>
+                  <pic:blipFill>
+                    <a:blip r:embed="rId48">
+                      <a:extLst>
+                        <a:ext uri="{28A0092B-C50C-407E-A947-70E740481C1C}">
+                          <a14:useLocalDpi xmlns:a14="http://schemas.microsoft.com/office/drawing/2010/main" val="0"/>
+                        </a:ext>
+                      </a:extLst>
+                    </a:blip>
+                    <a:stretch>
+                      <a:fillRect/>
+                    </a:stretch>
+                  </pic:blipFill>
+                  <pic:spPr>
+                    <a:xfrm>
+                      <a:off x="0" y="0"/>
+                      <a:ext cx="3048000" cy="3048000"/>
+                    </a:xfrm>
+                    <a:prstGeom prst="rect">
+                      <a:avLst/>
+                    </a:prstGeom>
+                  </pic:spPr>
+                </pic:pic>
+              </a:graphicData>
+            </a:graphic>
+          </wp:inline>
+        </w:drawing>
+      </w:r>
+    </w:p>
+    <w:p>
+      <w:pPr>
+        <w:pStyle w:val="Heading4"/>
+      </w:pPr>
+      <w:r>
+        <w:t>Feature 8</w:t>
+      </w:r>
+    </w:p>
+    <w:p>
+      <w:r>
+        <w:t>The histogram illustrates that the distribution is extreme right skew</w:t>
+      </w:r>
+      <w:r>
+        <w:t xml:space="preserve">, and its skewness value is </w:t>
+      </w:r>
+      <m:oMath>
+        <m:r>
+          <w:rPr>
+            <w:rFonts w:ascii="Cambria Math" w:hAnsi="Cambria Math"/>
+          </w:rPr>
+          <m:t>1.72</m:t>
+        </m:r>
+      </m:oMath>
+      <w:r>
+        <w:t>. Log transofrmation is required.</w:t>
+      </w:r>
+    </w:p>
+    <w:p>
+      <w:pPr>
+        <w:jc w:val="center"/>
+      </w:pPr>
+      <w:r>
+        <w:rPr>
+          <w:noProof/>
+          <w:lang w:eastAsia="en-GB"/>
+        </w:rPr>
+        <w:lastRenderedPageBreak/>
+        <w:drawing>
+          <wp:inline distT="0" distB="0" distL="0" distR="0" wp14:anchorId="78E8DE2A" wp14:editId="189FE3C0">
+            <wp:extent cx="3048000" cy="3048000"/>
+            <wp:effectExtent l="0" t="0" r="0" b="0"/>
+            <wp:docPr id="48" name="Picture 48"/>
+            <wp:cNvGraphicFramePr>
+              <a:graphicFrameLocks xmlns:a="http://schemas.openxmlformats.org/drawingml/2006/main" noChangeAspect="1"/>
+            </wp:cNvGraphicFramePr>
+            <a:graphic xmlns:a="http://schemas.openxmlformats.org/drawingml/2006/main">
+              <a:graphicData uri="http://schemas.openxmlformats.org/drawingml/2006/picture">
+                <pic:pic xmlns:pic="http://schemas.openxmlformats.org/drawingml/2006/picture">
+                  <pic:nvPicPr>
+                    <pic:cNvPr id="7" name="fullset_neigh5_distribution.jpeg"/>
+                    <pic:cNvPicPr/>
+                  </pic:nvPicPr>
+                  <pic:blipFill>
+                    <a:blip r:embed="rId49">
+                      <a:extLst>
+                        <a:ext uri="{28A0092B-C50C-407E-A947-70E740481C1C}">
+                          <a14:useLocalDpi xmlns:a14="http://schemas.microsoft.com/office/drawing/2010/main" val="0"/>
+                        </a:ext>
+                      </a:extLst>
+                    </a:blip>
+                    <a:stretch>
+                      <a:fillRect/>
+                    </a:stretch>
+                  </pic:blipFill>
+                  <pic:spPr>
+                    <a:xfrm>
+                      <a:off x="0" y="0"/>
+                      <a:ext cx="3048000" cy="3048000"/>
+                    </a:xfrm>
+                    <a:prstGeom prst="rect">
+                      <a:avLst/>
+                    </a:prstGeom>
+                  </pic:spPr>
+                </pic:pic>
+              </a:graphicData>
+            </a:graphic>
+          </wp:inline>
+        </w:drawing>
+      </w:r>
+    </w:p>
+    <w:p>
+      <w:pPr>
+        <w:pStyle w:val="Heading4"/>
+      </w:pPr>
+      <w:r>
+        <w:t>Feature 9</w:t>
+      </w:r>
+    </w:p>
+    <w:p>
+      <w:r>
+        <w:t>From the histogram, the distribution is not considered to be extreme skew. Transofrmation is not required.</w:t>
+      </w:r>
+    </w:p>
+    <w:p>
+      <w:pPr>
+        <w:jc w:val="center"/>
+      </w:pPr>
+      <w:r>
+        <w:rPr>
+          <w:noProof/>
+          <w:lang w:eastAsia="en-GB"/>
+        </w:rPr>
+        <w:drawing>
+          <wp:inline distT="0" distB="0" distL="0" distR="0" wp14:anchorId="71CC5E2A" wp14:editId="484560D3">
+            <wp:extent cx="3048000" cy="3048000"/>
+            <wp:effectExtent l="0" t="0" r="0" b="0"/>
+            <wp:docPr id="37" name="Picture 37"/>
+            <wp:cNvGraphicFramePr>
+              <a:graphicFrameLocks xmlns:a="http://schemas.openxmlformats.org/drawingml/2006/main" noChangeAspect="1"/>
+            </wp:cNvGraphicFramePr>
+            <a:graphic xmlns:a="http://schemas.openxmlformats.org/drawingml/2006/main">
+              <a:graphicData uri="http://schemas.openxmlformats.org/drawingml/2006/picture">
+                <pic:pic xmlns:pic="http://schemas.openxmlformats.org/drawingml/2006/picture">
+                  <pic:nvPicPr>
+                    <pic:cNvPr id="5" name="fullset_left2tile_distribution.jpeg"/>
+                    <pic:cNvPicPr/>
+                  </pic:nvPicPr>
+                  <pic:blipFill>
+                    <a:blip r:embed="rId50">
+                      <a:extLst>
+                        <a:ext uri="{28A0092B-C50C-407E-A947-70E740481C1C}">
+                          <a14:useLocalDpi xmlns:a14="http://schemas.microsoft.com/office/drawing/2010/main" val="0"/>
+                        </a:ext>
+                      </a:extLst>
+                    </a:blip>
+                    <a:stretch>
+                      <a:fillRect/>
+                    </a:stretch>
+                  </pic:blipFill>
+                  <pic:spPr>
+                    <a:xfrm>
+                      <a:off x="0" y="0"/>
+                      <a:ext cx="3048000" cy="3048000"/>
+                    </a:xfrm>
+                    <a:prstGeom prst="rect">
+                      <a:avLst/>
+                    </a:prstGeom>
+                  </pic:spPr>
+                </pic:pic>
+              </a:graphicData>
+            </a:graphic>
+          </wp:inline>
+        </w:drawing>
+      </w:r>
+    </w:p>
+    <w:p>
+      <w:pPr>
+        <w:pStyle w:val="Heading4"/>
+      </w:pPr>
+      <w:r>
+        <w:t>Feature 10</w:t>
+      </w:r>
+    </w:p>
+    <w:p>
+      <w:r>
+        <w:t>From the histogram, the distribution is not considered to be extreme skew. Transofrmation is not required.</w:t>
+      </w:r>
+    </w:p>
+    <w:p>
+      <w:pPr>
+        <w:jc w:val="center"/>
+      </w:pPr>
+      <w:r>
+        <w:rPr>
+          <w:noProof/>
+          <w:lang w:eastAsia="en-GB"/>
+        </w:rPr>
+        <w:lastRenderedPageBreak/>
+        <w:drawing>
+          <wp:inline distT="0" distB="0" distL="0" distR="0" wp14:anchorId="41562D1A" wp14:editId="220D1298">
+            <wp:extent cx="3048000" cy="3048000"/>
+            <wp:effectExtent l="0" t="0" r="0" b="0"/>
+            <wp:docPr id="49" name="Picture 49"/>
+            <wp:cNvGraphicFramePr>
+              <a:graphicFrameLocks xmlns:a="http://schemas.openxmlformats.org/drawingml/2006/main" noChangeAspect="1"/>
+            </wp:cNvGraphicFramePr>
+            <a:graphic xmlns:a="http://schemas.openxmlformats.org/drawingml/2006/main">
+              <a:graphicData uri="http://schemas.openxmlformats.org/drawingml/2006/picture">
+                <pic:pic xmlns:pic="http://schemas.openxmlformats.org/drawingml/2006/picture">
+                  <pic:nvPicPr>
+                    <pic:cNvPr id="9" name="fullset_right2tile_distribution.jpeg"/>
+                    <pic:cNvPicPr/>
+                  </pic:nvPicPr>
+                  <pic:blipFill>
+                    <a:blip r:embed="rId51">
+                      <a:extLst>
+                        <a:ext uri="{28A0092B-C50C-407E-A947-70E740481C1C}">
+                          <a14:useLocalDpi xmlns:a14="http://schemas.microsoft.com/office/drawing/2010/main" val="0"/>
+                        </a:ext>
+                      </a:extLst>
+                    </a:blip>
+                    <a:stretch>
+                      <a:fillRect/>
+                    </a:stretch>
+                  </pic:blipFill>
+                  <pic:spPr>
+                    <a:xfrm>
+                      <a:off x="0" y="0"/>
+                      <a:ext cx="3048000" cy="3048000"/>
+                    </a:xfrm>
+                    <a:prstGeom prst="rect">
+                      <a:avLst/>
+                    </a:prstGeom>
+                  </pic:spPr>
+                </pic:pic>
+              </a:graphicData>
+            </a:graphic>
+          </wp:inline>
+        </w:drawing>
+      </w:r>
+    </w:p>
+    <w:p>
+      <w:pPr>
+        <w:pStyle w:val="Heading4"/>
+      </w:pPr>
+      <w:r>
+        <w:t>Feature 11</w:t>
+      </w:r>
+    </w:p>
+    <w:p>
+      <w:r>
+        <w:t>From the histogram, the distribution is not considered to be extreme skew. Transofrmation is not required.</w:t>
+      </w:r>
+    </w:p>
+    <w:p>
+      <w:pPr>
+        <w:jc w:val="center"/>
+      </w:pPr>
+      <w:r>
+        <w:rPr>
+          <w:noProof/>
+          <w:lang w:eastAsia="en-GB"/>
+        </w:rPr>
+        <w:drawing>
+          <wp:inline distT="0" distB="0" distL="0" distR="0" wp14:anchorId="1E85D419" wp14:editId="0F2689AB">
+            <wp:extent cx="3048000" cy="3048000"/>
+            <wp:effectExtent l="0" t="0" r="0" b="0"/>
+            <wp:docPr id="53" name="Picture 53"/>
+            <wp:cNvGraphicFramePr>
+              <a:graphicFrameLocks xmlns:a="http://schemas.openxmlformats.org/drawingml/2006/main" noChangeAspect="1"/>
+            </wp:cNvGraphicFramePr>
+            <a:graphic xmlns:a="http://schemas.openxmlformats.org/drawingml/2006/main">
+              <a:graphicData uri="http://schemas.openxmlformats.org/drawingml/2006/picture">
+                <pic:pic xmlns:pic="http://schemas.openxmlformats.org/drawingml/2006/picture">
+                  <pic:nvPicPr>
+                    <pic:cNvPr id="13" name="fullset_verticalness_distribution.jpeg"/>
+                    <pic:cNvPicPr/>
+                  </pic:nvPicPr>
+                  <pic:blipFill>
+                    <a:blip r:embed="rId52">
+                      <a:extLst>
+                        <a:ext uri="{28A0092B-C50C-407E-A947-70E740481C1C}">
+                          <a14:useLocalDpi xmlns:a14="http://schemas.microsoft.com/office/drawing/2010/main" val="0"/>
+                        </a:ext>
+                      </a:extLst>
+                    </a:blip>
+                    <a:stretch>
+                      <a:fillRect/>
+                    </a:stretch>
+                  </pic:blipFill>
+                  <pic:spPr>
+                    <a:xfrm>
+                      <a:off x="0" y="0"/>
+                      <a:ext cx="3048000" cy="3048000"/>
+                    </a:xfrm>
+                    <a:prstGeom prst="rect">
+                      <a:avLst/>
+                    </a:prstGeom>
+                  </pic:spPr>
+                </pic:pic>
+              </a:graphicData>
+            </a:graphic>
+          </wp:inline>
+        </w:drawing>
+      </w:r>
+    </w:p>
+    <w:p>
+      <w:pPr>
+        <w:pStyle w:val="Heading4"/>
+      </w:pPr>
+      <w:r>
+        <w:t>Feature 12</w:t>
+      </w:r>
+    </w:p>
+    <w:p>
+      <w:r>
+        <w:t>From the histogram, the distribution is not considered to be extreme skew. Transofrmation is not required.</w:t>
+      </w:r>
+    </w:p>
+    <w:p>
+      <w:pPr>
+        <w:jc w:val="center"/>
+      </w:pPr>
+      <w:r>
+        <w:rPr>
+          <w:noProof/>
+          <w:lang w:eastAsia="en-GB"/>
+        </w:rPr>
+        <w:lastRenderedPageBreak/>
+        <w:drawing>
+          <wp:inline distT="0" distB="0" distL="0" distR="0" wp14:anchorId="2E57256F" wp14:editId="6043DB07">
+            <wp:extent cx="3048000" cy="3048000"/>
+            <wp:effectExtent l="0" t="0" r="0" b="0"/>
+            <wp:docPr id="52" name="Picture 52"/>
+            <wp:cNvGraphicFramePr>
+              <a:graphicFrameLocks xmlns:a="http://schemas.openxmlformats.org/drawingml/2006/main" noChangeAspect="1"/>
+            </wp:cNvGraphicFramePr>
+            <a:graphic xmlns:a="http://schemas.openxmlformats.org/drawingml/2006/main">
+              <a:graphicData uri="http://schemas.openxmlformats.org/drawingml/2006/picture">
+                <pic:pic xmlns:pic="http://schemas.openxmlformats.org/drawingml/2006/picture">
+                  <pic:nvPicPr>
+                    <pic:cNvPr id="12" name="fullset_top2tile_distribution.jpeg"/>
+                    <pic:cNvPicPr/>
+                  </pic:nvPicPr>
+                  <pic:blipFill>
+                    <a:blip r:embed="rId53">
+                      <a:extLst>
+                        <a:ext uri="{28A0092B-C50C-407E-A947-70E740481C1C}">
+                          <a14:useLocalDpi xmlns:a14="http://schemas.microsoft.com/office/drawing/2010/main" val="0"/>
+                        </a:ext>
+                      </a:extLst>
+                    </a:blip>
+                    <a:stretch>
+                      <a:fillRect/>
+                    </a:stretch>
+                  </pic:blipFill>
+                  <pic:spPr>
+                    <a:xfrm>
+                      <a:off x="0" y="0"/>
+                      <a:ext cx="3048000" cy="3048000"/>
+                    </a:xfrm>
+                    <a:prstGeom prst="rect">
+                      <a:avLst/>
+                    </a:prstGeom>
+                  </pic:spPr>
+                </pic:pic>
+              </a:graphicData>
+            </a:graphic>
+          </wp:inline>
+        </w:drawing>
+      </w:r>
+    </w:p>
+    <w:p>
+      <w:pPr>
+        <w:pStyle w:val="Heading4"/>
+      </w:pPr>
+      <w:r>
+        <w:t>Feature 13</w:t>
+      </w:r>
+    </w:p>
+    <w:p>
+      <w:r>
+        <w:t>From the histogram, the distribution is not considered to be extreme skew. Transofrmation is not required.</w:t>
+      </w:r>
+    </w:p>
+    <w:p>
+      <w:pPr>
+        <w:jc w:val="center"/>
+      </w:pPr>
+      <w:r>
+        <w:rPr>
+          <w:noProof/>
+          <w:lang w:eastAsia="en-GB"/>
+        </w:rPr>
+        <w:drawing>
+          <wp:inline distT="0" distB="0" distL="0" distR="0" wp14:anchorId="3D61D939" wp14:editId="6DD73619">
+            <wp:extent cx="3048000" cy="3048000"/>
+            <wp:effectExtent l="0" t="0" r="0" b="0"/>
+            <wp:docPr id="56" name="Picture 56"/>
+            <wp:cNvGraphicFramePr>
+              <a:graphicFrameLocks xmlns:a="http://schemas.openxmlformats.org/drawingml/2006/main" noChangeAspect="1"/>
+            </wp:cNvGraphicFramePr>
+            <a:graphic xmlns:a="http://schemas.openxmlformats.org/drawingml/2006/main">
+              <a:graphicData uri="http://schemas.openxmlformats.org/drawingml/2006/picture">
+                <pic:pic xmlns:pic="http://schemas.openxmlformats.org/drawingml/2006/picture">
+                  <pic:nvPicPr>
+                    <pic:cNvPr id="1" name="fullset_bottom2tile_distribution.jpeg"/>
+                    <pic:cNvPicPr/>
+                  </pic:nvPicPr>
+                  <pic:blipFill>
+                    <a:blip r:embed="rId54">
+                      <a:extLst>
+                        <a:ext uri="{28A0092B-C50C-407E-A947-70E740481C1C}">
+                          <a14:useLocalDpi xmlns:a14="http://schemas.microsoft.com/office/drawing/2010/main" val="0"/>
+                        </a:ext>
+                      </a:extLst>
+                    </a:blip>
+                    <a:stretch>
+                      <a:fillRect/>
+                    </a:stretch>
+                  </pic:blipFill>
+                  <pic:spPr>
+                    <a:xfrm>
+                      <a:off x="0" y="0"/>
+                      <a:ext cx="3048000" cy="3048000"/>
+                    </a:xfrm>
+                    <a:prstGeom prst="rect">
+                      <a:avLst/>
+                    </a:prstGeom>
+                  </pic:spPr>
+                </pic:pic>
+              </a:graphicData>
+            </a:graphic>
+          </wp:inline>
+        </w:drawing>
+      </w:r>
+    </w:p>
+    <w:p>
+      <w:pPr>
+        <w:pStyle w:val="Heading4"/>
+      </w:pPr>
+      <w:r>
+        <w:t>Feature 14</w:t>
+      </w:r>
+    </w:p>
+    <w:p>
+      <w:r>
+        <w:t>From the histogram, the distribution is not considered to be extreme skew. Transofrmation is not required.</w:t>
+      </w:r>
+    </w:p>
+    <w:p>
+      <w:pPr>
+        <w:jc w:val="center"/>
+      </w:pPr>
+      <w:r>
+        <w:rPr>
+          <w:noProof/>
+          <w:lang w:eastAsia="en-GB"/>
+        </w:rPr>
+        <w:lastRenderedPageBreak/>
+        <w:drawing>
+          <wp:inline distT="0" distB="0" distL="0" distR="0" wp14:anchorId="66B03ECC" wp14:editId="1265FA91">
+            <wp:extent cx="3048000" cy="3048000"/>
+            <wp:effectExtent l="0" t="0" r="0" b="0"/>
+            <wp:docPr id="36" name="Picture 36"/>
+            <wp:cNvGraphicFramePr>
+              <a:graphicFrameLocks xmlns:a="http://schemas.openxmlformats.org/drawingml/2006/main" noChangeAspect="1"/>
+            </wp:cNvGraphicFramePr>
+            <a:graphic xmlns:a="http://schemas.openxmlformats.org/drawingml/2006/main">
+              <a:graphicData uri="http://schemas.openxmlformats.org/drawingml/2006/picture">
+                <pic:pic xmlns:pic="http://schemas.openxmlformats.org/drawingml/2006/picture">
+                  <pic:nvPicPr>
+                    <pic:cNvPr id="4" name="fullset_horizontalness_distribution.jpeg"/>
+                    <pic:cNvPicPr/>
+                  </pic:nvPicPr>
+                  <pic:blipFill>
+                    <a:blip r:embed="rId55">
+                      <a:extLst>
+                        <a:ext uri="{28A0092B-C50C-407E-A947-70E740481C1C}">
+                          <a14:useLocalDpi xmlns:a14="http://schemas.microsoft.com/office/drawing/2010/main" val="0"/>
+                        </a:ext>
+                      </a:extLst>
+                    </a:blip>
+                    <a:stretch>
+                      <a:fillRect/>
+                    </a:stretch>
+                  </pic:blipFill>
+                  <pic:spPr>
+                    <a:xfrm>
+                      <a:off x="0" y="0"/>
+                      <a:ext cx="3048000" cy="3048000"/>
+                    </a:xfrm>
+                    <a:prstGeom prst="rect">
+                      <a:avLst/>
+                    </a:prstGeom>
+                  </pic:spPr>
+                </pic:pic>
+              </a:graphicData>
+            </a:graphic>
+          </wp:inline>
+        </w:drawing>
+      </w:r>
+    </w:p>
+    <w:p>
+      <w:pPr>
+        <w:pStyle w:val="Heading3"/>
+      </w:pPr>
+      <w:r>
+        <w:t>Implementation (part 2)</w:t>
+      </w:r>
+    </w:p>
+    <w:p>
+      <w:r>
+        <w:t>For extreme skew data, logarithm function log1p() will be performed to the original data for the transformation. We them compute its new skewness value to make sure the skewness has been improved. We will redo the log1p() function until the the absolute skewness value has been decreased to under 1. Finally, we redraw the histograms.</w:t>
+      </w:r>
+    </w:p>
+    <w:p>
+      <w:pPr>
+        <w:pStyle w:val="Heading3"/>
+      </w:pPr>
+      <w:r>
+        <w:t>Result (part 2)</w:t>
+      </w:r>
+    </w:p>
+    <w:p>
+      <w:r>
+        <w:t>From</w:t>
+      </w:r>
+      <w:r>
+        <w:t xml:space="preserve"> </w:t>
+      </w:r>
+      <w:r>
+        <w:fldChar w:fldCharType="begin"/>
+      </w:r>
+      <w:r>
+        <w:instrText xml:space="preserve"> REF _Ref24683210 \h </w:instrText>
+      </w:r>
+      <w:r>
+        <w:fldChar w:fldCharType="separate"/>
+      </w:r>
+      <w:r>
+        <w:t>Results (Part 1)</w:t>
+      </w:r>
+      <w:r>
+        <w:fldChar w:fldCharType="end"/>
+      </w:r>
+      <w:r>
+        <w:t xml:space="preserve">, we concluded that we need to transform </w:t>
+      </w:r>
+      <w:r>
+        <w:fldChar w:fldCharType="begin"/>
+      </w:r>
+      <w:r>
+        <w:instrText xml:space="preserve"> REF _Ref24682360 \h </w:instrText>
+      </w:r>
+      <w:r>
+        <w:fldChar w:fldCharType="separate"/>
+      </w:r>
+      <w:r>
+        <w:t>Feature 1</w:t>
+      </w:r>
+      <w:r>
+        <w:fldChar w:fldCharType="end"/>
+      </w:r>
+      <w:r>
+        <w:t xml:space="preserve">, </w:t>
+      </w:r>
+      <w:r>
+        <w:fldChar w:fldCharType="begin"/>
+      </w:r>
+      <w:r>
+        <w:instrText xml:space="preserve"> REF _Ref24682370 \h </w:instrText>
+      </w:r>
+      <w:r>
+        <w:fldChar w:fldCharType="separate"/>
+      </w:r>
+      <w:r>
+        <w:t>Feature 5</w:t>
+      </w:r>
+      <w:r>
+        <w:fldChar w:fldCharType="end"/>
+      </w:r>
+      <w:r>
+        <w:t xml:space="preserve">, </w:t>
+      </w:r>
+      <w:r>
+        <w:fldChar w:fldCharType="begin"/>
+      </w:r>
+      <w:r>
+        <w:instrText xml:space="preserve"> REF _Ref24679787 \h </w:instrText>
+      </w:r>
+      <w:r>
+        <w:fldChar w:fldCharType="separate"/>
+      </w:r>
+      <w:r>
+        <w:t>Feature 6</w:t>
+      </w:r>
+      <w:r>
+        <w:fldChar w:fldCharType="end"/>
+      </w:r>
+      <w:r>
+        <w:t xml:space="preserve"> and </w:t>
+      </w:r>
+      <w:r>
+        <w:fldChar w:fldCharType="begin"/>
+      </w:r>
+      <w:r>
+        <w:instrText xml:space="preserve"> REF _Ref24679677 \h </w:instrText>
+      </w:r>
+      <w:r>
+        <w:fldChar w:fldCharType="separate"/>
+      </w:r>
+      <w:r>
+        <w:t>Feature 8</w:t>
+      </w:r>
+      <w:r>
+        <w:fldChar w:fldCharType="end"/>
+      </w:r>
+      <w:r>
+        <w:t>.</w:t>
+      </w:r>
+    </w:p>
+    <w:p>
+      <w:pPr>
+        <w:pStyle w:val="Heading4"/>
+      </w:pPr>
+      <w:bookmarkStart w:id="38" w:name="_Ref24679676"/>
+      <w:bookmarkStart w:id="39" w:name="_Ref24679787"/>
+      <w:r>
+        <w:t>Feature 1</w:t>
+      </w:r>
+    </w:p>
+    <w:p>
+      <w:r>
+        <w:t xml:space="preserve">The distribution of the feature </w:t>
+      </w:r>
+      <w:r>
+        <w:rPr>
+          <w:i/>
+        </w:rPr>
+        <w:t>nr_pix</w:t>
+      </w:r>
+      <w:r>
+        <w:t xml:space="preserve"> has extreme right skew. Log transofrmation is will be performed.</w:t>
+      </w:r>
+    </w:p>
+    <w:p>
+      <w:r>
+        <w:t>T</w:t>
+      </w:r>
+      <w:r>
+        <w:t>he new distribution of the values of this feature is re-drawn (</w:t>
+      </w:r>
+      <w:r>
+        <w:fldChar w:fldCharType="begin"/>
+      </w:r>
+      <w:r>
+        <w:instrText xml:space="preserve"> REF _Ref24682639 \h </w:instrText>
+      </w:r>
+      <w:r>
+        <w:fldChar w:fldCharType="separate"/>
+      </w:r>
+      <w:r>
+        <w:t xml:space="preserve">Figure </w:t>
+      </w:r>
+      <w:r>
+        <w:rPr>
+          <w:noProof/>
+        </w:rPr>
+        <w:t>32</w:t>
+      </w:r>
+      <w:r>
+        <w:fldChar w:fldCharType="end"/>
+      </w:r>
+      <w:r>
+        <w:fldChar w:fldCharType="begin"/>
+      </w:r>
+      <w:r>
+        <w:instrText xml:space="preserve"> REF _Ref24682469 \h </w:instrText>
+      </w:r>
+      <w:r>
+        <w:fldChar w:fldCharType="separate"/>
+      </w:r>
+      <w:r>
+        <w:fldChar w:fldCharType="end"/>
+      </w:r>
+      <w:r>
+        <w:fldChar w:fldCharType="begin"/>
+      </w:r>
+      <w:r>
+        <w:instrText xml:space="preserve"> REF _Ref24682194 \h </w:instrText>
+      </w:r>
+      <w:r>
+        <w:fldChar w:fldCharType="separate"/>
+      </w:r>
+      <w:r>
+        <w:fldChar w:fldCharType="end"/>
+      </w:r>
+      <w:r>
+        <w:t>).</w:t>
+      </w:r>
+    </w:p>
+    <w:p>
+      <w:pPr>
+        <w:keepNext/>
+        <w:jc w:val="center"/>
+      </w:pPr>
+      <w:r>
+        <w:rPr>
+          <w:noProof/>
+          <w:lang w:eastAsia="en-GB"/>
+        </w:rPr>
+        <w:drawing>
+          <wp:inline distT="0" distB="0" distL="0" distR="0" wp14:anchorId="5FF76FEA" wp14:editId="328D5334">
+            <wp:extent cx="3048000" cy="3048000"/>
+            <wp:effectExtent l="0" t="0" r="0" b="0"/>
+            <wp:docPr id="61" name="Picture 61"/>
+            <wp:cNvGraphicFramePr>
+              <a:graphicFrameLocks xmlns:a="http://schemas.openxmlformats.org/drawingml/2006/main" noChangeAspect="1"/>
+            </wp:cNvGraphicFramePr>
+            <a:graphic xmlns:a="http://schemas.openxmlformats.org/drawingml/2006/main">
+              <a:graphicData uri="http://schemas.openxmlformats.org/drawingml/2006/picture">
+                <pic:pic xmlns:pic="http://schemas.openxmlformats.org/drawingml/2006/picture">
+                  <pic:nvPicPr>
+                    <pic:cNvPr id="7" name="transformed_fullset_nr_pix_distribution.jpeg"/>
+                    <pic:cNvPicPr/>
+                  </pic:nvPicPr>
+                  <pic:blipFill>
+                    <a:blip r:embed="rId56">
+                      <a:extLst>
+                        <a:ext uri="{28A0092B-C50C-407E-A947-70E740481C1C}">
+                          <a14:useLocalDpi xmlns:a14="http://schemas.microsoft.com/office/drawing/2010/main" val="0"/>
+                        </a:ext>
+                      </a:extLst>
+                    </a:blip>
+                    <a:stretch>
+                      <a:fillRect/>
+                    </a:stretch>
+                  </pic:blipFill>
+                  <pic:spPr>
+                    <a:xfrm>
+                      <a:off x="0" y="0"/>
+                      <a:ext cx="3048000" cy="3048000"/>
+                    </a:xfrm>
+                    <a:prstGeom prst="rect">
+                      <a:avLst/>
+                    </a:prstGeom>
+                  </pic:spPr>
+                </pic:pic>
+              </a:graphicData>
+            </a:graphic>
+          </wp:inline>
+        </w:drawing>
+      </w:r>
+    </w:p>
+    <w:p>
+      <w:pPr>
+        <w:pStyle w:val="Caption"/>
+        <w:jc w:val="center"/>
+      </w:pPr>
+      <w:bookmarkStart w:id="40" w:name="_Ref24682639"/>
+      <w:r>
+        <w:t xml:space="preserve">Figure </w:t>
+      </w:r>
+      <w:r>
+        <w:fldChar w:fldCharType="begin"/>
+      </w:r>
+      <w:r>
+        <w:instrText xml:space="preserve"> SEQ Figure \* ARABIC </w:instrText>
+      </w:r>
+      <w:r>
+        <w:fldChar w:fldCharType="separate"/>
+      </w:r>
+      <w:r>
+        <w:rPr>
+          <w:noProof/>
+        </w:rPr>
+        <w:t>32</w:t>
+      </w:r>
+      <w:r>
+        <w:fldChar w:fldCharType="end"/>
+      </w:r>
+      <w:bookmarkEnd w:id="40"/>
+      <w:r>
+        <w:t>Transfor</w:t>
+      </w:r>
+      <w:r>
+        <w:t>med data for feature nr_pix</w:t>
+      </w:r>
+    </w:p>
+    <w:p/>
+    <w:p>
+      <w:r>
+        <w:lastRenderedPageBreak/>
+        <w:t>The new skewness value of the transformed data is 0</w:t>
+      </w:r>
+      <w:r>
+        <w:t>.47</w:t>
+      </w:r>
+      <w:r>
+        <w:t xml:space="preserve">, which is considered to be </w:t>
+      </w:r>
+      <w:r>
+        <w:t>approximately symmetric</w:t>
+      </w:r>
+      <w:r>
+        <w:t>.</w:t>
+      </w:r>
+    </w:p>
+    <w:p/>
+    <w:p>
+      <w:pPr>
+        <w:pStyle w:val="Heading4"/>
+      </w:pPr>
+      <w:r>
+        <w:t>Feature 5</w:t>
+      </w:r>
+    </w:p>
+    <w:p>
+      <w:r>
+        <w:t xml:space="preserve">The distribution of the feature </w:t>
+      </w:r>
+      <w:r>
+        <w:rPr>
+          <w:i/>
+        </w:rPr>
+        <w:t>row</w:t>
+      </w:r>
+      <w:r>
+        <w:rPr>
+          <w:i/>
+        </w:rPr>
+        <w:t>s_with_5</w:t>
+      </w:r>
+      <w:r>
+        <w:t xml:space="preserve"> has extreme right skew. Log transofrmation is will be performed.</w:t>
+      </w:r>
+    </w:p>
+    <w:p>
+      <w:r>
+        <w:t xml:space="preserve">The </w:t>
+      </w:r>
+      <w:r>
+        <w:t>new distribution of the values of this feature is re-drawn (</w:t>
+      </w:r>
+      <w:r>
+        <w:fldChar w:fldCharType="begin"/>
+      </w:r>
+      <w:r>
+        <w:instrText xml:space="preserve"> REF _Ref24682469 \h </w:instrText>
+      </w:r>
+      <w:r>
+        <w:fldChar w:fldCharType="separate"/>
+      </w:r>
+      <w:r>
+        <w:t xml:space="preserve">Figure </w:t>
+      </w:r>
+      <w:r>
+        <w:rPr>
+          <w:noProof/>
+        </w:rPr>
+        <w:t>32</w:t>
+      </w:r>
+      <w:r>
+        <w:fldChar w:fldCharType="end"/>
+      </w:r>
+      <w:r>
+        <w:fldChar w:fldCharType="begin"/>
+      </w:r>
+      <w:r>
+        <w:instrText xml:space="preserve"> REF _Ref24682194 \h </w:instrText>
+      </w:r>
+      <w:r>
+        <w:fldChar w:fldCharType="separate"/>
+      </w:r>
+      <w:r>
+        <w:fldChar w:fldCharType="end"/>
+      </w:r>
+      <w:r>
+        <w:t>).</w:t>
+      </w:r>
+    </w:p>
+    <w:p>
+      <w:pPr>
+        <w:keepNext/>
+        <w:jc w:val="center"/>
+      </w:pPr>
+      <w:r>
+        <w:rPr>
+          <w:noProof/>
+          <w:lang w:eastAsia="en-GB"/>
+        </w:rPr>
+        <w:drawing>
+          <wp:inline distT="0" distB="0" distL="0" distR="0" wp14:anchorId="11A09EC5" wp14:editId="59F796A6">
+            <wp:extent cx="3048000" cy="3048000"/>
+            <wp:effectExtent l="0" t="0" r="0" b="0"/>
+            <wp:docPr id="60" name="Picture 60"/>
+            <wp:cNvGraphicFramePr>
+              <a:graphicFrameLocks xmlns:a="http://schemas.openxmlformats.org/drawingml/2006/main" noChangeAspect="1"/>
+            </wp:cNvGraphicFramePr>
+            <a:graphic xmlns:a="http://schemas.openxmlformats.org/drawingml/2006/main">
+              <a:graphicData uri="http://schemas.openxmlformats.org/drawingml/2006/picture">
+                <pic:pic xmlns:pic="http://schemas.openxmlformats.org/drawingml/2006/picture">
+                  <pic:nvPicPr>
+                    <pic:cNvPr id="8" name="transformed_fullset_rows_with_5_distribution.jpeg"/>
+                    <pic:cNvPicPr/>
+                  </pic:nvPicPr>
+                  <pic:blipFill>
+                    <a:blip r:embed="rId57">
+                      <a:extLst>
+                        <a:ext uri="{28A0092B-C50C-407E-A947-70E740481C1C}">
+                          <a14:useLocalDpi xmlns:a14="http://schemas.microsoft.com/office/drawing/2010/main" val="0"/>
+                        </a:ext>
+                      </a:extLst>
+                    </a:blip>
+                    <a:stretch>
+                      <a:fillRect/>
+                    </a:stretch>
+                  </pic:blipFill>
+                  <pic:spPr>
+                    <a:xfrm>
+                      <a:off x="0" y="0"/>
+                      <a:ext cx="3048000" cy="3048000"/>
+                    </a:xfrm>
+                    <a:prstGeom prst="rect">
+                      <a:avLst/>
+                    </a:prstGeom>
+                  </pic:spPr>
+                </pic:pic>
+              </a:graphicData>
+            </a:graphic>
+          </wp:inline>
+        </w:drawing>
+      </w:r>
+    </w:p>
+    <w:p>
+      <w:pPr>
+        <w:pStyle w:val="Caption"/>
+        <w:jc w:val="center"/>
+      </w:pPr>
+      <w:bookmarkStart w:id="41" w:name="_Ref24682469"/>
+      <w:r>
+        <w:t xml:space="preserve">Figure </w:t>
+      </w:r>
+      <w:r>
+        <w:fldChar w:fldCharType="begin"/>
+      </w:r>
+      <w:r>
+        <w:instrText xml:space="preserve"> SEQ Figure \* ARABIC </w:instrText>
+      </w:r>
+      <w:r>
+        <w:fldChar w:fldCharType="separate"/>
+      </w:r>
+      <w:r>
+        <w:rPr>
+          <w:noProof/>
+        </w:rPr>
+        <w:t>33</w:t>
+      </w:r>
+      <w:r>
+        <w:fldChar w:fldCharType="end"/>
+      </w:r>
+      <w:bookmarkEnd w:id="41"/>
+      <w:r>
+        <w:t xml:space="preserve"> </w:t>
+      </w:r>
+      <w:r>
+        <w:t>Transformed data for feature row</w:t>
+      </w:r>
+      <w:r>
+        <w:t>s_with_5</w:t>
+      </w:r>
+    </w:p>
+    <w:p>
+      <w:r>
+        <w:t>The new skewness value of the transformed data is 0</w:t>
+      </w:r>
+      <w:r>
+        <w:t>.</w:t>
+      </w:r>
+      <w:r>
+        <w:t>3</w:t>
+      </w:r>
+      <w:r>
+        <w:t>8</w:t>
+      </w:r>
+      <w:r>
+        <w:t xml:space="preserve">, which is considered to </w:t>
+      </w:r>
+      <w:r>
+        <w:t>approximately symmetric</w:t>
+      </w:r>
+      <w:r>
+        <w:t>.</w:t>
+      </w:r>
+    </w:p>
+    <w:p>
+      <w:pPr>
+        <w:pStyle w:val="Heading4"/>
+      </w:pPr>
+      <w:r>
+        <w:t xml:space="preserve">Feature </w:t>
+      </w:r>
+      <w:bookmarkEnd w:id="38"/>
+      <w:r>
+        <w:t>6</w:t>
+      </w:r>
+      <w:bookmarkEnd w:id="39"/>
+    </w:p>
+    <w:p>
+      <w:r>
+        <w:t>T</w:t>
+      </w:r>
+      <w:r>
+        <w:t xml:space="preserve">he distribution </w:t>
+      </w:r>
+      <w:r>
+        <w:t xml:space="preserve">of the feature </w:t>
+      </w:r>
+      <w:r>
+        <w:rPr>
+          <w:i/>
+        </w:rPr>
+        <w:t>cols_with_5</w:t>
+      </w:r>
+      <w:r>
+        <w:t xml:space="preserve"> </w:t>
+      </w:r>
+      <w:r>
+        <w:t>has</w:t>
+      </w:r>
+      <w:r>
+        <w:t xml:space="preserve"> </w:t>
+      </w:r>
+      <w:r>
+        <w:t xml:space="preserve">extreme </w:t>
+      </w:r>
+      <w:r>
+        <w:t>right skew</w:t>
+      </w:r>
+      <w:r>
+        <w:t>. Log</w:t>
+      </w:r>
+      <w:r>
+        <w:t xml:space="preserve"> </w:t>
+      </w:r>
+      <w:r>
+        <w:t>t</w:t>
+      </w:r>
+      <w:r>
+        <w:t xml:space="preserve">ransofrmation is </w:t>
+      </w:r>
+      <w:r>
+        <w:t>will be performed</w:t>
+      </w:r>
+      <w:r>
+        <w:t>.</w:t>
+      </w:r>
+    </w:p>
+    <w:p>
+      <w:r>
+        <w:t xml:space="preserve">The </w:t>
+      </w:r>
+      <w:r>
+        <w:t>new</w:t>
+      </w:r>
+      <w:r>
+        <w:t xml:space="preserve"> distribution of the values of this feature is re-drawn</w:t>
+      </w:r>
+      <w:r>
+        <w:t xml:space="preserve"> (</w:t>
+      </w:r>
+      <w:r>
+        <w:fldChar w:fldCharType="begin"/>
+      </w:r>
+      <w:r>
+        <w:instrText xml:space="preserve"> REF _Ref24682194 \h </w:instrText>
+      </w:r>
+      <w:r>
+        <w:fldChar w:fldCharType="separate"/>
+      </w:r>
+      <w:r>
+        <w:t xml:space="preserve">Figure </w:t>
+      </w:r>
+      <w:r>
+        <w:rPr>
+          <w:noProof/>
+        </w:rPr>
+        <w:t>33</w:t>
+      </w:r>
+      <w:r>
+        <w:fldChar w:fldCharType="end"/>
+      </w:r>
+      <w:r>
+        <w:t>)</w:t>
+      </w:r>
+      <w:r>
+        <w:t>.</w:t>
+      </w:r>
+    </w:p>
+    <w:p>
+      <w:pPr>
+        <w:keepNext/>
+        <w:jc w:val="center"/>
+      </w:pPr>
+      <w:r>
+        <w:rPr>
+          <w:noProof/>
+          <w:lang w:eastAsia="en-GB"/>
+        </w:rPr>
+        <w:lastRenderedPageBreak/>
+        <w:drawing>
+          <wp:inline distT="0" distB="0" distL="0" distR="0" wp14:anchorId="7492A148" wp14:editId="384242B7">
+            <wp:extent cx="3048000" cy="3048000"/>
+            <wp:effectExtent l="0" t="0" r="0" b="0"/>
+            <wp:docPr id="59" name="Picture 59"/>
+            <wp:cNvGraphicFramePr>
+              <a:graphicFrameLocks xmlns:a="http://schemas.openxmlformats.org/drawingml/2006/main" noChangeAspect="1"/>
+            </wp:cNvGraphicFramePr>
+            <a:graphic xmlns:a="http://schemas.openxmlformats.org/drawingml/2006/main">
+              <a:graphicData uri="http://schemas.openxmlformats.org/drawingml/2006/picture">
+                <pic:pic xmlns:pic="http://schemas.openxmlformats.org/drawingml/2006/picture">
+                  <pic:nvPicPr>
+                    <pic:cNvPr id="5" name="transformed_fullset_cols_with_5_distribution.jpeg"/>
+                    <pic:cNvPicPr/>
+                  </pic:nvPicPr>
+                  <pic:blipFill>
+                    <a:blip r:embed="rId58">
+                      <a:extLst>
+                        <a:ext uri="{28A0092B-C50C-407E-A947-70E740481C1C}">
+                          <a14:useLocalDpi xmlns:a14="http://schemas.microsoft.com/office/drawing/2010/main" val="0"/>
+                        </a:ext>
+                      </a:extLst>
+                    </a:blip>
+                    <a:stretch>
+                      <a:fillRect/>
+                    </a:stretch>
+                  </pic:blipFill>
+                  <pic:spPr>
+                    <a:xfrm>
+                      <a:off x="0" y="0"/>
+                      <a:ext cx="3048000" cy="3048000"/>
+                    </a:xfrm>
+                    <a:prstGeom prst="rect">
+                      <a:avLst/>
+                    </a:prstGeom>
+                  </pic:spPr>
+                </pic:pic>
+              </a:graphicData>
+            </a:graphic>
+          </wp:inline>
+        </w:drawing>
+      </w:r>
+    </w:p>
+    <w:p>
+      <w:pPr>
+        <w:pStyle w:val="Caption"/>
+        <w:jc w:val="center"/>
+        <w:rPr>
+          <w:noProof/>
+        </w:rPr>
+      </w:pPr>
+      <w:bookmarkStart w:id="42" w:name="_Ref24682194"/>
+      <w:r>
+        <w:t xml:space="preserve">Figure </w:t>
+      </w:r>
+      <w:r>
+        <w:fldChar w:fldCharType="begin"/>
+      </w:r>
+      <w:r>
+        <w:instrText xml:space="preserve"> SEQ Figure \* ARABIC </w:instrText>
+      </w:r>
+      <w:r>
+        <w:fldChar w:fldCharType="separate"/>
+      </w:r>
+      <w:r>
+        <w:rPr>
+          <w:noProof/>
+        </w:rPr>
+        <w:t>34</w:t>
+      </w:r>
+      <w:r>
+        <w:fldChar w:fldCharType="end"/>
+      </w:r>
+      <w:bookmarkEnd w:id="42"/>
+      <w:r>
+        <w:t xml:space="preserve"> Transformed </w:t>
+      </w:r>
+      <w:r>
+        <w:rPr>
+          <w:noProof/>
+        </w:rPr>
+        <w:t>data for feature cols_with_5</w:t>
+      </w:r>
+    </w:p>
+    <w:p>
+      <w:r>
+        <w:t xml:space="preserve">The new skewness value of the transformed data is </w:t>
+      </w:r>
+      <w:r>
+        <w:t>0.93</w:t>
+      </w:r>
+      <w:r>
+        <w:t>, which is not considered to be extreme skew.</w:t>
+      </w:r>
+    </w:p>
+    <w:p>
+      <w:pPr>
+        <w:pStyle w:val="Heading4"/>
+      </w:pPr>
+      <w:bookmarkStart w:id="43" w:name="_Ref24679677"/>
+      <w:r>
+        <w:t>Feature 8</w:t>
+      </w:r>
+      <w:bookmarkEnd w:id="43"/>
+    </w:p>
+    <w:p>
+      <w:r>
+        <w:t xml:space="preserve">The distribution of the feature </w:t>
+      </w:r>
+      <w:r>
+        <w:rPr>
+          <w:i/>
+        </w:rPr>
+        <w:t>neigh5</w:t>
+      </w:r>
+      <w:r>
+        <w:t xml:space="preserve"> has extreme right skew. Log transofrmation is will be performed.</w:t>
+      </w:r>
+    </w:p>
+    <w:p>
+      <w:r>
+        <w:t xml:space="preserve">The </w:t>
+      </w:r>
+      <w:bookmarkStart w:id="44" w:name="_GoBack"/>
+      <w:bookmarkEnd w:id="44"/>
+      <w:r>
+        <w:t>new distribution of the values of this feature is re-drawn (</w:t>
+      </w:r>
+      <w:r>
+        <w:fldChar w:fldCharType="begin"/>
+      </w:r>
+      <w:r>
+        <w:instrText xml:space="preserve"> REF _Ref24682778 \h </w:instrText>
+      </w:r>
+      <w:r>
+        <w:fldChar w:fldCharType="separate"/>
+      </w:r>
+      <w:r>
+        <w:t xml:space="preserve">Figure </w:t>
+      </w:r>
+      <w:r>
+        <w:rPr>
+          <w:noProof/>
+        </w:rPr>
+        <w:t>35</w:t>
+      </w:r>
+      <w:r>
+        <w:fldChar w:fldCharType="end"/>
+      </w:r>
+      <w:r>
+        <w:fldChar w:fldCharType="begin"/>
+      </w:r>
+      <w:r>
+        <w:instrText xml:space="preserve"> REF _Ref24682194 \h </w:instrText>
+      </w:r>
+      <w:r>
+        <w:fldChar w:fldCharType="separate"/>
+      </w:r>
+      <w:r>
+        <w:fldChar w:fldCharType="end"/>
+      </w:r>
+      <w:r>
+        <w:t>).</w:t>
+      </w:r>
+    </w:p>
+    <w:p>
+      <w:pPr>
+        <w:keepNext/>
+        <w:jc w:val="center"/>
+      </w:pPr>
+      <w:r>
+        <w:rPr>
+          <w:noProof/>
+          <w:lang w:eastAsia="en-GB"/>
+        </w:rPr>
+        <w:drawing>
+          <wp:inline distT="0" distB="0" distL="0" distR="0" wp14:anchorId="2B01A4C0" wp14:editId="791A2832">
+            <wp:extent cx="3048000" cy="3048000"/>
+            <wp:effectExtent l="0" t="0" r="0" b="0"/>
+            <wp:docPr id="62" name="Picture 62"/>
+            <wp:cNvGraphicFramePr>
+              <a:graphicFrameLocks xmlns:a="http://schemas.openxmlformats.org/drawingml/2006/main" noChangeAspect="1"/>
+            </wp:cNvGraphicFramePr>
+            <a:graphic xmlns:a="http://schemas.openxmlformats.org/drawingml/2006/main">
+              <a:graphicData uri="http://schemas.openxmlformats.org/drawingml/2006/picture">
+                <pic:pic xmlns:pic="http://schemas.openxmlformats.org/drawingml/2006/picture">
+                  <pic:nvPicPr>
+                    <pic:cNvPr id="6" name="transformed_fullset_neigh5_distribution.jpeg"/>
+                    <pic:cNvPicPr/>
+                  </pic:nvPicPr>
+                  <pic:blipFill>
+                    <a:blip r:embed="rId59">
+                      <a:extLst>
+                        <a:ext uri="{28A0092B-C50C-407E-A947-70E740481C1C}">
+                          <a14:useLocalDpi xmlns:a14="http://schemas.microsoft.com/office/drawing/2010/main" val="0"/>
+                        </a:ext>
+                      </a:extLst>
+                    </a:blip>
+                    <a:stretch>
+                      <a:fillRect/>
+                    </a:stretch>
+                  </pic:blipFill>
+                  <pic:spPr>
+                    <a:xfrm>
+                      <a:off x="0" y="0"/>
+                      <a:ext cx="3048000" cy="3048000"/>
+                    </a:xfrm>
+                    <a:prstGeom prst="rect">
+                      <a:avLst/>
+                    </a:prstGeom>
+                  </pic:spPr>
+                </pic:pic>
+              </a:graphicData>
+            </a:graphic>
+          </wp:inline>
+        </w:drawing>
+      </w:r>
+    </w:p>
+    <w:p>
+      <w:pPr>
+        <w:pStyle w:val="Caption"/>
+        <w:jc w:val="center"/>
+      </w:pPr>
+      <w:bookmarkStart w:id="45" w:name="_Ref24682778"/>
+      <w:r>
+        <w:t xml:space="preserve">Figure </w:t>
+      </w:r>
+      <w:r>
+        <w:fldChar w:fldCharType="begin"/>
+      </w:r>
+      <w:r>
+        <w:instrText xml:space="preserve"> SEQ Figure \* ARABIC </w:instrText>
+      </w:r>
+      <w:r>
+        <w:fldChar w:fldCharType="separate"/>
+      </w:r>
+      <w:r>
+        <w:rPr>
+          <w:noProof/>
+        </w:rPr>
+        <w:t>35</w:t>
+      </w:r>
+      <w:r>
+        <w:fldChar w:fldCharType="end"/>
+      </w:r>
+      <w:bookmarkEnd w:id="45"/>
+      <w:r>
+        <w:t xml:space="preserve"> </w:t>
+      </w:r>
+      <w:r>
+        <w:t>Transfor</w:t>
+      </w:r>
+      <w:r>
+        <w:t>med data for feature neigh5</w:t>
+      </w:r>
+    </w:p>
+    <w:p>
+      <w:r>
+        <w:t xml:space="preserve">The new skewness value of the transformed data is </w:t>
+      </w:r>
+      <w:r>
+        <w:t>-0.09</w:t>
+      </w:r>
+      <w:r>
+        <w:t xml:space="preserve">, which is </w:t>
+      </w:r>
+      <w:r>
+        <w:t>almost a perfect symmetric distribution</w:t>
+      </w:r>
+      <w:r>
+        <w:t>.</w:t>
       </w:r>
     </w:p>
     <w:p/>
@@ -9962,8 +12415,8 @@
     </w:sdt>
     <w:p/>
     <w:sectPr>
-      <w:headerReference w:type="default" r:id="rId42"/>
-      <w:footerReference w:type="default" r:id="rId43"/>
+      <w:headerReference w:type="default" r:id="rId60"/>
+      <w:footerReference w:type="default" r:id="rId61"/>
       <w:pgSz w:w="11906" w:h="16838"/>
       <w:pgMar w:top="1281" w:right="1080" w:bottom="851" w:left="1080" w:header="426" w:footer="148" w:gutter="0"/>
       <w:cols w:space="708"/>
@@ -10058,7 +12511,7 @@
         <w:noProof/>
         <w:color w:val="A6A6A6" w:themeColor="background1" w:themeShade="A6"/>
       </w:rPr>
-      <w:t>20</w:t>
+      <w:t>31</w:t>
     </w:r>
     <w:r>
       <w:rPr>
@@ -10101,7 +12554,7 @@
         <w:noProof/>
         <w:color w:val="A6A6A6" w:themeColor="background1" w:themeShade="A6"/>
       </w:rPr>
-      <w:t>21</w:t>
+      <w:t>32</w:t>
     </w:r>
     <w:r>
       <w:rPr>
@@ -11299,6 +13752,7 @@
   <w:style w:type="character" w:default="1" w:styleId="DefaultParagraphFont">
     <w:name w:val="Default Paragraph Font"/>
     <w:uiPriority w:val="1"/>
+    <w:semiHidden/>
     <w:unhideWhenUsed/>
   </w:style>
   <w:style w:type="table" w:default="1" w:styleId="TableNormal">
@@ -11561,7 +14015,7 @@
     <w:charset w:val="00"/>
     <w:family w:val="roman"/>
     <w:pitch w:val="variable"/>
-    <w:sig w:usb0="E0002EFF" w:usb1="C000785B" w:usb2="00000009" w:usb3="00000000" w:csb0="000001FF" w:csb1="00000000"/>
+    <w:sig w:usb0="E0002AFF" w:usb1="C0007843" w:usb2="00000009" w:usb3="00000000" w:csb0="000001FF" w:csb1="00000000"/>
   </w:font>
   <w:font w:name="Courier New">
     <w:panose1 w:val="02070309020205020404"/>
@@ -11589,21 +14043,21 @@
     <w:charset w:val="00"/>
     <w:family w:val="swiss"/>
     <w:pitch w:val="variable"/>
-    <w:sig w:usb0="E0002EFF" w:usb1="C000247B" w:usb2="00000009" w:usb3="00000000" w:csb0="000001FF" w:csb1="00000000"/>
+    <w:sig w:usb0="E0002AFF" w:usb1="4000ACFF" w:usb2="00000001" w:usb3="00000000" w:csb0="000001FF" w:csb1="00000000"/>
   </w:font>
   <w:font w:name="Arial">
     <w:panose1 w:val="020B0604020202020204"/>
     <w:charset w:val="00"/>
     <w:family w:val="swiss"/>
     <w:pitch w:val="variable"/>
-    <w:sig w:usb0="E0002EFF" w:usb1="C000785B" w:usb2="00000009" w:usb3="00000000" w:csb0="000001FF" w:csb1="00000000"/>
+    <w:sig w:usb0="E0002AFF" w:usb1="C0007843" w:usb2="00000009" w:usb3="00000000" w:csb0="000001FF" w:csb1="00000000"/>
   </w:font>
   <w:font w:name="Calibri Light">
     <w:panose1 w:val="020F0302020204030204"/>
     <w:charset w:val="00"/>
     <w:family w:val="swiss"/>
     <w:pitch w:val="variable"/>
-    <w:sig w:usb0="E0002AFF" w:usb1="C000247B" w:usb2="00000009" w:usb3="00000000" w:csb0="000001FF" w:csb1="00000000"/>
+    <w:sig w:usb0="A0002AEF" w:usb1="4000207B" w:usb2="00000000" w:usb3="00000000" w:csb0="000001FF" w:csb1="00000000"/>
   </w:font>
   <w:font w:name="Yu Gothic Light">
     <w:altName w:val="游ゴシック Light"/>
@@ -11649,9 +14103,11 @@
     <w:rsid w:val="000149B5"/>
     <w:rsid w:val="00043E73"/>
     <w:rsid w:val="00070ED3"/>
+    <w:rsid w:val="00205C2A"/>
     <w:rsid w:val="00492B7A"/>
     <w:rsid w:val="007A68C1"/>
     <w:rsid w:val="00855F48"/>
+    <w:rsid w:val="008E5A9C"/>
     <w:rsid w:val="00E55E98"/>
     <w:rsid w:val="00E5705E"/>
     <w:rsid w:val="00FB1323"/>
@@ -12104,7 +14560,7 @@
     <w:basedOn w:val="DefaultParagraphFont"/>
     <w:uiPriority w:val="99"/>
     <w:semiHidden/>
-    <w:rsid w:val="00E55E98"/>
+    <w:rsid w:val="008E5A9C"/>
     <w:rPr>
       <w:color w:val="808080"/>
     </w:rPr>
@@ -12381,15 +14837,6 @@
 </file>
 
 <file path=customXml/item1.xml><?xml version="1.0" encoding="utf-8"?>
-<?mso-contentType ?>
-<FormTemplates xmlns="http://schemas.microsoft.com/sharepoint/v3/contenttype/forms">
-  <Display>DocumentLibraryForm</Display>
-  <Edit>DocumentLibraryForm</Edit>
-  <New>DocumentLibraryForm</New>
-</FormTemplates>
-</file>
-
-<file path=customXml/item2.xml><?xml version="1.0" encoding="utf-8"?>
 <ct:contentTypeSchema xmlns:ct="http://schemas.microsoft.com/office/2006/metadata/contentType" xmlns:ma="http://schemas.microsoft.com/office/2006/metadata/properties/metaAttributes" ct:_="" ma:_="" ma:contentTypeName="Document" ma:contentTypeID="0x01010086CF0F52A4FB8D41BADEB943B17AE241" ma:contentTypeVersion="11" ma:contentTypeDescription="Create a new document." ma:contentTypeScope="" ma:versionID="b9e711981098e67a59c157c349b58894">
   <xsd:schema xmlns:xsd="http://www.w3.org/2001/XMLSchema" xmlns:xs="http://www.w3.org/2001/XMLSchema" xmlns:p="http://schemas.microsoft.com/office/2006/metadata/properties" xmlns:ns3="42d47a25-8aa1-44d9-84ca-438afe1cf419" xmlns:ns4="174a99e9-e5dc-4403-8766-c1d309cc8c34" targetNamespace="http://schemas.microsoft.com/office/2006/metadata/properties" ma:root="true" ma:fieldsID="0b7b0ab1e3e3b803d822455f6a8e7409" ns3:_="" ns4:_="">
     <xsd:import namespace="42d47a25-8aa1-44d9-84ca-438afe1cf419"/>
@@ -12598,10 +15045,19 @@
 </ct:contentTypeSchema>
 </file>
 
-<file path=customXml/item3.xml><?xml version="1.0" encoding="utf-8"?>
+<file path=customXml/item2.xml><?xml version="1.0" encoding="utf-8"?>
 <p:properties xmlns:p="http://schemas.microsoft.com/office/2006/metadata/properties" xmlns:xsi="http://www.w3.org/2001/XMLSchema-instance" xmlns:pc="http://schemas.microsoft.com/office/infopath/2007/PartnerControls">
   <documentManagement/>
 </p:properties>
+</file>
+
+<file path=customXml/item3.xml><?xml version="1.0" encoding="utf-8"?>
+<?mso-contentType ?>
+<FormTemplates xmlns="http://schemas.microsoft.com/sharepoint/v3/contenttype/forms">
+  <Display>DocumentLibraryForm</Display>
+  <Edit>DocumentLibraryForm</Edit>
+  <New>DocumentLibraryForm</New>
+</FormTemplates>
 </file>
 
 <file path=customXml/item4.xml><?xml version="1.0" encoding="utf-8"?>
@@ -12630,18 +15086,32 @@
     </b:Author>
     <b:RefOrder>1</b:RefOrder>
   </b:Source>
+  <b:Source>
+    <b:Tag>Mar18</b:Tag>
+    <b:SourceType>InternetSite</b:SourceType>
+    <b:Guid>{1C6203E0-6892-4CDE-B570-9F8430339453}</b:Guid>
+    <b:Title>A hands-on tutorial about Log Transformations using R language</b:Title>
+    <b:Year>2018</b:Year>
+    <b:Author>
+      <b:Author>
+        <b:NameList>
+          <b:Person>
+            <b:Last>Lemos</b:Last>
+            <b:First>Marvin</b:First>
+          </b:Person>
+        </b:NameList>
+      </b:Author>
+    </b:Author>
+    <b:YearAccessed>2019</b:YearAccessed>
+    <b:MonthAccessed>11</b:MonthAccessed>
+    <b:DayAccessed>15</b:DayAccessed>
+    <b:URL>http://rpubs.com/marvinlemos/log-transformation</b:URL>
+    <b:RefOrder>2</b:RefOrder>
+  </b:Source>
 </b:Sources>
 </file>
 
 <file path=customXml/itemProps1.xml><?xml version="1.0" encoding="utf-8"?>
-<ds:datastoreItem xmlns:ds="http://schemas.openxmlformats.org/officeDocument/2006/customXml" ds:itemID="{18D30BCF-9665-46B6-99ED-05DA9414D515}">
-  <ds:schemaRefs>
-    <ds:schemaRef ds:uri="http://schemas.microsoft.com/sharepoint/v3/contenttype/forms"/>
-  </ds:schemaRefs>
-</ds:datastoreItem>
-</file>
-
-<file path=customXml/itemProps2.xml><?xml version="1.0" encoding="utf-8"?>
 <ds:datastoreItem xmlns:ds="http://schemas.openxmlformats.org/officeDocument/2006/customXml" ds:itemID="{D31533C3-1876-409D-AEFB-DE2DAA9EA640}">
   <ds:schemaRefs>
     <ds:schemaRef ds:uri="http://schemas.microsoft.com/office/2006/metadata/contentType"/>
@@ -12660,25 +15130,33 @@
 </ds:datastoreItem>
 </file>
 
-<file path=customXml/itemProps3.xml><?xml version="1.0" encoding="utf-8"?>
+<file path=customXml/itemProps2.xml><?xml version="1.0" encoding="utf-8"?>
 <ds:datastoreItem xmlns:ds="http://schemas.openxmlformats.org/officeDocument/2006/customXml" ds:itemID="{055E93BC-D2E9-4F1C-A3FD-AAA9BE66B692}">
   <ds:schemaRefs>
+    <ds:schemaRef ds:uri="174a99e9-e5dc-4403-8766-c1d309cc8c34"/>
+    <ds:schemaRef ds:uri="http://schemas.microsoft.com/office/2006/documentManagement/types"/>
+    <ds:schemaRef ds:uri="http://www.w3.org/XML/1998/namespace"/>
+    <ds:schemaRef ds:uri="http://purl.org/dc/elements/1.1/"/>
+    <ds:schemaRef ds:uri="http://schemas.openxmlformats.org/package/2006/metadata/core-properties"/>
     <ds:schemaRef ds:uri="http://schemas.microsoft.com/office/2006/metadata/properties"/>
+    <ds:schemaRef ds:uri="42d47a25-8aa1-44d9-84ca-438afe1cf419"/>
     <ds:schemaRef ds:uri="http://purl.org/dc/terms/"/>
-    <ds:schemaRef ds:uri="http://schemas.openxmlformats.org/package/2006/metadata/core-properties"/>
-    <ds:schemaRef ds:uri="http://schemas.microsoft.com/office/2006/documentManagement/types"/>
     <ds:schemaRef ds:uri="http://schemas.microsoft.com/office/infopath/2007/PartnerControls"/>
-    <ds:schemaRef ds:uri="174a99e9-e5dc-4403-8766-c1d309cc8c34"/>
-    <ds:schemaRef ds:uri="http://purl.org/dc/elements/1.1/"/>
-    <ds:schemaRef ds:uri="42d47a25-8aa1-44d9-84ca-438afe1cf419"/>
-    <ds:schemaRef ds:uri="http://www.w3.org/XML/1998/namespace"/>
     <ds:schemaRef ds:uri="http://purl.org/dc/dcmitype/"/>
   </ds:schemaRefs>
 </ds:datastoreItem>
 </file>
 
+<file path=customXml/itemProps3.xml><?xml version="1.0" encoding="utf-8"?>
+<ds:datastoreItem xmlns:ds="http://schemas.openxmlformats.org/officeDocument/2006/customXml" ds:itemID="{18D30BCF-9665-46B6-99ED-05DA9414D515}">
+  <ds:schemaRefs>
+    <ds:schemaRef ds:uri="http://schemas.microsoft.com/sharepoint/v3/contenttype/forms"/>
+  </ds:schemaRefs>
+</ds:datastoreItem>
+</file>
+
 <file path=customXml/itemProps4.xml><?xml version="1.0" encoding="utf-8"?>
-<ds:datastoreItem xmlns:ds="http://schemas.openxmlformats.org/officeDocument/2006/customXml" ds:itemID="{157BC8E6-82C3-49BA-8F27-ECC4C5758F87}">
+<ds:datastoreItem xmlns:ds="http://schemas.openxmlformats.org/officeDocument/2006/customXml" ds:itemID="{64F3BE29-9647-40FD-B7A5-4D8AAD097E59}">
   <ds:schemaRefs>
     <ds:schemaRef ds:uri="http://schemas.openxmlformats.org/officeDocument/2006/bibliography"/>
   </ds:schemaRefs>

</xml_diff>

<commit_message>
subtask 6, section 3
</commit_message>
<xml_diff>
--- a/Statistical Analysis/40216004_assignment2_report.docx
+++ b/Statistical Analysis/40216004_assignment2_report.docx
@@ -4525,14 +4525,27 @@
       <w:r>
         <w:t xml:space="preserve">Figure </w:t>
       </w:r>
-      <w:fldSimple w:instr=" SEQ Figure \* ARABIC ">
-        <w:r>
-          <w:rPr>
-            <w:noProof/>
-          </w:rPr>
-          <w:t>1</w:t>
-        </w:r>
-      </w:fldSimple>
+      <w:r>
+        <w:fldChar w:fldCharType="begin"/>
+      </w:r>
+      <w:r>
+        <w:instrText xml:space="preserve"> SEQ Figure \* ARABIC </w:instrText>
+      </w:r>
+      <w:r>
+        <w:fldChar w:fldCharType="separate"/>
+      </w:r>
+      <w:r>
+        <w:rPr>
+          <w:noProof/>
+        </w:rPr>
+        <w:t>1</w:t>
+      </w:r>
+      <w:r>
+        <w:rPr>
+          <w:noProof/>
+        </w:rPr>
+        <w:fldChar w:fldCharType="end"/>
+      </w:r>
       <w:bookmarkEnd w:id="14"/>
       <w:r>
         <w:t xml:space="preserve"> Counted 3-tile</w:t>
@@ -4638,14 +4651,27 @@
       <w:r>
         <w:t xml:space="preserve">Figure </w:t>
       </w:r>
-      <w:fldSimple w:instr=" SEQ Figure \* ARABIC ">
-        <w:r>
-          <w:rPr>
-            <w:noProof/>
-          </w:rPr>
-          <w:t>2</w:t>
-        </w:r>
-      </w:fldSimple>
+      <w:r>
+        <w:fldChar w:fldCharType="begin"/>
+      </w:r>
+      <w:r>
+        <w:instrText xml:space="preserve"> SEQ Figure \* ARABIC </w:instrText>
+      </w:r>
+      <w:r>
+        <w:fldChar w:fldCharType="separate"/>
+      </w:r>
+      <w:r>
+        <w:rPr>
+          <w:noProof/>
+        </w:rPr>
+        <w:t>2</w:t>
+      </w:r>
+      <w:r>
+        <w:rPr>
+          <w:noProof/>
+        </w:rPr>
+        <w:fldChar w:fldCharType="end"/>
+      </w:r>
       <w:bookmarkEnd w:id="15"/>
       <w:r>
         <w:t xml:space="preserve"> Not Counted 3-tile</w:t>
@@ -4848,14 +4874,27 @@
       <w:r>
         <w:t xml:space="preserve">Figure </w:t>
       </w:r>
-      <w:fldSimple w:instr=" SEQ Figure \* ARABIC ">
-        <w:r>
-          <w:rPr>
-            <w:noProof/>
-          </w:rPr>
-          <w:t>3</w:t>
-        </w:r>
-      </w:fldSimple>
+      <w:r>
+        <w:fldChar w:fldCharType="begin"/>
+      </w:r>
+      <w:r>
+        <w:instrText xml:space="preserve"> SEQ Figure \* ARABIC </w:instrText>
+      </w:r>
+      <w:r>
+        <w:fldChar w:fldCharType="separate"/>
+      </w:r>
+      <w:r>
+        <w:rPr>
+          <w:noProof/>
+        </w:rPr>
+        <w:t>3</w:t>
+      </w:r>
+      <w:r>
+        <w:rPr>
+          <w:noProof/>
+        </w:rPr>
+        <w:fldChar w:fldCharType="end"/>
+      </w:r>
       <w:bookmarkEnd w:id="16"/>
       <w:r>
         <w:t xml:space="preserve"> Images of banana and pencil</w:t>
@@ -5224,14 +5263,27 @@
       <w:r>
         <w:t xml:space="preserve">Figure </w:t>
       </w:r>
-      <w:fldSimple w:instr=" SEQ Figure \* ARABIC ">
-        <w:r>
-          <w:rPr>
-            <w:noProof/>
-          </w:rPr>
-          <w:t>4</w:t>
-        </w:r>
-      </w:fldSimple>
+      <w:r>
+        <w:fldChar w:fldCharType="begin"/>
+      </w:r>
+      <w:r>
+        <w:instrText xml:space="preserve"> SEQ Figure \* ARABIC </w:instrText>
+      </w:r>
+      <w:r>
+        <w:fldChar w:fldCharType="separate"/>
+      </w:r>
+      <w:r>
+        <w:rPr>
+          <w:noProof/>
+        </w:rPr>
+        <w:t>4</w:t>
+      </w:r>
+      <w:r>
+        <w:rPr>
+          <w:noProof/>
+        </w:rPr>
+        <w:fldChar w:fldCharType="end"/>
+      </w:r>
       <w:bookmarkEnd w:id="17"/>
       <w:r>
         <w:t xml:space="preserve"> Counted tile in Crossness</w:t>
@@ -5519,14 +5571,27 @@
       <w:r>
         <w:t xml:space="preserve">Figure </w:t>
       </w:r>
-      <w:fldSimple w:instr=" SEQ Figure \* ARABIC ">
-        <w:r>
-          <w:rPr>
-            <w:noProof/>
-          </w:rPr>
-          <w:t>5</w:t>
-        </w:r>
-      </w:fldSimple>
+      <w:r>
+        <w:fldChar w:fldCharType="begin"/>
+      </w:r>
+      <w:r>
+        <w:instrText xml:space="preserve"> SEQ Figure \* ARABIC </w:instrText>
+      </w:r>
+      <w:r>
+        <w:fldChar w:fldCharType="separate"/>
+      </w:r>
+      <w:r>
+        <w:rPr>
+          <w:noProof/>
+        </w:rPr>
+        <w:t>5</w:t>
+      </w:r>
+      <w:r>
+        <w:rPr>
+          <w:noProof/>
+        </w:rPr>
+        <w:fldChar w:fldCharType="end"/>
+      </w:r>
       <w:bookmarkEnd w:id="18"/>
       <w:r>
         <w:t xml:space="preserve"> Things for Feature 16</w:t>
@@ -6164,14 +6229,27 @@
       <w:r>
         <w:t xml:space="preserve">Figure </w:t>
       </w:r>
-      <w:fldSimple w:instr=" SEQ Figure \* ARABIC ">
-        <w:r>
-          <w:rPr>
-            <w:noProof/>
-          </w:rPr>
-          <w:t>6</w:t>
-        </w:r>
-      </w:fldSimple>
+      <w:r>
+        <w:fldChar w:fldCharType="begin"/>
+      </w:r>
+      <w:r>
+        <w:instrText xml:space="preserve"> SEQ Figure \* ARABIC </w:instrText>
+      </w:r>
+      <w:r>
+        <w:fldChar w:fldCharType="separate"/>
+      </w:r>
+      <w:r>
+        <w:rPr>
+          <w:noProof/>
+        </w:rPr>
+        <w:t>6</w:t>
+      </w:r>
+      <w:r>
+        <w:rPr>
+          <w:noProof/>
+        </w:rPr>
+        <w:fldChar w:fldCharType="end"/>
+      </w:r>
       <w:bookmarkEnd w:id="20"/>
       <w:r>
         <w:t xml:space="preserve"> An Example for Feature 17</w:t>
@@ -6683,14 +6761,27 @@
       <w:r>
         <w:t xml:space="preserve">Figure </w:t>
       </w:r>
-      <w:fldSimple w:instr=" SEQ Figure \* ARABIC ">
-        <w:r>
-          <w:rPr>
-            <w:noProof/>
-          </w:rPr>
-          <w:t>7</w:t>
-        </w:r>
-      </w:fldSimple>
+      <w:r>
+        <w:fldChar w:fldCharType="begin"/>
+      </w:r>
+      <w:r>
+        <w:instrText xml:space="preserve"> SEQ Figure \* ARABIC </w:instrText>
+      </w:r>
+      <w:r>
+        <w:fldChar w:fldCharType="separate"/>
+      </w:r>
+      <w:r>
+        <w:rPr>
+          <w:noProof/>
+        </w:rPr>
+        <w:t>7</w:t>
+      </w:r>
+      <w:r>
+        <w:rPr>
+          <w:noProof/>
+        </w:rPr>
+        <w:fldChar w:fldCharType="end"/>
+      </w:r>
       <w:bookmarkEnd w:id="22"/>
       <w:r>
         <w:rPr>
@@ -7311,14 +7402,27 @@
       <w:r>
         <w:t xml:space="preserve">Figure </w:t>
       </w:r>
-      <w:fldSimple w:instr=" SEQ Figure \* ARABIC ">
-        <w:r>
-          <w:rPr>
-            <w:noProof/>
-          </w:rPr>
-          <w:t>8</w:t>
-        </w:r>
-      </w:fldSimple>
+      <w:r>
+        <w:fldChar w:fldCharType="begin"/>
+      </w:r>
+      <w:r>
+        <w:instrText xml:space="preserve"> SEQ Figure \* ARABIC </w:instrText>
+      </w:r>
+      <w:r>
+        <w:fldChar w:fldCharType="separate"/>
+      </w:r>
+      <w:r>
+        <w:rPr>
+          <w:noProof/>
+        </w:rPr>
+        <w:t>8</w:t>
+      </w:r>
+      <w:r>
+        <w:rPr>
+          <w:noProof/>
+        </w:rPr>
+        <w:fldChar w:fldCharType="end"/>
+      </w:r>
       <w:bookmarkEnd w:id="23"/>
       <w:r>
         <w:t xml:space="preserve"> Example</w:t>
@@ -8168,14 +8272,27 @@
       <w:r>
         <w:t xml:space="preserve">Figure </w:t>
       </w:r>
-      <w:fldSimple w:instr=" SEQ Figure \* ARABIC ">
-        <w:r>
-          <w:rPr>
-            <w:noProof/>
-          </w:rPr>
-          <w:t>9</w:t>
-        </w:r>
-      </w:fldSimple>
+      <w:r>
+        <w:fldChar w:fldCharType="begin"/>
+      </w:r>
+      <w:r>
+        <w:instrText xml:space="preserve"> SEQ Figure \* ARABIC </w:instrText>
+      </w:r>
+      <w:r>
+        <w:fldChar w:fldCharType="separate"/>
+      </w:r>
+      <w:r>
+        <w:rPr>
+          <w:noProof/>
+        </w:rPr>
+        <w:t>9</w:t>
+      </w:r>
+      <w:r>
+        <w:rPr>
+          <w:noProof/>
+        </w:rPr>
+        <w:fldChar w:fldCharType="end"/>
+      </w:r>
       <w:bookmarkEnd w:id="29"/>
       <w:r>
         <w:t xml:space="preserve"> Histogram of</w:t>
@@ -8252,14 +8369,27 @@
       <w:r>
         <w:t xml:space="preserve">Figure </w:t>
       </w:r>
-      <w:fldSimple w:instr=" SEQ Figure \* ARABIC ">
-        <w:r>
-          <w:rPr>
-            <w:noProof/>
-          </w:rPr>
-          <w:t>10</w:t>
-        </w:r>
-      </w:fldSimple>
+      <w:r>
+        <w:fldChar w:fldCharType="begin"/>
+      </w:r>
+      <w:r>
+        <w:instrText xml:space="preserve"> SEQ Figure \* ARABIC </w:instrText>
+      </w:r>
+      <w:r>
+        <w:fldChar w:fldCharType="separate"/>
+      </w:r>
+      <w:r>
+        <w:rPr>
+          <w:noProof/>
+        </w:rPr>
+        <w:t>10</w:t>
+      </w:r>
+      <w:r>
+        <w:rPr>
+          <w:noProof/>
+        </w:rPr>
+        <w:fldChar w:fldCharType="end"/>
+      </w:r>
       <w:bookmarkEnd w:id="30"/>
       <w:r>
         <w:t xml:space="preserve"> </w:t>
@@ -8453,14 +8583,27 @@
       <w:r>
         <w:t xml:space="preserve">Figure </w:t>
       </w:r>
-      <w:fldSimple w:instr=" SEQ Figure \* ARABIC ">
-        <w:r>
-          <w:rPr>
-            <w:noProof/>
-          </w:rPr>
-          <w:t>11</w:t>
-        </w:r>
-      </w:fldSimple>
+      <w:r>
+        <w:fldChar w:fldCharType="begin"/>
+      </w:r>
+      <w:r>
+        <w:instrText xml:space="preserve"> SEQ Figure \* ARABIC </w:instrText>
+      </w:r>
+      <w:r>
+        <w:fldChar w:fldCharType="separate"/>
+      </w:r>
+      <w:r>
+        <w:rPr>
+          <w:noProof/>
+        </w:rPr>
+        <w:t>11</w:t>
+      </w:r>
+      <w:r>
+        <w:rPr>
+          <w:noProof/>
+        </w:rPr>
+        <w:fldChar w:fldCharType="end"/>
+      </w:r>
       <w:bookmarkEnd w:id="31"/>
       <w:r>
         <w:t xml:space="preserve"> Histogram of</w:t>
@@ -8540,14 +8683,27 @@
       <w:r>
         <w:t xml:space="preserve">Figure </w:t>
       </w:r>
-      <w:fldSimple w:instr=" SEQ Figure \* ARABIC ">
-        <w:r>
-          <w:rPr>
-            <w:noProof/>
-          </w:rPr>
-          <w:t>12</w:t>
-        </w:r>
-      </w:fldSimple>
+      <w:r>
+        <w:fldChar w:fldCharType="begin"/>
+      </w:r>
+      <w:r>
+        <w:instrText xml:space="preserve"> SEQ Figure \* ARABIC </w:instrText>
+      </w:r>
+      <w:r>
+        <w:fldChar w:fldCharType="separate"/>
+      </w:r>
+      <w:r>
+        <w:rPr>
+          <w:noProof/>
+        </w:rPr>
+        <w:t>12</w:t>
+      </w:r>
+      <w:r>
+        <w:rPr>
+          <w:noProof/>
+        </w:rPr>
+        <w:fldChar w:fldCharType="end"/>
+      </w:r>
       <w:bookmarkEnd w:id="32"/>
       <w:r>
         <w:t xml:space="preserve"> </w:t>
@@ -8694,14 +8850,27 @@
       <w:r>
         <w:t xml:space="preserve">Figure </w:t>
       </w:r>
-      <w:fldSimple w:instr=" SEQ Figure \* ARABIC ">
-        <w:r>
-          <w:rPr>
-            <w:noProof/>
-          </w:rPr>
-          <w:t>13</w:t>
-        </w:r>
-      </w:fldSimple>
+      <w:r>
+        <w:fldChar w:fldCharType="begin"/>
+      </w:r>
+      <w:r>
+        <w:instrText xml:space="preserve"> SEQ Figure \* ARABIC </w:instrText>
+      </w:r>
+      <w:r>
+        <w:fldChar w:fldCharType="separate"/>
+      </w:r>
+      <w:r>
+        <w:rPr>
+          <w:noProof/>
+        </w:rPr>
+        <w:t>13</w:t>
+      </w:r>
+      <w:r>
+        <w:rPr>
+          <w:noProof/>
+        </w:rPr>
+        <w:fldChar w:fldCharType="end"/>
+      </w:r>
       <w:bookmarkEnd w:id="33"/>
       <w:r>
         <w:t xml:space="preserve"> H</w:t>
@@ -8781,14 +8950,27 @@
       <w:r>
         <w:t xml:space="preserve">Figure </w:t>
       </w:r>
-      <w:fldSimple w:instr=" SEQ Figure \* ARABIC ">
-        <w:r>
-          <w:rPr>
-            <w:noProof/>
-          </w:rPr>
-          <w:t>14</w:t>
-        </w:r>
-      </w:fldSimple>
+      <w:r>
+        <w:fldChar w:fldCharType="begin"/>
+      </w:r>
+      <w:r>
+        <w:instrText xml:space="preserve"> SEQ Figure \* ARABIC </w:instrText>
+      </w:r>
+      <w:r>
+        <w:fldChar w:fldCharType="separate"/>
+      </w:r>
+      <w:r>
+        <w:rPr>
+          <w:noProof/>
+        </w:rPr>
+        <w:t>14</w:t>
+      </w:r>
+      <w:r>
+        <w:rPr>
+          <w:noProof/>
+        </w:rPr>
+        <w:fldChar w:fldCharType="end"/>
+      </w:r>
       <w:bookmarkEnd w:id="34"/>
       <w:r>
         <w:t xml:space="preserve"> </w:t>
@@ -8992,14 +9174,27 @@
       <w:r>
         <w:t xml:space="preserve">Figure </w:t>
       </w:r>
-      <w:fldSimple w:instr=" SEQ Figure \* ARABIC ">
-        <w:r>
-          <w:rPr>
-            <w:noProof/>
-          </w:rPr>
-          <w:t>15</w:t>
-        </w:r>
-      </w:fldSimple>
+      <w:r>
+        <w:fldChar w:fldCharType="begin"/>
+      </w:r>
+      <w:r>
+        <w:instrText xml:space="preserve"> SEQ Figure \* ARABIC </w:instrText>
+      </w:r>
+      <w:r>
+        <w:fldChar w:fldCharType="separate"/>
+      </w:r>
+      <w:r>
+        <w:rPr>
+          <w:noProof/>
+        </w:rPr>
+        <w:t>15</w:t>
+      </w:r>
+      <w:r>
+        <w:rPr>
+          <w:noProof/>
+        </w:rPr>
+        <w:fldChar w:fldCharType="end"/>
+      </w:r>
       <w:bookmarkEnd w:id="35"/>
       <w:r>
         <w:t xml:space="preserve"> Histogram of </w:t>
@@ -9076,14 +9271,27 @@
       <w:r>
         <w:t xml:space="preserve">Figure </w:t>
       </w:r>
-      <w:fldSimple w:instr=" SEQ Figure \* ARABIC ">
-        <w:r>
-          <w:rPr>
-            <w:noProof/>
-          </w:rPr>
-          <w:t>16</w:t>
-        </w:r>
-      </w:fldSimple>
+      <w:r>
+        <w:fldChar w:fldCharType="begin"/>
+      </w:r>
+      <w:r>
+        <w:instrText xml:space="preserve"> SEQ Figure \* ARABIC </w:instrText>
+      </w:r>
+      <w:r>
+        <w:fldChar w:fldCharType="separate"/>
+      </w:r>
+      <w:r>
+        <w:rPr>
+          <w:noProof/>
+        </w:rPr>
+        <w:t>16</w:t>
+      </w:r>
+      <w:r>
+        <w:rPr>
+          <w:noProof/>
+        </w:rPr>
+        <w:fldChar w:fldCharType="end"/>
+      </w:r>
       <w:bookmarkEnd w:id="36"/>
       <w:r>
         <w:t xml:space="preserve"> </w:t>
@@ -9244,14 +9452,27 @@
       <w:r>
         <w:t xml:space="preserve">Figure </w:t>
       </w:r>
-      <w:fldSimple w:instr=" SEQ Figure \* ARABIC ">
-        <w:r>
-          <w:rPr>
-            <w:noProof/>
-          </w:rPr>
-          <w:t>17</w:t>
-        </w:r>
-      </w:fldSimple>
+      <w:r>
+        <w:fldChar w:fldCharType="begin"/>
+      </w:r>
+      <w:r>
+        <w:instrText xml:space="preserve"> SEQ Figure \* ARABIC </w:instrText>
+      </w:r>
+      <w:r>
+        <w:fldChar w:fldCharType="separate"/>
+      </w:r>
+      <w:r>
+        <w:rPr>
+          <w:noProof/>
+        </w:rPr>
+        <w:t>17</w:t>
+      </w:r>
+      <w:r>
+        <w:rPr>
+          <w:noProof/>
+        </w:rPr>
+        <w:fldChar w:fldCharType="end"/>
+      </w:r>
       <w:bookmarkEnd w:id="37"/>
       <w:r>
         <w:t xml:space="preserve"> Historgram of</w:t>
@@ -9331,14 +9552,27 @@
       <w:r>
         <w:t xml:space="preserve">Figure </w:t>
       </w:r>
-      <w:fldSimple w:instr=" SEQ Figure \* ARABIC ">
-        <w:r>
-          <w:rPr>
-            <w:noProof/>
-          </w:rPr>
-          <w:t>18</w:t>
-        </w:r>
-      </w:fldSimple>
+      <w:r>
+        <w:fldChar w:fldCharType="begin"/>
+      </w:r>
+      <w:r>
+        <w:instrText xml:space="preserve"> SEQ Figure \* ARABIC </w:instrText>
+      </w:r>
+      <w:r>
+        <w:fldChar w:fldCharType="separate"/>
+      </w:r>
+      <w:r>
+        <w:rPr>
+          <w:noProof/>
+        </w:rPr>
+        <w:t>18</w:t>
+      </w:r>
+      <w:r>
+        <w:rPr>
+          <w:noProof/>
+        </w:rPr>
+        <w:fldChar w:fldCharType="end"/>
+      </w:r>
       <w:bookmarkEnd w:id="38"/>
       <w:r>
         <w:t xml:space="preserve"> </w:t>
@@ -9510,14 +9744,27 @@
       <w:r>
         <w:t xml:space="preserve">Figure </w:t>
       </w:r>
-      <w:fldSimple w:instr=" SEQ Figure \* ARABIC ">
-        <w:r>
-          <w:rPr>
-            <w:noProof/>
-          </w:rPr>
-          <w:t>19</w:t>
-        </w:r>
-      </w:fldSimple>
+      <w:r>
+        <w:fldChar w:fldCharType="begin"/>
+      </w:r>
+      <w:r>
+        <w:instrText xml:space="preserve"> SEQ Figure \* ARABIC </w:instrText>
+      </w:r>
+      <w:r>
+        <w:fldChar w:fldCharType="separate"/>
+      </w:r>
+      <w:r>
+        <w:rPr>
+          <w:noProof/>
+        </w:rPr>
+        <w:t>19</w:t>
+      </w:r>
+      <w:r>
+        <w:rPr>
+          <w:noProof/>
+        </w:rPr>
+        <w:fldChar w:fldCharType="end"/>
+      </w:r>
       <w:bookmarkEnd w:id="39"/>
       <w:r>
         <w:t xml:space="preserve"> Histogram of</w:t>
@@ -9594,14 +9841,27 @@
       <w:r>
         <w:t xml:space="preserve">Figure </w:t>
       </w:r>
-      <w:fldSimple w:instr=" SEQ Figure \* ARABIC ">
-        <w:r>
-          <w:rPr>
-            <w:noProof/>
-          </w:rPr>
-          <w:t>20</w:t>
-        </w:r>
-      </w:fldSimple>
+      <w:r>
+        <w:fldChar w:fldCharType="begin"/>
+      </w:r>
+      <w:r>
+        <w:instrText xml:space="preserve"> SEQ Figure \* ARABIC </w:instrText>
+      </w:r>
+      <w:r>
+        <w:fldChar w:fldCharType="separate"/>
+      </w:r>
+      <w:r>
+        <w:rPr>
+          <w:noProof/>
+        </w:rPr>
+        <w:t>20</w:t>
+      </w:r>
+      <w:r>
+        <w:rPr>
+          <w:noProof/>
+        </w:rPr>
+        <w:fldChar w:fldCharType="end"/>
+      </w:r>
       <w:bookmarkEnd w:id="40"/>
       <w:r>
         <w:t xml:space="preserve"> </w:t>
@@ -9811,14 +10071,27 @@
       <w:r>
         <w:t xml:space="preserve">Figure </w:t>
       </w:r>
-      <w:fldSimple w:instr=" SEQ Figure \* ARABIC ">
-        <w:r>
-          <w:rPr>
-            <w:noProof/>
-          </w:rPr>
-          <w:t>21</w:t>
-        </w:r>
-      </w:fldSimple>
+      <w:r>
+        <w:fldChar w:fldCharType="begin"/>
+      </w:r>
+      <w:r>
+        <w:instrText xml:space="preserve"> SEQ Figure \* ARABIC </w:instrText>
+      </w:r>
+      <w:r>
+        <w:fldChar w:fldCharType="separate"/>
+      </w:r>
+      <w:r>
+        <w:rPr>
+          <w:noProof/>
+        </w:rPr>
+        <w:t>21</w:t>
+      </w:r>
+      <w:r>
+        <w:rPr>
+          <w:noProof/>
+        </w:rPr>
+        <w:fldChar w:fldCharType="end"/>
+      </w:r>
       <w:bookmarkEnd w:id="41"/>
       <w:r>
         <w:t xml:space="preserve"> Histogram of </w:t>
@@ -9901,14 +10174,27 @@
       <w:r>
         <w:t xml:space="preserve">Figure </w:t>
       </w:r>
-      <w:fldSimple w:instr=" SEQ Figure \* ARABIC ">
-        <w:r>
-          <w:rPr>
-            <w:noProof/>
-          </w:rPr>
-          <w:t>22</w:t>
-        </w:r>
-      </w:fldSimple>
+      <w:r>
+        <w:fldChar w:fldCharType="begin"/>
+      </w:r>
+      <w:r>
+        <w:instrText xml:space="preserve"> SEQ Figure \* ARABIC </w:instrText>
+      </w:r>
+      <w:r>
+        <w:fldChar w:fldCharType="separate"/>
+      </w:r>
+      <w:r>
+        <w:rPr>
+          <w:noProof/>
+        </w:rPr>
+        <w:t>22</w:t>
+      </w:r>
+      <w:r>
+        <w:rPr>
+          <w:noProof/>
+        </w:rPr>
+        <w:fldChar w:fldCharType="end"/>
+      </w:r>
       <w:bookmarkEnd w:id="42"/>
       <w:r>
         <w:t xml:space="preserve"> QQ Plot </w:t>
@@ -10102,14 +10388,27 @@
       <w:r>
         <w:t xml:space="preserve">Figure </w:t>
       </w:r>
-      <w:fldSimple w:instr=" SEQ Figure \* ARABIC ">
-        <w:r>
-          <w:rPr>
-            <w:noProof/>
-          </w:rPr>
-          <w:t>23</w:t>
-        </w:r>
-      </w:fldSimple>
+      <w:r>
+        <w:fldChar w:fldCharType="begin"/>
+      </w:r>
+      <w:r>
+        <w:instrText xml:space="preserve"> SEQ Figure \* ARABIC </w:instrText>
+      </w:r>
+      <w:r>
+        <w:fldChar w:fldCharType="separate"/>
+      </w:r>
+      <w:r>
+        <w:rPr>
+          <w:noProof/>
+        </w:rPr>
+        <w:t>23</w:t>
+      </w:r>
+      <w:r>
+        <w:rPr>
+          <w:noProof/>
+        </w:rPr>
+        <w:fldChar w:fldCharType="end"/>
+      </w:r>
       <w:bookmarkEnd w:id="43"/>
       <w:r>
         <w:t xml:space="preserve"> Histogram of</w:t>
@@ -10189,14 +10488,27 @@
       <w:r>
         <w:t xml:space="preserve">Figure </w:t>
       </w:r>
-      <w:fldSimple w:instr=" SEQ Figure \* ARABIC ">
-        <w:r>
-          <w:rPr>
-            <w:noProof/>
-          </w:rPr>
-          <w:t>24</w:t>
-        </w:r>
-      </w:fldSimple>
+      <w:r>
+        <w:fldChar w:fldCharType="begin"/>
+      </w:r>
+      <w:r>
+        <w:instrText xml:space="preserve"> SEQ Figure \* ARABIC </w:instrText>
+      </w:r>
+      <w:r>
+        <w:fldChar w:fldCharType="separate"/>
+      </w:r>
+      <w:r>
+        <w:rPr>
+          <w:noProof/>
+        </w:rPr>
+        <w:t>24</w:t>
+      </w:r>
+      <w:r>
+        <w:rPr>
+          <w:noProof/>
+        </w:rPr>
+        <w:fldChar w:fldCharType="end"/>
+      </w:r>
       <w:bookmarkEnd w:id="44"/>
       <w:r>
         <w:t xml:space="preserve"> </w:t>
@@ -10363,14 +10675,27 @@
       <w:r>
         <w:t xml:space="preserve">Figure </w:t>
       </w:r>
-      <w:fldSimple w:instr=" SEQ Figure \* ARABIC ">
-        <w:r>
-          <w:rPr>
-            <w:noProof/>
-          </w:rPr>
-          <w:t>25</w:t>
-        </w:r>
-      </w:fldSimple>
+      <w:r>
+        <w:fldChar w:fldCharType="begin"/>
+      </w:r>
+      <w:r>
+        <w:instrText xml:space="preserve"> SEQ Figure \* ARABIC </w:instrText>
+      </w:r>
+      <w:r>
+        <w:fldChar w:fldCharType="separate"/>
+      </w:r>
+      <w:r>
+        <w:rPr>
+          <w:noProof/>
+        </w:rPr>
+        <w:t>25</w:t>
+      </w:r>
+      <w:r>
+        <w:rPr>
+          <w:noProof/>
+        </w:rPr>
+        <w:fldChar w:fldCharType="end"/>
+      </w:r>
       <w:bookmarkEnd w:id="45"/>
       <w:r>
         <w:t xml:space="preserve"> Histogram of</w:t>
@@ -10447,14 +10772,27 @@
       <w:r>
         <w:t xml:space="preserve">Figure </w:t>
       </w:r>
-      <w:fldSimple w:instr=" SEQ Figure \* ARABIC ">
-        <w:r>
-          <w:rPr>
-            <w:noProof/>
-          </w:rPr>
-          <w:t>26</w:t>
-        </w:r>
-      </w:fldSimple>
+      <w:r>
+        <w:fldChar w:fldCharType="begin"/>
+      </w:r>
+      <w:r>
+        <w:instrText xml:space="preserve"> SEQ Figure \* ARABIC </w:instrText>
+      </w:r>
+      <w:r>
+        <w:fldChar w:fldCharType="separate"/>
+      </w:r>
+      <w:r>
+        <w:rPr>
+          <w:noProof/>
+        </w:rPr>
+        <w:t>26</w:t>
+      </w:r>
+      <w:r>
+        <w:rPr>
+          <w:noProof/>
+        </w:rPr>
+        <w:fldChar w:fldCharType="end"/>
+      </w:r>
       <w:bookmarkEnd w:id="46"/>
       <w:r>
         <w:t xml:space="preserve"> </w:t>
@@ -11020,6 +11358,524 @@
       </w:r>
       <w:r>
         <w:t>.</w:t>
+      </w:r>
+    </w:p>
+    <w:p>
+      <w:pPr>
+        <w:pStyle w:val="Heading3"/>
+      </w:pPr>
+      <w:r>
+        <w:t>Results</w:t>
+      </w:r>
+    </w:p>
+    <w:p>
+      <w:pPr>
+        <w:pStyle w:val="Heading4"/>
+      </w:pPr>
+      <w:r>
+        <w:t>Variable types</w:t>
+      </w:r>
+    </w:p>
+    <w:p>
+      <w:pPr>
+        <w:pStyle w:val="ListParagraph"/>
+        <w:numPr>
+          <w:ilvl w:val="0"/>
+          <w:numId w:val="1"/>
+        </w:numPr>
+      </w:pPr>
+      <w:r>
+        <w:t xml:space="preserve">Numeric (discrete): </w:t>
+      </w:r>
+      <w:r>
+        <w:rPr>
+          <w:i/>
+        </w:rPr>
+        <w:t>index,</w:t>
+      </w:r>
+      <w:r>
+        <w:rPr>
+          <w:i/>
+        </w:rPr>
+        <w:t xml:space="preserve"> </w:t>
+      </w:r>
+      <w:r>
+        <w:rPr>
+          <w:i/>
+        </w:rPr>
+        <w:t>nr_pix,</w:t>
+      </w:r>
+      <w:r>
+        <w:rPr>
+          <w:i/>
+        </w:rPr>
+        <w:t xml:space="preserve"> </w:t>
+      </w:r>
+      <w:r>
+        <w:rPr>
+          <w:i/>
+        </w:rPr>
+        <w:t>height,</w:t>
+      </w:r>
+      <w:r>
+        <w:rPr>
+          <w:i/>
+        </w:rPr>
+        <w:t xml:space="preserve"> </w:t>
+      </w:r>
+      <w:r>
+        <w:rPr>
+          <w:i/>
+        </w:rPr>
+        <w:t>width,</w:t>
+      </w:r>
+      <w:r>
+        <w:rPr>
+          <w:i/>
+        </w:rPr>
+        <w:t xml:space="preserve"> rows_with_5</w:t>
+      </w:r>
+      <w:r>
+        <w:rPr>
+          <w:i/>
+        </w:rPr>
+        <w:t>,</w:t>
+      </w:r>
+      <w:r>
+        <w:rPr>
+          <w:i/>
+        </w:rPr>
+        <w:t xml:space="preserve"> cols_</w:t>
+      </w:r>
+      <w:r>
+        <w:rPr>
+          <w:i/>
+        </w:rPr>
+        <w:t>with_5 ,neigh1,</w:t>
+      </w:r>
+      <w:r>
+        <w:rPr>
+          <w:i/>
+        </w:rPr>
+        <w:t xml:space="preserve"> </w:t>
+      </w:r>
+      <w:r>
+        <w:rPr>
+          <w:i/>
+        </w:rPr>
+        <w:t>neigh5,</w:t>
+      </w:r>
+      <w:r>
+        <w:rPr>
+          <w:i/>
+        </w:rPr>
+        <w:t xml:space="preserve"> </w:t>
+      </w:r>
+      <w:r>
+        <w:rPr>
+          <w:i/>
+        </w:rPr>
+        <w:t>left2tile,</w:t>
+      </w:r>
+      <w:r>
+        <w:rPr>
+          <w:i/>
+        </w:rPr>
+        <w:t xml:space="preserve"> </w:t>
+      </w:r>
+      <w:r>
+        <w:rPr>
+          <w:i/>
+        </w:rPr>
+        <w:t>right2tile,</w:t>
+      </w:r>
+      <w:r>
+        <w:rPr>
+          <w:i/>
+        </w:rPr>
+        <w:t xml:space="preserve"> </w:t>
+      </w:r>
+      <w:r>
+        <w:rPr>
+          <w:i/>
+        </w:rPr>
+        <w:t>top2tile,</w:t>
+      </w:r>
+      <w:r>
+        <w:rPr>
+          <w:i/>
+        </w:rPr>
+        <w:t xml:space="preserve"> bottom2tile</w:t>
+      </w:r>
+      <w:r>
+        <w:rPr>
+          <w:i/>
+        </w:rPr>
+        <w:t>,</w:t>
+      </w:r>
+      <w:r>
+        <w:rPr>
+          <w:i/>
+        </w:rPr>
+        <w:t xml:space="preserve"> </w:t>
+      </w:r>
+      <w:r>
+        <w:rPr>
+          <w:i/>
+        </w:rPr>
+        <w:t>concentration,</w:t>
+      </w:r>
+      <w:r>
+        <w:rPr>
+          <w:i/>
+        </w:rPr>
+        <w:t xml:space="preserve"> </w:t>
+      </w:r>
+      <w:r>
+        <w:rPr>
+          <w:i/>
+        </w:rPr>
+        <w:t>crossness,</w:t>
+      </w:r>
+      <w:r>
+        <w:rPr>
+          <w:i/>
+        </w:rPr>
+        <w:t xml:space="preserve"> </w:t>
+      </w:r>
+      <w:r>
+        <w:rPr>
+          <w:i/>
+        </w:rPr>
+        <w:t>nr_regions,</w:t>
+      </w:r>
+      <w:r>
+        <w:rPr>
+          <w:i/>
+        </w:rPr>
+        <w:t xml:space="preserve"> </w:t>
+      </w:r>
+      <w:r>
+        <w:rPr>
+          <w:i/>
+        </w:rPr>
+        <w:t>nr_eyes,</w:t>
+      </w:r>
+      <w:r>
+        <w:rPr>
+          <w:i/>
+        </w:rPr>
+        <w:t xml:space="preserve"> </w:t>
+      </w:r>
+      <w:r>
+        <w:rPr>
+          <w:i/>
+        </w:rPr>
+        <w:t>hollowness,</w:t>
+      </w:r>
+      <w:r>
+        <w:rPr>
+          <w:i/>
+        </w:rPr>
+        <w:t xml:space="preserve"> </w:t>
+      </w:r>
+      <w:r>
+        <w:rPr>
+          <w:i/>
+        </w:rPr>
+        <w:t>straightness</w:t>
+      </w:r>
+    </w:p>
+    <w:p>
+      <w:pPr>
+        <w:pStyle w:val="ListParagraph"/>
+        <w:numPr>
+          <w:ilvl w:val="0"/>
+          <w:numId w:val="1"/>
+        </w:numPr>
+      </w:pPr>
+      <m:oMath>
+        <m:r>
+          <w:rPr>
+            <w:rFonts w:ascii="Cambria Math" w:hAnsi="Cambria Math"/>
+          </w:rPr>
+          <m:t>index, n</m:t>
+        </m:r>
+        <m:sSub>
+          <m:sSubPr>
+            <m:ctrlPr>
+              <w:rPr>
+                <w:rFonts w:ascii="Cambria Math" w:hAnsi="Cambria Math"/>
+                <w:i/>
+              </w:rPr>
+            </m:ctrlPr>
+          </m:sSubPr>
+          <m:e>
+            <m:r>
+              <w:rPr>
+                <w:rFonts w:ascii="Cambria Math" w:hAnsi="Cambria Math"/>
+              </w:rPr>
+              <m:t>r</m:t>
+            </m:r>
+          </m:e>
+          <m:sub>
+            <m:r>
+              <w:rPr>
+                <w:rFonts w:ascii="Cambria Math" w:hAnsi="Cambria Math"/>
+              </w:rPr>
+              <m:t>pix</m:t>
+            </m:r>
+          </m:sub>
+        </m:sSub>
+        <m:r>
+          <w:rPr>
+            <w:rFonts w:ascii="Cambria Math" w:hAnsi="Cambria Math"/>
+          </w:rPr>
+          <m:t>, height, width, row</m:t>
+        </m:r>
+        <m:sSub>
+          <m:sSubPr>
+            <m:ctrlPr>
+              <w:rPr>
+                <w:rFonts w:ascii="Cambria Math" w:hAnsi="Cambria Math"/>
+                <w:i/>
+              </w:rPr>
+            </m:ctrlPr>
+          </m:sSubPr>
+          <m:e>
+            <m:r>
+              <w:rPr>
+                <w:rFonts w:ascii="Cambria Math" w:hAnsi="Cambria Math"/>
+              </w:rPr>
+              <m:t>s</m:t>
+            </m:r>
+          </m:e>
+          <m:sub>
+            <m:r>
+              <w:rPr>
+                <w:rFonts w:ascii="Cambria Math" w:hAnsi="Cambria Math"/>
+              </w:rPr>
+              <m:t>wit</m:t>
+            </m:r>
+            <m:sSub>
+              <m:sSubPr>
+                <m:ctrlPr>
+                  <w:rPr>
+                    <w:rFonts w:ascii="Cambria Math" w:hAnsi="Cambria Math"/>
+                    <w:i/>
+                  </w:rPr>
+                </m:ctrlPr>
+              </m:sSubPr>
+              <m:e>
+                <m:r>
+                  <w:rPr>
+                    <w:rFonts w:ascii="Cambria Math" w:hAnsi="Cambria Math"/>
+                  </w:rPr>
+                  <m:t>h</m:t>
+                </m:r>
+              </m:e>
+              <m:sub>
+                <m:r>
+                  <w:rPr>
+                    <w:rFonts w:ascii="Cambria Math" w:hAnsi="Cambria Math"/>
+                  </w:rPr>
+                  <m:t>5</m:t>
+                </m:r>
+              </m:sub>
+            </m:sSub>
+          </m:sub>
+        </m:sSub>
+        <m:r>
+          <w:rPr>
+            <w:rFonts w:ascii="Cambria Math" w:hAnsi="Cambria Math"/>
+          </w:rPr>
+          <m:t>, col</m:t>
+        </m:r>
+        <m:sSub>
+          <m:sSubPr>
+            <m:ctrlPr>
+              <w:rPr>
+                <w:rFonts w:ascii="Cambria Math" w:hAnsi="Cambria Math"/>
+                <w:i/>
+              </w:rPr>
+            </m:ctrlPr>
+          </m:sSubPr>
+          <m:e>
+            <m:r>
+              <w:rPr>
+                <w:rFonts w:ascii="Cambria Math" w:hAnsi="Cambria Math"/>
+              </w:rPr>
+              <m:t>s</m:t>
+            </m:r>
+          </m:e>
+          <m:sub>
+            <m:r>
+              <w:rPr>
+                <w:rFonts w:ascii="Cambria Math" w:hAnsi="Cambria Math"/>
+              </w:rPr>
+              <m:t>wit</m:t>
+            </m:r>
+            <m:sSub>
+              <m:sSubPr>
+                <m:ctrlPr>
+                  <w:rPr>
+                    <w:rFonts w:ascii="Cambria Math" w:hAnsi="Cambria Math"/>
+                    <w:i/>
+                  </w:rPr>
+                </m:ctrlPr>
+              </m:sSubPr>
+              <m:e>
+                <m:r>
+                  <w:rPr>
+                    <w:rFonts w:ascii="Cambria Math" w:hAnsi="Cambria Math"/>
+                  </w:rPr>
+                  <m:t>h</m:t>
+                </m:r>
+              </m:e>
+              <m:sub>
+                <m:r>
+                  <w:rPr>
+                    <w:rFonts w:ascii="Cambria Math" w:hAnsi="Cambria Math"/>
+                  </w:rPr>
+                  <m:t>5</m:t>
+                </m:r>
+              </m:sub>
+            </m:sSub>
+          </m:sub>
+        </m:sSub>
+        <m:r>
+          <w:rPr>
+            <w:rFonts w:ascii="Cambria Math" w:hAnsi="Cambria Math"/>
+          </w:rPr>
+          <m:t>, neigh1, neigh5, left2tile, right2tile, top2tile, bottom2tile,, concentration, , crossness, n</m:t>
+        </m:r>
+        <m:sSub>
+          <m:sSubPr>
+            <m:ctrlPr>
+              <w:rPr>
+                <w:rFonts w:ascii="Cambria Math" w:hAnsi="Cambria Math"/>
+                <w:i/>
+              </w:rPr>
+            </m:ctrlPr>
+          </m:sSubPr>
+          <m:e>
+            <m:r>
+              <w:rPr>
+                <w:rFonts w:ascii="Cambria Math" w:hAnsi="Cambria Math"/>
+              </w:rPr>
+              <m:t>r</m:t>
+            </m:r>
+          </m:e>
+          <m:sub>
+            <m:r>
+              <w:rPr>
+                <w:rFonts w:ascii="Cambria Math" w:hAnsi="Cambria Math"/>
+              </w:rPr>
+              <m:t>regions</m:t>
+            </m:r>
+          </m:sub>
+        </m:sSub>
+        <m:r>
+          <w:rPr>
+            <w:rFonts w:ascii="Cambria Math" w:hAnsi="Cambria Math"/>
+          </w:rPr>
+          <m:t>, n</m:t>
+        </m:r>
+        <m:sSub>
+          <m:sSubPr>
+            <m:ctrlPr>
+              <w:rPr>
+                <w:rFonts w:ascii="Cambria Math" w:hAnsi="Cambria Math"/>
+                <w:i/>
+              </w:rPr>
+            </m:ctrlPr>
+          </m:sSubPr>
+          <m:e>
+            <m:r>
+              <w:rPr>
+                <w:rFonts w:ascii="Cambria Math" w:hAnsi="Cambria Math"/>
+              </w:rPr>
+              <m:t>r</m:t>
+            </m:r>
+          </m:e>
+          <m:sub>
+            <m:r>
+              <w:rPr>
+                <w:rFonts w:ascii="Cambria Math" w:hAnsi="Cambria Math"/>
+              </w:rPr>
+              <m:t>eyes</m:t>
+            </m:r>
+          </m:sub>
+        </m:sSub>
+        <m:r>
+          <w:rPr>
+            <w:rFonts w:ascii="Cambria Math" w:hAnsi="Cambria Math"/>
+          </w:rPr>
+          <m:t>, hollowness, straightness</m:t>
+        </m:r>
+      </m:oMath>
+    </w:p>
+    <w:p>
+      <w:pPr>
+        <w:pStyle w:val="ListParagraph"/>
+        <w:numPr>
+          <w:ilvl w:val="0"/>
+          <w:numId w:val="1"/>
+        </w:numPr>
+      </w:pPr>
+      <w:r>
+        <w:rPr>
+          <w:rFonts w:eastAsiaTheme="minorEastAsia"/>
+        </w:rPr>
+        <w:t>Numeric (continuous):</w:t>
+      </w:r>
+      <w:r>
+        <w:rPr>
+          <w:rFonts w:eastAsiaTheme="minorEastAsia"/>
+        </w:rPr>
+        <w:t xml:space="preserve"> </w:t>
+      </w:r>
+      <w:r>
+        <w:rPr>
+          <w:rFonts w:eastAsiaTheme="minorEastAsia"/>
+          <w:i/>
+        </w:rPr>
+        <w:t>span,verticalness,horizontalness</w:t>
+      </w:r>
+    </w:p>
+    <w:p>
+      <w:pPr>
+        <w:pStyle w:val="ListParagraph"/>
+        <w:numPr>
+          <w:ilvl w:val="0"/>
+          <w:numId w:val="1"/>
+        </w:numPr>
+      </w:pPr>
+      <w:r>
+        <w:rPr>
+          <w:rFonts w:eastAsiaTheme="minorEastAsia"/>
+        </w:rPr>
+        <w:t xml:space="preserve">Categorical (string): </w:t>
+      </w:r>
+      <w:r>
+        <w:rPr>
+          <w:rFonts w:eastAsiaTheme="minorEastAsia"/>
+          <w:i/>
+        </w:rPr>
+        <w:t>label</w:t>
+      </w:r>
+    </w:p>
+    <w:p>
+      <w:pPr>
+        <w:pStyle w:val="Heading4"/>
+      </w:pPr>
+      <w:r>
+        <w:t>Summary tables</w:t>
+      </w:r>
+    </w:p>
+    <w:p>
+      <w:r>
+        <w:t>These three tables were generated.</w:t>
       </w:r>
     </w:p>
     <w:p>
@@ -11091,14 +11947,27 @@
       <w:r>
         <w:t xml:space="preserve">Figure </w:t>
       </w:r>
-      <w:fldSimple w:instr=" SEQ Figure \* ARABIC ">
-        <w:r>
-          <w:rPr>
-            <w:noProof/>
-          </w:rPr>
-          <w:t>27</w:t>
-        </w:r>
-      </w:fldSimple>
+      <w:r>
+        <w:fldChar w:fldCharType="begin"/>
+      </w:r>
+      <w:r>
+        <w:instrText xml:space="preserve"> SEQ Figure \* ARABIC </w:instrText>
+      </w:r>
+      <w:r>
+        <w:fldChar w:fldCharType="separate"/>
+      </w:r>
+      <w:r>
+        <w:rPr>
+          <w:noProof/>
+        </w:rPr>
+        <w:t>27</w:t>
+      </w:r>
+      <w:r>
+        <w:rPr>
+          <w:noProof/>
+        </w:rPr>
+        <w:fldChar w:fldCharType="end"/>
+      </w:r>
       <w:bookmarkEnd w:id="49"/>
       <w:r>
         <w:t xml:space="preserve"> Summary statics for fullset</w:t>
@@ -11174,14 +12043,27 @@
       <w:r>
         <w:t xml:space="preserve">Figure </w:t>
       </w:r>
-      <w:fldSimple w:instr=" SEQ Figure \* ARABIC ">
-        <w:r>
-          <w:rPr>
-            <w:noProof/>
-          </w:rPr>
-          <w:t>28</w:t>
-        </w:r>
-      </w:fldSimple>
+      <w:r>
+        <w:fldChar w:fldCharType="begin"/>
+      </w:r>
+      <w:r>
+        <w:instrText xml:space="preserve"> SEQ Figure \* ARABIC </w:instrText>
+      </w:r>
+      <w:r>
+        <w:fldChar w:fldCharType="separate"/>
+      </w:r>
+      <w:r>
+        <w:rPr>
+          <w:noProof/>
+        </w:rPr>
+        <w:t>28</w:t>
+      </w:r>
+      <w:r>
+        <w:rPr>
+          <w:noProof/>
+        </w:rPr>
+        <w:fldChar w:fldCharType="end"/>
+      </w:r>
       <w:bookmarkEnd w:id="50"/>
       <w:r>
         <w:t xml:space="preserve"> Summary statics for living things</w:t>
@@ -11256,20 +12138,41 @@
       <w:r>
         <w:t xml:space="preserve">Figure </w:t>
       </w:r>
-      <w:fldSimple w:instr=" SEQ Figure \* ARABIC ">
-        <w:r>
-          <w:rPr>
-            <w:noProof/>
-          </w:rPr>
-          <w:t>29</w:t>
-        </w:r>
-      </w:fldSimple>
+      <w:r>
+        <w:fldChar w:fldCharType="begin"/>
+      </w:r>
+      <w:r>
+        <w:instrText xml:space="preserve"> SEQ Figure \* ARABIC </w:instrText>
+      </w:r>
+      <w:r>
+        <w:fldChar w:fldCharType="separate"/>
+      </w:r>
+      <w:r>
+        <w:rPr>
+          <w:noProof/>
+        </w:rPr>
+        <w:t>29</w:t>
+      </w:r>
+      <w:r>
+        <w:rPr>
+          <w:noProof/>
+        </w:rPr>
+        <w:fldChar w:fldCharType="end"/>
+      </w:r>
       <w:bookmarkEnd w:id="51"/>
       <w:r>
         <w:t xml:space="preserve"> Summary statics for nonliving things</w:t>
       </w:r>
     </w:p>
     <w:p>
+      <w:pPr>
+        <w:pStyle w:val="Heading4"/>
+      </w:pPr>
+      <w:r>
+        <w:t>Analysation</w:t>
+      </w:r>
+    </w:p>
+    <w:p>
       <w:r>
         <w:t>Unfortunately, a</w:t>
       </w:r>
@@ -11307,6 +12210,9 @@
         <w:fldChar w:fldCharType="end"/>
       </w:r>
       <w:r>
+        <w:t>s</w:t>
+      </w:r>
+      <w:r>
         <w:t xml:space="preserve"> </w:t>
       </w:r>
       <w:r>
@@ -11353,6 +12259,9 @@
       </w:r>
       <w:r>
         <w:t>.</w:t>
+      </w:r>
+      <w:r>
+        <w:t xml:space="preserve"> We will examine each individual feature below.</w:t>
       </w:r>
     </w:p>
     <w:p>
@@ -11497,6 +12406,7 @@
     </w:p>
     <w:p>
       <w:r>
+        <w:lastRenderedPageBreak/>
         <w:fldChar w:fldCharType="begin"/>
       </w:r>
       <w:r>
@@ -11543,10 +12453,7 @@
       </w:r>
     </w:p>
     <w:p>
-      <w:bookmarkStart w:id="52" w:name="_GoBack"/>
-      <w:bookmarkEnd w:id="52"/>
-      <w:r>
-        <w:lastRenderedPageBreak/>
+      <w:r>
         <w:t>Thus, w</w:t>
       </w:r>
       <w:r>
@@ -11671,19 +12578,32 @@
         <w:pStyle w:val="Caption"/>
         <w:jc w:val="center"/>
       </w:pPr>
-      <w:bookmarkStart w:id="53" w:name="_Ref24702101"/>
+      <w:bookmarkStart w:id="52" w:name="_Ref24702101"/>
       <w:r>
         <w:t xml:space="preserve">Figure </w:t>
       </w:r>
-      <w:fldSimple w:instr=" SEQ Figure \* ARABIC ">
-        <w:r>
-          <w:rPr>
-            <w:noProof/>
-          </w:rPr>
-          <w:t>30</w:t>
-        </w:r>
-      </w:fldSimple>
-      <w:bookmarkEnd w:id="53"/>
+      <w:r>
+        <w:fldChar w:fldCharType="begin"/>
+      </w:r>
+      <w:r>
+        <w:instrText xml:space="preserve"> SEQ Figure \* ARABIC </w:instrText>
+      </w:r>
+      <w:r>
+        <w:fldChar w:fldCharType="separate"/>
+      </w:r>
+      <w:r>
+        <w:rPr>
+          <w:noProof/>
+        </w:rPr>
+        <w:t>30</w:t>
+      </w:r>
+      <w:r>
+        <w:rPr>
+          <w:noProof/>
+        </w:rPr>
+        <w:fldChar w:fldCharType="end"/>
+      </w:r>
+      <w:bookmarkEnd w:id="52"/>
       <w:r>
         <w:t xml:space="preserve"> Histogram of top2tile for living and nonliving</w:t>
       </w:r>
@@ -11945,19 +12865,32 @@
         <w:pStyle w:val="Caption"/>
         <w:jc w:val="center"/>
       </w:pPr>
-      <w:bookmarkStart w:id="54" w:name="_Ref24702655"/>
+      <w:bookmarkStart w:id="53" w:name="_Ref24702655"/>
       <w:r>
         <w:t xml:space="preserve">Figure </w:t>
       </w:r>
-      <w:fldSimple w:instr=" SEQ Figure \* ARABIC ">
-        <w:r>
-          <w:rPr>
-            <w:noProof/>
-          </w:rPr>
-          <w:t>31</w:t>
-        </w:r>
-      </w:fldSimple>
-      <w:bookmarkEnd w:id="54"/>
+      <w:r>
+        <w:fldChar w:fldCharType="begin"/>
+      </w:r>
+      <w:r>
+        <w:instrText xml:space="preserve"> SEQ Figure \* ARABIC </w:instrText>
+      </w:r>
+      <w:r>
+        <w:fldChar w:fldCharType="separate"/>
+      </w:r>
+      <w:r>
+        <w:rPr>
+          <w:noProof/>
+        </w:rPr>
+        <w:t>31</w:t>
+      </w:r>
+      <w:r>
+        <w:rPr>
+          <w:noProof/>
+        </w:rPr>
+        <w:fldChar w:fldCharType="end"/>
+      </w:r>
+      <w:bookmarkEnd w:id="53"/>
       <w:r>
         <w:t xml:space="preserve"> Histogram of bottom2tile for living and nonliving</w:t>
       </w:r>
@@ -12149,25 +13082,13 @@
         <w:t>, it is predicted to be a living thing.</w:t>
       </w:r>
       <w:r>
-        <w:t xml:space="preserve"> Because the separation of these two distributions is </w:t>
-      </w:r>
-      <w:r>
-        <w:t>not complete</w:t>
-      </w:r>
-      <w:r>
-        <w:t>, we</w:t>
+        <w:t xml:space="preserve"> Because the separation of these two distributions is not complete, we</w:t>
       </w:r>
       <w:r>
         <w:t xml:space="preserve"> only</w:t>
       </w:r>
       <w:r>
-        <w:t xml:space="preserve"> have </w:t>
-      </w:r>
-      <w:r>
-        <w:t>moderate</w:t>
-      </w:r>
-      <w:r>
-        <w:t xml:space="preserve"> confidence in our conclusion.</w:t>
+        <w:t xml:space="preserve"> have moderate confidence in our conclusion.</w:t>
       </w:r>
     </w:p>
     <w:p>
@@ -12228,46 +13149,62 @@
         <w:pStyle w:val="Caption"/>
         <w:jc w:val="center"/>
       </w:pPr>
-      <w:bookmarkStart w:id="55" w:name="_Ref24702768"/>
+      <w:bookmarkStart w:id="54" w:name="_Ref24702768"/>
       <w:r>
         <w:t xml:space="preserve">Figure </w:t>
       </w:r>
-      <w:fldSimple w:instr=" SEQ Figure \* ARABIC ">
-        <w:r>
-          <w:rPr>
-            <w:noProof/>
-          </w:rPr>
-          <w:t>32</w:t>
-        </w:r>
-      </w:fldSimple>
+      <w:r>
+        <w:fldChar w:fldCharType="begin"/>
+      </w:r>
+      <w:r>
+        <w:instrText xml:space="preserve"> SEQ Figure \* ARABIC </w:instrText>
+      </w:r>
+      <w:r>
+        <w:fldChar w:fldCharType="separate"/>
+      </w:r>
+      <w:r>
+        <w:rPr>
+          <w:noProof/>
+        </w:rPr>
+        <w:t>32</w:t>
+      </w:r>
+      <w:r>
+        <w:rPr>
+          <w:noProof/>
+        </w:rPr>
+        <w:fldChar w:fldCharType="end"/>
+      </w:r>
+      <w:bookmarkEnd w:id="54"/>
+      <w:r>
+        <w:t xml:space="preserve"> Histogram of horizontalness for living and </w:t>
+      </w:r>
+      <w:r>
+        <w:t>non-living</w:t>
+      </w:r>
+    </w:p>
+    <w:p>
+      <w:pPr>
+        <w:pStyle w:val="Heading2"/>
+      </w:pPr>
+      <w:bookmarkStart w:id="55" w:name="_Toc24691963"/>
+      <w:r>
+        <w:lastRenderedPageBreak/>
+        <w:t xml:space="preserve">Subtask </w:t>
+      </w:r>
+      <w:r>
+        <w:t>3</w:t>
+      </w:r>
       <w:bookmarkEnd w:id="55"/>
-      <w:r>
-        <w:t xml:space="preserve"> Histogram of horizontalness for living and nonliving</w:t>
-      </w:r>
-    </w:p>
-    <w:p/>
-    <w:p>
-      <w:pPr>
-        <w:pStyle w:val="Heading2"/>
-      </w:pPr>
-      <w:bookmarkStart w:id="56" w:name="_Toc24691963"/>
-      <w:r>
-        <w:t xml:space="preserve">Subtask </w:t>
-      </w:r>
-      <w:r>
-        <w:t>3</w:t>
+    </w:p>
+    <w:p>
+      <w:pPr>
+        <w:pStyle w:val="Heading3"/>
+      </w:pPr>
+      <w:bookmarkStart w:id="56" w:name="_Ref24668991"/>
+      <w:r>
+        <w:t>Assumption</w:t>
       </w:r>
       <w:bookmarkEnd w:id="56"/>
-    </w:p>
-    <w:p>
-      <w:pPr>
-        <w:pStyle w:val="Heading3"/>
-      </w:pPr>
-      <w:bookmarkStart w:id="57" w:name="_Ref24668991"/>
-      <w:r>
-        <w:t>Assumption</w:t>
-      </w:r>
-      <w:bookmarkEnd w:id="57"/>
     </w:p>
     <w:p>
       <w:r>
@@ -12784,19 +13721,32 @@
         <w:pStyle w:val="Caption"/>
         <w:jc w:val="center"/>
       </w:pPr>
-      <w:bookmarkStart w:id="58" w:name="_Ref24667856"/>
+      <w:bookmarkStart w:id="57" w:name="_Ref24667856"/>
       <w:r>
         <w:t xml:space="preserve">Figure </w:t>
       </w:r>
-      <w:fldSimple w:instr=" SEQ Figure \* ARABIC ">
-        <w:r>
-          <w:rPr>
-            <w:noProof/>
-          </w:rPr>
-          <w:t>33</w:t>
-        </w:r>
-      </w:fldSimple>
-      <w:bookmarkEnd w:id="58"/>
+      <w:r>
+        <w:fldChar w:fldCharType="begin"/>
+      </w:r>
+      <w:r>
+        <w:instrText xml:space="preserve"> SEQ Figure \* ARABIC </w:instrText>
+      </w:r>
+      <w:r>
+        <w:fldChar w:fldCharType="separate"/>
+      </w:r>
+      <w:r>
+        <w:rPr>
+          <w:noProof/>
+        </w:rPr>
+        <w:t>33</w:t>
+      </w:r>
+      <w:r>
+        <w:rPr>
+          <w:noProof/>
+        </w:rPr>
+        <w:fldChar w:fldCharType="end"/>
+      </w:r>
+      <w:bookmarkEnd w:id="57"/>
       <w:r>
         <w:t xml:space="preserve"> Normal distribution of nr_pix </w:t>
       </w:r>
@@ -13051,14 +14001,27 @@
       <w:r>
         <w:t xml:space="preserve">Figure </w:t>
       </w:r>
-      <w:fldSimple w:instr=" SEQ Figure \* ARABIC ">
-        <w:r>
-          <w:rPr>
-            <w:noProof/>
-          </w:rPr>
-          <w:t>34</w:t>
-        </w:r>
-      </w:fldSimple>
+      <w:r>
+        <w:fldChar w:fldCharType="begin"/>
+      </w:r>
+      <w:r>
+        <w:instrText xml:space="preserve"> SEQ Figure \* ARABIC </w:instrText>
+      </w:r>
+      <w:r>
+        <w:fldChar w:fldCharType="separate"/>
+      </w:r>
+      <w:r>
+        <w:rPr>
+          <w:noProof/>
+        </w:rPr>
+        <w:t>34</w:t>
+      </w:r>
+      <w:r>
+        <w:rPr>
+          <w:noProof/>
+        </w:rPr>
+        <w:fldChar w:fldCharType="end"/>
+      </w:r>
       <w:r>
         <w:t xml:space="preserve"> Normal distribution of nr_pix for fullset</w:t>
       </w:r>
@@ -13122,19 +14085,32 @@
         <w:pStyle w:val="Caption"/>
         <w:jc w:val="center"/>
       </w:pPr>
-      <w:bookmarkStart w:id="59" w:name="_Ref24668023"/>
+      <w:bookmarkStart w:id="58" w:name="_Ref24668023"/>
       <w:r>
         <w:t xml:space="preserve">Figure </w:t>
       </w:r>
-      <w:fldSimple w:instr=" SEQ Figure \* ARABIC ">
-        <w:r>
-          <w:rPr>
-            <w:noProof/>
-          </w:rPr>
-          <w:t>35</w:t>
-        </w:r>
-      </w:fldSimple>
-      <w:bookmarkEnd w:id="59"/>
+      <w:r>
+        <w:fldChar w:fldCharType="begin"/>
+      </w:r>
+      <w:r>
+        <w:instrText xml:space="preserve"> SEQ Figure \* ARABIC </w:instrText>
+      </w:r>
+      <w:r>
+        <w:fldChar w:fldCharType="separate"/>
+      </w:r>
+      <w:r>
+        <w:rPr>
+          <w:noProof/>
+        </w:rPr>
+        <w:t>35</w:t>
+      </w:r>
+      <w:r>
+        <w:rPr>
+          <w:noProof/>
+        </w:rPr>
+        <w:fldChar w:fldCharType="end"/>
+      </w:r>
+      <w:bookmarkEnd w:id="58"/>
       <w:r>
         <w:t xml:space="preserve"> Histogram of nr_pix for fullset with normal distribution line</w:t>
       </w:r>
@@ -13223,14 +14199,14 @@
       <w:pPr>
         <w:pStyle w:val="Heading2"/>
       </w:pPr>
-      <w:bookmarkStart w:id="60" w:name="_Toc24691964"/>
+      <w:bookmarkStart w:id="59" w:name="_Toc24691964"/>
       <w:r>
         <w:t xml:space="preserve">Subtask </w:t>
       </w:r>
       <w:r>
         <w:t>4</w:t>
       </w:r>
-      <w:bookmarkEnd w:id="60"/>
+      <w:bookmarkEnd w:id="59"/>
     </w:p>
     <w:p>
       <w:pPr>
@@ -13391,89 +14367,102 @@
         <w:pStyle w:val="Caption"/>
         <w:jc w:val="center"/>
       </w:pPr>
-      <w:bookmarkStart w:id="61" w:name="_Ref24664464"/>
+      <w:bookmarkStart w:id="60" w:name="_Ref24664464"/>
       <w:r>
         <w:t xml:space="preserve">Figure </w:t>
       </w:r>
-      <w:fldSimple w:instr=" SEQ Figure \* ARABIC ">
-        <w:r>
-          <w:rPr>
-            <w:noProof/>
-          </w:rPr>
-          <w:t>36</w:t>
-        </w:r>
-      </w:fldSimple>
+      <w:r>
+        <w:fldChar w:fldCharType="begin"/>
+      </w:r>
+      <w:r>
+        <w:instrText xml:space="preserve"> SEQ Figure \* ARABIC </w:instrText>
+      </w:r>
+      <w:r>
+        <w:fldChar w:fldCharType="separate"/>
+      </w:r>
+      <w:r>
+        <w:rPr>
+          <w:noProof/>
+        </w:rPr>
+        <w:t>36</w:t>
+      </w:r>
+      <w:r>
+        <w:rPr>
+          <w:noProof/>
+        </w:rPr>
+        <w:fldChar w:fldCharType="end"/>
+      </w:r>
+      <w:bookmarkEnd w:id="60"/>
+      <w:r>
+        <w:t xml:space="preserve"> Normal distribution of nr_pix for fullset</w:t>
+      </w:r>
+    </w:p>
+    <w:p>
+      <w:pPr>
+        <w:pStyle w:val="Heading3"/>
+      </w:pPr>
+      <w:r>
+        <w:t>Re</w:t>
+      </w:r>
+      <w:r>
+        <w:t>a</w:t>
+      </w:r>
+      <w:r>
+        <w:t>soning</w:t>
+      </w:r>
+    </w:p>
+    <w:p>
+      <w:r>
+        <w:t>The reason we use qnorm() is that it returns the corresponding qu</w:t>
+      </w:r>
+      <w:r>
+        <w:t>an</w:t>
+      </w:r>
+      <w:r>
+        <w:t>tile given the pe</w:t>
+      </w:r>
+      <w:r>
+        <w:t>r</w:t>
+      </w:r>
+      <w:r>
+        <w:t>centile and the normal distribution.</w:t>
+      </w:r>
+    </w:p>
+    <w:p>
+      <w:pPr>
+        <w:pStyle w:val="Heading3"/>
+      </w:pPr>
+      <w:r>
+        <w:t>Result</w:t>
+      </w:r>
+    </w:p>
+    <w:p>
+      <w:r>
+        <w:t>From the qnor() function, we can get the cut-off value of 209.835662891947</w:t>
+      </w:r>
+    </w:p>
+    <w:p>
+      <w:pPr>
+        <w:pStyle w:val="Heading2"/>
+      </w:pPr>
+      <w:bookmarkStart w:id="61" w:name="_Toc24691965"/>
+      <w:r>
+        <w:t>Subtask 5</w:t>
+      </w:r>
       <w:bookmarkEnd w:id="61"/>
-      <w:r>
-        <w:t xml:space="preserve"> Normal distribution of nr_pix for fullset</w:t>
-      </w:r>
     </w:p>
     <w:p>
       <w:pPr>
         <w:pStyle w:val="Heading3"/>
       </w:pPr>
-      <w:r>
-        <w:t>Re</w:t>
-      </w:r>
-      <w:r>
-        <w:t>a</w:t>
-      </w:r>
-      <w:r>
-        <w:t>soning</w:t>
-      </w:r>
-    </w:p>
-    <w:p>
-      <w:r>
-        <w:t>The reason we use qnorm() is that it returns the corresponding qu</w:t>
-      </w:r>
-      <w:r>
-        <w:t>an</w:t>
-      </w:r>
-      <w:r>
-        <w:t>tile given the pe</w:t>
-      </w:r>
-      <w:r>
-        <w:t>r</w:t>
-      </w:r>
-      <w:r>
-        <w:t>centile and the normal distribution.</w:t>
-      </w:r>
-    </w:p>
-    <w:p>
-      <w:pPr>
-        <w:pStyle w:val="Heading3"/>
-      </w:pPr>
-      <w:r>
-        <w:t>Result</w:t>
-      </w:r>
-    </w:p>
-    <w:p>
-      <w:r>
-        <w:t>From the qnor() function, we can get the cut-off value of 209.835662891947</w:t>
-      </w:r>
-    </w:p>
-    <w:p>
-      <w:pPr>
-        <w:pStyle w:val="Heading2"/>
-      </w:pPr>
-      <w:bookmarkStart w:id="62" w:name="_Toc24691965"/>
-      <w:r>
-        <w:t>Subtask 5</w:t>
+      <w:bookmarkStart w:id="62" w:name="_Ref24679651"/>
+      <w:r>
+        <w:t>Implementation</w:t>
+      </w:r>
+      <w:r>
+        <w:t xml:space="preserve"> (part 1)</w:t>
       </w:r>
       <w:bookmarkEnd w:id="62"/>
-    </w:p>
-    <w:p>
-      <w:pPr>
-        <w:pStyle w:val="Heading3"/>
-      </w:pPr>
-      <w:bookmarkStart w:id="63" w:name="_Ref24679651"/>
-      <w:r>
-        <w:t>Implementation</w:t>
-      </w:r>
-      <w:r>
-        <w:t xml:space="preserve"> (part 1)</w:t>
-      </w:r>
-      <w:bookmarkEnd w:id="63"/>
     </w:p>
     <w:p>
       <w:r>
@@ -13604,12 +14593,12 @@
       <w:pPr>
         <w:pStyle w:val="Heading3"/>
       </w:pPr>
-      <w:bookmarkStart w:id="64" w:name="_Ref24683210"/>
+      <w:bookmarkStart w:id="63" w:name="_Ref24683210"/>
       <w:r>
         <w:lastRenderedPageBreak/>
         <w:t>Results (Part 1)</w:t>
       </w:r>
-      <w:bookmarkEnd w:id="64"/>
+      <w:bookmarkEnd w:id="63"/>
     </w:p>
     <w:p>
       <w:pPr>
@@ -13669,79 +14658,92 @@
         <w:pStyle w:val="Caption"/>
         <w:jc w:val="center"/>
       </w:pPr>
-      <w:bookmarkStart w:id="65" w:name="_Ref24679187"/>
+      <w:bookmarkStart w:id="64" w:name="_Ref24679187"/>
       <w:r>
         <w:t xml:space="preserve">Figure </w:t>
       </w:r>
-      <w:fldSimple w:instr=" SEQ Figure \* ARABIC ">
-        <w:r>
-          <w:rPr>
-            <w:noProof/>
-          </w:rPr>
-          <w:t>37</w:t>
-        </w:r>
-      </w:fldSimple>
+      <w:r>
+        <w:fldChar w:fldCharType="begin"/>
+      </w:r>
+      <w:r>
+        <w:instrText xml:space="preserve"> SEQ Figure \* ARABIC </w:instrText>
+      </w:r>
+      <w:r>
+        <w:fldChar w:fldCharType="separate"/>
+      </w:r>
+      <w:r>
+        <w:rPr>
+          <w:noProof/>
+        </w:rPr>
+        <w:t>37</w:t>
+      </w:r>
+      <w:r>
+        <w:rPr>
+          <w:noProof/>
+        </w:rPr>
+        <w:fldChar w:fldCharType="end"/>
+      </w:r>
+      <w:bookmarkEnd w:id="64"/>
+      <w:r>
+        <w:t xml:space="preserve"> Skewnesses of features 1 - 14</w:t>
+      </w:r>
+    </w:p>
+    <w:p>
+      <w:r>
+        <w:t xml:space="preserve">The statics show the feature </w:t>
+      </w:r>
+      <w:r>
+        <w:rPr>
+          <w:i/>
+        </w:rPr>
+        <w:t>nr_pix</w:t>
+      </w:r>
+      <w:r>
+        <w:t xml:space="preserve">, </w:t>
+      </w:r>
+      <w:r>
+        <w:rPr>
+          <w:i/>
+        </w:rPr>
+        <w:t>rows_with_5</w:t>
+      </w:r>
+      <w:r>
+        <w:t xml:space="preserve">, </w:t>
+      </w:r>
+      <w:r>
+        <w:rPr>
+          <w:i/>
+        </w:rPr>
+        <w:t xml:space="preserve">cols_with_5 </w:t>
+      </w:r>
+      <w:r>
+        <w:t xml:space="preserve">and </w:t>
+      </w:r>
+      <w:r>
+        <w:rPr>
+          <w:i/>
+        </w:rPr>
+        <w:t>neigh5</w:t>
+      </w:r>
+      <w:r>
+        <w:t xml:space="preserve"> </w:t>
+      </w:r>
+      <w:r>
+        <w:t>are highly skewed</w:t>
+      </w:r>
+      <w:r>
+        <w:t>.</w:t>
+      </w:r>
+    </w:p>
+    <w:p>
+      <w:pPr>
+        <w:pStyle w:val="Heading4"/>
+      </w:pPr>
+      <w:bookmarkStart w:id="65" w:name="_Ref24682360"/>
+      <w:r>
+        <w:t>Feature 1</w:t>
+      </w:r>
       <w:bookmarkEnd w:id="65"/>
-      <w:r>
-        <w:t xml:space="preserve"> Skewnesses of features 1 - 14</w:t>
-      </w:r>
-    </w:p>
-    <w:p>
-      <w:r>
-        <w:t xml:space="preserve">The statics show the feature </w:t>
-      </w:r>
-      <w:r>
-        <w:rPr>
-          <w:i/>
-        </w:rPr>
-        <w:t>nr_pix</w:t>
-      </w:r>
-      <w:r>
-        <w:t xml:space="preserve">, </w:t>
-      </w:r>
-      <w:r>
-        <w:rPr>
-          <w:i/>
-        </w:rPr>
-        <w:t>rows_with_5</w:t>
-      </w:r>
-      <w:r>
-        <w:t xml:space="preserve">, </w:t>
-      </w:r>
-      <w:r>
-        <w:rPr>
-          <w:i/>
-        </w:rPr>
-        <w:t xml:space="preserve">cols_with_5 </w:t>
-      </w:r>
-      <w:r>
-        <w:t xml:space="preserve">and </w:t>
-      </w:r>
-      <w:r>
-        <w:rPr>
-          <w:i/>
-        </w:rPr>
-        <w:t>neigh5</w:t>
-      </w:r>
-      <w:r>
-        <w:t xml:space="preserve"> </w:t>
-      </w:r>
-      <w:r>
-        <w:t>are highly skewed</w:t>
-      </w:r>
-      <w:r>
-        <w:t>.</w:t>
-      </w:r>
-    </w:p>
-    <w:p>
-      <w:pPr>
-        <w:pStyle w:val="Heading4"/>
-      </w:pPr>
-      <w:bookmarkStart w:id="66" w:name="_Ref24682360"/>
-      <w:r>
-        <w:t>Feature 1</w:t>
-      </w:r>
-      <w:bookmarkEnd w:id="66"/>
     </w:p>
     <w:p>
       <w:r>
@@ -14049,11 +15051,11 @@
       <w:pPr>
         <w:pStyle w:val="Heading4"/>
       </w:pPr>
-      <w:bookmarkStart w:id="67" w:name="_Ref24682370"/>
+      <w:bookmarkStart w:id="66" w:name="_Ref24682370"/>
       <w:r>
         <w:t>Feature 5</w:t>
       </w:r>
-      <w:bookmarkEnd w:id="67"/>
+      <w:bookmarkEnd w:id="66"/>
     </w:p>
     <w:p>
       <w:r>
@@ -14146,11 +15148,11 @@
       <w:pPr>
         <w:pStyle w:val="Heading4"/>
       </w:pPr>
-      <w:bookmarkStart w:id="68" w:name="_Ref24691198"/>
+      <w:bookmarkStart w:id="67" w:name="_Ref24691198"/>
       <w:r>
         <w:t>Feature 6</w:t>
       </w:r>
-      <w:bookmarkEnd w:id="68"/>
+      <w:bookmarkEnd w:id="67"/>
     </w:p>
     <w:p>
       <w:r>
@@ -14314,11 +15316,11 @@
       <w:pPr>
         <w:pStyle w:val="Heading4"/>
       </w:pPr>
-      <w:bookmarkStart w:id="69" w:name="_Ref24691200"/>
+      <w:bookmarkStart w:id="68" w:name="_Ref24691200"/>
       <w:r>
         <w:t>Feature 8</w:t>
       </w:r>
-      <w:bookmarkEnd w:id="69"/>
+      <w:bookmarkEnd w:id="68"/>
     </w:p>
     <w:p>
       <w:r>
@@ -14956,8 +15958,8 @@
       <w:pPr>
         <w:pStyle w:val="Heading4"/>
       </w:pPr>
-      <w:bookmarkStart w:id="70" w:name="_Ref24679676"/>
-      <w:bookmarkStart w:id="71" w:name="_Ref24679787"/>
+      <w:bookmarkStart w:id="69" w:name="_Ref24679676"/>
+      <w:bookmarkStart w:id="70" w:name="_Ref24679787"/>
       <w:r>
         <w:t>Feature 1</w:t>
       </w:r>
@@ -15072,19 +16074,32 @@
         <w:pStyle w:val="Caption"/>
         <w:jc w:val="center"/>
       </w:pPr>
-      <w:bookmarkStart w:id="72" w:name="_Ref24682639"/>
+      <w:bookmarkStart w:id="71" w:name="_Ref24682639"/>
       <w:r>
         <w:t xml:space="preserve">Figure </w:t>
       </w:r>
-      <w:fldSimple w:instr=" SEQ Figure \* ARABIC ">
-        <w:r>
-          <w:rPr>
-            <w:noProof/>
-          </w:rPr>
-          <w:t>38</w:t>
-        </w:r>
-      </w:fldSimple>
-      <w:bookmarkEnd w:id="72"/>
+      <w:r>
+        <w:fldChar w:fldCharType="begin"/>
+      </w:r>
+      <w:r>
+        <w:instrText xml:space="preserve"> SEQ Figure \* ARABIC </w:instrText>
+      </w:r>
+      <w:r>
+        <w:fldChar w:fldCharType="separate"/>
+      </w:r>
+      <w:r>
+        <w:rPr>
+          <w:noProof/>
+        </w:rPr>
+        <w:t>38</w:t>
+      </w:r>
+      <w:r>
+        <w:rPr>
+          <w:noProof/>
+        </w:rPr>
+        <w:fldChar w:fldCharType="end"/>
+      </w:r>
+      <w:bookmarkEnd w:id="71"/>
       <w:r>
         <w:t>Transfor</w:t>
       </w:r>
@@ -15235,19 +16250,32 @@
         <w:pStyle w:val="Caption"/>
         <w:jc w:val="center"/>
       </w:pPr>
-      <w:bookmarkStart w:id="73" w:name="_Ref24682469"/>
+      <w:bookmarkStart w:id="72" w:name="_Ref24682469"/>
       <w:r>
         <w:t xml:space="preserve">Figure </w:t>
       </w:r>
-      <w:fldSimple w:instr=" SEQ Figure \* ARABIC ">
-        <w:r>
-          <w:rPr>
-            <w:noProof/>
-          </w:rPr>
-          <w:t>39</w:t>
-        </w:r>
-      </w:fldSimple>
-      <w:bookmarkEnd w:id="73"/>
+      <w:r>
+        <w:fldChar w:fldCharType="begin"/>
+      </w:r>
+      <w:r>
+        <w:instrText xml:space="preserve"> SEQ Figure \* ARABIC </w:instrText>
+      </w:r>
+      <w:r>
+        <w:fldChar w:fldCharType="separate"/>
+      </w:r>
+      <w:r>
+        <w:rPr>
+          <w:noProof/>
+        </w:rPr>
+        <w:t>39</w:t>
+      </w:r>
+      <w:r>
+        <w:rPr>
+          <w:noProof/>
+        </w:rPr>
+        <w:fldChar w:fldCharType="end"/>
+      </w:r>
+      <w:bookmarkEnd w:id="72"/>
       <w:r>
         <w:t xml:space="preserve"> </w:t>
       </w:r>
@@ -15288,11 +16316,11 @@
       <w:r>
         <w:t xml:space="preserve">Feature </w:t>
       </w:r>
+      <w:bookmarkEnd w:id="69"/>
+      <w:r>
+        <w:t>6</w:t>
+      </w:r>
       <w:bookmarkEnd w:id="70"/>
-      <w:r>
-        <w:t>6</w:t>
-      </w:r>
-      <w:bookmarkEnd w:id="71"/>
     </w:p>
     <w:p>
       <w:r>
@@ -15446,19 +16474,32 @@
           <w:noProof/>
         </w:rPr>
       </w:pPr>
-      <w:bookmarkStart w:id="74" w:name="_Ref24682194"/>
+      <w:bookmarkStart w:id="73" w:name="_Ref24682194"/>
       <w:r>
         <w:t xml:space="preserve">Figure </w:t>
       </w:r>
-      <w:fldSimple w:instr=" SEQ Figure \* ARABIC ">
-        <w:r>
-          <w:rPr>
-            <w:noProof/>
-          </w:rPr>
-          <w:t>40</w:t>
-        </w:r>
-      </w:fldSimple>
-      <w:bookmarkEnd w:id="74"/>
+      <w:r>
+        <w:fldChar w:fldCharType="begin"/>
+      </w:r>
+      <w:r>
+        <w:instrText xml:space="preserve"> SEQ Figure \* ARABIC </w:instrText>
+      </w:r>
+      <w:r>
+        <w:fldChar w:fldCharType="separate"/>
+      </w:r>
+      <w:r>
+        <w:rPr>
+          <w:noProof/>
+        </w:rPr>
+        <w:t>40</w:t>
+      </w:r>
+      <w:r>
+        <w:rPr>
+          <w:noProof/>
+        </w:rPr>
+        <w:fldChar w:fldCharType="end"/>
+      </w:r>
+      <w:bookmarkEnd w:id="73"/>
       <w:r>
         <w:t xml:space="preserve"> Transformed </w:t>
       </w:r>
@@ -15484,12 +16525,12 @@
       <w:pPr>
         <w:pStyle w:val="Heading4"/>
       </w:pPr>
-      <w:bookmarkStart w:id="75" w:name="_Ref24679677"/>
+      <w:bookmarkStart w:id="74" w:name="_Ref24679677"/>
       <w:r>
         <w:lastRenderedPageBreak/>
         <w:t>Feature 8</w:t>
       </w:r>
-      <w:bookmarkEnd w:id="75"/>
+      <w:bookmarkEnd w:id="74"/>
     </w:p>
     <w:p>
       <w:r>
@@ -15601,56 +16642,818 @@
         <w:pStyle w:val="Caption"/>
         <w:jc w:val="center"/>
       </w:pPr>
-      <w:bookmarkStart w:id="76" w:name="_Ref24682778"/>
+      <w:bookmarkStart w:id="75" w:name="_Ref24682778"/>
       <w:r>
         <w:t xml:space="preserve">Figure </w:t>
       </w:r>
-      <w:fldSimple w:instr=" SEQ Figure \* ARABIC ">
-        <w:r>
-          <w:rPr>
-            <w:noProof/>
-          </w:rPr>
-          <w:t>41</w:t>
-        </w:r>
-      </w:fldSimple>
+      <w:r>
+        <w:fldChar w:fldCharType="begin"/>
+      </w:r>
+      <w:r>
+        <w:instrText xml:space="preserve"> SEQ Figure \* ARABIC </w:instrText>
+      </w:r>
+      <w:r>
+        <w:fldChar w:fldCharType="separate"/>
+      </w:r>
+      <w:r>
+        <w:rPr>
+          <w:noProof/>
+        </w:rPr>
+        <w:t>41</w:t>
+      </w:r>
+      <w:r>
+        <w:rPr>
+          <w:noProof/>
+        </w:rPr>
+        <w:fldChar w:fldCharType="end"/>
+      </w:r>
+      <w:bookmarkEnd w:id="75"/>
+      <w:r>
+        <w:t xml:space="preserve"> </w:t>
+      </w:r>
+      <w:r>
+        <w:t>Transfor</w:t>
+      </w:r>
+      <w:r>
+        <w:t>med data for feature neigh5</w:t>
+      </w:r>
+    </w:p>
+    <w:p>
+      <w:r>
+        <w:t xml:space="preserve">The new skewness value of the transformed data is </w:t>
+      </w:r>
+      <w:r>
+        <w:t>-0.09</w:t>
+      </w:r>
+      <w:r>
+        <w:t xml:space="preserve">, which is </w:t>
+      </w:r>
+      <w:r>
+        <w:t>almost a perfect symmetric distribution</w:t>
+      </w:r>
+      <w:r>
+        <w:t>.</w:t>
+      </w:r>
+    </w:p>
+    <w:p>
+      <w:pPr>
+        <w:pStyle w:val="Heading2"/>
+      </w:pPr>
+      <w:r>
+        <w:t>Subtask 6</w:t>
+      </w:r>
+    </w:p>
+    <w:p>
+      <w:pPr>
+        <w:pStyle w:val="Heading3"/>
+      </w:pPr>
+      <w:r>
+        <w:t>Assumption</w:t>
+      </w:r>
+    </w:p>
+    <w:p>
+      <w:r>
+        <w:t xml:space="preserve">As it states in the assignment 2 document </w:t>
+      </w:r>
+      <w:sdt>
+        <w:sdtPr>
+          <w:id w:val="1509786538"/>
+          <w:citation/>
+        </w:sdtPr>
+        <w:sdtContent>
+          <w:r>
+            <w:fldChar w:fldCharType="begin"/>
+          </w:r>
+          <w:r>
+            <w:instrText xml:space="preserve"> CITATION Ass19 \l 2057 </w:instrText>
+          </w:r>
+          <w:r>
+            <w:fldChar w:fldCharType="separate"/>
+          </w:r>
+          <w:r>
+            <w:rPr>
+              <w:noProof/>
+            </w:rPr>
+            <w:t>(Devereux, 2019)</w:t>
+          </w:r>
+          <w:r>
+            <w:fldChar w:fldCharType="end"/>
+          </w:r>
+        </w:sdtContent>
+      </w:sdt>
+      <w:r>
+        <w:t xml:space="preserve">, we assume the </w:t>
+      </w:r>
+      <w:r>
+        <w:t xml:space="preserve">significance level </w:t>
+      </w:r>
+      <w:r>
+        <w:t xml:space="preserve">is </w:t>
+      </w:r>
+      <w:r>
+        <w:t>0.05</w:t>
+      </w:r>
+      <w:r>
+        <w:t xml:space="preserve"> for hypothesis tests.</w:t>
+      </w:r>
+    </w:p>
+    <w:p>
+      <w:pPr>
+        <w:pStyle w:val="Heading3"/>
+      </w:pPr>
+      <w:r>
+        <w:t>Reasoning</w:t>
+      </w:r>
+    </w:p>
+    <w:p>
+      <w:r>
+        <w:t xml:space="preserve">We will be using </w:t>
+      </w:r>
+      <w:r>
+        <w:t xml:space="preserve">Pearson correlation </w:t>
+      </w:r>
+      <w:r>
+        <w:t xml:space="preserve">test to perform this task, because the distributions of feature </w:t>
+      </w:r>
+      <w:r>
+        <w:rPr>
+          <w:i/>
+        </w:rPr>
+        <w:t>height</w:t>
+      </w:r>
+      <w:r>
+        <w:t xml:space="preserve"> and </w:t>
+      </w:r>
+      <w:r>
+        <w:rPr>
+          <w:i/>
+        </w:rPr>
+        <w:t>span</w:t>
+      </w:r>
+      <w:r>
+        <w:t xml:space="preserve"> (</w:t>
+      </w:r>
+      <w:r>
+        <w:fldChar w:fldCharType="begin"/>
+      </w:r>
+      <w:r>
+        <w:instrText xml:space="preserve"> REF _Ref24707359 \h </w:instrText>
+      </w:r>
+      <w:r>
+        <w:fldChar w:fldCharType="separate"/>
+      </w:r>
+      <w:r>
+        <w:t xml:space="preserve">Figure </w:t>
+      </w:r>
+      <w:r>
+        <w:rPr>
+          <w:noProof/>
+        </w:rPr>
+        <w:t>42</w:t>
+      </w:r>
+      <w:r>
+        <w:fldChar w:fldCharType="end"/>
+      </w:r>
+      <w:r>
+        <w:t xml:space="preserve"> </w:t>
+      </w:r>
+      <w:r>
+        <w:t xml:space="preserve">and </w:t>
+      </w:r>
+      <w:r>
+        <w:fldChar w:fldCharType="begin"/>
+      </w:r>
+      <w:r>
+        <w:instrText xml:space="preserve"> REF _Ref24707360 \h </w:instrText>
+      </w:r>
+      <w:r>
+        <w:fldChar w:fldCharType="separate"/>
+      </w:r>
+      <w:r>
+        <w:t xml:space="preserve">Figure </w:t>
+      </w:r>
+      <w:r>
+        <w:rPr>
+          <w:noProof/>
+        </w:rPr>
+        <w:t>43</w:t>
+      </w:r>
+      <w:r>
+        <w:fldChar w:fldCharType="end"/>
+      </w:r>
+      <w:r>
+        <w:t>) suggest that they are not extreme skewed and are close to normal distributions, which meet the requirement of Pearson correlation test.</w:t>
+      </w:r>
+    </w:p>
+    <w:p>
+      <w:pPr>
+        <w:keepNext/>
+        <w:jc w:val="center"/>
+      </w:pPr>
+      <w:r>
+        <w:rPr>
+          <w:noProof/>
+          <w:lang w:eastAsia="en-GB"/>
+        </w:rPr>
+        <w:lastRenderedPageBreak/>
+        <w:drawing>
+          <wp:inline distT="0" distB="0" distL="0" distR="0" wp14:anchorId="66B75B6B" wp14:editId="233B0352">
+            <wp:extent cx="3048000" cy="3048000"/>
+            <wp:effectExtent l="0" t="0" r="0" b="0"/>
+            <wp:docPr id="58" name="Picture 58" descr="A close up of a map&#10;&#10;Description automatically generated"/>
+            <wp:cNvGraphicFramePr>
+              <a:graphicFrameLocks xmlns:a="http://schemas.openxmlformats.org/drawingml/2006/main" noChangeAspect="1"/>
+            </wp:cNvGraphicFramePr>
+            <a:graphic xmlns:a="http://schemas.openxmlformats.org/drawingml/2006/main">
+              <a:graphicData uri="http://schemas.openxmlformats.org/drawingml/2006/picture">
+                <pic:pic xmlns:pic="http://schemas.openxmlformats.org/drawingml/2006/picture">
+                  <pic:nvPicPr>
+                    <pic:cNvPr id="4" name="fullset_height_distribution.jpeg"/>
+                    <pic:cNvPicPr/>
+                  </pic:nvPicPr>
+                  <pic:blipFill>
+                    <a:blip r:embed="rId27">
+                      <a:extLst>
+                        <a:ext uri="{28A0092B-C50C-407E-A947-70E740481C1C}">
+                          <a14:useLocalDpi xmlns:a14="http://schemas.microsoft.com/office/drawing/2010/main" val="0"/>
+                        </a:ext>
+                      </a:extLst>
+                    </a:blip>
+                    <a:stretch>
+                      <a:fillRect/>
+                    </a:stretch>
+                  </pic:blipFill>
+                  <pic:spPr>
+                    <a:xfrm>
+                      <a:off x="0" y="0"/>
+                      <a:ext cx="3048000" cy="3048000"/>
+                    </a:xfrm>
+                    <a:prstGeom prst="rect">
+                      <a:avLst/>
+                    </a:prstGeom>
+                  </pic:spPr>
+                </pic:pic>
+              </a:graphicData>
+            </a:graphic>
+          </wp:inline>
+        </w:drawing>
+      </w:r>
+    </w:p>
+    <w:p>
+      <w:pPr>
+        <w:pStyle w:val="Caption"/>
+        <w:jc w:val="center"/>
+      </w:pPr>
+      <w:bookmarkStart w:id="76" w:name="_Ref24707359"/>
+      <w:r>
+        <w:t xml:space="preserve">Figure </w:t>
+      </w:r>
+      <w:r>
+        <w:fldChar w:fldCharType="begin"/>
+      </w:r>
+      <w:r>
+        <w:instrText xml:space="preserve"> SEQ Figure \* ARABIC </w:instrText>
+      </w:r>
+      <w:r>
+        <w:fldChar w:fldCharType="separate"/>
+      </w:r>
+      <w:r>
+        <w:rPr>
+          <w:noProof/>
+        </w:rPr>
+        <w:t>42</w:t>
+      </w:r>
+      <w:r>
+        <w:fldChar w:fldCharType="end"/>
+      </w:r>
       <w:bookmarkEnd w:id="76"/>
       <w:r>
+        <w:t xml:space="preserve"> Histogram of height for fullset</w:t>
+      </w:r>
+    </w:p>
+    <w:p>
+      <w:pPr>
+        <w:keepNext/>
+        <w:jc w:val="center"/>
+      </w:pPr>
+      <w:r>
+        <w:rPr>
+          <w:noProof/>
+          <w:lang w:eastAsia="en-GB"/>
+        </w:rPr>
+        <w:drawing>
+          <wp:inline distT="0" distB="0" distL="0" distR="0" wp14:anchorId="3E0DDE87" wp14:editId="351EBA22">
+            <wp:extent cx="3048000" cy="3048000"/>
+            <wp:effectExtent l="0" t="0" r="0" b="0"/>
+            <wp:docPr id="69" name="Picture 69" descr="A close up of a map&#10;&#10;Description automatically generated"/>
+            <wp:cNvGraphicFramePr>
+              <a:graphicFrameLocks xmlns:a="http://schemas.openxmlformats.org/drawingml/2006/main" noChangeAspect="1"/>
+            </wp:cNvGraphicFramePr>
+            <a:graphic xmlns:a="http://schemas.openxmlformats.org/drawingml/2006/main">
+              <a:graphicData uri="http://schemas.openxmlformats.org/drawingml/2006/picture">
+                <pic:pic xmlns:pic="http://schemas.openxmlformats.org/drawingml/2006/picture">
+                  <pic:nvPicPr>
+                    <pic:cNvPr id="5" name="fullset_span_distribution.jpeg"/>
+                    <pic:cNvPicPr/>
+                  </pic:nvPicPr>
+                  <pic:blipFill>
+                    <a:blip r:embed="rId52">
+                      <a:extLst>
+                        <a:ext uri="{28A0092B-C50C-407E-A947-70E740481C1C}">
+                          <a14:useLocalDpi xmlns:a14="http://schemas.microsoft.com/office/drawing/2010/main" val="0"/>
+                        </a:ext>
+                      </a:extLst>
+                    </a:blip>
+                    <a:stretch>
+                      <a:fillRect/>
+                    </a:stretch>
+                  </pic:blipFill>
+                  <pic:spPr>
+                    <a:xfrm>
+                      <a:off x="0" y="0"/>
+                      <a:ext cx="3048000" cy="3048000"/>
+                    </a:xfrm>
+                    <a:prstGeom prst="rect">
+                      <a:avLst/>
+                    </a:prstGeom>
+                  </pic:spPr>
+                </pic:pic>
+              </a:graphicData>
+            </a:graphic>
+          </wp:inline>
+        </w:drawing>
+      </w:r>
+    </w:p>
+    <w:p>
+      <w:pPr>
+        <w:pStyle w:val="Caption"/>
+        <w:jc w:val="center"/>
+      </w:pPr>
+      <w:bookmarkStart w:id="77" w:name="_Ref24707360"/>
+      <w:r>
+        <w:t xml:space="preserve">Figure </w:t>
+      </w:r>
+      <w:r>
+        <w:fldChar w:fldCharType="begin"/>
+      </w:r>
+      <w:r>
+        <w:instrText xml:space="preserve"> SEQ Figure \* ARABIC </w:instrText>
+      </w:r>
+      <w:r>
+        <w:fldChar w:fldCharType="separate"/>
+      </w:r>
+      <w:r>
+        <w:rPr>
+          <w:noProof/>
+        </w:rPr>
+        <w:t>43</w:t>
+      </w:r>
+      <w:r>
+        <w:fldChar w:fldCharType="end"/>
+      </w:r>
+      <w:bookmarkEnd w:id="77"/>
+      <w:r>
+        <w:t xml:space="preserve"> Histogram of span for fullset</w:t>
+      </w:r>
+    </w:p>
+    <w:p>
+      <w:pPr>
+        <w:pStyle w:val="Heading3"/>
+      </w:pPr>
+      <w:r>
+        <w:t>Implementation</w:t>
+      </w:r>
+    </w:p>
+    <w:p>
+      <w:r>
+        <w:t>With the data of features height and span, we can draw the following scatterplot</w:t>
+      </w:r>
+      <w:r>
+        <w:t xml:space="preserve"> (</w:t>
+      </w:r>
+      <w:r>
+        <w:fldChar w:fldCharType="begin"/>
+      </w:r>
+      <w:r>
+        <w:instrText xml:space="preserve"> REF _Ref24708098 \h </w:instrText>
+      </w:r>
+      <w:r>
+        <w:fldChar w:fldCharType="separate"/>
+      </w:r>
+      <w:r>
+        <w:t xml:space="preserve">Figure </w:t>
+      </w:r>
+      <w:r>
+        <w:rPr>
+          <w:noProof/>
+        </w:rPr>
+        <w:t>44</w:t>
+      </w:r>
+      <w:r>
+        <w:fldChar w:fldCharType="end"/>
+      </w:r>
+      <w:r>
+        <w:t>)</w:t>
+      </w:r>
+      <w:r>
+        <w:t xml:space="preserve"> with a regression line (red) and a lowess line (blue)</w:t>
+      </w:r>
+      <w:r>
+        <w:t>.</w:t>
+      </w:r>
+      <w:r>
+        <w:t xml:space="preserve"> From the visualisation of the figure, it is believed that these two features span and height have positive linear association, but the association is weak.</w:t>
+      </w:r>
+    </w:p>
+    <w:p>
+      <w:pPr>
+        <w:keepNext/>
+        <w:jc w:val="center"/>
+      </w:pPr>
+      <w:r>
+        <w:rPr>
+          <w:noProof/>
+          <w:lang w:eastAsia="en-GB"/>
+        </w:rPr>
+        <w:lastRenderedPageBreak/>
+        <w:drawing>
+          <wp:inline distT="0" distB="0" distL="0" distR="0" wp14:anchorId="1B2DAF91" wp14:editId="42B51921">
+            <wp:extent cx="3048000" cy="3048000"/>
+            <wp:effectExtent l="0" t="0" r="0" b="0"/>
+            <wp:docPr id="71" name="Picture 71" descr="A close up of a map&#10;&#10;Description automatically generated"/>
+            <wp:cNvGraphicFramePr>
+              <a:graphicFrameLocks xmlns:a="http://schemas.openxmlformats.org/drawingml/2006/main" noChangeAspect="1"/>
+            </wp:cNvGraphicFramePr>
+            <a:graphic xmlns:a="http://schemas.openxmlformats.org/drawingml/2006/main">
+              <a:graphicData uri="http://schemas.openxmlformats.org/drawingml/2006/picture">
+                <pic:pic xmlns:pic="http://schemas.openxmlformats.org/drawingml/2006/picture">
+                  <pic:nvPicPr>
+                    <pic:cNvPr id="2" name="catterplot_height-span.jpeg"/>
+                    <pic:cNvPicPr/>
+                  </pic:nvPicPr>
+                  <pic:blipFill>
+                    <a:blip r:embed="rId66">
+                      <a:extLst>
+                        <a:ext uri="{28A0092B-C50C-407E-A947-70E740481C1C}">
+                          <a14:useLocalDpi xmlns:a14="http://schemas.microsoft.com/office/drawing/2010/main" val="0"/>
+                        </a:ext>
+                      </a:extLst>
+                    </a:blip>
+                    <a:stretch>
+                      <a:fillRect/>
+                    </a:stretch>
+                  </pic:blipFill>
+                  <pic:spPr>
+                    <a:xfrm>
+                      <a:off x="0" y="0"/>
+                      <a:ext cx="3048000" cy="3048000"/>
+                    </a:xfrm>
+                    <a:prstGeom prst="rect">
+                      <a:avLst/>
+                    </a:prstGeom>
+                  </pic:spPr>
+                </pic:pic>
+              </a:graphicData>
+            </a:graphic>
+          </wp:inline>
+        </w:drawing>
+      </w:r>
+    </w:p>
+    <w:p>
+      <w:pPr>
+        <w:pStyle w:val="Caption"/>
+        <w:jc w:val="center"/>
+      </w:pPr>
+      <w:bookmarkStart w:id="78" w:name="_Ref24708098"/>
+      <w:r>
+        <w:t xml:space="preserve">Figure </w:t>
+      </w:r>
+      <w:r>
+        <w:fldChar w:fldCharType="begin"/>
+      </w:r>
+      <w:r>
+        <w:instrText xml:space="preserve"> SEQ Figure \* ARABIC </w:instrText>
+      </w:r>
+      <w:r>
+        <w:fldChar w:fldCharType="separate"/>
+      </w:r>
+      <w:r>
+        <w:rPr>
+          <w:noProof/>
+        </w:rPr>
+        <w:t>44</w:t>
+      </w:r>
+      <w:r>
+        <w:fldChar w:fldCharType="end"/>
+      </w:r>
+      <w:bookmarkEnd w:id="78"/>
+      <w:r>
+        <w:t xml:space="preserve"> Scatterplot for features height and span</w:t>
+      </w:r>
+    </w:p>
+    <w:p>
+      <w:r>
+        <w:t>We then perform a Pearson correlation test</w:t>
+      </w:r>
+      <w:r>
+        <w:t xml:space="preserve"> to verify the hypothesis. First, we have two hypothesis.</w:t>
+      </w:r>
+    </w:p>
+    <w:p>
+      <w:pPr>
+        <w:pStyle w:val="ListParagraph"/>
+        <w:numPr>
+          <w:ilvl w:val="0"/>
+          <w:numId w:val="1"/>
+        </w:numPr>
+      </w:pPr>
+      <w:r>
+        <w:t>Null hypothesis. The true correlation is equal to 0 (no linear association)</w:t>
+      </w:r>
+    </w:p>
+    <w:p>
+      <w:pPr>
+        <w:pStyle w:val="ListParagraph"/>
+        <w:numPr>
+          <w:ilvl w:val="0"/>
+          <w:numId w:val="1"/>
+        </w:numPr>
+      </w:pPr>
+      <w:r>
+        <w:t>Alternative hypothesis. The true correlation is not equal to 0 (linear association)</w:t>
+      </w:r>
+    </w:p>
+    <w:p>
+      <w:r>
+        <w:t>We will use R function cor.test() to perform the test. By analysing the p-value and the cor value, we can conclude the relationship between these two features.</w:t>
+      </w:r>
+    </w:p>
+    <w:p>
+      <w:pPr>
+        <w:pStyle w:val="Heading3"/>
+      </w:pPr>
+      <w:r>
+        <w:t>Results</w:t>
+      </w:r>
+    </w:p>
+    <w:p>
+      <w:r>
+        <w:t xml:space="preserve">The </w:t>
+      </w:r>
+      <w:r>
+        <w:t xml:space="preserve">output </w:t>
+      </w:r>
+      <w:r>
+        <w:t xml:space="preserve">of the Pearson correlation test </w:t>
+      </w:r>
+      <w:r>
+        <w:t xml:space="preserve">is as </w:t>
+      </w:r>
+      <w:r>
+        <w:fldChar w:fldCharType="begin"/>
+      </w:r>
+      <w:r>
+        <w:instrText xml:space="preserve"> REF _Ref24708391 \h </w:instrText>
+      </w:r>
+      <w:r>
+        <w:fldChar w:fldCharType="separate"/>
+      </w:r>
+      <w:r>
+        <w:t xml:space="preserve">Figure </w:t>
+      </w:r>
+      <w:r>
+        <w:rPr>
+          <w:noProof/>
+        </w:rPr>
+        <w:t>45</w:t>
+      </w:r>
+      <w:r>
+        <w:fldChar w:fldCharType="end"/>
+      </w:r>
+      <w:r>
         <w:t xml:space="preserve"> </w:t>
       </w:r>
       <w:r>
-        <w:t>Transfor</w:t>
-      </w:r>
-      <w:r>
-        <w:t>med data for feature neigh5</w:t>
-      </w:r>
-    </w:p>
-    <w:p>
-      <w:r>
-        <w:t xml:space="preserve">The new skewness value of the transformed data is </w:t>
-      </w:r>
-      <w:r>
-        <w:t>-0.09</w:t>
-      </w:r>
-      <w:r>
-        <w:t xml:space="preserve">, which is </w:t>
-      </w:r>
-      <w:r>
-        <w:t>almost a perfect symmetric distribution</w:t>
+        <w:t>where</w:t>
+      </w:r>
+      <w:r>
+        <w:t xml:space="preserve"> </w:t>
+      </w:r>
+      <m:oMath>
+        <m:r>
+          <w:rPr>
+            <w:rFonts w:ascii="Cambria Math" w:hAnsi="Cambria Math"/>
+          </w:rPr>
+          <m:t>p</m:t>
+        </m:r>
+        <m:r>
+          <w:rPr>
+            <w:rFonts w:ascii="Cambria Math" w:hAnsi="Cambria Math"/>
+          </w:rPr>
+          <m:t xml:space="preserve"> </m:t>
+        </m:r>
+        <m:r>
+          <w:rPr>
+            <w:rFonts w:ascii="Cambria Math" w:hAnsi="Cambria Math"/>
+          </w:rPr>
+          <m:t>value=0.001194</m:t>
+        </m:r>
+      </m:oMath>
+      <w:r>
+        <w:t xml:space="preserve"> and </w:t>
+      </w:r>
+      <m:oMath>
+        <m:r>
+          <w:rPr>
+            <w:rFonts w:ascii="Cambria Math" w:hAnsi="Cambria Math"/>
+          </w:rPr>
+          <m:t>correlation coefficient = 0.2539534</m:t>
+        </m:r>
+      </m:oMath>
+    </w:p>
+    <w:p>
+      <w:pPr>
+        <w:keepNext/>
+        <w:jc w:val="center"/>
+      </w:pPr>
+      <w:r>
+        <w:rPr>
+          <w:noProof/>
+          <w:lang w:eastAsia="en-GB"/>
+        </w:rPr>
+        <w:drawing>
+          <wp:inline distT="0" distB="0" distL="0" distR="0" wp14:anchorId="51B1EEA9" wp14:editId="321DA7F5">
+            <wp:extent cx="5727700" cy="3030220"/>
+            <wp:effectExtent l="0" t="0" r="0" b="5080"/>
+            <wp:docPr id="70" name="Picture 70" descr="A screenshot of a social media post&#10;&#10;Description automatically generated"/>
+            <wp:cNvGraphicFramePr>
+              <a:graphicFrameLocks xmlns:a="http://schemas.openxmlformats.org/drawingml/2006/main" noChangeAspect="1"/>
+            </wp:cNvGraphicFramePr>
+            <a:graphic xmlns:a="http://schemas.openxmlformats.org/drawingml/2006/main">
+              <a:graphicData uri="http://schemas.openxmlformats.org/drawingml/2006/picture">
+                <pic:pic xmlns:pic="http://schemas.openxmlformats.org/drawingml/2006/picture">
+                  <pic:nvPicPr>
+                    <pic:cNvPr id="1" name="Screenshot 2019-11-15 at 10.56.57.png"/>
+                    <pic:cNvPicPr/>
+                  </pic:nvPicPr>
+                  <pic:blipFill>
+                    <a:blip r:embed="rId67">
+                      <a:extLst>
+                        <a:ext uri="{28A0092B-C50C-407E-A947-70E740481C1C}">
+                          <a14:useLocalDpi xmlns:a14="http://schemas.microsoft.com/office/drawing/2010/main" val="0"/>
+                        </a:ext>
+                      </a:extLst>
+                    </a:blip>
+                    <a:stretch>
+                      <a:fillRect/>
+                    </a:stretch>
+                  </pic:blipFill>
+                  <pic:spPr>
+                    <a:xfrm>
+                      <a:off x="0" y="0"/>
+                      <a:ext cx="5727700" cy="3030220"/>
+                    </a:xfrm>
+                    <a:prstGeom prst="rect">
+                      <a:avLst/>
+                    </a:prstGeom>
+                  </pic:spPr>
+                </pic:pic>
+              </a:graphicData>
+            </a:graphic>
+          </wp:inline>
+        </w:drawing>
+      </w:r>
+    </w:p>
+    <w:p>
+      <w:pPr>
+        <w:pStyle w:val="Caption"/>
+        <w:jc w:val="center"/>
+      </w:pPr>
+      <w:bookmarkStart w:id="79" w:name="_Ref24708391"/>
+      <w:r>
+        <w:t xml:space="preserve">Figure </w:t>
+      </w:r>
+      <w:r>
+        <w:fldChar w:fldCharType="begin"/>
+      </w:r>
+      <w:r>
+        <w:instrText xml:space="preserve"> SEQ Figure \* ARABIC </w:instrText>
+      </w:r>
+      <w:r>
+        <w:fldChar w:fldCharType="separate"/>
+      </w:r>
+      <w:r>
+        <w:rPr>
+          <w:noProof/>
+        </w:rPr>
+        <w:t>45</w:t>
+      </w:r>
+      <w:r>
+        <w:fldChar w:fldCharType="end"/>
+      </w:r>
+      <w:bookmarkEnd w:id="79"/>
+      <w:r>
+        <w:t xml:space="preserve"> Correlation test result</w:t>
+      </w:r>
+    </w:p>
+    <w:p>
+      <w:r>
+        <w:t>As the p-value is less than the significant level value which is 0.05, we reject the null hypothesis and accept the alternative hypothesis. In other words, we believe the features span and height are linear associated.</w:t>
+      </w:r>
+    </w:p>
+    <w:p>
+      <w:r>
+        <w:lastRenderedPageBreak/>
+        <w:t>We then check out the correlation coefficient value. According to the description of the correlation coefficient</w:t>
+      </w:r>
+      <w:sdt>
+        <w:sdtPr>
+          <w:id w:val="-751891321"/>
+          <w:citation/>
+        </w:sdtPr>
+        <w:sdtContent>
+          <w:r>
+            <w:fldChar w:fldCharType="begin"/>
+          </w:r>
+          <w:r>
+            <w:instrText xml:space="preserve"> CITATION Deb19 \l 2057 </w:instrText>
+          </w:r>
+          <w:r>
+            <w:fldChar w:fldCharType="separate"/>
+          </w:r>
+          <w:r>
+            <w:rPr>
+              <w:noProof/>
+            </w:rPr>
+            <w:t xml:space="preserve"> </w:t>
+          </w:r>
+          <w:r>
+            <w:rPr>
+              <w:noProof/>
+            </w:rPr>
+            <w:t>(Rumsey, 2019)</w:t>
+          </w:r>
+          <w:r>
+            <w:fldChar w:fldCharType="end"/>
+          </w:r>
+        </w:sdtContent>
+      </w:sdt>
+      <w:r>
+        <w:t>, the value suggests that features span and height have a</w:t>
+      </w:r>
+      <w:r>
+        <w:t xml:space="preserve"> weak uphill positive linear relationship</w:t>
       </w:r>
       <w:r>
         <w:t>.</w:t>
       </w:r>
     </w:p>
+    <w:p>
+      <w:pPr>
+        <w:pStyle w:val="Heading2"/>
+      </w:pPr>
+      <w:r>
+        <w:t>Subtask 7</w:t>
+      </w:r>
+    </w:p>
+    <w:p>
+      <w:bookmarkStart w:id="80" w:name="_GoBack"/>
+      <w:bookmarkEnd w:id="80"/>
+    </w:p>
+    <w:p>
+      <w:pPr>
+        <w:pStyle w:val="Heading2"/>
+      </w:pPr>
+      <w:r>
+        <w:t>Subtask 8</w:t>
+      </w:r>
+    </w:p>
+    <w:p>
+      <w:pPr>
+        <w:pStyle w:val="Heading2"/>
+      </w:pPr>
+      <w:r>
+        <w:t>Subtask 9</w:t>
+      </w:r>
+    </w:p>
+    <w:p>
+      <w:pPr>
+        <w:pStyle w:val="Heading2"/>
+      </w:pPr>
+      <w:r>
+        <w:t>Subtask 10</w:t>
+      </w:r>
+    </w:p>
     <w:p/>
     <w:p>
       <w:pPr>
         <w:pStyle w:val="Heading2"/>
       </w:pPr>
-      <w:bookmarkStart w:id="77" w:name="_Toc24691966"/>
+      <w:bookmarkStart w:id="81" w:name="_Toc24691966"/>
       <w:r>
         <w:t>Result</w:t>
       </w:r>
-      <w:bookmarkEnd w:id="77"/>
+      <w:bookmarkEnd w:id="81"/>
     </w:p>
     <w:p>
       <w:pPr>
@@ -15659,14 +17462,14 @@
           <w:shd w:val="clear" w:color="auto" w:fill="FFFFFF"/>
         </w:rPr>
       </w:pPr>
-      <w:bookmarkStart w:id="78" w:name="_Toc24691967"/>
+      <w:bookmarkStart w:id="82" w:name="_Toc24691967"/>
       <w:r>
         <w:rPr>
           <w:shd w:val="clear" w:color="auto" w:fill="FFFFFF"/>
         </w:rPr>
         <w:t>Conclusions</w:t>
       </w:r>
-      <w:bookmarkEnd w:id="78"/>
+      <w:bookmarkEnd w:id="82"/>
     </w:p>
     <w:p>
       <w:pPr>
@@ -15686,7 +17489,7 @@
         </w:rPr>
       </w:pPr>
     </w:p>
-    <w:bookmarkStart w:id="79" w:name="_Toc24691968" w:displacedByCustomXml="next"/>
+    <w:bookmarkStart w:id="83" w:name="_Toc24691968" w:displacedByCustomXml="next"/>
     <w:sdt>
       <w:sdtPr>
         <w:rPr>
@@ -15709,7 +17512,7 @@
           <w:r>
             <w:t>References</w:t>
           </w:r>
-          <w:bookmarkEnd w:id="79"/>
+          <w:bookmarkEnd w:id="83"/>
         </w:p>
         <w:sdt>
           <w:sdtPr>
@@ -15842,8 +17645,8 @@
     </w:sdt>
     <w:p/>
     <w:sectPr>
-      <w:headerReference w:type="default" r:id="rId66"/>
-      <w:footerReference w:type="default" r:id="rId67"/>
+      <w:headerReference w:type="default" r:id="rId68"/>
+      <w:footerReference w:type="default" r:id="rId69"/>
       <w:pgSz w:w="11906" w:h="16838"/>
       <w:pgMar w:top="1281" w:right="1080" w:bottom="851" w:left="1080" w:header="426" w:footer="148" w:gutter="0"/>
       <w:cols w:space="708"/>
@@ -15938,7 +17741,7 @@
         <w:noProof/>
         <w:color w:val="A6A6A6" w:themeColor="background1" w:themeShade="A6"/>
       </w:rPr>
-      <w:t>22</w:t>
+      <w:t>40</w:t>
     </w:r>
     <w:r>
       <w:rPr>
@@ -15981,7 +17784,7 @@
         <w:noProof/>
         <w:color w:val="A6A6A6" w:themeColor="background1" w:themeShade="A6"/>
       </w:rPr>
-      <w:t>37</w:t>
+      <w:t>40</w:t>
     </w:r>
     <w:r>
       <w:rPr>
@@ -17514,7 +19317,7 @@
     <w:charset w:val="00"/>
     <w:family w:val="roman"/>
     <w:pitch w:val="variable"/>
-    <w:sig w:usb0="E0002EFF" w:usb1="C000785B" w:usb2="00000009" w:usb3="00000000" w:csb0="000001FF" w:csb1="00000000"/>
+    <w:sig w:usb0="E0002AFF" w:usb1="C0007843" w:usb2="00000009" w:usb3="00000000" w:csb0="000001FF" w:csb1="00000000"/>
   </w:font>
   <w:font w:name="Courier New">
     <w:panose1 w:val="02070309020205020404"/>
@@ -17542,21 +19345,21 @@
     <w:charset w:val="00"/>
     <w:family w:val="swiss"/>
     <w:pitch w:val="variable"/>
-    <w:sig w:usb0="E0002EFF" w:usb1="C000247B" w:usb2="00000009" w:usb3="00000000" w:csb0="000001FF" w:csb1="00000000"/>
+    <w:sig w:usb0="E0002AFF" w:usb1="4000ACFF" w:usb2="00000001" w:usb3="00000000" w:csb0="000001FF" w:csb1="00000000"/>
   </w:font>
   <w:font w:name="Arial">
     <w:panose1 w:val="020B0604020202020204"/>
     <w:charset w:val="00"/>
     <w:family w:val="swiss"/>
     <w:pitch w:val="variable"/>
-    <w:sig w:usb0="E0002EFF" w:usb1="C000785B" w:usb2="00000009" w:usb3="00000000" w:csb0="000001FF" w:csb1="00000000"/>
+    <w:sig w:usb0="E0002AFF" w:usb1="C0007843" w:usb2="00000009" w:usb3="00000000" w:csb0="000001FF" w:csb1="00000000"/>
   </w:font>
   <w:font w:name="Calibri Light">
     <w:panose1 w:val="020F0302020204030204"/>
     <w:charset w:val="00"/>
     <w:family w:val="swiss"/>
     <w:pitch w:val="variable"/>
-    <w:sig w:usb0="E0002AFF" w:usb1="C000247B" w:usb2="00000009" w:usb3="00000000" w:csb0="000001FF" w:csb1="00000000"/>
+    <w:sig w:usb0="A0002AEF" w:usb1="4000207B" w:usb2="00000000" w:usb3="00000000" w:csb0="000001FF" w:csb1="00000000"/>
   </w:font>
   <w:font w:name="Yu Gothic Light">
     <w:altName w:val="游ゴシック Light"/>
@@ -17608,6 +19411,7 @@
     <w:rsid w:val="007A68C1"/>
     <w:rsid w:val="00855F48"/>
     <w:rsid w:val="008E5A9C"/>
+    <w:rsid w:val="00C0401B"/>
     <w:rsid w:val="00E55E98"/>
     <w:rsid w:val="00E5705E"/>
     <w:rsid w:val="00FB1323"/>
@@ -18061,7 +19865,7 @@
     <w:basedOn w:val="DefaultParagraphFont"/>
     <w:uiPriority w:val="99"/>
     <w:semiHidden/>
-    <w:rsid w:val="00011378"/>
+    <w:rsid w:val="00C0401B"/>
     <w:rPr>
       <w:color w:val="808080"/>
     </w:rPr>
@@ -18338,6 +20142,12 @@
 </file>
 
 <file path=customXml/item1.xml><?xml version="1.0" encoding="utf-8"?>
+<p:properties xmlns:p="http://schemas.microsoft.com/office/2006/metadata/properties" xmlns:xsi="http://www.w3.org/2001/XMLSchema-instance" xmlns:pc="http://schemas.microsoft.com/office/infopath/2007/PartnerControls">
+  <documentManagement/>
+</p:properties>
+</file>
+
+<file path=customXml/item2.xml><?xml version="1.0" encoding="utf-8"?>
 <ct:contentTypeSchema xmlns:ct="http://schemas.microsoft.com/office/2006/metadata/contentType" xmlns:ma="http://schemas.microsoft.com/office/2006/metadata/properties/metaAttributes" ct:_="" ma:_="" ma:contentTypeName="Document" ma:contentTypeID="0x01010086CF0F52A4FB8D41BADEB943B17AE241" ma:contentTypeVersion="11" ma:contentTypeDescription="Create a new document." ma:contentTypeScope="" ma:versionID="b9e711981098e67a59c157c349b58894">
   <xsd:schema xmlns:xsd="http://www.w3.org/2001/XMLSchema" xmlns:xs="http://www.w3.org/2001/XMLSchema" xmlns:p="http://schemas.microsoft.com/office/2006/metadata/properties" xmlns:ns3="42d47a25-8aa1-44d9-84ca-438afe1cf419" xmlns:ns4="174a99e9-e5dc-4403-8766-c1d309cc8c34" targetNamespace="http://schemas.microsoft.com/office/2006/metadata/properties" ma:root="true" ma:fieldsID="0b7b0ab1e3e3b803d822455f6a8e7409" ns3:_="" ns4:_="">
     <xsd:import namespace="42d47a25-8aa1-44d9-84ca-438afe1cf419"/>
@@ -18546,19 +20356,13 @@
 </ct:contentTypeSchema>
 </file>
 
-<file path=customXml/item2.xml><?xml version="1.0" encoding="utf-8"?>
+<file path=customXml/item3.xml><?xml version="1.0" encoding="utf-8"?>
 <?mso-contentType ?>
 <FormTemplates xmlns="http://schemas.microsoft.com/sharepoint/v3/contenttype/forms">
   <Display>DocumentLibraryForm</Display>
   <Edit>DocumentLibraryForm</Edit>
   <New>DocumentLibraryForm</New>
 </FormTemplates>
-</file>
-
-<file path=customXml/item3.xml><?xml version="1.0" encoding="utf-8"?>
-<p:properties xmlns:p="http://schemas.microsoft.com/office/2006/metadata/properties" xmlns:xsi="http://www.w3.org/2001/XMLSchema-instance" xmlns:pc="http://schemas.microsoft.com/office/infopath/2007/PartnerControls">
-  <documentManagement/>
-</p:properties>
 </file>
 
 <file path=customXml/item4.xml><?xml version="1.0" encoding="utf-8"?>
@@ -18609,10 +20413,50 @@
     <b:URL>http://rpubs.com/marvinlemos/log-transformation</b:URL>
     <b:RefOrder>2</b:RefOrder>
   </b:Source>
+  <b:Source>
+    <b:Tag>Deb19</b:Tag>
+    <b:SourceType>InternetSite</b:SourceType>
+    <b:Guid>{CBB0986D-AE93-48A9-8D78-2FB49E938530}</b:Guid>
+    <b:Title>How to Interpret a Correlation Coefficient r</b:Title>
+    <b:Year>2019</b:Year>
+    <b:Author>
+      <b:Author>
+        <b:NameList>
+          <b:Person>
+            <b:Last>Rumsey</b:Last>
+            <b:First>Deborah</b:First>
+            <b:Middle>J.</b:Middle>
+          </b:Person>
+        </b:NameList>
+      </b:Author>
+    </b:Author>
+    <b:YearAccessed>2019</b:YearAccessed>
+    <b:MonthAccessed>11</b:MonthAccessed>
+    <b:DayAccessed>15</b:DayAccessed>
+    <b:URL>https://www.dummies.com/education/math/statistics/how-to-interpret-a-correlation-coefficient-r/</b:URL>
+    <b:RefOrder>3</b:RefOrder>
+  </b:Source>
 </b:Sources>
 </file>
 
 <file path=customXml/itemProps1.xml><?xml version="1.0" encoding="utf-8"?>
+<ds:datastoreItem xmlns:ds="http://schemas.openxmlformats.org/officeDocument/2006/customXml" ds:itemID="{055E93BC-D2E9-4F1C-A3FD-AAA9BE66B692}">
+  <ds:schemaRefs>
+    <ds:schemaRef ds:uri="http://www.w3.org/XML/1998/namespace"/>
+    <ds:schemaRef ds:uri="42d47a25-8aa1-44d9-84ca-438afe1cf419"/>
+    <ds:schemaRef ds:uri="http://schemas.microsoft.com/office/2006/metadata/properties"/>
+    <ds:schemaRef ds:uri="http://schemas.microsoft.com/office/infopath/2007/PartnerControls"/>
+    <ds:schemaRef ds:uri="http://purl.org/dc/dcmitype/"/>
+    <ds:schemaRef ds:uri="http://purl.org/dc/elements/1.1/"/>
+    <ds:schemaRef ds:uri="http://purl.org/dc/terms/"/>
+    <ds:schemaRef ds:uri="http://schemas.microsoft.com/office/2006/documentManagement/types"/>
+    <ds:schemaRef ds:uri="http://schemas.openxmlformats.org/package/2006/metadata/core-properties"/>
+    <ds:schemaRef ds:uri="174a99e9-e5dc-4403-8766-c1d309cc8c34"/>
+  </ds:schemaRefs>
+</ds:datastoreItem>
+</file>
+
+<file path=customXml/itemProps2.xml><?xml version="1.0" encoding="utf-8"?>
 <ds:datastoreItem xmlns:ds="http://schemas.openxmlformats.org/officeDocument/2006/customXml" ds:itemID="{D31533C3-1876-409D-AEFB-DE2DAA9EA640}">
   <ds:schemaRefs>
     <ds:schemaRef ds:uri="http://schemas.microsoft.com/office/2006/metadata/contentType"/>
@@ -18631,7 +20475,7 @@
 </ds:datastoreItem>
 </file>
 
-<file path=customXml/itemProps2.xml><?xml version="1.0" encoding="utf-8"?>
+<file path=customXml/itemProps3.xml><?xml version="1.0" encoding="utf-8"?>
 <ds:datastoreItem xmlns:ds="http://schemas.openxmlformats.org/officeDocument/2006/customXml" ds:itemID="{18D30BCF-9665-46B6-99ED-05DA9414D515}">
   <ds:schemaRefs>
     <ds:schemaRef ds:uri="http://schemas.microsoft.com/sharepoint/v3/contenttype/forms"/>
@@ -18639,25 +20483,8 @@
 </ds:datastoreItem>
 </file>
 
-<file path=customXml/itemProps3.xml><?xml version="1.0" encoding="utf-8"?>
-<ds:datastoreItem xmlns:ds="http://schemas.openxmlformats.org/officeDocument/2006/customXml" ds:itemID="{055E93BC-D2E9-4F1C-A3FD-AAA9BE66B692}">
-  <ds:schemaRefs>
-    <ds:schemaRef ds:uri="174a99e9-e5dc-4403-8766-c1d309cc8c34"/>
-    <ds:schemaRef ds:uri="http://schemas.microsoft.com/office/2006/metadata/properties"/>
-    <ds:schemaRef ds:uri="http://purl.org/dc/terms/"/>
-    <ds:schemaRef ds:uri="http://purl.org/dc/dcmitype/"/>
-    <ds:schemaRef ds:uri="http://purl.org/dc/elements/1.1/"/>
-    <ds:schemaRef ds:uri="http://www.w3.org/XML/1998/namespace"/>
-    <ds:schemaRef ds:uri="http://schemas.microsoft.com/office/2006/documentManagement/types"/>
-    <ds:schemaRef ds:uri="42d47a25-8aa1-44d9-84ca-438afe1cf419"/>
-    <ds:schemaRef ds:uri="http://schemas.microsoft.com/office/infopath/2007/PartnerControls"/>
-    <ds:schemaRef ds:uri="http://schemas.openxmlformats.org/package/2006/metadata/core-properties"/>
-  </ds:schemaRefs>
-</ds:datastoreItem>
-</file>
-
 <file path=customXml/itemProps4.xml><?xml version="1.0" encoding="utf-8"?>
-<ds:datastoreItem xmlns:ds="http://schemas.openxmlformats.org/officeDocument/2006/customXml" ds:itemID="{1835469B-0EFE-4731-A98B-BD31B8AD63CA}">
+<ds:datastoreItem xmlns:ds="http://schemas.openxmlformats.org/officeDocument/2006/customXml" ds:itemID="{7C6542E7-3623-4908-8F83-E64F955B9F3B}">
   <ds:schemaRefs>
     <ds:schemaRef ds:uri="http://schemas.openxmlformats.org/officeDocument/2006/bibliography"/>
   </ds:schemaRefs>

</xml_diff>

<commit_message>
subtask 7, section 3
</commit_message>
<xml_diff>
--- a/Statistical Analysis/40216004_assignment2_report.docx
+++ b/Statistical Analysis/40216004_assignment2_report.docx
@@ -11160,7 +11160,13 @@
         <w:rPr>
           <w:rFonts w:eastAsiaTheme="minorEastAsia"/>
         </w:rPr>
-        <w:t>do not overlay, we have a good chance to put the things into</w:t>
+        <w:t>do not overlap</w:t>
+      </w:r>
+      <w:r>
+        <w:rPr>
+          <w:rFonts w:eastAsiaTheme="minorEastAsia"/>
+        </w:rPr>
+        <w:t>, we have a good chance to put the things into</w:t>
       </w:r>
       <w:r>
         <w:rPr>
@@ -16742,19 +16748,7 @@
         </w:sdtContent>
       </w:sdt>
       <w:r>
-        <w:t xml:space="preserve">, we assume the </w:t>
-      </w:r>
-      <w:r>
-        <w:t xml:space="preserve">significance level </w:t>
-      </w:r>
-      <w:r>
-        <w:t xml:space="preserve">is </w:t>
-      </w:r>
-      <w:r>
-        <w:t>0.05</w:t>
-      </w:r>
-      <w:r>
-        <w:t xml:space="preserve"> for hypothesis tests.</w:t>
+        <w:t>, we assume the significance level is 0.05 for hypothesis tests.</w:t>
       </w:r>
     </w:p>
     <w:p>
@@ -16924,6 +16918,9 @@
         <w:t>42</w:t>
       </w:r>
       <w:r>
+        <w:rPr>
+          <w:noProof/>
+        </w:rPr>
         <w:fldChar w:fldCharType="end"/>
       </w:r>
       <w:bookmarkEnd w:id="76"/>
@@ -17009,6 +17006,9 @@
         <w:t>43</w:t>
       </w:r>
       <w:r>
+        <w:rPr>
+          <w:noProof/>
+        </w:rPr>
         <w:fldChar w:fldCharType="end"/>
       </w:r>
       <w:bookmarkEnd w:id="77"/>
@@ -17144,6 +17144,9 @@
         <w:t>44</w:t>
       </w:r>
       <w:r>
+        <w:rPr>
+          <w:noProof/>
+        </w:rPr>
         <w:fldChar w:fldCharType="end"/>
       </w:r>
       <w:bookmarkEnd w:id="78"/>
@@ -17244,19 +17247,7 @@
           <w:rPr>
             <w:rFonts w:ascii="Cambria Math" w:hAnsi="Cambria Math"/>
           </w:rPr>
-          <m:t>p</m:t>
-        </m:r>
-        <m:r>
-          <w:rPr>
-            <w:rFonts w:ascii="Cambria Math" w:hAnsi="Cambria Math"/>
-          </w:rPr>
-          <m:t xml:space="preserve"> </m:t>
-        </m:r>
-        <m:r>
-          <w:rPr>
-            <w:rFonts w:ascii="Cambria Math" w:hAnsi="Cambria Math"/>
-          </w:rPr>
-          <m:t>value=0.001194</m:t>
+          <m:t>p value=0.001194</m:t>
         </m:r>
       </m:oMath>
       <w:r>
@@ -17349,6 +17340,9 @@
         <w:t>45</w:t>
       </w:r>
       <w:r>
+        <w:rPr>
+          <w:noProof/>
+        </w:rPr>
         <w:fldChar w:fldCharType="end"/>
       </w:r>
       <w:bookmarkEnd w:id="79"/>
@@ -17417,10 +17411,2297 @@
       </w:r>
     </w:p>
     <w:p>
-      <w:bookmarkStart w:id="80" w:name="_GoBack"/>
+      <w:pPr>
+        <w:pStyle w:val="Heading3"/>
+      </w:pPr>
+      <w:r>
+        <w:t>Requirement</w:t>
+      </w:r>
+    </w:p>
+    <w:p>
+      <w:r>
+        <w:t>Answer the question:</w:t>
+      </w:r>
+    </w:p>
+    <w:p>
+      <w:r>
+        <w:t>Is the nr_pix feature useful to discriminate between the 4 different classes of wineglass,</w:t>
+      </w:r>
+      <w:r>
+        <w:t xml:space="preserve"> </w:t>
+      </w:r>
+      <w:r>
+        <w:t>golfclub, pencil, and envelope?</w:t>
+      </w:r>
+    </w:p>
+    <w:p>
+      <w:pPr>
+        <w:pStyle w:val="Heading3"/>
+      </w:pPr>
+      <w:bookmarkStart w:id="80" w:name="_Ref24723957"/>
+      <w:r>
+        <w:t>Reasoning</w:t>
+      </w:r>
       <w:bookmarkEnd w:id="80"/>
     </w:p>
     <w:p>
+      <w:r>
+        <w:t>Since we need to test four dependent variables, using ANOVA is a good choice since it enables hypothesis tests on multiple objects. Also, ANOVA prevents type 1 error by modifying the significant level.</w:t>
+      </w:r>
+    </w:p>
+    <w:p>
+      <w:r>
+        <w:t>In the implementation section below, we will demonstrate that the variables nr_pix of the objects wineglass,</w:t>
+      </w:r>
+      <w:r>
+        <w:t xml:space="preserve"> g</w:t>
+      </w:r>
+      <w:r>
+        <w:t>olf</w:t>
+      </w:r>
+      <w:r>
+        <w:t xml:space="preserve"> </w:t>
+      </w:r>
+      <w:r>
+        <w:t>club, pencil and envelope meet the following requirements</w:t>
+      </w:r>
+      <w:sdt>
+        <w:sdtPr>
+          <w:id w:val="214710643"/>
+          <w:citation/>
+        </w:sdtPr>
+        <w:sdtContent>
+          <w:r>
+            <w:fldChar w:fldCharType="begin"/>
+          </w:r>
+          <w:r>
+            <w:instrText xml:space="preserve"> CITATION Sta19 \l 2057 </w:instrText>
+          </w:r>
+          <w:r>
+            <w:fldChar w:fldCharType="separate"/>
+          </w:r>
+          <w:r>
+            <w:rPr>
+              <w:noProof/>
+            </w:rPr>
+            <w:t xml:space="preserve"> </w:t>
+          </w:r>
+          <w:r>
+            <w:rPr>
+              <w:noProof/>
+            </w:rPr>
+            <w:t>(To, 2019)</w:t>
+          </w:r>
+          <w:r>
+            <w:fldChar w:fldCharType="end"/>
+          </w:r>
+        </w:sdtContent>
+      </w:sdt>
+      <w:r>
+        <w:t xml:space="preserve"> to perform the ANOVA test.</w:t>
+      </w:r>
+    </w:p>
+    <w:p>
+      <w:pPr>
+        <w:pStyle w:val="ListParagraph"/>
+        <w:numPr>
+          <w:ilvl w:val="0"/>
+          <w:numId w:val="1"/>
+        </w:numPr>
+      </w:pPr>
+      <w:r>
+        <w:t>The population should be nearly normal</w:t>
+      </w:r>
+    </w:p>
+    <w:p>
+      <w:pPr>
+        <w:pStyle w:val="ListParagraph"/>
+        <w:numPr>
+          <w:ilvl w:val="0"/>
+          <w:numId w:val="1"/>
+        </w:numPr>
+      </w:pPr>
+      <w:r>
+        <w:t>The sample should be independent</w:t>
+      </w:r>
+    </w:p>
+    <w:p>
+      <w:pPr>
+        <w:pStyle w:val="ListParagraph"/>
+        <w:numPr>
+          <w:ilvl w:val="0"/>
+          <w:numId w:val="1"/>
+        </w:numPr>
+      </w:pPr>
+      <w:r>
+        <w:t>The population variances are equal</w:t>
+      </w:r>
+    </w:p>
+    <w:p>
+      <w:pPr>
+        <w:pStyle w:val="ListParagraph"/>
+        <w:numPr>
+          <w:ilvl w:val="0"/>
+          <w:numId w:val="1"/>
+        </w:numPr>
+      </w:pPr>
+      <w:r>
+        <w:t>Different groups should have the same size</w:t>
+      </w:r>
+    </w:p>
+    <w:p>
+      <w:pPr>
+        <w:pStyle w:val="Heading3"/>
+      </w:pPr>
+      <w:r>
+        <w:t>Implementation</w:t>
+      </w:r>
+    </w:p>
+    <w:p>
+      <w:pPr>
+        <w:pStyle w:val="Heading4"/>
+      </w:pPr>
+      <w:r>
+        <w:t>Data visualisation</w:t>
+      </w:r>
+    </w:p>
+    <w:p>
+      <w:r>
+        <w:t>To visualise the data, we can draw figures showing the observations of the data in different perspectives.</w:t>
+      </w:r>
+    </w:p>
+    <w:p>
+      <w:r>
+        <w:fldChar w:fldCharType="begin"/>
+      </w:r>
+      <w:r>
+        <w:instrText xml:space="preserve"> REF _Ref24722733 \h </w:instrText>
+      </w:r>
+      <w:r>
+        <w:fldChar w:fldCharType="separate"/>
+      </w:r>
+      <w:r>
+        <w:t xml:space="preserve">Figure </w:t>
+      </w:r>
+      <w:r>
+        <w:rPr>
+          <w:noProof/>
+        </w:rPr>
+        <w:t>46</w:t>
+      </w:r>
+      <w:r>
+        <w:fldChar w:fldCharType="end"/>
+      </w:r>
+      <w:r>
+        <w:t xml:space="preserve"> shows the range of the observations. From visualisation, the means of the samples are different, and they are within-group variances are moderate.</w:t>
+      </w:r>
+    </w:p>
+    <w:p>
+      <w:pPr>
+        <w:keepNext/>
+        <w:jc w:val="center"/>
+      </w:pPr>
+      <w:r>
+        <w:rPr>
+          <w:noProof/>
+          <w:lang w:eastAsia="en-GB"/>
+        </w:rPr>
+        <w:drawing>
+          <wp:inline distT="0" distB="0" distL="0" distR="0" wp14:anchorId="005B3D44" wp14:editId="474A12E0">
+            <wp:extent cx="3048000" cy="3048000"/>
+            <wp:effectExtent l="0" t="0" r="0" b="0"/>
+            <wp:docPr id="72" name="Picture 72" descr="A screenshot of a cell phone&#10;&#10;Description automatically generated"/>
+            <wp:cNvGraphicFramePr>
+              <a:graphicFrameLocks xmlns:a="http://schemas.openxmlformats.org/drawingml/2006/main" noChangeAspect="1"/>
+            </wp:cNvGraphicFramePr>
+            <a:graphic xmlns:a="http://schemas.openxmlformats.org/drawingml/2006/main">
+              <a:graphicData uri="http://schemas.openxmlformats.org/drawingml/2006/picture">
+                <pic:pic xmlns:pic="http://schemas.openxmlformats.org/drawingml/2006/picture">
+                  <pic:nvPicPr>
+                    <pic:cNvPr id="1" name="boxplot_nr_pix_observations.jpeg"/>
+                    <pic:cNvPicPr/>
+                  </pic:nvPicPr>
+                  <pic:blipFill>
+                    <a:blip r:embed="rId68">
+                      <a:extLst>
+                        <a:ext uri="{28A0092B-C50C-407E-A947-70E740481C1C}">
+                          <a14:useLocalDpi xmlns:a14="http://schemas.microsoft.com/office/drawing/2010/main" val="0"/>
+                        </a:ext>
+                      </a:extLst>
+                    </a:blip>
+                    <a:stretch>
+                      <a:fillRect/>
+                    </a:stretch>
+                  </pic:blipFill>
+                  <pic:spPr>
+                    <a:xfrm>
+                      <a:off x="0" y="0"/>
+                      <a:ext cx="3048000" cy="3048000"/>
+                    </a:xfrm>
+                    <a:prstGeom prst="rect">
+                      <a:avLst/>
+                    </a:prstGeom>
+                  </pic:spPr>
+                </pic:pic>
+              </a:graphicData>
+            </a:graphic>
+          </wp:inline>
+        </w:drawing>
+      </w:r>
+    </w:p>
+    <w:p>
+      <w:pPr>
+        <w:pStyle w:val="Caption"/>
+        <w:jc w:val="center"/>
+      </w:pPr>
+      <w:bookmarkStart w:id="81" w:name="_Ref24722733"/>
+      <w:r>
+        <w:t xml:space="preserve">Figure </w:t>
+      </w:r>
+      <w:r>
+        <w:fldChar w:fldCharType="begin"/>
+      </w:r>
+      <w:r>
+        <w:instrText xml:space="preserve"> SEQ Figure \* ARABIC </w:instrText>
+      </w:r>
+      <w:r>
+        <w:fldChar w:fldCharType="separate"/>
+      </w:r>
+      <w:r>
+        <w:rPr>
+          <w:noProof/>
+        </w:rPr>
+        <w:t>46</w:t>
+      </w:r>
+      <w:r>
+        <w:fldChar w:fldCharType="end"/>
+      </w:r>
+      <w:bookmarkEnd w:id="81"/>
+      <w:r>
+        <w:t xml:space="preserve"> Observation of nr_pix boxplot + dotplot</w:t>
+      </w:r>
+    </w:p>
+    <w:p>
+      <w:r>
+        <w:fldChar w:fldCharType="begin"/>
+      </w:r>
+      <w:r>
+        <w:instrText xml:space="preserve"> REF _Ref24722826 \h </w:instrText>
+      </w:r>
+      <w:r>
+        <w:fldChar w:fldCharType="separate"/>
+      </w:r>
+      <w:r>
+        <w:t xml:space="preserve">Figure </w:t>
+      </w:r>
+      <w:r>
+        <w:rPr>
+          <w:noProof/>
+        </w:rPr>
+        <w:t>47</w:t>
+      </w:r>
+      <w:r>
+        <w:fldChar w:fldCharType="end"/>
+      </w:r>
+      <w:r>
+        <w:t xml:space="preserve"> illustrate the densities of the data. From the figure, except the data of pencil, other objects have their own prominent peaks in different range and they barely overlap. However, the variance of the data of pencil is large, across the range of the other objects data.</w:t>
+      </w:r>
+    </w:p>
+    <w:p>
+      <w:pPr>
+        <w:keepNext/>
+        <w:jc w:val="center"/>
+      </w:pPr>
+      <w:r>
+        <w:rPr>
+          <w:noProof/>
+          <w:lang w:eastAsia="en-GB"/>
+        </w:rPr>
+        <w:lastRenderedPageBreak/>
+        <w:drawing>
+          <wp:inline distT="0" distB="0" distL="0" distR="0" wp14:anchorId="7FC2E58D" wp14:editId="72ED5A11">
+            <wp:extent cx="3048000" cy="3048000"/>
+            <wp:effectExtent l="0" t="0" r="0" b="0"/>
+            <wp:docPr id="73" name="Picture 73" descr="A close up of a logo&#10;&#10;Description automatically generated"/>
+            <wp:cNvGraphicFramePr>
+              <a:graphicFrameLocks xmlns:a="http://schemas.openxmlformats.org/drawingml/2006/main" noChangeAspect="1"/>
+            </wp:cNvGraphicFramePr>
+            <a:graphic xmlns:a="http://schemas.openxmlformats.org/drawingml/2006/main">
+              <a:graphicData uri="http://schemas.openxmlformats.org/drawingml/2006/picture">
+                <pic:pic xmlns:pic="http://schemas.openxmlformats.org/drawingml/2006/picture">
+                  <pic:nvPicPr>
+                    <pic:cNvPr id="2" name="density_nr_pix_observations.jpeg"/>
+                    <pic:cNvPicPr/>
+                  </pic:nvPicPr>
+                  <pic:blipFill>
+                    <a:blip r:embed="rId69">
+                      <a:extLst>
+                        <a:ext uri="{28A0092B-C50C-407E-A947-70E740481C1C}">
+                          <a14:useLocalDpi xmlns:a14="http://schemas.microsoft.com/office/drawing/2010/main" val="0"/>
+                        </a:ext>
+                      </a:extLst>
+                    </a:blip>
+                    <a:stretch>
+                      <a:fillRect/>
+                    </a:stretch>
+                  </pic:blipFill>
+                  <pic:spPr>
+                    <a:xfrm>
+                      <a:off x="0" y="0"/>
+                      <a:ext cx="3048000" cy="3048000"/>
+                    </a:xfrm>
+                    <a:prstGeom prst="rect">
+                      <a:avLst/>
+                    </a:prstGeom>
+                  </pic:spPr>
+                </pic:pic>
+              </a:graphicData>
+            </a:graphic>
+          </wp:inline>
+        </w:drawing>
+      </w:r>
+    </w:p>
+    <w:p>
+      <w:pPr>
+        <w:pStyle w:val="Caption"/>
+        <w:jc w:val="center"/>
+      </w:pPr>
+      <w:bookmarkStart w:id="82" w:name="_Ref24722826"/>
+      <w:r>
+        <w:t xml:space="preserve">Figure </w:t>
+      </w:r>
+      <w:r>
+        <w:fldChar w:fldCharType="begin"/>
+      </w:r>
+      <w:r>
+        <w:instrText xml:space="preserve"> SEQ Figure \* ARABIC </w:instrText>
+      </w:r>
+      <w:r>
+        <w:fldChar w:fldCharType="separate"/>
+      </w:r>
+      <w:r>
+        <w:rPr>
+          <w:noProof/>
+        </w:rPr>
+        <w:t>47</w:t>
+      </w:r>
+      <w:r>
+        <w:fldChar w:fldCharType="end"/>
+      </w:r>
+      <w:bookmarkEnd w:id="82"/>
+      <w:r>
+        <w:t xml:space="preserve"> Observation of nr_pix density</w:t>
+      </w:r>
+    </w:p>
+    <w:p>
+      <w:r>
+        <w:fldChar w:fldCharType="begin"/>
+      </w:r>
+      <w:r>
+        <w:instrText xml:space="preserve"> REF _Ref24722992 \h </w:instrText>
+      </w:r>
+      <w:r>
+        <w:fldChar w:fldCharType="separate"/>
+      </w:r>
+      <w:r>
+        <w:t xml:space="preserve">Figure </w:t>
+      </w:r>
+      <w:r>
+        <w:rPr>
+          <w:noProof/>
+        </w:rPr>
+        <w:t>48</w:t>
+      </w:r>
+      <w:r>
+        <w:fldChar w:fldCharType="end"/>
+      </w:r>
+      <w:r>
+        <w:t xml:space="preserve"> </w:t>
+      </w:r>
+      <w:r>
+        <w:t>gives details of the observation. We can see there is a outlier in the data of envelope. The variance of the pencil data is large.</w:t>
+      </w:r>
+    </w:p>
+    <w:p>
+      <w:pPr>
+        <w:keepNext/>
+        <w:jc w:val="center"/>
+      </w:pPr>
+      <w:r>
+        <w:rPr>
+          <w:noProof/>
+          <w:lang w:eastAsia="en-GB"/>
+        </w:rPr>
+        <w:drawing>
+          <wp:inline distT="0" distB="0" distL="0" distR="0" wp14:anchorId="16A52428" wp14:editId="5868CE3F">
+            <wp:extent cx="3048000" cy="3048000"/>
+            <wp:effectExtent l="0" t="0" r="0" b="0"/>
+            <wp:docPr id="74" name="Picture 74"/>
+            <wp:cNvGraphicFramePr>
+              <a:graphicFrameLocks xmlns:a="http://schemas.openxmlformats.org/drawingml/2006/main" noChangeAspect="1"/>
+            </wp:cNvGraphicFramePr>
+            <a:graphic xmlns:a="http://schemas.openxmlformats.org/drawingml/2006/main">
+              <a:graphicData uri="http://schemas.openxmlformats.org/drawingml/2006/picture">
+                <pic:pic xmlns:pic="http://schemas.openxmlformats.org/drawingml/2006/picture">
+                  <pic:nvPicPr>
+                    <pic:cNvPr id="3" name="dotplot_nr_pix_observations.jpeg"/>
+                    <pic:cNvPicPr/>
+                  </pic:nvPicPr>
+                  <pic:blipFill>
+                    <a:blip r:embed="rId70">
+                      <a:extLst>
+                        <a:ext uri="{28A0092B-C50C-407E-A947-70E740481C1C}">
+                          <a14:useLocalDpi xmlns:a14="http://schemas.microsoft.com/office/drawing/2010/main" val="0"/>
+                        </a:ext>
+                      </a:extLst>
+                    </a:blip>
+                    <a:stretch>
+                      <a:fillRect/>
+                    </a:stretch>
+                  </pic:blipFill>
+                  <pic:spPr>
+                    <a:xfrm>
+                      <a:off x="0" y="0"/>
+                      <a:ext cx="3048000" cy="3048000"/>
+                    </a:xfrm>
+                    <a:prstGeom prst="rect">
+                      <a:avLst/>
+                    </a:prstGeom>
+                  </pic:spPr>
+                </pic:pic>
+              </a:graphicData>
+            </a:graphic>
+          </wp:inline>
+        </w:drawing>
+      </w:r>
+    </w:p>
+    <w:p>
+      <w:pPr>
+        <w:pStyle w:val="Caption"/>
+        <w:jc w:val="center"/>
+      </w:pPr>
+      <w:bookmarkStart w:id="83" w:name="_Ref24722992"/>
+      <w:r>
+        <w:t xml:space="preserve">Figure </w:t>
+      </w:r>
+      <w:r>
+        <w:fldChar w:fldCharType="begin"/>
+      </w:r>
+      <w:r>
+        <w:instrText xml:space="preserve"> SEQ Figure \* ARABIC </w:instrText>
+      </w:r>
+      <w:r>
+        <w:fldChar w:fldCharType="separate"/>
+      </w:r>
+      <w:r>
+        <w:rPr>
+          <w:noProof/>
+        </w:rPr>
+        <w:t>48</w:t>
+      </w:r>
+      <w:r>
+        <w:fldChar w:fldCharType="end"/>
+      </w:r>
+      <w:bookmarkEnd w:id="83"/>
+      <w:r>
+        <w:t xml:space="preserve"> Observation of nr_pix dotplot</w:t>
+      </w:r>
+    </w:p>
+    <w:p>
+      <w:r>
+        <w:fldChar w:fldCharType="begin"/>
+      </w:r>
+      <w:r>
+        <w:instrText xml:space="preserve"> REF _Ref24723541 \h </w:instrText>
+      </w:r>
+      <w:r>
+        <w:fldChar w:fldCharType="separate"/>
+      </w:r>
+      <w:r>
+        <w:t xml:space="preserve">Figure </w:t>
+      </w:r>
+      <w:r>
+        <w:rPr>
+          <w:noProof/>
+        </w:rPr>
+        <w:t>49</w:t>
+      </w:r>
+      <w:r>
+        <w:fldChar w:fldCharType="end"/>
+      </w:r>
+      <w:r>
+        <w:t xml:space="preserve"> is a histogram of the data. We observe that the data of envelope, golfclub and wineglass have their prominent peaks and do not overlap too much.   </w:t>
+      </w:r>
+    </w:p>
+    <w:p>
+      <w:pPr>
+        <w:keepNext/>
+        <w:jc w:val="center"/>
+      </w:pPr>
+      <w:r>
+        <w:rPr>
+          <w:noProof/>
+          <w:lang w:eastAsia="en-GB"/>
+        </w:rPr>
+        <w:lastRenderedPageBreak/>
+        <w:drawing>
+          <wp:inline distT="0" distB="0" distL="0" distR="0" wp14:anchorId="47BD3E2C" wp14:editId="4206FE6B">
+            <wp:extent cx="3048000" cy="3048000"/>
+            <wp:effectExtent l="0" t="0" r="0" b="0"/>
+            <wp:docPr id="75" name="Picture 75"/>
+            <wp:cNvGraphicFramePr>
+              <a:graphicFrameLocks xmlns:a="http://schemas.openxmlformats.org/drawingml/2006/main" noChangeAspect="1"/>
+            </wp:cNvGraphicFramePr>
+            <a:graphic xmlns:a="http://schemas.openxmlformats.org/drawingml/2006/main">
+              <a:graphicData uri="http://schemas.openxmlformats.org/drawingml/2006/picture">
+                <pic:pic xmlns:pic="http://schemas.openxmlformats.org/drawingml/2006/picture">
+                  <pic:nvPicPr>
+                    <pic:cNvPr id="4" name="histogram_nr_pix_observations.jpeg"/>
+                    <pic:cNvPicPr/>
+                  </pic:nvPicPr>
+                  <pic:blipFill>
+                    <a:blip r:embed="rId71">
+                      <a:extLst>
+                        <a:ext uri="{28A0092B-C50C-407E-A947-70E740481C1C}">
+                          <a14:useLocalDpi xmlns:a14="http://schemas.microsoft.com/office/drawing/2010/main" val="0"/>
+                        </a:ext>
+                      </a:extLst>
+                    </a:blip>
+                    <a:stretch>
+                      <a:fillRect/>
+                    </a:stretch>
+                  </pic:blipFill>
+                  <pic:spPr>
+                    <a:xfrm>
+                      <a:off x="0" y="0"/>
+                      <a:ext cx="3048000" cy="3048000"/>
+                    </a:xfrm>
+                    <a:prstGeom prst="rect">
+                      <a:avLst/>
+                    </a:prstGeom>
+                  </pic:spPr>
+                </pic:pic>
+              </a:graphicData>
+            </a:graphic>
+          </wp:inline>
+        </w:drawing>
+      </w:r>
+    </w:p>
+    <w:p>
+      <w:pPr>
+        <w:pStyle w:val="Caption"/>
+        <w:jc w:val="center"/>
+      </w:pPr>
+      <w:bookmarkStart w:id="84" w:name="_Ref24723541"/>
+      <w:r>
+        <w:t xml:space="preserve">Figure </w:t>
+      </w:r>
+      <w:r>
+        <w:fldChar w:fldCharType="begin"/>
+      </w:r>
+      <w:r>
+        <w:instrText xml:space="preserve"> SEQ Figure \* ARABIC </w:instrText>
+      </w:r>
+      <w:r>
+        <w:fldChar w:fldCharType="separate"/>
+      </w:r>
+      <w:r>
+        <w:rPr>
+          <w:noProof/>
+        </w:rPr>
+        <w:t>49</w:t>
+      </w:r>
+      <w:r>
+        <w:fldChar w:fldCharType="end"/>
+      </w:r>
+      <w:bookmarkEnd w:id="84"/>
+      <w:r>
+        <w:t xml:space="preserve"> Observation of nr_pix </w:t>
+      </w:r>
+      <w:r>
+        <w:t>histogram</w:t>
+      </w:r>
+    </w:p>
+    <w:p>
+      <w:r>
+        <w:t xml:space="preserve">According to the data above, we can see some obvious difference between objects, we think there is at least one mean from one group is different, but we now need to perform ANOVA test to </w:t>
+      </w:r>
+      <w:r>
+        <w:t>prove it.</w:t>
+      </w:r>
+    </w:p>
+    <w:p>
+      <w:pPr>
+        <w:pStyle w:val="Heading4"/>
+      </w:pPr>
+      <w:r>
+        <w:t>ANOVA test</w:t>
+      </w:r>
+    </w:p>
+    <w:p>
+      <w:r>
+        <w:t xml:space="preserve">First, as the section </w:t>
+      </w:r>
+      <w:r>
+        <w:fldChar w:fldCharType="begin"/>
+      </w:r>
+      <w:r>
+        <w:instrText xml:space="preserve"> REF _Ref24723957 \h </w:instrText>
+      </w:r>
+      <w:r>
+        <w:fldChar w:fldCharType="separate"/>
+      </w:r>
+      <w:r>
+        <w:t>Reasoning</w:t>
+      </w:r>
+      <w:r>
+        <w:fldChar w:fldCharType="end"/>
+      </w:r>
+      <w:r>
+        <w:t xml:space="preserve"> says, the data meet the requirements for perform the ANOVA test.</w:t>
+      </w:r>
+    </w:p>
+    <w:p>
+      <w:r>
+        <w:t>Secondly, we have two hypothesis.</w:t>
+      </w:r>
+    </w:p>
+    <w:p>
+      <w:pPr>
+        <w:pStyle w:val="ListParagraph"/>
+        <w:numPr>
+          <w:ilvl w:val="0"/>
+          <w:numId w:val="1"/>
+        </w:numPr>
+      </w:pPr>
+      <w:r>
+        <w:t>Null hypothesis. The actual means of the population are the same across these four objects.</w:t>
+      </w:r>
+    </w:p>
+    <w:p>
+      <w:pPr>
+        <w:pStyle w:val="ListParagraph"/>
+        <w:numPr>
+          <w:ilvl w:val="0"/>
+          <w:numId w:val="1"/>
+        </w:numPr>
+      </w:pPr>
+      <w:r>
+        <w:t>Alternative hypothesis. At least one mean</w:t>
+      </w:r>
+      <w:r>
+        <w:t xml:space="preserve"> </w:t>
+      </w:r>
+      <w:r>
+        <w:t xml:space="preserve"> from one group is different than other groups</w:t>
+      </w:r>
+    </w:p>
+    <w:p>
+      <w:r>
+        <w:t>The variable F is</w:t>
+      </w:r>
+    </w:p>
+    <w:p>
+      <w:pPr>
+        <w:jc w:val="center"/>
+      </w:pPr>
+      <w:r>
+        <w:rPr>
+          <w:noProof/>
+          <w:lang w:eastAsia="en-GB"/>
+        </w:rPr>
+        <w:drawing>
+          <wp:inline distT="0" distB="0" distL="0" distR="0" wp14:anchorId="3698F44C" wp14:editId="2AA1B1C6">
+            <wp:extent cx="2684158" cy="584200"/>
+            <wp:effectExtent l="0" t="0" r="1905" b="6350"/>
+            <wp:docPr id="76" name="Picture 4" descr="https://lh6.googleusercontent.com/HhG88fAGv5f-XOajpxtzub5y0yYpf1_OxGMkYKJwoP3qTEK-aA9Zx3GABGRdXaNudBJkcQ2Pm40vF-msrjXTV66hjz0gG17Jil6zgbgk1LMixH_Fy0fJAuzuiuZ2EcBqczHqFUN_Mew"/>
+            <wp:cNvGraphicFramePr>
+              <a:graphicFrameLocks xmlns:a="http://schemas.openxmlformats.org/drawingml/2006/main" noChangeAspect="1"/>
+            </wp:cNvGraphicFramePr>
+            <a:graphic xmlns:a="http://schemas.openxmlformats.org/drawingml/2006/main">
+              <a:graphicData uri="http://schemas.openxmlformats.org/drawingml/2006/picture">
+                <pic:pic xmlns:pic="http://schemas.openxmlformats.org/drawingml/2006/picture">
+                  <pic:nvPicPr>
+                    <pic:cNvPr id="11" name="Picture 4" descr="https://lh6.googleusercontent.com/HhG88fAGv5f-XOajpxtzub5y0yYpf1_OxGMkYKJwoP3qTEK-aA9Zx3GABGRdXaNudBJkcQ2Pm40vF-msrjXTV66hjz0gG17Jil6zgbgk1LMixH_Fy0fJAuzuiuZ2EcBqczHqFUN_Mew"/>
+                    <pic:cNvPicPr>
+                      <a:picLocks noChangeAspect="1" noChangeArrowheads="1"/>
+                    </pic:cNvPicPr>
+                  </pic:nvPicPr>
+                  <pic:blipFill>
+                    <a:blip r:embed="rId72">
+                      <a:extLst>
+                        <a:ext uri="{28A0092B-C50C-407E-A947-70E740481C1C}">
+                          <a14:useLocalDpi xmlns:a14="http://schemas.microsoft.com/office/drawing/2010/main" val="0"/>
+                        </a:ext>
+                      </a:extLst>
+                    </a:blip>
+                    <a:srcRect/>
+                    <a:stretch>
+                      <a:fillRect/>
+                    </a:stretch>
+                  </pic:blipFill>
+                  <pic:spPr bwMode="auto">
+                    <a:xfrm>
+                      <a:off x="0" y="0"/>
+                      <a:ext cx="2710223" cy="589873"/>
+                    </a:xfrm>
+                    <a:prstGeom prst="rect">
+                      <a:avLst/>
+                    </a:prstGeom>
+                    <a:noFill/>
+                    <a:extLst/>
+                  </pic:spPr>
+                </pic:pic>
+              </a:graphicData>
+            </a:graphic>
+          </wp:inline>
+        </w:drawing>
+      </w:r>
+      <w:sdt>
+        <w:sdtPr>
+          <w:id w:val="1969392170"/>
+          <w:citation/>
+        </w:sdtPr>
+        <w:sdtContent>
+          <w:r>
+            <w:fldChar w:fldCharType="begin"/>
+          </w:r>
+          <w:r>
+            <w:instrText xml:space="preserve"> CITATION Bar19 \l 2057 </w:instrText>
+          </w:r>
+          <w:r>
+            <w:fldChar w:fldCharType="separate"/>
+          </w:r>
+          <w:r>
+            <w:rPr>
+              <w:noProof/>
+            </w:rPr>
+            <w:t xml:space="preserve"> </w:t>
+          </w:r>
+          <w:r>
+            <w:rPr>
+              <w:noProof/>
+            </w:rPr>
+            <w:t>(Devereux, 2019)</w:t>
+          </w:r>
+          <w:r>
+            <w:fldChar w:fldCharType="end"/>
+          </w:r>
+        </w:sdtContent>
+      </w:sdt>
+    </w:p>
+    <w:p>
+      <w:r>
+        <w:t xml:space="preserve">To calculate the F value, we feed the data into the R script function </w:t>
+      </w:r>
+      <w:r>
+        <w:t>aov</w:t>
+      </w:r>
+      <w:r>
+        <w:t xml:space="preserve">(), and apply the summary() function to it. We get the output as </w:t>
+      </w:r>
+      <w:r>
+        <w:fldChar w:fldCharType="begin"/>
+      </w:r>
+      <w:r>
+        <w:instrText xml:space="preserve"> REF _Ref24724444 \h </w:instrText>
+      </w:r>
+      <w:r>
+        <w:fldChar w:fldCharType="separate"/>
+      </w:r>
+      <w:r>
+        <w:t xml:space="preserve">Figure </w:t>
+      </w:r>
+      <w:r>
+        <w:rPr>
+          <w:noProof/>
+        </w:rPr>
+        <w:t>50</w:t>
+      </w:r>
+      <w:r>
+        <w:fldChar w:fldCharType="end"/>
+      </w:r>
+      <w:r>
+        <w:t xml:space="preserve"> which is a table of values. We will </w:t>
+      </w:r>
+      <w:r>
+        <w:t>give explanation</w:t>
+      </w:r>
+      <w:sdt>
+        <w:sdtPr>
+          <w:id w:val="-1972891863"/>
+          <w:citation/>
+        </w:sdtPr>
+        <w:sdtContent>
+          <w:r>
+            <w:fldChar w:fldCharType="begin"/>
+          </w:r>
+          <w:r>
+            <w:instrText xml:space="preserve"> CITATION Bar19 \l 2057 </w:instrText>
+          </w:r>
+          <w:r>
+            <w:fldChar w:fldCharType="separate"/>
+          </w:r>
+          <w:r>
+            <w:rPr>
+              <w:noProof/>
+            </w:rPr>
+            <w:t xml:space="preserve"> </w:t>
+          </w:r>
+          <w:r>
+            <w:rPr>
+              <w:noProof/>
+            </w:rPr>
+            <w:t>(Devereux, 2019)</w:t>
+          </w:r>
+          <w:r>
+            <w:fldChar w:fldCharType="end"/>
+          </w:r>
+        </w:sdtContent>
+      </w:sdt>
+      <w:r>
+        <w:t xml:space="preserve"> for</w:t>
+      </w:r>
+      <w:r>
+        <w:t xml:space="preserve"> each value </w:t>
+      </w:r>
+      <w:r>
+        <w:t>in the table</w:t>
+      </w:r>
+      <w:r>
+        <w:t>.</w:t>
+      </w:r>
+    </w:p>
+    <w:p>
+      <w:pPr>
+        <w:keepNext/>
+        <w:jc w:val="center"/>
+      </w:pPr>
+      <w:r>
+        <w:rPr>
+          <w:noProof/>
+          <w:lang w:eastAsia="en-GB"/>
+        </w:rPr>
+        <w:drawing>
+          <wp:inline distT="0" distB="0" distL="0" distR="0" wp14:anchorId="675E70C1" wp14:editId="2D188038">
+            <wp:extent cx="5727700" cy="2012950"/>
+            <wp:effectExtent l="0" t="0" r="0" b="6350"/>
+            <wp:docPr id="78" name="Picture 78"/>
+            <wp:cNvGraphicFramePr>
+              <a:graphicFrameLocks xmlns:a="http://schemas.openxmlformats.org/drawingml/2006/main" noChangeAspect="1"/>
+            </wp:cNvGraphicFramePr>
+            <a:graphic xmlns:a="http://schemas.openxmlformats.org/drawingml/2006/main">
+              <a:graphicData uri="http://schemas.openxmlformats.org/drawingml/2006/picture">
+                <pic:pic xmlns:pic="http://schemas.openxmlformats.org/drawingml/2006/picture">
+                  <pic:nvPicPr>
+                    <pic:cNvPr id="5" name="Screenshot 2019-11-15 at 15.32.44.png"/>
+                    <pic:cNvPicPr/>
+                  </pic:nvPicPr>
+                  <pic:blipFill>
+                    <a:blip r:embed="rId73">
+                      <a:extLst>
+                        <a:ext uri="{28A0092B-C50C-407E-A947-70E740481C1C}">
+                          <a14:useLocalDpi xmlns:a14="http://schemas.microsoft.com/office/drawing/2010/main" val="0"/>
+                        </a:ext>
+                      </a:extLst>
+                    </a:blip>
+                    <a:stretch>
+                      <a:fillRect/>
+                    </a:stretch>
+                  </pic:blipFill>
+                  <pic:spPr>
+                    <a:xfrm>
+                      <a:off x="0" y="0"/>
+                      <a:ext cx="5727700" cy="2012950"/>
+                    </a:xfrm>
+                    <a:prstGeom prst="rect">
+                      <a:avLst/>
+                    </a:prstGeom>
+                  </pic:spPr>
+                </pic:pic>
+              </a:graphicData>
+            </a:graphic>
+          </wp:inline>
+        </w:drawing>
+      </w:r>
+    </w:p>
+    <w:p>
+      <w:pPr>
+        <w:pStyle w:val="Caption"/>
+        <w:jc w:val="center"/>
+      </w:pPr>
+      <w:bookmarkStart w:id="85" w:name="_Ref24724444"/>
+      <w:r>
+        <w:t xml:space="preserve">Figure </w:t>
+      </w:r>
+      <w:r>
+        <w:fldChar w:fldCharType="begin"/>
+      </w:r>
+      <w:r>
+        <w:instrText xml:space="preserve"> SEQ Figure \* ARABIC </w:instrText>
+      </w:r>
+      <w:r>
+        <w:fldChar w:fldCharType="separate"/>
+      </w:r>
+      <w:r>
+        <w:rPr>
+          <w:noProof/>
+        </w:rPr>
+        <w:t>50</w:t>
+      </w:r>
+      <w:r>
+        <w:fldChar w:fldCharType="end"/>
+      </w:r>
+      <w:bookmarkEnd w:id="85"/>
+      <w:r>
+        <w:t xml:space="preserve"> Output of the ANOVA test</w:t>
+      </w:r>
+    </w:p>
+    <w:p/>
+    <w:p/>
+    <w:p>
+      <w:pPr>
+        <w:pStyle w:val="Heading5"/>
+      </w:pPr>
+      <w:r>
+        <w:t>Degree of freedom</w:t>
+      </w:r>
+    </w:p>
+    <w:p>
+      <w:r>
+        <w:t xml:space="preserve">The first column Df </w:t>
+      </w:r>
+      <w:r>
+        <w:t>is short for Degree of freedom.</w:t>
+      </w:r>
+    </w:p>
+    <w:p>
+      <w:pPr>
+        <w:rPr>
+          <w:lang w:val="en-US"/>
+        </w:rPr>
+      </w:pPr>
+      <w:r>
+        <w:t xml:space="preserve">The </w:t>
+      </w:r>
+      <w:r>
+        <w:t>first value</w:t>
+      </w:r>
+      <w:r>
+        <w:t xml:space="preserve"> </w:t>
+      </w:r>
+      <w:r>
+        <w:t xml:space="preserve">3 </w:t>
+      </w:r>
+      <w:r>
+        <w:t xml:space="preserve">is </w:t>
+      </w:r>
+      <m:oMath>
+        <m:sSub>
+          <m:sSubPr>
+            <m:ctrlPr>
+              <w:rPr>
+                <w:rFonts w:ascii="Cambria Math" w:hAnsi="Cambria Math"/>
+                <w:i/>
+              </w:rPr>
+            </m:ctrlPr>
+          </m:sSubPr>
+          <m:e>
+            <m:r>
+              <w:rPr>
+                <w:rFonts w:ascii="Cambria Math" w:hAnsi="Cambria Math"/>
+              </w:rPr>
+              <m:t>df</m:t>
+            </m:r>
+          </m:e>
+          <m:sub>
+            <m:r>
+              <w:rPr>
+                <w:rFonts w:ascii="Cambria Math" w:hAnsi="Cambria Math"/>
+              </w:rPr>
+              <m:t>G</m:t>
+            </m:r>
+          </m:sub>
+        </m:sSub>
+        <m:r>
+          <m:rPr>
+            <m:sty m:val="p"/>
+          </m:rPr>
+          <w:rPr>
+            <w:rFonts w:ascii="Cambria Math" w:hAnsi="Cambria Math"/>
+            <w:lang w:val="en-US"/>
+          </w:rPr>
+          <m:t xml:space="preserve">= </m:t>
+        </m:r>
+        <m:r>
+          <w:rPr>
+            <w:rFonts w:ascii="Cambria Math" w:hAnsi="Cambria Math"/>
+            <w:lang w:val="en-US"/>
+          </w:rPr>
+          <m:t>k</m:t>
+        </m:r>
+        <m:r>
+          <m:rPr>
+            <m:sty m:val="p"/>
+          </m:rPr>
+          <w:rPr>
+            <w:rFonts w:ascii="Cambria Math" w:hAnsi="Cambria Math"/>
+            <w:lang w:val="en-US"/>
+          </w:rPr>
+          <m:t xml:space="preserve"> – 1</m:t>
+        </m:r>
+      </m:oMath>
+      <w:r>
+        <w:rPr>
+          <w:lang w:val="en-US"/>
+        </w:rPr>
+        <w:t>, where k is the number of groups (i.e. objects)</w:t>
+      </w:r>
+      <w:r>
+        <w:rPr>
+          <w:lang w:val="en-US"/>
+        </w:rPr>
+        <w:t xml:space="preserve">. There are 4 groups in our data, so the value is </w:t>
+      </w:r>
+      <m:oMath>
+        <m:r>
+          <w:rPr>
+            <w:rFonts w:ascii="Cambria Math" w:hAnsi="Cambria Math"/>
+            <w:lang w:val="en-US"/>
+          </w:rPr>
+          <m:t>4-1</m:t>
+        </m:r>
+      </m:oMath>
+      <w:r>
+        <w:rPr>
+          <w:lang w:val="en-US"/>
+        </w:rPr>
+        <w:t>.</w:t>
+      </w:r>
+    </w:p>
+    <w:p>
+      <w:pPr>
+        <w:rPr>
+          <w:i/>
+          <w:iCs/>
+          <w:lang w:val="en-US"/>
+        </w:rPr>
+      </w:pPr>
+      <w:r>
+        <w:rPr>
+          <w:lang w:val="en-US"/>
+        </w:rPr>
+        <w:t xml:space="preserve">The second value 76 is the Df for error </w:t>
+      </w:r>
+      <w:r>
+        <w:rPr>
+          <w:i/>
+          <w:iCs/>
+          <w:lang w:val="en-US"/>
+        </w:rPr>
+        <w:t>df</w:t>
+      </w:r>
+      <w:r>
+        <w:rPr>
+          <w:i/>
+          <w:iCs/>
+          <w:vertAlign w:val="subscript"/>
+          <w:lang w:val="en-US"/>
+        </w:rPr>
+        <w:t>E</w:t>
+      </w:r>
+      <w:r>
+        <w:rPr>
+          <w:lang w:val="en-US"/>
+        </w:rPr>
+        <w:t xml:space="preserve"> = </w:t>
+      </w:r>
+      <w:r>
+        <w:rPr>
+          <w:i/>
+          <w:iCs/>
+          <w:lang w:val="en-US"/>
+        </w:rPr>
+        <w:t>df</w:t>
+      </w:r>
+      <w:r>
+        <w:rPr>
+          <w:i/>
+          <w:iCs/>
+          <w:vertAlign w:val="subscript"/>
+          <w:lang w:val="en-US"/>
+        </w:rPr>
+        <w:t>T</w:t>
+      </w:r>
+      <w:r>
+        <w:rPr>
+          <w:lang w:val="en-US"/>
+        </w:rPr>
+        <w:t xml:space="preserve"> - </w:t>
+      </w:r>
+      <w:r>
+        <w:rPr>
+          <w:i/>
+          <w:iCs/>
+          <w:lang w:val="en-US"/>
+        </w:rPr>
+        <w:t>df</w:t>
+      </w:r>
+      <w:r>
+        <w:rPr>
+          <w:i/>
+          <w:iCs/>
+          <w:vertAlign w:val="subscript"/>
+          <w:lang w:val="en-US"/>
+        </w:rPr>
+        <w:t>G</w:t>
+      </w:r>
+      <w:r>
+        <w:rPr>
+          <w:i/>
+          <w:iCs/>
+          <w:vertAlign w:val="subscript"/>
+          <w:lang w:val="en-US"/>
+        </w:rPr>
+        <w:t xml:space="preserve"> </w:t>
+      </w:r>
+      <w:r>
+        <w:rPr>
+          <w:i/>
+          <w:iCs/>
+          <w:lang w:val="en-US"/>
+        </w:rPr>
+        <w:t xml:space="preserve">where </w:t>
+      </w:r>
+      <w:r>
+        <w:rPr>
+          <w:i/>
+          <w:iCs/>
+          <w:lang w:val="en-US"/>
+        </w:rPr>
+        <w:t>df</w:t>
+      </w:r>
+      <w:r>
+        <w:rPr>
+          <w:i/>
+          <w:iCs/>
+          <w:vertAlign w:val="subscript"/>
+          <w:lang w:val="en-US"/>
+        </w:rPr>
+        <w:t>T</w:t>
+      </w:r>
+      <w:r>
+        <w:rPr>
+          <w:i/>
+          <w:iCs/>
+          <w:lang w:val="en-US"/>
+        </w:rPr>
+        <w:t xml:space="preserve"> = n </w:t>
+      </w:r>
+      <w:r>
+        <w:rPr>
+          <w:i/>
+          <w:iCs/>
+          <w:lang w:val="en-US"/>
+        </w:rPr>
+        <w:t>–</w:t>
+      </w:r>
+      <w:r>
+        <w:rPr>
+          <w:i/>
+          <w:iCs/>
+          <w:lang w:val="en-US"/>
+        </w:rPr>
+        <w:t xml:space="preserve"> 1</w:t>
+      </w:r>
+      <w:r>
+        <w:rPr>
+          <w:i/>
+          <w:iCs/>
+          <w:lang w:val="en-US"/>
+        </w:rPr>
+        <w:t xml:space="preserve"> where n is the total sample size. </w:t>
+      </w:r>
+      <w:r>
+        <w:rPr>
+          <w:iCs/>
+          <w:lang w:val="en-US"/>
+        </w:rPr>
+        <w:t xml:space="preserve">There are 80 non-living instances, so </w:t>
+      </w:r>
+      <w:r>
+        <w:rPr>
+          <w:i/>
+          <w:iCs/>
+          <w:lang w:val="en-US"/>
+        </w:rPr>
+        <w:t>df</w:t>
+      </w:r>
+      <w:r>
+        <w:rPr>
+          <w:i/>
+          <w:iCs/>
+          <w:vertAlign w:val="subscript"/>
+          <w:lang w:val="en-US"/>
+        </w:rPr>
+        <w:t>T</w:t>
+      </w:r>
+      <w:r>
+        <w:rPr>
+          <w:i/>
+          <w:iCs/>
+          <w:lang w:val="en-US"/>
+        </w:rPr>
+        <w:t xml:space="preserve"> = 80-1=79. </w:t>
+      </w:r>
+      <w:r>
+        <w:rPr>
+          <w:iCs/>
+          <w:lang w:val="en-US"/>
+        </w:rPr>
+        <w:t xml:space="preserve">Then, </w:t>
+      </w:r>
+      <w:r>
+        <w:rPr>
+          <w:i/>
+          <w:iCs/>
+          <w:lang w:val="en-US"/>
+        </w:rPr>
+        <w:t>df</w:t>
+      </w:r>
+      <w:r>
+        <w:rPr>
+          <w:i/>
+          <w:iCs/>
+          <w:vertAlign w:val="subscript"/>
+          <w:lang w:val="en-US"/>
+        </w:rPr>
+        <w:t>E</w:t>
+      </w:r>
+      <w:r>
+        <w:rPr>
+          <w:lang w:val="en-US"/>
+        </w:rPr>
+        <w:t xml:space="preserve"> = </w:t>
+      </w:r>
+      <w:r>
+        <w:rPr>
+          <w:i/>
+          <w:iCs/>
+          <w:lang w:val="en-US"/>
+        </w:rPr>
+        <w:t>df</w:t>
+      </w:r>
+      <w:r>
+        <w:rPr>
+          <w:i/>
+          <w:iCs/>
+          <w:vertAlign w:val="subscript"/>
+          <w:lang w:val="en-US"/>
+        </w:rPr>
+        <w:t>T</w:t>
+      </w:r>
+      <w:r>
+        <w:rPr>
+          <w:lang w:val="en-US"/>
+        </w:rPr>
+        <w:t xml:space="preserve"> - </w:t>
+      </w:r>
+      <w:r>
+        <w:rPr>
+          <w:i/>
+          <w:iCs/>
+          <w:lang w:val="en-US"/>
+        </w:rPr>
+        <w:t>df</w:t>
+      </w:r>
+      <w:r>
+        <w:rPr>
+          <w:i/>
+          <w:iCs/>
+          <w:vertAlign w:val="subscript"/>
+          <w:lang w:val="en-US"/>
+        </w:rPr>
+        <w:t>G</w:t>
+      </w:r>
+      <w:r>
+        <w:rPr>
+          <w:i/>
+          <w:iCs/>
+          <w:lang w:val="en-US"/>
+        </w:rPr>
+        <w:t xml:space="preserve"> = 79 – 3 = 76</w:t>
+      </w:r>
+    </w:p>
+    <w:p>
+      <w:pPr>
+        <w:pStyle w:val="Heading5"/>
+        <w:rPr>
+          <w:rFonts w:asciiTheme="minorHAnsi" w:eastAsiaTheme="minorHAnsi" w:hAnsiTheme="minorHAnsi" w:cstheme="minorBidi"/>
+          <w:lang w:val="en-US"/>
+        </w:rPr>
+      </w:pPr>
+      <w:r>
+        <w:rPr>
+          <w:lang w:val="en-US"/>
+        </w:rPr>
+        <w:t>Sum of Squares</w:t>
+      </w:r>
+    </w:p>
+    <w:p>
+      <w:r>
+        <w:t xml:space="preserve">The second column Sum Sq is short for Sum of Squares </w:t>
+      </w:r>
+    </w:p>
+    <w:p>
+      <w:r>
+        <w:t xml:space="preserve">The first value </w:t>
+      </w:r>
+      <w:r>
+        <w:t xml:space="preserve">is SSG = </w:t>
+      </w:r>
+      <w:r>
+        <w:t xml:space="preserve">78447 </w:t>
+      </w:r>
+    </w:p>
+    <w:p>
+      <w:pPr>
+        <w:jc w:val="center"/>
+      </w:pPr>
+      <w:r>
+        <w:rPr>
+          <w:noProof/>
+          <w:lang w:eastAsia="en-GB"/>
+        </w:rPr>
+        <w:drawing>
+          <wp:inline distT="0" distB="0" distL="0" distR="0" wp14:anchorId="4A7E3EF0" wp14:editId="58AE06AE">
+            <wp:extent cx="1268940" cy="558800"/>
+            <wp:effectExtent l="0" t="0" r="7620" b="0"/>
+            <wp:docPr id="77" name="Picture 77"/>
+            <wp:cNvGraphicFramePr>
+              <a:graphicFrameLocks xmlns:a="http://schemas.openxmlformats.org/drawingml/2006/main" noChangeAspect="1"/>
+            </wp:cNvGraphicFramePr>
+            <a:graphic xmlns:a="http://schemas.openxmlformats.org/drawingml/2006/main">
+              <a:graphicData uri="http://schemas.openxmlformats.org/drawingml/2006/picture">
+                <pic:pic xmlns:pic="http://schemas.openxmlformats.org/drawingml/2006/picture">
+                  <pic:nvPicPr>
+                    <pic:cNvPr id="1" name=""/>
+                    <pic:cNvPicPr/>
+                  </pic:nvPicPr>
+                  <pic:blipFill>
+                    <a:blip r:embed="rId74"/>
+                    <a:stretch>
+                      <a:fillRect/>
+                    </a:stretch>
+                  </pic:blipFill>
+                  <pic:spPr>
+                    <a:xfrm>
+                      <a:off x="0" y="0"/>
+                      <a:ext cx="1284117" cy="565483"/>
+                    </a:xfrm>
+                    <a:prstGeom prst="rect">
+                      <a:avLst/>
+                    </a:prstGeom>
+                  </pic:spPr>
+                </pic:pic>
+              </a:graphicData>
+            </a:graphic>
+          </wp:inline>
+        </w:drawing>
+      </w:r>
+      <w:sdt>
+        <w:sdtPr>
+          <w:id w:val="1896316382"/>
+          <w:citation/>
+        </w:sdtPr>
+        <w:sdtContent>
+          <w:r>
+            <w:fldChar w:fldCharType="begin"/>
+          </w:r>
+          <w:r>
+            <w:instrText xml:space="preserve"> CITATION Bar19 \l 2057 </w:instrText>
+          </w:r>
+          <w:r>
+            <w:fldChar w:fldCharType="separate"/>
+          </w:r>
+          <w:r>
+            <w:rPr>
+              <w:noProof/>
+            </w:rPr>
+            <w:t xml:space="preserve"> </w:t>
+          </w:r>
+          <w:r>
+            <w:rPr>
+              <w:noProof/>
+            </w:rPr>
+            <w:t>(Devereux, 2019)</w:t>
+          </w:r>
+          <w:r>
+            <w:fldChar w:fldCharType="end"/>
+          </w:r>
+        </w:sdtContent>
+      </w:sdt>
+    </w:p>
+    <w:p>
+      <w:r>
+        <w:rPr>
+          <w:i/>
+          <w:lang w:val="en-US"/>
+        </w:rPr>
+        <w:t xml:space="preserve">“Where </w:t>
+      </w:r>
+      <m:oMath>
+        <m:sSub>
+          <m:sSubPr>
+            <m:ctrlPr>
+              <w:rPr>
+                <w:rFonts w:ascii="Cambria Math" w:hAnsi="Cambria Math"/>
+                <w:b/>
+                <w:bCs/>
+                <w:i/>
+                <w:iCs/>
+                <w:lang w:val="en-US"/>
+              </w:rPr>
+            </m:ctrlPr>
+          </m:sSubPr>
+          <m:e>
+            <m:r>
+              <m:rPr>
+                <m:sty m:val="bi"/>
+              </m:rPr>
+              <w:rPr>
+                <w:rFonts w:ascii="Cambria Math" w:hAnsi="Cambria Math"/>
+              </w:rPr>
+              <m:t>n</m:t>
+            </m:r>
+          </m:e>
+          <m:sub>
+            <m:r>
+              <m:rPr>
+                <m:sty m:val="bi"/>
+              </m:rPr>
+              <w:rPr>
+                <w:rFonts w:ascii="Cambria Math" w:hAnsi="Cambria Math"/>
+              </w:rPr>
+              <m:t>i</m:t>
+            </m:r>
+          </m:sub>
+        </m:sSub>
+      </m:oMath>
+      <w:r>
+        <w:rPr>
+          <w:i/>
+          <w:lang w:val="en-US"/>
+        </w:rPr>
+        <w:t xml:space="preserve"> is the size of each group, </w:t>
+      </w:r>
+      <m:oMath>
+        <m:sSub>
+          <m:sSubPr>
+            <m:ctrlPr>
+              <w:rPr>
+                <w:rFonts w:ascii="Cambria Math" w:hAnsi="Cambria Math"/>
+                <w:b/>
+                <w:bCs/>
+                <w:i/>
+                <w:iCs/>
+                <w:lang w:val="en-US"/>
+              </w:rPr>
+            </m:ctrlPr>
+          </m:sSubPr>
+          <m:e>
+            <m:acc>
+              <m:accPr>
+                <m:chr m:val="̅"/>
+                <m:ctrlPr>
+                  <w:rPr>
+                    <w:rFonts w:ascii="Cambria Math" w:hAnsi="Cambria Math"/>
+                    <w:b/>
+                    <w:bCs/>
+                    <w:i/>
+                    <w:iCs/>
+                    <w:lang w:val="en-US"/>
+                  </w:rPr>
+                </m:ctrlPr>
+              </m:accPr>
+              <m:e>
+                <m:r>
+                  <m:rPr>
+                    <m:sty m:val="bi"/>
+                  </m:rPr>
+                  <w:rPr>
+                    <w:rFonts w:ascii="Cambria Math" w:hAnsi="Cambria Math"/>
+                  </w:rPr>
+                  <m:t>x</m:t>
+                </m:r>
+              </m:e>
+            </m:acc>
+          </m:e>
+          <m:sub>
+            <m:r>
+              <m:rPr>
+                <m:sty m:val="bi"/>
+              </m:rPr>
+              <w:rPr>
+                <w:rFonts w:ascii="Cambria Math" w:hAnsi="Cambria Math"/>
+              </w:rPr>
+              <m:t>i</m:t>
+            </m:r>
+          </m:sub>
+        </m:sSub>
+      </m:oMath>
+      <w:r>
+        <w:rPr>
+          <w:i/>
+          <w:lang w:val="en-US"/>
+        </w:rPr>
+        <w:t xml:space="preserve"> is the average for each group, and </w:t>
+      </w:r>
+      <w:r>
+        <w:rPr>
+          <w:rFonts w:ascii="Cambria Math" w:hAnsi="Cambria Math" w:cs="Cambria Math"/>
+          <w:lang w:val="en-US"/>
+        </w:rPr>
+        <w:t>𝒙</w:t>
+      </w:r>
+      <w:r>
+        <w:rPr>
+          <w:lang w:val="en-US"/>
+        </w:rPr>
+        <w:t xml:space="preserve"> ̅is </w:t>
+      </w:r>
+      <w:r>
+        <w:rPr>
+          <w:i/>
+          <w:lang w:val="en-US"/>
+        </w:rPr>
+        <w:t>the overall mean”</w:t>
+      </w:r>
+      <w:r>
+        <w:t xml:space="preserve"> </w:t>
+      </w:r>
+      <w:sdt>
+        <w:sdtPr>
+          <w:id w:val="-227918680"/>
+          <w:citation/>
+        </w:sdtPr>
+        <w:sdtContent>
+          <w:r>
+            <w:fldChar w:fldCharType="begin"/>
+          </w:r>
+          <w:r>
+            <w:instrText xml:space="preserve"> CITATION Bar19 \l 2057 </w:instrText>
+          </w:r>
+          <w:r>
+            <w:fldChar w:fldCharType="separate"/>
+          </w:r>
+          <w:r>
+            <w:rPr>
+              <w:noProof/>
+            </w:rPr>
+            <w:t xml:space="preserve"> </w:t>
+          </w:r>
+          <w:r>
+            <w:rPr>
+              <w:noProof/>
+            </w:rPr>
+            <w:t>(Devereux, 2019)</w:t>
+          </w:r>
+          <w:r>
+            <w:fldChar w:fldCharType="end"/>
+          </w:r>
+        </w:sdtContent>
+      </w:sdt>
+    </w:p>
+    <w:p>
+      <w:pPr>
+        <w:rPr>
+          <w:lang w:val="en-US"/>
+        </w:rPr>
+      </w:pPr>
+      <w:r>
+        <w:t>The second value</w:t>
+      </w:r>
+      <w:r>
+        <w:t xml:space="preserve"> is SSE =</w:t>
+      </w:r>
+      <w:r>
+        <w:t xml:space="preserve"> 29205.</w:t>
+      </w:r>
+    </w:p>
+    <w:p>
+      <w:pPr>
+        <w:jc w:val="center"/>
+        <w:rPr>
+          <w:lang w:val="en-US"/>
+        </w:rPr>
+      </w:pPr>
+      <w:r>
+        <w:drawing>
+          <wp:inline distT="0" distB="0" distL="0" distR="0" wp14:anchorId="577674D9" wp14:editId="1684E6F5">
+            <wp:extent cx="928064" cy="435539"/>
+            <wp:effectExtent l="0" t="0" r="5715" b="3175"/>
+            <wp:docPr id="19460" name="Picture 4" descr="https://lh6.googleusercontent.com/wymc48nNktc3mCYu54uK7sjQ_qArYJ-JTSQMl_Wdi3YEjdh2qo2Wm2tT8MK66XDEra_Cj2v8t2iAmvMtIYATMRb4v7hGXju0z4yNmQrlWxH_OTrVy5_NOF9MyEdfvgdruUWctyQFix0"/>
+            <wp:cNvGraphicFramePr>
+              <a:graphicFrameLocks xmlns:a="http://schemas.openxmlformats.org/drawingml/2006/main" noChangeAspect="1"/>
+            </wp:cNvGraphicFramePr>
+            <a:graphic xmlns:a="http://schemas.openxmlformats.org/drawingml/2006/main">
+              <a:graphicData uri="http://schemas.openxmlformats.org/drawingml/2006/picture">
+                <pic:pic xmlns:pic="http://schemas.openxmlformats.org/drawingml/2006/picture">
+                  <pic:nvPicPr>
+                    <pic:cNvPr id="19460" name="Picture 4" descr="https://lh6.googleusercontent.com/wymc48nNktc3mCYu54uK7sjQ_qArYJ-JTSQMl_Wdi3YEjdh2qo2Wm2tT8MK66XDEra_Cj2v8t2iAmvMtIYATMRb4v7hGXju0z4yNmQrlWxH_OTrVy5_NOF9MyEdfvgdruUWctyQFix0"/>
+                    <pic:cNvPicPr>
+                      <a:picLocks noChangeAspect="1" noChangeArrowheads="1"/>
+                    </pic:cNvPicPr>
+                  </pic:nvPicPr>
+                  <pic:blipFill>
+                    <a:blip r:embed="rId75">
+                      <a:extLst>
+                        <a:ext uri="{28A0092B-C50C-407E-A947-70E740481C1C}">
+                          <a14:useLocalDpi xmlns:a14="http://schemas.microsoft.com/office/drawing/2010/main" val="0"/>
+                        </a:ext>
+                      </a:extLst>
+                    </a:blip>
+                    <a:srcRect/>
+                    <a:stretch>
+                      <a:fillRect/>
+                    </a:stretch>
+                  </pic:blipFill>
+                  <pic:spPr bwMode="auto">
+                    <a:xfrm>
+                      <a:off x="0" y="0"/>
+                      <a:ext cx="951105" cy="446352"/>
+                    </a:xfrm>
+                    <a:prstGeom prst="rect">
+                      <a:avLst/>
+                    </a:prstGeom>
+                    <a:noFill/>
+                    <a:extLst/>
+                  </pic:spPr>
+                </pic:pic>
+              </a:graphicData>
+            </a:graphic>
+          </wp:inline>
+        </w:drawing>
+      </w:r>
+      <w:sdt>
+        <w:sdtPr>
+          <w:rPr>
+            <w:lang w:val="en-US"/>
+          </w:rPr>
+          <w:id w:val="1052660434"/>
+          <w:citation/>
+        </w:sdtPr>
+        <w:sdtContent>
+          <w:r>
+            <w:rPr>
+              <w:lang w:val="en-US"/>
+            </w:rPr>
+            <w:fldChar w:fldCharType="begin"/>
+          </w:r>
+          <w:r>
+            <w:instrText xml:space="preserve"> CITATION Bar19 \l 2057 </w:instrText>
+          </w:r>
+          <w:r>
+            <w:rPr>
+              <w:lang w:val="en-US"/>
+            </w:rPr>
+            <w:fldChar w:fldCharType="separate"/>
+          </w:r>
+          <w:r>
+            <w:rPr>
+              <w:noProof/>
+            </w:rPr>
+            <w:t xml:space="preserve"> </w:t>
+          </w:r>
+          <w:r>
+            <w:rPr>
+              <w:noProof/>
+            </w:rPr>
+            <w:t>(Devereux, 2019)</w:t>
+          </w:r>
+          <w:r>
+            <w:rPr>
+              <w:lang w:val="en-US"/>
+            </w:rPr>
+            <w:fldChar w:fldCharType="end"/>
+          </w:r>
+        </w:sdtContent>
+      </w:sdt>
+    </w:p>
+    <w:p>
+      <w:pPr>
+        <w:rPr>
+          <w:lang w:val="en-US"/>
+        </w:rPr>
+      </w:pPr>
+      <w:r>
+        <w:rPr>
+          <w:lang w:val="en-US"/>
+        </w:rPr>
+        <w:t xml:space="preserve">where </w:t>
+      </w:r>
+      <w:r>
+        <w:rPr>
+          <w:rFonts w:ascii="Cambria Math" w:hAnsi="Cambria Math" w:cs="Cambria Math"/>
+          <w:lang w:val="en-US"/>
+        </w:rPr>
+        <w:t>𝒙</w:t>
+      </w:r>
+      <w:r>
+        <w:rPr>
+          <w:lang w:val="en-US"/>
+        </w:rPr>
+        <w:t> ̅is the overall mean</w:t>
+      </w:r>
+      <w:r>
+        <w:rPr>
+          <w:lang w:val="en-US"/>
+        </w:rPr>
+        <w:t>.</w:t>
+      </w:r>
+    </w:p>
+    <w:p>
+      <w:pPr>
+        <w:rPr>
+          <w:lang w:val="en-US"/>
+        </w:rPr>
+      </w:pPr>
+      <w:r>
+        <w:rPr>
+          <w:lang w:val="en-US"/>
+        </w:rPr>
+        <w:t>Thus, the value SSE = SST – SSG</w:t>
+      </w:r>
+    </w:p>
+    <w:p>
+      <w:pPr>
+        <w:pStyle w:val="Heading5"/>
+        <w:rPr>
+          <w:lang w:val="en-US"/>
+        </w:rPr>
+      </w:pPr>
+      <w:r>
+        <w:rPr>
+          <w:lang w:val="en-US"/>
+        </w:rPr>
+        <w:t>Mean Square</w:t>
+      </w:r>
+    </w:p>
+    <w:p>
+      <w:pPr>
+        <w:rPr>
+          <w:lang w:val="en-US"/>
+        </w:rPr>
+      </w:pPr>
+      <w:r>
+        <w:rPr>
+          <w:lang w:val="en-US"/>
+        </w:rPr>
+        <w:t>The third column Mean Sq is short for Mean Square.</w:t>
+      </w:r>
+    </w:p>
+    <w:p>
+      <w:pPr>
+        <w:rPr>
+          <w:lang w:val="en-US"/>
+        </w:rPr>
+      </w:pPr>
+      <w:r>
+        <w:rPr>
+          <w:lang w:val="en-US"/>
+        </w:rPr>
+        <w:t>The first value is</w:t>
+      </w:r>
+      <m:oMath>
+        <m:r>
+          <w:rPr>
+            <w:rFonts w:ascii="Cambria Math" w:hAnsi="Cambria Math"/>
+            <w:lang w:val="en-US"/>
+          </w:rPr>
+          <m:t xml:space="preserve"> MSG = 26149</m:t>
+        </m:r>
+      </m:oMath>
+    </w:p>
+    <w:p>
+      <w:pPr>
+        <w:rPr>
+          <w:lang w:val="en-US"/>
+        </w:rPr>
+      </w:pPr>
+      <m:oMathPara>
+        <m:oMath>
+          <m:r>
+            <w:rPr>
+              <w:rFonts w:ascii="Cambria Math" w:hAnsi="Cambria Math"/>
+              <w:lang w:val="en-US"/>
+            </w:rPr>
+            <m:t>MSG=SSG÷</m:t>
+          </m:r>
+          <m:sSub>
+            <m:sSubPr>
+              <m:ctrlPr>
+                <w:rPr>
+                  <w:rFonts w:ascii="Cambria Math" w:hAnsi="Cambria Math"/>
+                  <w:i/>
+                </w:rPr>
+              </m:ctrlPr>
+            </m:sSubPr>
+            <m:e>
+              <m:r>
+                <w:rPr>
+                  <w:rFonts w:ascii="Cambria Math" w:hAnsi="Cambria Math"/>
+                </w:rPr>
+                <m:t>df</m:t>
+              </m:r>
+            </m:e>
+            <m:sub>
+              <m:r>
+                <w:rPr>
+                  <w:rFonts w:ascii="Cambria Math" w:hAnsi="Cambria Math"/>
+                </w:rPr>
+                <m:t>G</m:t>
+              </m:r>
+            </m:sub>
+          </m:sSub>
+        </m:oMath>
+      </m:oMathPara>
+    </w:p>
+    <w:p>
+      <w:pPr>
+        <w:rPr>
+          <w:rFonts w:eastAsiaTheme="minorEastAsia"/>
+          <w:lang w:val="en-US"/>
+        </w:rPr>
+      </w:pPr>
+      <w:r>
+        <w:rPr>
+          <w:lang w:val="en-US"/>
+        </w:rPr>
+        <w:t xml:space="preserve">The second value is </w:t>
+      </w:r>
+      <m:oMath>
+        <m:r>
+          <w:rPr>
+            <w:rFonts w:ascii="Cambria Math" w:hAnsi="Cambria Math"/>
+            <w:lang w:val="en-US"/>
+          </w:rPr>
+          <m:t>MSE = 384</m:t>
+        </m:r>
+      </m:oMath>
+    </w:p>
+    <w:p>
+      <w:pPr>
+        <w:rPr>
+          <w:lang w:val="en-US"/>
+        </w:rPr>
+      </w:pPr>
+      <m:oMathPara>
+        <m:oMath>
+          <m:r>
+            <w:rPr>
+              <w:rFonts w:ascii="Cambria Math" w:hAnsi="Cambria Math"/>
+              <w:lang w:val="en-US"/>
+            </w:rPr>
+            <m:t>M</m:t>
+          </m:r>
+          <m:r>
+            <w:rPr>
+              <w:rFonts w:ascii="Cambria Math" w:hAnsi="Cambria Math"/>
+              <w:lang w:val="en-US"/>
+            </w:rPr>
+            <m:t>SE</m:t>
+          </m:r>
+          <m:r>
+            <w:rPr>
+              <w:rFonts w:ascii="Cambria Math" w:hAnsi="Cambria Math"/>
+              <w:lang w:val="en-US"/>
+            </w:rPr>
+            <m:t>=</m:t>
+          </m:r>
+          <m:r>
+            <w:rPr>
+              <w:rFonts w:ascii="Cambria Math" w:hAnsi="Cambria Math"/>
+              <w:lang w:val="en-US"/>
+            </w:rPr>
+            <m:t>SSE</m:t>
+          </m:r>
+          <m:r>
+            <w:rPr>
+              <w:rFonts w:ascii="Cambria Math" w:hAnsi="Cambria Math"/>
+              <w:lang w:val="en-US"/>
+            </w:rPr>
+            <m:t>÷</m:t>
+          </m:r>
+          <m:sSub>
+            <m:sSubPr>
+              <m:ctrlPr>
+                <w:rPr>
+                  <w:rFonts w:ascii="Cambria Math" w:hAnsi="Cambria Math"/>
+                  <w:i/>
+                </w:rPr>
+              </m:ctrlPr>
+            </m:sSubPr>
+            <m:e>
+              <m:r>
+                <w:rPr>
+                  <w:rFonts w:ascii="Cambria Math" w:hAnsi="Cambria Math"/>
+                </w:rPr>
+                <m:t>df</m:t>
+              </m:r>
+            </m:e>
+            <m:sub>
+              <m:r>
+                <w:rPr>
+                  <w:rFonts w:ascii="Cambria Math" w:hAnsi="Cambria Math"/>
+                </w:rPr>
+                <m:t>E</m:t>
+              </m:r>
+            </m:sub>
+          </m:sSub>
+        </m:oMath>
+      </m:oMathPara>
+    </w:p>
+    <w:p>
+      <w:pPr>
+        <w:pStyle w:val="Heading5"/>
+        <w:rPr>
+          <w:lang w:val="en-US"/>
+        </w:rPr>
+      </w:pPr>
+      <w:r>
+        <w:rPr>
+          <w:lang w:val="en-US"/>
+        </w:rPr>
+        <w:t>F value</w:t>
+      </w:r>
+    </w:p>
+    <w:p>
+      <w:pPr>
+        <w:rPr>
+          <w:lang w:val="en-US"/>
+        </w:rPr>
+      </w:pPr>
+      <w:r>
+        <w:rPr>
+          <w:lang w:val="en-US"/>
+        </w:rPr>
+        <w:t>The forth column is F value.</w:t>
+      </w:r>
+    </w:p>
+    <w:p>
+      <w:pPr>
+        <w:rPr>
+          <w:lang w:val="en-US"/>
+        </w:rPr>
+      </w:pPr>
+      <m:oMathPara>
+        <m:oMath>
+          <m:r>
+            <w:rPr>
+              <w:rFonts w:ascii="Cambria Math" w:hAnsi="Cambria Math"/>
+              <w:lang w:val="en-US"/>
+            </w:rPr>
+            <m:t>F=</m:t>
+          </m:r>
+          <m:f>
+            <m:fPr>
+              <m:ctrlPr>
+                <w:rPr>
+                  <w:rFonts w:ascii="Cambria Math" w:hAnsi="Cambria Math"/>
+                  <w:i/>
+                  <w:lang w:val="en-US"/>
+                </w:rPr>
+              </m:ctrlPr>
+            </m:fPr>
+            <m:num>
+              <m:r>
+                <w:rPr>
+                  <w:rFonts w:ascii="Cambria Math" w:hAnsi="Cambria Math"/>
+                  <w:lang w:val="en-US"/>
+                </w:rPr>
+                <m:t>MSG</m:t>
+              </m:r>
+            </m:num>
+            <m:den>
+              <m:r>
+                <w:rPr>
+                  <w:rFonts w:ascii="Cambria Math" w:hAnsi="Cambria Math"/>
+                  <w:lang w:val="en-US"/>
+                </w:rPr>
+                <m:t>MSE</m:t>
+              </m:r>
+            </m:den>
+          </m:f>
+        </m:oMath>
+      </m:oMathPara>
+    </w:p>
+    <w:p>
+      <w:pPr>
+        <w:pStyle w:val="Heading5"/>
+        <w:rPr>
+          <w:lang w:val="en-US"/>
+        </w:rPr>
+      </w:pPr>
+      <w:r>
+        <w:rPr>
+          <w:lang w:val="en-US"/>
+        </w:rPr>
+        <w:t>P value</w:t>
+      </w:r>
+    </w:p>
+    <w:p>
+      <w:pPr>
+        <w:rPr>
+          <w:lang w:val="en-US"/>
+        </w:rPr>
+      </w:pPr>
+      <w:r>
+        <w:rPr>
+          <w:lang w:val="en-US"/>
+        </w:rPr>
+        <w:t>The fifth column is P value</w:t>
+      </w:r>
+    </w:p>
+    <w:p>
+      <w:pPr>
+        <w:rPr>
+          <w:rFonts w:eastAsiaTheme="minorEastAsia"/>
+          <w:lang w:val="en-US"/>
+        </w:rPr>
+      </w:pPr>
+      <m:oMathPara>
+        <m:oMath>
+          <m:r>
+            <w:rPr>
+              <w:rFonts w:ascii="Cambria Math" w:hAnsi="Cambria Math"/>
+              <w:lang w:val="en-US"/>
+            </w:rPr>
+            <m:t>P-value</m:t>
+          </m:r>
+          <m:r>
+            <w:rPr>
+              <w:rFonts w:ascii="Cambria Math" w:hAnsi="Cambria Math"/>
+              <w:lang w:val="en-US"/>
+            </w:rPr>
+            <m:t>=</m:t>
+          </m:r>
+          <m:r>
+            <w:rPr>
+              <w:rFonts w:ascii="Cambria Math" w:hAnsi="Cambria Math"/>
+              <w:lang w:val="en-US"/>
+            </w:rPr>
+            <m:t>1-pf(F,df1=</m:t>
+          </m:r>
+          <m:sSub>
+            <m:sSubPr>
+              <m:ctrlPr>
+                <w:rPr>
+                  <w:rFonts w:ascii="Cambria Math" w:hAnsi="Cambria Math"/>
+                  <w:i/>
+                </w:rPr>
+              </m:ctrlPr>
+            </m:sSubPr>
+            <m:e>
+              <m:r>
+                <w:rPr>
+                  <w:rFonts w:ascii="Cambria Math" w:hAnsi="Cambria Math"/>
+                </w:rPr>
+                <m:t>df</m:t>
+              </m:r>
+            </m:e>
+            <m:sub>
+              <m:r>
+                <w:rPr>
+                  <w:rFonts w:ascii="Cambria Math" w:hAnsi="Cambria Math"/>
+                </w:rPr>
+                <m:t>G</m:t>
+              </m:r>
+            </m:sub>
+          </m:sSub>
+          <m:r>
+            <w:rPr>
+              <w:rFonts w:ascii="Cambria Math" w:hAnsi="Cambria Math"/>
+              <w:lang w:val="en-US"/>
+            </w:rPr>
+            <m:t>, df2=</m:t>
+          </m:r>
+          <m:sSub>
+            <m:sSubPr>
+              <m:ctrlPr>
+                <w:rPr>
+                  <w:rFonts w:ascii="Cambria Math" w:hAnsi="Cambria Math"/>
+                  <w:i/>
+                </w:rPr>
+              </m:ctrlPr>
+            </m:sSubPr>
+            <m:e>
+              <m:r>
+                <w:rPr>
+                  <w:rFonts w:ascii="Cambria Math" w:hAnsi="Cambria Math"/>
+                </w:rPr>
+                <m:t>df</m:t>
+              </m:r>
+            </m:e>
+            <m:sub>
+              <m:r>
+                <w:rPr>
+                  <w:rFonts w:ascii="Cambria Math" w:hAnsi="Cambria Math"/>
+                </w:rPr>
+                <m:t>E</m:t>
+              </m:r>
+            </m:sub>
+          </m:sSub>
+          <m:r>
+            <w:rPr>
+              <w:rFonts w:ascii="Cambria Math" w:hAnsi="Cambria Math"/>
+              <w:lang w:val="en-US"/>
+            </w:rPr>
+            <m:t>)</m:t>
+          </m:r>
+        </m:oMath>
+      </m:oMathPara>
+    </w:p>
+    <w:p>
+      <w:pPr>
+        <w:pStyle w:val="Heading3"/>
+        <w:rPr>
+          <w:lang w:val="en-US"/>
+        </w:rPr>
+      </w:pPr>
+      <w:r>
+        <w:rPr>
+          <w:lang w:val="en-US"/>
+        </w:rPr>
+        <w:lastRenderedPageBreak/>
+        <w:t>Result</w:t>
+      </w:r>
+    </w:p>
+    <w:p>
+      <w:pPr>
+        <w:rPr>
+          <w:lang w:val="en-US"/>
+        </w:rPr>
+      </w:pPr>
+      <w:r>
+        <w:rPr>
+          <w:lang w:val="en-US"/>
+        </w:rPr>
+        <w:t xml:space="preserve">Because the p value is less than 0.05 which has been assumed to be the significant level, the null hypothesis is rejected and the alternative hypothesis is accepted. We believe that for the feature </w:t>
+      </w:r>
+      <w:r>
+        <w:rPr>
+          <w:i/>
+          <w:lang w:val="en-US"/>
+        </w:rPr>
+        <w:t>nr_pix</w:t>
+      </w:r>
+      <w:r>
+        <w:rPr>
+          <w:lang w:val="en-US"/>
+        </w:rPr>
+        <w:t xml:space="preserve">, At least one mean </w:t>
+      </w:r>
+      <w:r>
+        <w:rPr>
+          <w:lang w:val="en-US"/>
+        </w:rPr>
+        <w:t>from one group is different than other groups</w:t>
+      </w:r>
+      <w:r>
+        <w:rPr>
+          <w:lang w:val="en-US"/>
+        </w:rPr>
+        <w:t>.</w:t>
+      </w:r>
+    </w:p>
+    <w:p>
+      <w:pPr>
+        <w:rPr>
+          <w:lang w:val="en-US"/>
+        </w:rPr>
+      </w:pPr>
+      <w:r>
+        <w:rPr>
+          <w:lang w:val="en-US"/>
+        </w:rPr>
+        <w:t xml:space="preserve">Hence, we can conclude that </w:t>
+      </w:r>
+      <w:r>
+        <w:rPr>
+          <w:lang w:val="en-US"/>
+        </w:rPr>
+        <w:t xml:space="preserve">the </w:t>
+      </w:r>
+      <w:r>
+        <w:rPr>
+          <w:i/>
+          <w:lang w:val="en-US"/>
+        </w:rPr>
+        <w:t>nr_pix</w:t>
+      </w:r>
+      <w:r>
+        <w:rPr>
+          <w:lang w:val="en-US"/>
+        </w:rPr>
+        <w:t xml:space="preserve"> feature</w:t>
+      </w:r>
+      <w:r>
+        <w:rPr>
+          <w:lang w:val="en-US"/>
+        </w:rPr>
+        <w:t xml:space="preserve"> is useful to </w:t>
+      </w:r>
+      <w:r>
+        <w:rPr>
+          <w:lang w:val="en-US"/>
+        </w:rPr>
+        <w:t>discriminate between the 4 different classes of wineglass,</w:t>
+      </w:r>
+      <w:r>
+        <w:rPr>
+          <w:lang w:val="en-US"/>
+        </w:rPr>
+        <w:t xml:space="preserve"> </w:t>
+      </w:r>
+      <w:r>
+        <w:rPr>
+          <w:lang w:val="en-US"/>
+        </w:rPr>
+        <w:t>golf</w:t>
+      </w:r>
+      <w:r>
+        <w:rPr>
+          <w:lang w:val="en-US"/>
+        </w:rPr>
+        <w:t xml:space="preserve"> </w:t>
+      </w:r>
+      <w:r>
+        <w:rPr>
+          <w:lang w:val="en-US"/>
+        </w:rPr>
+        <w:t>club,</w:t>
+      </w:r>
+      <w:r>
+        <w:rPr>
+          <w:lang w:val="en-US"/>
+        </w:rPr>
+        <w:t xml:space="preserve"> pencil </w:t>
+      </w:r>
+      <w:r>
+        <w:rPr>
+          <w:lang w:val="en-US"/>
+        </w:rPr>
+        <w:t>and envelope</w:t>
+      </w:r>
+      <w:r>
+        <w:rPr>
+          <w:lang w:val="en-US"/>
+        </w:rPr>
+        <w:t>.</w:t>
+      </w:r>
+    </w:p>
+    <w:p>
       <w:pPr>
         <w:pStyle w:val="Heading2"/>
       </w:pPr>
@@ -17429,6 +19710,10 @@
       </w:r>
     </w:p>
     <w:p>
+      <w:bookmarkStart w:id="86" w:name="_GoBack"/>
+      <w:bookmarkEnd w:id="86"/>
+    </w:p>
+    <w:p>
       <w:pPr>
         <w:pStyle w:val="Heading2"/>
       </w:pPr>
@@ -17449,11 +19734,11 @@
       <w:pPr>
         <w:pStyle w:val="Heading2"/>
       </w:pPr>
-      <w:bookmarkStart w:id="81" w:name="_Toc24691966"/>
+      <w:bookmarkStart w:id="87" w:name="_Toc24691966"/>
       <w:r>
         <w:t>Result</w:t>
       </w:r>
-      <w:bookmarkEnd w:id="81"/>
+      <w:bookmarkEnd w:id="87"/>
     </w:p>
     <w:p>
       <w:pPr>
@@ -17462,14 +19747,14 @@
           <w:shd w:val="clear" w:color="auto" w:fill="FFFFFF"/>
         </w:rPr>
       </w:pPr>
-      <w:bookmarkStart w:id="82" w:name="_Toc24691967"/>
+      <w:bookmarkStart w:id="88" w:name="_Toc24691967"/>
       <w:r>
         <w:rPr>
           <w:shd w:val="clear" w:color="auto" w:fill="FFFFFF"/>
         </w:rPr>
         <w:t>Conclusions</w:t>
       </w:r>
-      <w:bookmarkEnd w:id="82"/>
+      <w:bookmarkEnd w:id="88"/>
     </w:p>
     <w:p>
       <w:pPr>
@@ -17489,7 +19774,7 @@
         </w:rPr>
       </w:pPr>
     </w:p>
-    <w:bookmarkStart w:id="83" w:name="_Toc24691968" w:displacedByCustomXml="next"/>
+    <w:bookmarkStart w:id="89" w:name="_Toc24691968" w:displacedByCustomXml="next"/>
     <w:sdt>
       <w:sdtPr>
         <w:rPr>
@@ -17512,7 +19797,7 @@
           <w:r>
             <w:t>References</w:t>
           </w:r>
-          <w:bookmarkEnd w:id="83"/>
+          <w:bookmarkEnd w:id="89"/>
         </w:p>
         <w:sdt>
           <w:sdtPr>
@@ -17645,8 +19930,8 @@
     </w:sdt>
     <w:p/>
     <w:sectPr>
-      <w:headerReference w:type="default" r:id="rId68"/>
-      <w:footerReference w:type="default" r:id="rId69"/>
+      <w:headerReference w:type="default" r:id="rId76"/>
+      <w:footerReference w:type="default" r:id="rId77"/>
       <w:pgSz w:w="11906" w:h="16838"/>
       <w:pgMar w:top="1281" w:right="1080" w:bottom="851" w:left="1080" w:header="426" w:footer="148" w:gutter="0"/>
       <w:cols w:space="708"/>
@@ -17741,7 +20026,7 @@
         <w:noProof/>
         <w:color w:val="A6A6A6" w:themeColor="background1" w:themeShade="A6"/>
       </w:rPr>
-      <w:t>40</w:t>
+      <w:t>44</w:t>
     </w:r>
     <w:r>
       <w:rPr>
@@ -17784,7 +20069,7 @@
         <w:noProof/>
         <w:color w:val="A6A6A6" w:themeColor="background1" w:themeShade="A6"/>
       </w:rPr>
-      <w:t>40</w:t>
+      <w:t>44</w:t>
     </w:r>
     <w:r>
       <w:rPr>
@@ -18982,10 +21267,29 @@
       <w:iCs/>
     </w:rPr>
   </w:style>
+  <w:style w:type="paragraph" w:styleId="Heading5">
+    <w:name w:val="heading 5"/>
+    <w:basedOn w:val="Normal"/>
+    <w:next w:val="Normal"/>
+    <w:link w:val="Heading5Char"/>
+    <w:uiPriority w:val="9"/>
+    <w:unhideWhenUsed/>
+    <w:qFormat/>
+    <w:rsid w:val="00716309"/>
+    <w:pPr>
+      <w:keepNext/>
+      <w:keepLines/>
+      <w:spacing w:before="40" w:after="0"/>
+      <w:outlineLvl w:val="4"/>
+    </w:pPr>
+    <w:rPr>
+      <w:rFonts w:asciiTheme="majorHAnsi" w:eastAsiaTheme="majorEastAsia" w:hAnsiTheme="majorHAnsi" w:cstheme="majorBidi"/>
+      <w:color w:val="2E74B5" w:themeColor="accent1" w:themeShade="BF"/>
+    </w:rPr>
+  </w:style>
   <w:style w:type="character" w:default="1" w:styleId="DefaultParagraphFont">
     <w:name w:val="Default Paragraph Font"/>
     <w:uiPriority w:val="1"/>
-    <w:semiHidden/>
     <w:unhideWhenUsed/>
   </w:style>
   <w:style w:type="table" w:default="1" w:styleId="TableNormal">
@@ -19274,6 +21578,35 @@
       <w:u w:val="single"/>
     </w:rPr>
   </w:style>
+  <w:style w:type="character" w:customStyle="1" w:styleId="Heading5Char">
+    <w:name w:val="Heading 5 Char"/>
+    <w:basedOn w:val="DefaultParagraphFont"/>
+    <w:link w:val="Heading5"/>
+    <w:uiPriority w:val="9"/>
+    <w:rsid w:val="00716309"/>
+    <w:rPr>
+      <w:rFonts w:asciiTheme="majorHAnsi" w:eastAsiaTheme="majorEastAsia" w:hAnsiTheme="majorHAnsi" w:cstheme="majorBidi"/>
+      <w:color w:val="2E74B5" w:themeColor="accent1" w:themeShade="BF"/>
+    </w:rPr>
+  </w:style>
+  <w:style w:type="paragraph" w:styleId="NormalWeb">
+    <w:name w:val="Normal (Web)"/>
+    <w:basedOn w:val="Normal"/>
+    <w:uiPriority w:val="99"/>
+    <w:semiHidden/>
+    <w:unhideWhenUsed/>
+    <w:rsid w:val="00063441"/>
+    <w:pPr>
+      <w:spacing w:before="100" w:beforeAutospacing="1" w:after="100" w:afterAutospacing="1" w:line="240" w:lineRule="auto"/>
+      <w:jc w:val="left"/>
+    </w:pPr>
+    <w:rPr>
+      <w:rFonts w:ascii="Times New Roman" w:eastAsia="Times New Roman" w:hAnsi="Times New Roman" w:cs="Times New Roman"/>
+      <w:sz w:val="24"/>
+      <w:szCs w:val="24"/>
+      <w:lang w:eastAsia="en-GB"/>
+    </w:rPr>
+  </w:style>
 </w:styles>
 </file>
 
@@ -19317,7 +21650,7 @@
     <w:charset w:val="00"/>
     <w:family w:val="roman"/>
     <w:pitch w:val="variable"/>
-    <w:sig w:usb0="E0002AFF" w:usb1="C0007843" w:usb2="00000009" w:usb3="00000000" w:csb0="000001FF" w:csb1="00000000"/>
+    <w:sig w:usb0="E0002EFF" w:usb1="C000785B" w:usb2="00000009" w:usb3="00000000" w:csb0="000001FF" w:csb1="00000000"/>
   </w:font>
   <w:font w:name="Courier New">
     <w:panose1 w:val="02070309020205020404"/>
@@ -19345,21 +21678,21 @@
     <w:charset w:val="00"/>
     <w:family w:val="swiss"/>
     <w:pitch w:val="variable"/>
-    <w:sig w:usb0="E0002AFF" w:usb1="4000ACFF" w:usb2="00000001" w:usb3="00000000" w:csb0="000001FF" w:csb1="00000000"/>
+    <w:sig w:usb0="E0002EFF" w:usb1="C000247B" w:usb2="00000009" w:usb3="00000000" w:csb0="000001FF" w:csb1="00000000"/>
   </w:font>
   <w:font w:name="Arial">
     <w:panose1 w:val="020B0604020202020204"/>
     <w:charset w:val="00"/>
     <w:family w:val="swiss"/>
     <w:pitch w:val="variable"/>
-    <w:sig w:usb0="E0002AFF" w:usb1="C0007843" w:usb2="00000009" w:usb3="00000000" w:csb0="000001FF" w:csb1="00000000"/>
+    <w:sig w:usb0="E0002EFF" w:usb1="C000785B" w:usb2="00000009" w:usb3="00000000" w:csb0="000001FF" w:csb1="00000000"/>
   </w:font>
   <w:font w:name="Calibri Light">
     <w:panose1 w:val="020F0302020204030204"/>
     <w:charset w:val="00"/>
     <w:family w:val="swiss"/>
     <w:pitch w:val="variable"/>
-    <w:sig w:usb0="A0002AEF" w:usb1="4000207B" w:usb2="00000000" w:usb3="00000000" w:csb0="000001FF" w:csb1="00000000"/>
+    <w:sig w:usb0="E0002AFF" w:usb1="C000247B" w:usb2="00000009" w:usb3="00000000" w:csb0="000001FF" w:csb1="00000000"/>
   </w:font>
   <w:font w:name="Yu Gothic Light">
     <w:altName w:val="游ゴシック Light"/>
@@ -19408,6 +21741,8 @@
     <w:rsid w:val="00070ED3"/>
     <w:rsid w:val="00205C2A"/>
     <w:rsid w:val="00492B7A"/>
+    <w:rsid w:val="00594F7F"/>
+    <w:rsid w:val="006323C4"/>
     <w:rsid w:val="007A68C1"/>
     <w:rsid w:val="00855F48"/>
     <w:rsid w:val="008E5A9C"/>
@@ -19865,7 +22200,7 @@
     <w:basedOn w:val="DefaultParagraphFont"/>
     <w:uiPriority w:val="99"/>
     <w:semiHidden/>
-    <w:rsid w:val="00C0401B"/>
+    <w:rsid w:val="006323C4"/>
     <w:rPr>
       <w:color w:val="808080"/>
     </w:rPr>
@@ -20142,12 +22477,6 @@
 </file>
 
 <file path=customXml/item1.xml><?xml version="1.0" encoding="utf-8"?>
-<p:properties xmlns:p="http://schemas.microsoft.com/office/2006/metadata/properties" xmlns:xsi="http://www.w3.org/2001/XMLSchema-instance" xmlns:pc="http://schemas.microsoft.com/office/infopath/2007/PartnerControls">
-  <documentManagement/>
-</p:properties>
-</file>
-
-<file path=customXml/item2.xml><?xml version="1.0" encoding="utf-8"?>
 <ct:contentTypeSchema xmlns:ct="http://schemas.microsoft.com/office/2006/metadata/contentType" xmlns:ma="http://schemas.microsoft.com/office/2006/metadata/properties/metaAttributes" ct:_="" ma:_="" ma:contentTypeName="Document" ma:contentTypeID="0x01010086CF0F52A4FB8D41BADEB943B17AE241" ma:contentTypeVersion="11" ma:contentTypeDescription="Create a new document." ma:contentTypeScope="" ma:versionID="b9e711981098e67a59c157c349b58894">
   <xsd:schema xmlns:xsd="http://www.w3.org/2001/XMLSchema" xmlns:xs="http://www.w3.org/2001/XMLSchema" xmlns:p="http://schemas.microsoft.com/office/2006/metadata/properties" xmlns:ns3="42d47a25-8aa1-44d9-84ca-438afe1cf419" xmlns:ns4="174a99e9-e5dc-4403-8766-c1d309cc8c34" targetNamespace="http://schemas.microsoft.com/office/2006/metadata/properties" ma:root="true" ma:fieldsID="0b7b0ab1e3e3b803d822455f6a8e7409" ns3:_="" ns4:_="">
     <xsd:import namespace="42d47a25-8aa1-44d9-84ca-438afe1cf419"/>
@@ -20356,13 +22685,19 @@
 </ct:contentTypeSchema>
 </file>
 
-<file path=customXml/item3.xml><?xml version="1.0" encoding="utf-8"?>
+<file path=customXml/item2.xml><?xml version="1.0" encoding="utf-8"?>
 <?mso-contentType ?>
 <FormTemplates xmlns="http://schemas.microsoft.com/sharepoint/v3/contenttype/forms">
   <Display>DocumentLibraryForm</Display>
   <Edit>DocumentLibraryForm</Edit>
   <New>DocumentLibraryForm</New>
 </FormTemplates>
+</file>
+
+<file path=customXml/item3.xml><?xml version="1.0" encoding="utf-8"?>
+<p:properties xmlns:p="http://schemas.microsoft.com/office/2006/metadata/properties" xmlns:xsi="http://www.w3.org/2001/XMLSchema-instance" xmlns:pc="http://schemas.microsoft.com/office/infopath/2007/PartnerControls">
+  <documentManagement/>
+</p:properties>
 </file>
 
 <file path=customXml/item4.xml><?xml version="1.0" encoding="utf-8"?>
@@ -20436,27 +22771,55 @@
     <b:URL>https://www.dummies.com/education/math/statistics/how-to-interpret-a-correlation-coefficient-r/</b:URL>
     <b:RefOrder>3</b:RefOrder>
   </b:Source>
+  <b:Source>
+    <b:Tag>Sta19</b:Tag>
+    <b:SourceType>InternetSite</b:SourceType>
+    <b:Guid>{3386A45B-B765-4480-8EAC-B493C7F6B48B}</b:Guid>
+    <b:Title>ANOVA Test: Definition, Types, Examples</b:Title>
+    <b:Year>2019</b:Year>
+    <b:Author>
+      <b:Author>
+        <b:NameList>
+          <b:Person>
+            <b:Last>To</b:Last>
+            <b:First>Statistics</b:First>
+            <b:Middle>How</b:Middle>
+          </b:Person>
+        </b:NameList>
+      </b:Author>
+    </b:Author>
+    <b:YearAccessed>2019</b:YearAccessed>
+    <b:MonthAccessed>11</b:MonthAccessed>
+    <b:DayAccessed>15</b:DayAccessed>
+    <b:URL>https://www.statisticshowto.datasciencecentral.com/probability-and-statistics/hypothesis-testing/anova/</b:URL>
+    <b:RefOrder>4</b:RefOrder>
+  </b:Source>
+  <b:Source>
+    <b:Tag>Bar19</b:Tag>
+    <b:SourceType>InternetSite</b:SourceType>
+    <b:Guid>{9C05FF05-C3BA-4F56-AFF9-5EF075772937}</b:Guid>
+    <b:Author>
+      <b:Author>
+        <b:NameList>
+          <b:Person>
+            <b:Last>Devereux</b:Last>
+            <b:First>Barry</b:First>
+          </b:Person>
+        </b:NameList>
+      </b:Author>
+    </b:Author>
+    <b:Title>100 Topic 10 - ANOVA.pptx</b:Title>
+    <b:Year>2019</b:Year>
+    <b:YearAccessed>2019</b:YearAccessed>
+    <b:MonthAccessed>11</b:MonthAccessed>
+    <b:DayAccessed>15</b:DayAccessed>
+    <b:URL>https://canvas.qub.ac.uk/courses/8433/files/451534?module_item_id=173205</b:URL>
+    <b:RefOrder>5</b:RefOrder>
+  </b:Source>
 </b:Sources>
 </file>
 
 <file path=customXml/itemProps1.xml><?xml version="1.0" encoding="utf-8"?>
-<ds:datastoreItem xmlns:ds="http://schemas.openxmlformats.org/officeDocument/2006/customXml" ds:itemID="{055E93BC-D2E9-4F1C-A3FD-AAA9BE66B692}">
-  <ds:schemaRefs>
-    <ds:schemaRef ds:uri="http://www.w3.org/XML/1998/namespace"/>
-    <ds:schemaRef ds:uri="42d47a25-8aa1-44d9-84ca-438afe1cf419"/>
-    <ds:schemaRef ds:uri="http://schemas.microsoft.com/office/2006/metadata/properties"/>
-    <ds:schemaRef ds:uri="http://schemas.microsoft.com/office/infopath/2007/PartnerControls"/>
-    <ds:schemaRef ds:uri="http://purl.org/dc/dcmitype/"/>
-    <ds:schemaRef ds:uri="http://purl.org/dc/elements/1.1/"/>
-    <ds:schemaRef ds:uri="http://purl.org/dc/terms/"/>
-    <ds:schemaRef ds:uri="http://schemas.microsoft.com/office/2006/documentManagement/types"/>
-    <ds:schemaRef ds:uri="http://schemas.openxmlformats.org/package/2006/metadata/core-properties"/>
-    <ds:schemaRef ds:uri="174a99e9-e5dc-4403-8766-c1d309cc8c34"/>
-  </ds:schemaRefs>
-</ds:datastoreItem>
-</file>
-
-<file path=customXml/itemProps2.xml><?xml version="1.0" encoding="utf-8"?>
 <ds:datastoreItem xmlns:ds="http://schemas.openxmlformats.org/officeDocument/2006/customXml" ds:itemID="{D31533C3-1876-409D-AEFB-DE2DAA9EA640}">
   <ds:schemaRefs>
     <ds:schemaRef ds:uri="http://schemas.microsoft.com/office/2006/metadata/contentType"/>
@@ -20475,7 +22838,7 @@
 </ds:datastoreItem>
 </file>
 
-<file path=customXml/itemProps3.xml><?xml version="1.0" encoding="utf-8"?>
+<file path=customXml/itemProps2.xml><?xml version="1.0" encoding="utf-8"?>
 <ds:datastoreItem xmlns:ds="http://schemas.openxmlformats.org/officeDocument/2006/customXml" ds:itemID="{18D30BCF-9665-46B6-99ED-05DA9414D515}">
   <ds:schemaRefs>
     <ds:schemaRef ds:uri="http://schemas.microsoft.com/sharepoint/v3/contenttype/forms"/>
@@ -20483,8 +22846,25 @@
 </ds:datastoreItem>
 </file>
 
+<file path=customXml/itemProps3.xml><?xml version="1.0" encoding="utf-8"?>
+<ds:datastoreItem xmlns:ds="http://schemas.openxmlformats.org/officeDocument/2006/customXml" ds:itemID="{055E93BC-D2E9-4F1C-A3FD-AAA9BE66B692}">
+  <ds:schemaRefs>
+    <ds:schemaRef ds:uri="http://purl.org/dc/terms/"/>
+    <ds:schemaRef ds:uri="http://schemas.openxmlformats.org/package/2006/metadata/core-properties"/>
+    <ds:schemaRef ds:uri="http://schemas.microsoft.com/office/infopath/2007/PartnerControls"/>
+    <ds:schemaRef ds:uri="http://purl.org/dc/dcmitype/"/>
+    <ds:schemaRef ds:uri="http://schemas.microsoft.com/office/2006/documentManagement/types"/>
+    <ds:schemaRef ds:uri="http://purl.org/dc/elements/1.1/"/>
+    <ds:schemaRef ds:uri="http://www.w3.org/XML/1998/namespace"/>
+    <ds:schemaRef ds:uri="42d47a25-8aa1-44d9-84ca-438afe1cf419"/>
+    <ds:schemaRef ds:uri="174a99e9-e5dc-4403-8766-c1d309cc8c34"/>
+    <ds:schemaRef ds:uri="http://schemas.microsoft.com/office/2006/metadata/properties"/>
+  </ds:schemaRefs>
+</ds:datastoreItem>
+</file>
+
 <file path=customXml/itemProps4.xml><?xml version="1.0" encoding="utf-8"?>
-<ds:datastoreItem xmlns:ds="http://schemas.openxmlformats.org/officeDocument/2006/customXml" ds:itemID="{7C6542E7-3623-4908-8F83-E64F955B9F3B}">
+<ds:datastoreItem xmlns:ds="http://schemas.openxmlformats.org/officeDocument/2006/customXml" ds:itemID="{2CAC7D48-3A91-42E7-827B-76BBB8DA8AAD}">
   <ds:schemaRefs>
     <ds:schemaRef ds:uri="http://schemas.openxmlformats.org/officeDocument/2006/bibliography"/>
   </ds:schemaRefs>

</xml_diff>

<commit_message>
subtask 8, section 3
</commit_message>
<xml_diff>
--- a/Statistical Analysis/40216004_assignment2_report.docx
+++ b/Statistical Analysis/40216004_assignment2_report.docx
@@ -4525,27 +4525,14 @@
       <w:r>
         <w:t xml:space="preserve">Figure </w:t>
       </w:r>
-      <w:r>
-        <w:fldChar w:fldCharType="begin"/>
-      </w:r>
-      <w:r>
-        <w:instrText xml:space="preserve"> SEQ Figure \* ARABIC </w:instrText>
-      </w:r>
-      <w:r>
-        <w:fldChar w:fldCharType="separate"/>
-      </w:r>
-      <w:r>
-        <w:rPr>
-          <w:noProof/>
-        </w:rPr>
-        <w:t>1</w:t>
-      </w:r>
-      <w:r>
-        <w:rPr>
-          <w:noProof/>
-        </w:rPr>
-        <w:fldChar w:fldCharType="end"/>
-      </w:r>
+      <w:fldSimple w:instr=" SEQ Figure \* ARABIC ">
+        <w:r>
+          <w:rPr>
+            <w:noProof/>
+          </w:rPr>
+          <w:t>1</w:t>
+        </w:r>
+      </w:fldSimple>
       <w:bookmarkEnd w:id="14"/>
       <w:r>
         <w:t xml:space="preserve"> Counted 3-tile</w:t>
@@ -4651,27 +4638,14 @@
       <w:r>
         <w:t xml:space="preserve">Figure </w:t>
       </w:r>
-      <w:r>
-        <w:fldChar w:fldCharType="begin"/>
-      </w:r>
-      <w:r>
-        <w:instrText xml:space="preserve"> SEQ Figure \* ARABIC </w:instrText>
-      </w:r>
-      <w:r>
-        <w:fldChar w:fldCharType="separate"/>
-      </w:r>
-      <w:r>
-        <w:rPr>
-          <w:noProof/>
-        </w:rPr>
-        <w:t>2</w:t>
-      </w:r>
-      <w:r>
-        <w:rPr>
-          <w:noProof/>
-        </w:rPr>
-        <w:fldChar w:fldCharType="end"/>
-      </w:r>
+      <w:fldSimple w:instr=" SEQ Figure \* ARABIC ">
+        <w:r>
+          <w:rPr>
+            <w:noProof/>
+          </w:rPr>
+          <w:t>2</w:t>
+        </w:r>
+      </w:fldSimple>
       <w:bookmarkEnd w:id="15"/>
       <w:r>
         <w:t xml:space="preserve"> Not Counted 3-tile</w:t>
@@ -4874,27 +4848,14 @@
       <w:r>
         <w:t xml:space="preserve">Figure </w:t>
       </w:r>
-      <w:r>
-        <w:fldChar w:fldCharType="begin"/>
-      </w:r>
-      <w:r>
-        <w:instrText xml:space="preserve"> SEQ Figure \* ARABIC </w:instrText>
-      </w:r>
-      <w:r>
-        <w:fldChar w:fldCharType="separate"/>
-      </w:r>
-      <w:r>
-        <w:rPr>
-          <w:noProof/>
-        </w:rPr>
-        <w:t>3</w:t>
-      </w:r>
-      <w:r>
-        <w:rPr>
-          <w:noProof/>
-        </w:rPr>
-        <w:fldChar w:fldCharType="end"/>
-      </w:r>
+      <w:fldSimple w:instr=" SEQ Figure \* ARABIC ">
+        <w:r>
+          <w:rPr>
+            <w:noProof/>
+          </w:rPr>
+          <w:t>3</w:t>
+        </w:r>
+      </w:fldSimple>
       <w:bookmarkEnd w:id="16"/>
       <w:r>
         <w:t xml:space="preserve"> Images of banana and pencil</w:t>
@@ -5263,27 +5224,14 @@
       <w:r>
         <w:t xml:space="preserve">Figure </w:t>
       </w:r>
-      <w:r>
-        <w:fldChar w:fldCharType="begin"/>
-      </w:r>
-      <w:r>
-        <w:instrText xml:space="preserve"> SEQ Figure \* ARABIC </w:instrText>
-      </w:r>
-      <w:r>
-        <w:fldChar w:fldCharType="separate"/>
-      </w:r>
-      <w:r>
-        <w:rPr>
-          <w:noProof/>
-        </w:rPr>
-        <w:t>4</w:t>
-      </w:r>
-      <w:r>
-        <w:rPr>
-          <w:noProof/>
-        </w:rPr>
-        <w:fldChar w:fldCharType="end"/>
-      </w:r>
+      <w:fldSimple w:instr=" SEQ Figure \* ARABIC ">
+        <w:r>
+          <w:rPr>
+            <w:noProof/>
+          </w:rPr>
+          <w:t>4</w:t>
+        </w:r>
+      </w:fldSimple>
       <w:bookmarkEnd w:id="17"/>
       <w:r>
         <w:t xml:space="preserve"> Counted tile in Crossness</w:t>
@@ -5571,27 +5519,14 @@
       <w:r>
         <w:t xml:space="preserve">Figure </w:t>
       </w:r>
-      <w:r>
-        <w:fldChar w:fldCharType="begin"/>
-      </w:r>
-      <w:r>
-        <w:instrText xml:space="preserve"> SEQ Figure \* ARABIC </w:instrText>
-      </w:r>
-      <w:r>
-        <w:fldChar w:fldCharType="separate"/>
-      </w:r>
-      <w:r>
-        <w:rPr>
-          <w:noProof/>
-        </w:rPr>
-        <w:t>5</w:t>
-      </w:r>
-      <w:r>
-        <w:rPr>
-          <w:noProof/>
-        </w:rPr>
-        <w:fldChar w:fldCharType="end"/>
-      </w:r>
+      <w:fldSimple w:instr=" SEQ Figure \* ARABIC ">
+        <w:r>
+          <w:rPr>
+            <w:noProof/>
+          </w:rPr>
+          <w:t>5</w:t>
+        </w:r>
+      </w:fldSimple>
       <w:bookmarkEnd w:id="18"/>
       <w:r>
         <w:t xml:space="preserve"> Things for Feature 16</w:t>
@@ -6229,27 +6164,14 @@
       <w:r>
         <w:t xml:space="preserve">Figure </w:t>
       </w:r>
-      <w:r>
-        <w:fldChar w:fldCharType="begin"/>
-      </w:r>
-      <w:r>
-        <w:instrText xml:space="preserve"> SEQ Figure \* ARABIC </w:instrText>
-      </w:r>
-      <w:r>
-        <w:fldChar w:fldCharType="separate"/>
-      </w:r>
-      <w:r>
-        <w:rPr>
-          <w:noProof/>
-        </w:rPr>
-        <w:t>6</w:t>
-      </w:r>
-      <w:r>
-        <w:rPr>
-          <w:noProof/>
-        </w:rPr>
-        <w:fldChar w:fldCharType="end"/>
-      </w:r>
+      <w:fldSimple w:instr=" SEQ Figure \* ARABIC ">
+        <w:r>
+          <w:rPr>
+            <w:noProof/>
+          </w:rPr>
+          <w:t>6</w:t>
+        </w:r>
+      </w:fldSimple>
       <w:bookmarkEnd w:id="20"/>
       <w:r>
         <w:t xml:space="preserve"> An Example for Feature 17</w:t>
@@ -6761,27 +6683,14 @@
       <w:r>
         <w:t xml:space="preserve">Figure </w:t>
       </w:r>
-      <w:r>
-        <w:fldChar w:fldCharType="begin"/>
-      </w:r>
-      <w:r>
-        <w:instrText xml:space="preserve"> SEQ Figure \* ARABIC </w:instrText>
-      </w:r>
-      <w:r>
-        <w:fldChar w:fldCharType="separate"/>
-      </w:r>
-      <w:r>
-        <w:rPr>
-          <w:noProof/>
-        </w:rPr>
-        <w:t>7</w:t>
-      </w:r>
-      <w:r>
-        <w:rPr>
-          <w:noProof/>
-        </w:rPr>
-        <w:fldChar w:fldCharType="end"/>
-      </w:r>
+      <w:fldSimple w:instr=" SEQ Figure \* ARABIC ">
+        <w:r>
+          <w:rPr>
+            <w:noProof/>
+          </w:rPr>
+          <w:t>7</w:t>
+        </w:r>
+      </w:fldSimple>
       <w:bookmarkEnd w:id="22"/>
       <w:r>
         <w:rPr>
@@ -7402,27 +7311,14 @@
       <w:r>
         <w:t xml:space="preserve">Figure </w:t>
       </w:r>
-      <w:r>
-        <w:fldChar w:fldCharType="begin"/>
-      </w:r>
-      <w:r>
-        <w:instrText xml:space="preserve"> SEQ Figure \* ARABIC </w:instrText>
-      </w:r>
-      <w:r>
-        <w:fldChar w:fldCharType="separate"/>
-      </w:r>
-      <w:r>
-        <w:rPr>
-          <w:noProof/>
-        </w:rPr>
-        <w:t>8</w:t>
-      </w:r>
-      <w:r>
-        <w:rPr>
-          <w:noProof/>
-        </w:rPr>
-        <w:fldChar w:fldCharType="end"/>
-      </w:r>
+      <w:fldSimple w:instr=" SEQ Figure \* ARABIC ">
+        <w:r>
+          <w:rPr>
+            <w:noProof/>
+          </w:rPr>
+          <w:t>8</w:t>
+        </w:r>
+      </w:fldSimple>
       <w:bookmarkEnd w:id="23"/>
       <w:r>
         <w:t xml:space="preserve"> Example</w:t>
@@ -8272,27 +8168,14 @@
       <w:r>
         <w:t xml:space="preserve">Figure </w:t>
       </w:r>
-      <w:r>
-        <w:fldChar w:fldCharType="begin"/>
-      </w:r>
-      <w:r>
-        <w:instrText xml:space="preserve"> SEQ Figure \* ARABIC </w:instrText>
-      </w:r>
-      <w:r>
-        <w:fldChar w:fldCharType="separate"/>
-      </w:r>
-      <w:r>
-        <w:rPr>
-          <w:noProof/>
-        </w:rPr>
-        <w:t>9</w:t>
-      </w:r>
-      <w:r>
-        <w:rPr>
-          <w:noProof/>
-        </w:rPr>
-        <w:fldChar w:fldCharType="end"/>
-      </w:r>
+      <w:fldSimple w:instr=" SEQ Figure \* ARABIC ">
+        <w:r>
+          <w:rPr>
+            <w:noProof/>
+          </w:rPr>
+          <w:t>9</w:t>
+        </w:r>
+      </w:fldSimple>
       <w:bookmarkEnd w:id="29"/>
       <w:r>
         <w:t xml:space="preserve"> Histogram of</w:t>
@@ -8369,27 +8252,14 @@
       <w:r>
         <w:t xml:space="preserve">Figure </w:t>
       </w:r>
-      <w:r>
-        <w:fldChar w:fldCharType="begin"/>
-      </w:r>
-      <w:r>
-        <w:instrText xml:space="preserve"> SEQ Figure \* ARABIC </w:instrText>
-      </w:r>
-      <w:r>
-        <w:fldChar w:fldCharType="separate"/>
-      </w:r>
-      <w:r>
-        <w:rPr>
-          <w:noProof/>
-        </w:rPr>
-        <w:t>10</w:t>
-      </w:r>
-      <w:r>
-        <w:rPr>
-          <w:noProof/>
-        </w:rPr>
-        <w:fldChar w:fldCharType="end"/>
-      </w:r>
+      <w:fldSimple w:instr=" SEQ Figure \* ARABIC ">
+        <w:r>
+          <w:rPr>
+            <w:noProof/>
+          </w:rPr>
+          <w:t>10</w:t>
+        </w:r>
+      </w:fldSimple>
       <w:bookmarkEnd w:id="30"/>
       <w:r>
         <w:t xml:space="preserve"> </w:t>
@@ -8583,27 +8453,14 @@
       <w:r>
         <w:t xml:space="preserve">Figure </w:t>
       </w:r>
-      <w:r>
-        <w:fldChar w:fldCharType="begin"/>
-      </w:r>
-      <w:r>
-        <w:instrText xml:space="preserve"> SEQ Figure \* ARABIC </w:instrText>
-      </w:r>
-      <w:r>
-        <w:fldChar w:fldCharType="separate"/>
-      </w:r>
-      <w:r>
-        <w:rPr>
-          <w:noProof/>
-        </w:rPr>
-        <w:t>11</w:t>
-      </w:r>
-      <w:r>
-        <w:rPr>
-          <w:noProof/>
-        </w:rPr>
-        <w:fldChar w:fldCharType="end"/>
-      </w:r>
+      <w:fldSimple w:instr=" SEQ Figure \* ARABIC ">
+        <w:r>
+          <w:rPr>
+            <w:noProof/>
+          </w:rPr>
+          <w:t>11</w:t>
+        </w:r>
+      </w:fldSimple>
       <w:bookmarkEnd w:id="31"/>
       <w:r>
         <w:t xml:space="preserve"> Histogram of</w:t>
@@ -8683,27 +8540,14 @@
       <w:r>
         <w:t xml:space="preserve">Figure </w:t>
       </w:r>
-      <w:r>
-        <w:fldChar w:fldCharType="begin"/>
-      </w:r>
-      <w:r>
-        <w:instrText xml:space="preserve"> SEQ Figure \* ARABIC </w:instrText>
-      </w:r>
-      <w:r>
-        <w:fldChar w:fldCharType="separate"/>
-      </w:r>
-      <w:r>
-        <w:rPr>
-          <w:noProof/>
-        </w:rPr>
-        <w:t>12</w:t>
-      </w:r>
-      <w:r>
-        <w:rPr>
-          <w:noProof/>
-        </w:rPr>
-        <w:fldChar w:fldCharType="end"/>
-      </w:r>
+      <w:fldSimple w:instr=" SEQ Figure \* ARABIC ">
+        <w:r>
+          <w:rPr>
+            <w:noProof/>
+          </w:rPr>
+          <w:t>12</w:t>
+        </w:r>
+      </w:fldSimple>
       <w:bookmarkEnd w:id="32"/>
       <w:r>
         <w:t xml:space="preserve"> </w:t>
@@ -8850,27 +8694,14 @@
       <w:r>
         <w:t xml:space="preserve">Figure </w:t>
       </w:r>
-      <w:r>
-        <w:fldChar w:fldCharType="begin"/>
-      </w:r>
-      <w:r>
-        <w:instrText xml:space="preserve"> SEQ Figure \* ARABIC </w:instrText>
-      </w:r>
-      <w:r>
-        <w:fldChar w:fldCharType="separate"/>
-      </w:r>
-      <w:r>
-        <w:rPr>
-          <w:noProof/>
-        </w:rPr>
-        <w:t>13</w:t>
-      </w:r>
-      <w:r>
-        <w:rPr>
-          <w:noProof/>
-        </w:rPr>
-        <w:fldChar w:fldCharType="end"/>
-      </w:r>
+      <w:fldSimple w:instr=" SEQ Figure \* ARABIC ">
+        <w:r>
+          <w:rPr>
+            <w:noProof/>
+          </w:rPr>
+          <w:t>13</w:t>
+        </w:r>
+      </w:fldSimple>
       <w:bookmarkEnd w:id="33"/>
       <w:r>
         <w:t xml:space="preserve"> H</w:t>
@@ -8950,27 +8781,14 @@
       <w:r>
         <w:t xml:space="preserve">Figure </w:t>
       </w:r>
-      <w:r>
-        <w:fldChar w:fldCharType="begin"/>
-      </w:r>
-      <w:r>
-        <w:instrText xml:space="preserve"> SEQ Figure \* ARABIC </w:instrText>
-      </w:r>
-      <w:r>
-        <w:fldChar w:fldCharType="separate"/>
-      </w:r>
-      <w:r>
-        <w:rPr>
-          <w:noProof/>
-        </w:rPr>
-        <w:t>14</w:t>
-      </w:r>
-      <w:r>
-        <w:rPr>
-          <w:noProof/>
-        </w:rPr>
-        <w:fldChar w:fldCharType="end"/>
-      </w:r>
+      <w:fldSimple w:instr=" SEQ Figure \* ARABIC ">
+        <w:r>
+          <w:rPr>
+            <w:noProof/>
+          </w:rPr>
+          <w:t>14</w:t>
+        </w:r>
+      </w:fldSimple>
       <w:bookmarkEnd w:id="34"/>
       <w:r>
         <w:t xml:space="preserve"> </w:t>
@@ -9174,27 +8992,14 @@
       <w:r>
         <w:t xml:space="preserve">Figure </w:t>
       </w:r>
-      <w:r>
-        <w:fldChar w:fldCharType="begin"/>
-      </w:r>
-      <w:r>
-        <w:instrText xml:space="preserve"> SEQ Figure \* ARABIC </w:instrText>
-      </w:r>
-      <w:r>
-        <w:fldChar w:fldCharType="separate"/>
-      </w:r>
-      <w:r>
-        <w:rPr>
-          <w:noProof/>
-        </w:rPr>
-        <w:t>15</w:t>
-      </w:r>
-      <w:r>
-        <w:rPr>
-          <w:noProof/>
-        </w:rPr>
-        <w:fldChar w:fldCharType="end"/>
-      </w:r>
+      <w:fldSimple w:instr=" SEQ Figure \* ARABIC ">
+        <w:r>
+          <w:rPr>
+            <w:noProof/>
+          </w:rPr>
+          <w:t>15</w:t>
+        </w:r>
+      </w:fldSimple>
       <w:bookmarkEnd w:id="35"/>
       <w:r>
         <w:t xml:space="preserve"> Histogram of </w:t>
@@ -9271,27 +9076,14 @@
       <w:r>
         <w:t xml:space="preserve">Figure </w:t>
       </w:r>
-      <w:r>
-        <w:fldChar w:fldCharType="begin"/>
-      </w:r>
-      <w:r>
-        <w:instrText xml:space="preserve"> SEQ Figure \* ARABIC </w:instrText>
-      </w:r>
-      <w:r>
-        <w:fldChar w:fldCharType="separate"/>
-      </w:r>
-      <w:r>
-        <w:rPr>
-          <w:noProof/>
-        </w:rPr>
-        <w:t>16</w:t>
-      </w:r>
-      <w:r>
-        <w:rPr>
-          <w:noProof/>
-        </w:rPr>
-        <w:fldChar w:fldCharType="end"/>
-      </w:r>
+      <w:fldSimple w:instr=" SEQ Figure \* ARABIC ">
+        <w:r>
+          <w:rPr>
+            <w:noProof/>
+          </w:rPr>
+          <w:t>16</w:t>
+        </w:r>
+      </w:fldSimple>
       <w:bookmarkEnd w:id="36"/>
       <w:r>
         <w:t xml:space="preserve"> </w:t>
@@ -9452,27 +9244,14 @@
       <w:r>
         <w:t xml:space="preserve">Figure </w:t>
       </w:r>
-      <w:r>
-        <w:fldChar w:fldCharType="begin"/>
-      </w:r>
-      <w:r>
-        <w:instrText xml:space="preserve"> SEQ Figure \* ARABIC </w:instrText>
-      </w:r>
-      <w:r>
-        <w:fldChar w:fldCharType="separate"/>
-      </w:r>
-      <w:r>
-        <w:rPr>
-          <w:noProof/>
-        </w:rPr>
-        <w:t>17</w:t>
-      </w:r>
-      <w:r>
-        <w:rPr>
-          <w:noProof/>
-        </w:rPr>
-        <w:fldChar w:fldCharType="end"/>
-      </w:r>
+      <w:fldSimple w:instr=" SEQ Figure \* ARABIC ">
+        <w:r>
+          <w:rPr>
+            <w:noProof/>
+          </w:rPr>
+          <w:t>17</w:t>
+        </w:r>
+      </w:fldSimple>
       <w:bookmarkEnd w:id="37"/>
       <w:r>
         <w:t xml:space="preserve"> Historgram of</w:t>
@@ -9552,27 +9331,14 @@
       <w:r>
         <w:t xml:space="preserve">Figure </w:t>
       </w:r>
-      <w:r>
-        <w:fldChar w:fldCharType="begin"/>
-      </w:r>
-      <w:r>
-        <w:instrText xml:space="preserve"> SEQ Figure \* ARABIC </w:instrText>
-      </w:r>
-      <w:r>
-        <w:fldChar w:fldCharType="separate"/>
-      </w:r>
-      <w:r>
-        <w:rPr>
-          <w:noProof/>
-        </w:rPr>
-        <w:t>18</w:t>
-      </w:r>
-      <w:r>
-        <w:rPr>
-          <w:noProof/>
-        </w:rPr>
-        <w:fldChar w:fldCharType="end"/>
-      </w:r>
+      <w:fldSimple w:instr=" SEQ Figure \* ARABIC ">
+        <w:r>
+          <w:rPr>
+            <w:noProof/>
+          </w:rPr>
+          <w:t>18</w:t>
+        </w:r>
+      </w:fldSimple>
       <w:bookmarkEnd w:id="38"/>
       <w:r>
         <w:t xml:space="preserve"> </w:t>
@@ -9744,27 +9510,14 @@
       <w:r>
         <w:t xml:space="preserve">Figure </w:t>
       </w:r>
-      <w:r>
-        <w:fldChar w:fldCharType="begin"/>
-      </w:r>
-      <w:r>
-        <w:instrText xml:space="preserve"> SEQ Figure \* ARABIC </w:instrText>
-      </w:r>
-      <w:r>
-        <w:fldChar w:fldCharType="separate"/>
-      </w:r>
-      <w:r>
-        <w:rPr>
-          <w:noProof/>
-        </w:rPr>
-        <w:t>19</w:t>
-      </w:r>
-      <w:r>
-        <w:rPr>
-          <w:noProof/>
-        </w:rPr>
-        <w:fldChar w:fldCharType="end"/>
-      </w:r>
+      <w:fldSimple w:instr=" SEQ Figure \* ARABIC ">
+        <w:r>
+          <w:rPr>
+            <w:noProof/>
+          </w:rPr>
+          <w:t>19</w:t>
+        </w:r>
+      </w:fldSimple>
       <w:bookmarkEnd w:id="39"/>
       <w:r>
         <w:t xml:space="preserve"> Histogram of</w:t>
@@ -9841,27 +9594,14 @@
       <w:r>
         <w:t xml:space="preserve">Figure </w:t>
       </w:r>
-      <w:r>
-        <w:fldChar w:fldCharType="begin"/>
-      </w:r>
-      <w:r>
-        <w:instrText xml:space="preserve"> SEQ Figure \* ARABIC </w:instrText>
-      </w:r>
-      <w:r>
-        <w:fldChar w:fldCharType="separate"/>
-      </w:r>
-      <w:r>
-        <w:rPr>
-          <w:noProof/>
-        </w:rPr>
-        <w:t>20</w:t>
-      </w:r>
-      <w:r>
-        <w:rPr>
-          <w:noProof/>
-        </w:rPr>
-        <w:fldChar w:fldCharType="end"/>
-      </w:r>
+      <w:fldSimple w:instr=" SEQ Figure \* ARABIC ">
+        <w:r>
+          <w:rPr>
+            <w:noProof/>
+          </w:rPr>
+          <w:t>20</w:t>
+        </w:r>
+      </w:fldSimple>
       <w:bookmarkEnd w:id="40"/>
       <w:r>
         <w:t xml:space="preserve"> </w:t>
@@ -10071,27 +9811,14 @@
       <w:r>
         <w:t xml:space="preserve">Figure </w:t>
       </w:r>
-      <w:r>
-        <w:fldChar w:fldCharType="begin"/>
-      </w:r>
-      <w:r>
-        <w:instrText xml:space="preserve"> SEQ Figure \* ARABIC </w:instrText>
-      </w:r>
-      <w:r>
-        <w:fldChar w:fldCharType="separate"/>
-      </w:r>
-      <w:r>
-        <w:rPr>
-          <w:noProof/>
-        </w:rPr>
-        <w:t>21</w:t>
-      </w:r>
-      <w:r>
-        <w:rPr>
-          <w:noProof/>
-        </w:rPr>
-        <w:fldChar w:fldCharType="end"/>
-      </w:r>
+      <w:fldSimple w:instr=" SEQ Figure \* ARABIC ">
+        <w:r>
+          <w:rPr>
+            <w:noProof/>
+          </w:rPr>
+          <w:t>21</w:t>
+        </w:r>
+      </w:fldSimple>
       <w:bookmarkEnd w:id="41"/>
       <w:r>
         <w:t xml:space="preserve"> Histogram of </w:t>
@@ -10174,27 +9901,14 @@
       <w:r>
         <w:t xml:space="preserve">Figure </w:t>
       </w:r>
-      <w:r>
-        <w:fldChar w:fldCharType="begin"/>
-      </w:r>
-      <w:r>
-        <w:instrText xml:space="preserve"> SEQ Figure \* ARABIC </w:instrText>
-      </w:r>
-      <w:r>
-        <w:fldChar w:fldCharType="separate"/>
-      </w:r>
-      <w:r>
-        <w:rPr>
-          <w:noProof/>
-        </w:rPr>
-        <w:t>22</w:t>
-      </w:r>
-      <w:r>
-        <w:rPr>
-          <w:noProof/>
-        </w:rPr>
-        <w:fldChar w:fldCharType="end"/>
-      </w:r>
+      <w:fldSimple w:instr=" SEQ Figure \* ARABIC ">
+        <w:r>
+          <w:rPr>
+            <w:noProof/>
+          </w:rPr>
+          <w:t>22</w:t>
+        </w:r>
+      </w:fldSimple>
       <w:bookmarkEnd w:id="42"/>
       <w:r>
         <w:t xml:space="preserve"> QQ Plot </w:t>
@@ -10388,27 +10102,14 @@
       <w:r>
         <w:t xml:space="preserve">Figure </w:t>
       </w:r>
-      <w:r>
-        <w:fldChar w:fldCharType="begin"/>
-      </w:r>
-      <w:r>
-        <w:instrText xml:space="preserve"> SEQ Figure \* ARABIC </w:instrText>
-      </w:r>
-      <w:r>
-        <w:fldChar w:fldCharType="separate"/>
-      </w:r>
-      <w:r>
-        <w:rPr>
-          <w:noProof/>
-        </w:rPr>
-        <w:t>23</w:t>
-      </w:r>
-      <w:r>
-        <w:rPr>
-          <w:noProof/>
-        </w:rPr>
-        <w:fldChar w:fldCharType="end"/>
-      </w:r>
+      <w:fldSimple w:instr=" SEQ Figure \* ARABIC ">
+        <w:r>
+          <w:rPr>
+            <w:noProof/>
+          </w:rPr>
+          <w:t>23</w:t>
+        </w:r>
+      </w:fldSimple>
       <w:bookmarkEnd w:id="43"/>
       <w:r>
         <w:t xml:space="preserve"> Histogram of</w:t>
@@ -10488,27 +10189,14 @@
       <w:r>
         <w:t xml:space="preserve">Figure </w:t>
       </w:r>
-      <w:r>
-        <w:fldChar w:fldCharType="begin"/>
-      </w:r>
-      <w:r>
-        <w:instrText xml:space="preserve"> SEQ Figure \* ARABIC </w:instrText>
-      </w:r>
-      <w:r>
-        <w:fldChar w:fldCharType="separate"/>
-      </w:r>
-      <w:r>
-        <w:rPr>
-          <w:noProof/>
-        </w:rPr>
-        <w:t>24</w:t>
-      </w:r>
-      <w:r>
-        <w:rPr>
-          <w:noProof/>
-        </w:rPr>
-        <w:fldChar w:fldCharType="end"/>
-      </w:r>
+      <w:fldSimple w:instr=" SEQ Figure \* ARABIC ">
+        <w:r>
+          <w:rPr>
+            <w:noProof/>
+          </w:rPr>
+          <w:t>24</w:t>
+        </w:r>
+      </w:fldSimple>
       <w:bookmarkEnd w:id="44"/>
       <w:r>
         <w:t xml:space="preserve"> </w:t>
@@ -10675,27 +10363,14 @@
       <w:r>
         <w:t xml:space="preserve">Figure </w:t>
       </w:r>
-      <w:r>
-        <w:fldChar w:fldCharType="begin"/>
-      </w:r>
-      <w:r>
-        <w:instrText xml:space="preserve"> SEQ Figure \* ARABIC </w:instrText>
-      </w:r>
-      <w:r>
-        <w:fldChar w:fldCharType="separate"/>
-      </w:r>
-      <w:r>
-        <w:rPr>
-          <w:noProof/>
-        </w:rPr>
-        <w:t>25</w:t>
-      </w:r>
-      <w:r>
-        <w:rPr>
-          <w:noProof/>
-        </w:rPr>
-        <w:fldChar w:fldCharType="end"/>
-      </w:r>
+      <w:fldSimple w:instr=" SEQ Figure \* ARABIC ">
+        <w:r>
+          <w:rPr>
+            <w:noProof/>
+          </w:rPr>
+          <w:t>25</w:t>
+        </w:r>
+      </w:fldSimple>
       <w:bookmarkEnd w:id="45"/>
       <w:r>
         <w:t xml:space="preserve"> Histogram of</w:t>
@@ -10772,27 +10447,14 @@
       <w:r>
         <w:t xml:space="preserve">Figure </w:t>
       </w:r>
-      <w:r>
-        <w:fldChar w:fldCharType="begin"/>
-      </w:r>
-      <w:r>
-        <w:instrText xml:space="preserve"> SEQ Figure \* ARABIC </w:instrText>
-      </w:r>
-      <w:r>
-        <w:fldChar w:fldCharType="separate"/>
-      </w:r>
-      <w:r>
-        <w:rPr>
-          <w:noProof/>
-        </w:rPr>
-        <w:t>26</w:t>
-      </w:r>
-      <w:r>
-        <w:rPr>
-          <w:noProof/>
-        </w:rPr>
-        <w:fldChar w:fldCharType="end"/>
-      </w:r>
+      <w:fldSimple w:instr=" SEQ Figure \* ARABIC ">
+        <w:r>
+          <w:rPr>
+            <w:noProof/>
+          </w:rPr>
+          <w:t>26</w:t>
+        </w:r>
+      </w:fldSimple>
       <w:bookmarkEnd w:id="46"/>
       <w:r>
         <w:t xml:space="preserve"> </w:t>
@@ -11953,27 +11615,14 @@
       <w:r>
         <w:t xml:space="preserve">Figure </w:t>
       </w:r>
-      <w:r>
-        <w:fldChar w:fldCharType="begin"/>
-      </w:r>
-      <w:r>
-        <w:instrText xml:space="preserve"> SEQ Figure \* ARABIC </w:instrText>
-      </w:r>
-      <w:r>
-        <w:fldChar w:fldCharType="separate"/>
-      </w:r>
-      <w:r>
-        <w:rPr>
-          <w:noProof/>
-        </w:rPr>
-        <w:t>27</w:t>
-      </w:r>
-      <w:r>
-        <w:rPr>
-          <w:noProof/>
-        </w:rPr>
-        <w:fldChar w:fldCharType="end"/>
-      </w:r>
+      <w:fldSimple w:instr=" SEQ Figure \* ARABIC ">
+        <w:r>
+          <w:rPr>
+            <w:noProof/>
+          </w:rPr>
+          <w:t>27</w:t>
+        </w:r>
+      </w:fldSimple>
       <w:bookmarkEnd w:id="49"/>
       <w:r>
         <w:t xml:space="preserve"> Summary statics for fullset</w:t>
@@ -12049,27 +11698,14 @@
       <w:r>
         <w:t xml:space="preserve">Figure </w:t>
       </w:r>
-      <w:r>
-        <w:fldChar w:fldCharType="begin"/>
-      </w:r>
-      <w:r>
-        <w:instrText xml:space="preserve"> SEQ Figure \* ARABIC </w:instrText>
-      </w:r>
-      <w:r>
-        <w:fldChar w:fldCharType="separate"/>
-      </w:r>
-      <w:r>
-        <w:rPr>
-          <w:noProof/>
-        </w:rPr>
-        <w:t>28</w:t>
-      </w:r>
-      <w:r>
-        <w:rPr>
-          <w:noProof/>
-        </w:rPr>
-        <w:fldChar w:fldCharType="end"/>
-      </w:r>
+      <w:fldSimple w:instr=" SEQ Figure \* ARABIC ">
+        <w:r>
+          <w:rPr>
+            <w:noProof/>
+          </w:rPr>
+          <w:t>28</w:t>
+        </w:r>
+      </w:fldSimple>
       <w:bookmarkEnd w:id="50"/>
       <w:r>
         <w:t xml:space="preserve"> Summary statics for living things</w:t>
@@ -12144,27 +11780,14 @@
       <w:r>
         <w:t xml:space="preserve">Figure </w:t>
       </w:r>
-      <w:r>
-        <w:fldChar w:fldCharType="begin"/>
-      </w:r>
-      <w:r>
-        <w:instrText xml:space="preserve"> SEQ Figure \* ARABIC </w:instrText>
-      </w:r>
-      <w:r>
-        <w:fldChar w:fldCharType="separate"/>
-      </w:r>
-      <w:r>
-        <w:rPr>
-          <w:noProof/>
-        </w:rPr>
-        <w:t>29</w:t>
-      </w:r>
-      <w:r>
-        <w:rPr>
-          <w:noProof/>
-        </w:rPr>
-        <w:fldChar w:fldCharType="end"/>
-      </w:r>
+      <w:fldSimple w:instr=" SEQ Figure \* ARABIC ">
+        <w:r>
+          <w:rPr>
+            <w:noProof/>
+          </w:rPr>
+          <w:t>29</w:t>
+        </w:r>
+      </w:fldSimple>
       <w:bookmarkEnd w:id="51"/>
       <w:r>
         <w:t xml:space="preserve"> Summary statics for nonliving things</w:t>
@@ -12588,27 +12211,14 @@
       <w:r>
         <w:t xml:space="preserve">Figure </w:t>
       </w:r>
-      <w:r>
-        <w:fldChar w:fldCharType="begin"/>
-      </w:r>
-      <w:r>
-        <w:instrText xml:space="preserve"> SEQ Figure \* ARABIC </w:instrText>
-      </w:r>
-      <w:r>
-        <w:fldChar w:fldCharType="separate"/>
-      </w:r>
-      <w:r>
-        <w:rPr>
-          <w:noProof/>
-        </w:rPr>
-        <w:t>30</w:t>
-      </w:r>
-      <w:r>
-        <w:rPr>
-          <w:noProof/>
-        </w:rPr>
-        <w:fldChar w:fldCharType="end"/>
-      </w:r>
+      <w:fldSimple w:instr=" SEQ Figure \* ARABIC ">
+        <w:r>
+          <w:rPr>
+            <w:noProof/>
+          </w:rPr>
+          <w:t>30</w:t>
+        </w:r>
+      </w:fldSimple>
       <w:bookmarkEnd w:id="52"/>
       <w:r>
         <w:t xml:space="preserve"> Histogram of top2tile for living and nonliving</w:t>
@@ -12875,27 +12485,14 @@
       <w:r>
         <w:t xml:space="preserve">Figure </w:t>
       </w:r>
-      <w:r>
-        <w:fldChar w:fldCharType="begin"/>
-      </w:r>
-      <w:r>
-        <w:instrText xml:space="preserve"> SEQ Figure \* ARABIC </w:instrText>
-      </w:r>
-      <w:r>
-        <w:fldChar w:fldCharType="separate"/>
-      </w:r>
-      <w:r>
-        <w:rPr>
-          <w:noProof/>
-        </w:rPr>
-        <w:t>31</w:t>
-      </w:r>
-      <w:r>
-        <w:rPr>
-          <w:noProof/>
-        </w:rPr>
-        <w:fldChar w:fldCharType="end"/>
-      </w:r>
+      <w:fldSimple w:instr=" SEQ Figure \* ARABIC ">
+        <w:r>
+          <w:rPr>
+            <w:noProof/>
+          </w:rPr>
+          <w:t>31</w:t>
+        </w:r>
+      </w:fldSimple>
       <w:bookmarkEnd w:id="53"/>
       <w:r>
         <w:t xml:space="preserve"> Histogram of bottom2tile for living and nonliving</w:t>
@@ -13159,27 +12756,14 @@
       <w:r>
         <w:t xml:space="preserve">Figure </w:t>
       </w:r>
-      <w:r>
-        <w:fldChar w:fldCharType="begin"/>
-      </w:r>
-      <w:r>
-        <w:instrText xml:space="preserve"> SEQ Figure \* ARABIC </w:instrText>
-      </w:r>
-      <w:r>
-        <w:fldChar w:fldCharType="separate"/>
-      </w:r>
-      <w:r>
-        <w:rPr>
-          <w:noProof/>
-        </w:rPr>
-        <w:t>32</w:t>
-      </w:r>
-      <w:r>
-        <w:rPr>
-          <w:noProof/>
-        </w:rPr>
-        <w:fldChar w:fldCharType="end"/>
-      </w:r>
+      <w:fldSimple w:instr=" SEQ Figure \* ARABIC ">
+        <w:r>
+          <w:rPr>
+            <w:noProof/>
+          </w:rPr>
+          <w:t>32</w:t>
+        </w:r>
+      </w:fldSimple>
       <w:bookmarkEnd w:id="54"/>
       <w:r>
         <w:t xml:space="preserve"> Histogram of horizontalness for living and </w:t>
@@ -13731,27 +13315,14 @@
       <w:r>
         <w:t xml:space="preserve">Figure </w:t>
       </w:r>
-      <w:r>
-        <w:fldChar w:fldCharType="begin"/>
-      </w:r>
-      <w:r>
-        <w:instrText xml:space="preserve"> SEQ Figure \* ARABIC </w:instrText>
-      </w:r>
-      <w:r>
-        <w:fldChar w:fldCharType="separate"/>
-      </w:r>
-      <w:r>
-        <w:rPr>
-          <w:noProof/>
-        </w:rPr>
-        <w:t>33</w:t>
-      </w:r>
-      <w:r>
-        <w:rPr>
-          <w:noProof/>
-        </w:rPr>
-        <w:fldChar w:fldCharType="end"/>
-      </w:r>
+      <w:fldSimple w:instr=" SEQ Figure \* ARABIC ">
+        <w:r>
+          <w:rPr>
+            <w:noProof/>
+          </w:rPr>
+          <w:t>33</w:t>
+        </w:r>
+      </w:fldSimple>
       <w:bookmarkEnd w:id="57"/>
       <w:r>
         <w:t xml:space="preserve"> Normal distribution of nr_pix </w:t>
@@ -14007,27 +13578,14 @@
       <w:r>
         <w:t xml:space="preserve">Figure </w:t>
       </w:r>
-      <w:r>
-        <w:fldChar w:fldCharType="begin"/>
-      </w:r>
-      <w:r>
-        <w:instrText xml:space="preserve"> SEQ Figure \* ARABIC </w:instrText>
-      </w:r>
-      <w:r>
-        <w:fldChar w:fldCharType="separate"/>
-      </w:r>
-      <w:r>
-        <w:rPr>
-          <w:noProof/>
-        </w:rPr>
-        <w:t>34</w:t>
-      </w:r>
-      <w:r>
-        <w:rPr>
-          <w:noProof/>
-        </w:rPr>
-        <w:fldChar w:fldCharType="end"/>
-      </w:r>
+      <w:fldSimple w:instr=" SEQ Figure \* ARABIC ">
+        <w:r>
+          <w:rPr>
+            <w:noProof/>
+          </w:rPr>
+          <w:t>34</w:t>
+        </w:r>
+      </w:fldSimple>
       <w:r>
         <w:t xml:space="preserve"> Normal distribution of nr_pix for fullset</w:t>
       </w:r>
@@ -14095,27 +13653,14 @@
       <w:r>
         <w:t xml:space="preserve">Figure </w:t>
       </w:r>
-      <w:r>
-        <w:fldChar w:fldCharType="begin"/>
-      </w:r>
-      <w:r>
-        <w:instrText xml:space="preserve"> SEQ Figure \* ARABIC </w:instrText>
-      </w:r>
-      <w:r>
-        <w:fldChar w:fldCharType="separate"/>
-      </w:r>
-      <w:r>
-        <w:rPr>
-          <w:noProof/>
-        </w:rPr>
-        <w:t>35</w:t>
-      </w:r>
-      <w:r>
-        <w:rPr>
-          <w:noProof/>
-        </w:rPr>
-        <w:fldChar w:fldCharType="end"/>
-      </w:r>
+      <w:fldSimple w:instr=" SEQ Figure \* ARABIC ">
+        <w:r>
+          <w:rPr>
+            <w:noProof/>
+          </w:rPr>
+          <w:t>35</w:t>
+        </w:r>
+      </w:fldSimple>
       <w:bookmarkEnd w:id="58"/>
       <w:r>
         <w:t xml:space="preserve"> Histogram of nr_pix for fullset with normal distribution line</w:t>
@@ -14377,27 +13922,14 @@
       <w:r>
         <w:t xml:space="preserve">Figure </w:t>
       </w:r>
-      <w:r>
-        <w:fldChar w:fldCharType="begin"/>
-      </w:r>
-      <w:r>
-        <w:instrText xml:space="preserve"> SEQ Figure \* ARABIC </w:instrText>
-      </w:r>
-      <w:r>
-        <w:fldChar w:fldCharType="separate"/>
-      </w:r>
-      <w:r>
-        <w:rPr>
-          <w:noProof/>
-        </w:rPr>
-        <w:t>36</w:t>
-      </w:r>
-      <w:r>
-        <w:rPr>
-          <w:noProof/>
-        </w:rPr>
-        <w:fldChar w:fldCharType="end"/>
-      </w:r>
+      <w:fldSimple w:instr=" SEQ Figure \* ARABIC ">
+        <w:r>
+          <w:rPr>
+            <w:noProof/>
+          </w:rPr>
+          <w:t>36</w:t>
+        </w:r>
+      </w:fldSimple>
       <w:bookmarkEnd w:id="60"/>
       <w:r>
         <w:t xml:space="preserve"> Normal distribution of nr_pix for fullset</w:t>
@@ -14668,27 +14200,14 @@
       <w:r>
         <w:t xml:space="preserve">Figure </w:t>
       </w:r>
-      <w:r>
-        <w:fldChar w:fldCharType="begin"/>
-      </w:r>
-      <w:r>
-        <w:instrText xml:space="preserve"> SEQ Figure \* ARABIC </w:instrText>
-      </w:r>
-      <w:r>
-        <w:fldChar w:fldCharType="separate"/>
-      </w:r>
-      <w:r>
-        <w:rPr>
-          <w:noProof/>
-        </w:rPr>
-        <w:t>37</w:t>
-      </w:r>
-      <w:r>
-        <w:rPr>
-          <w:noProof/>
-        </w:rPr>
-        <w:fldChar w:fldCharType="end"/>
-      </w:r>
+      <w:fldSimple w:instr=" SEQ Figure \* ARABIC ">
+        <w:r>
+          <w:rPr>
+            <w:noProof/>
+          </w:rPr>
+          <w:t>37</w:t>
+        </w:r>
+      </w:fldSimple>
       <w:bookmarkEnd w:id="64"/>
       <w:r>
         <w:t xml:space="preserve"> Skewnesses of features 1 - 14</w:t>
@@ -16084,27 +15603,14 @@
       <w:r>
         <w:t xml:space="preserve">Figure </w:t>
       </w:r>
-      <w:r>
-        <w:fldChar w:fldCharType="begin"/>
-      </w:r>
-      <w:r>
-        <w:instrText xml:space="preserve"> SEQ Figure \* ARABIC </w:instrText>
-      </w:r>
-      <w:r>
-        <w:fldChar w:fldCharType="separate"/>
-      </w:r>
-      <w:r>
-        <w:rPr>
-          <w:noProof/>
-        </w:rPr>
-        <w:t>38</w:t>
-      </w:r>
-      <w:r>
-        <w:rPr>
-          <w:noProof/>
-        </w:rPr>
-        <w:fldChar w:fldCharType="end"/>
-      </w:r>
+      <w:fldSimple w:instr=" SEQ Figure \* ARABIC ">
+        <w:r>
+          <w:rPr>
+            <w:noProof/>
+          </w:rPr>
+          <w:t>38</w:t>
+        </w:r>
+      </w:fldSimple>
       <w:bookmarkEnd w:id="71"/>
       <w:r>
         <w:t>Transfor</w:t>
@@ -16260,27 +15766,14 @@
       <w:r>
         <w:t xml:space="preserve">Figure </w:t>
       </w:r>
-      <w:r>
-        <w:fldChar w:fldCharType="begin"/>
-      </w:r>
-      <w:r>
-        <w:instrText xml:space="preserve"> SEQ Figure \* ARABIC </w:instrText>
-      </w:r>
-      <w:r>
-        <w:fldChar w:fldCharType="separate"/>
-      </w:r>
-      <w:r>
-        <w:rPr>
-          <w:noProof/>
-        </w:rPr>
-        <w:t>39</w:t>
-      </w:r>
-      <w:r>
-        <w:rPr>
-          <w:noProof/>
-        </w:rPr>
-        <w:fldChar w:fldCharType="end"/>
-      </w:r>
+      <w:fldSimple w:instr=" SEQ Figure \* ARABIC ">
+        <w:r>
+          <w:rPr>
+            <w:noProof/>
+          </w:rPr>
+          <w:t>39</w:t>
+        </w:r>
+      </w:fldSimple>
       <w:bookmarkEnd w:id="72"/>
       <w:r>
         <w:t xml:space="preserve"> </w:t>
@@ -16484,27 +15977,14 @@
       <w:r>
         <w:t xml:space="preserve">Figure </w:t>
       </w:r>
-      <w:r>
-        <w:fldChar w:fldCharType="begin"/>
-      </w:r>
-      <w:r>
-        <w:instrText xml:space="preserve"> SEQ Figure \* ARABIC </w:instrText>
-      </w:r>
-      <w:r>
-        <w:fldChar w:fldCharType="separate"/>
-      </w:r>
-      <w:r>
-        <w:rPr>
-          <w:noProof/>
-        </w:rPr>
-        <w:t>40</w:t>
-      </w:r>
-      <w:r>
-        <w:rPr>
-          <w:noProof/>
-        </w:rPr>
-        <w:fldChar w:fldCharType="end"/>
-      </w:r>
+      <w:fldSimple w:instr=" SEQ Figure \* ARABIC ">
+        <w:r>
+          <w:rPr>
+            <w:noProof/>
+          </w:rPr>
+          <w:t>40</w:t>
+        </w:r>
+      </w:fldSimple>
       <w:bookmarkEnd w:id="73"/>
       <w:r>
         <w:t xml:space="preserve"> Transformed </w:t>
@@ -16652,27 +16132,14 @@
       <w:r>
         <w:t xml:space="preserve">Figure </w:t>
       </w:r>
-      <w:r>
-        <w:fldChar w:fldCharType="begin"/>
-      </w:r>
-      <w:r>
-        <w:instrText xml:space="preserve"> SEQ Figure \* ARABIC </w:instrText>
-      </w:r>
-      <w:r>
-        <w:fldChar w:fldCharType="separate"/>
-      </w:r>
-      <w:r>
-        <w:rPr>
-          <w:noProof/>
-        </w:rPr>
-        <w:t>41</w:t>
-      </w:r>
-      <w:r>
-        <w:rPr>
-          <w:noProof/>
-        </w:rPr>
-        <w:fldChar w:fldCharType="end"/>
-      </w:r>
+      <w:fldSimple w:instr=" SEQ Figure \* ARABIC ">
+        <w:r>
+          <w:rPr>
+            <w:noProof/>
+          </w:rPr>
+          <w:t>41</w:t>
+        </w:r>
+      </w:fldSimple>
       <w:bookmarkEnd w:id="75"/>
       <w:r>
         <w:t xml:space="preserve"> </w:t>
@@ -16902,27 +16369,14 @@
       <w:r>
         <w:t xml:space="preserve">Figure </w:t>
       </w:r>
-      <w:r>
-        <w:fldChar w:fldCharType="begin"/>
-      </w:r>
-      <w:r>
-        <w:instrText xml:space="preserve"> SEQ Figure \* ARABIC </w:instrText>
-      </w:r>
-      <w:r>
-        <w:fldChar w:fldCharType="separate"/>
-      </w:r>
-      <w:r>
-        <w:rPr>
-          <w:noProof/>
-        </w:rPr>
-        <w:t>42</w:t>
-      </w:r>
-      <w:r>
-        <w:rPr>
-          <w:noProof/>
-        </w:rPr>
-        <w:fldChar w:fldCharType="end"/>
-      </w:r>
+      <w:fldSimple w:instr=" SEQ Figure \* ARABIC ">
+        <w:r>
+          <w:rPr>
+            <w:noProof/>
+          </w:rPr>
+          <w:t>42</w:t>
+        </w:r>
+      </w:fldSimple>
       <w:bookmarkEnd w:id="76"/>
       <w:r>
         <w:t xml:space="preserve"> Histogram of height for fullset</w:t>
@@ -16990,27 +16444,14 @@
       <w:r>
         <w:t xml:space="preserve">Figure </w:t>
       </w:r>
-      <w:r>
-        <w:fldChar w:fldCharType="begin"/>
-      </w:r>
-      <w:r>
-        <w:instrText xml:space="preserve"> SEQ Figure \* ARABIC </w:instrText>
-      </w:r>
-      <w:r>
-        <w:fldChar w:fldCharType="separate"/>
-      </w:r>
-      <w:r>
-        <w:rPr>
-          <w:noProof/>
-        </w:rPr>
-        <w:t>43</w:t>
-      </w:r>
-      <w:r>
-        <w:rPr>
-          <w:noProof/>
-        </w:rPr>
-        <w:fldChar w:fldCharType="end"/>
-      </w:r>
+      <w:fldSimple w:instr=" SEQ Figure \* ARABIC ">
+        <w:r>
+          <w:rPr>
+            <w:noProof/>
+          </w:rPr>
+          <w:t>43</w:t>
+        </w:r>
+      </w:fldSimple>
       <w:bookmarkEnd w:id="77"/>
       <w:r>
         <w:t xml:space="preserve"> Histogram of span for fullset</w:t>
@@ -17128,27 +16569,14 @@
       <w:r>
         <w:t xml:space="preserve">Figure </w:t>
       </w:r>
-      <w:r>
-        <w:fldChar w:fldCharType="begin"/>
-      </w:r>
-      <w:r>
-        <w:instrText xml:space="preserve"> SEQ Figure \* ARABIC </w:instrText>
-      </w:r>
-      <w:r>
-        <w:fldChar w:fldCharType="separate"/>
-      </w:r>
-      <w:r>
-        <w:rPr>
-          <w:noProof/>
-        </w:rPr>
-        <w:t>44</w:t>
-      </w:r>
-      <w:r>
-        <w:rPr>
-          <w:noProof/>
-        </w:rPr>
-        <w:fldChar w:fldCharType="end"/>
-      </w:r>
+      <w:fldSimple w:instr=" SEQ Figure \* ARABIC ">
+        <w:r>
+          <w:rPr>
+            <w:noProof/>
+          </w:rPr>
+          <w:t>44</w:t>
+        </w:r>
+      </w:fldSimple>
       <w:bookmarkEnd w:id="78"/>
       <w:r>
         <w:t xml:space="preserve"> Scatterplot for features height and span</w:t>
@@ -17324,27 +16752,14 @@
       <w:r>
         <w:t xml:space="preserve">Figure </w:t>
       </w:r>
-      <w:r>
-        <w:fldChar w:fldCharType="begin"/>
-      </w:r>
-      <w:r>
-        <w:instrText xml:space="preserve"> SEQ Figure \* ARABIC </w:instrText>
-      </w:r>
-      <w:r>
-        <w:fldChar w:fldCharType="separate"/>
-      </w:r>
-      <w:r>
-        <w:rPr>
-          <w:noProof/>
-        </w:rPr>
-        <w:t>45</w:t>
-      </w:r>
-      <w:r>
-        <w:rPr>
-          <w:noProof/>
-        </w:rPr>
-        <w:fldChar w:fldCharType="end"/>
-      </w:r>
+      <w:fldSimple w:instr=" SEQ Figure \* ARABIC ">
+        <w:r>
+          <w:rPr>
+            <w:noProof/>
+          </w:rPr>
+          <w:t>45</w:t>
+        </w:r>
+      </w:fldSimple>
       <w:bookmarkEnd w:id="79"/>
       <w:r>
         <w:t xml:space="preserve"> Correlation test result</w:t>
@@ -17425,13 +16840,7 @@
     </w:p>
     <w:p>
       <w:r>
-        <w:t>Is the nr_pix feature useful to discriminate between the 4 different classes of wineglass,</w:t>
-      </w:r>
-      <w:r>
-        <w:t xml:space="preserve"> </w:t>
-      </w:r>
-      <w:r>
-        <w:t>golfclub, pencil, and envelope?</w:t>
+        <w:t>Is the nr_pix feature useful to discriminate between the 4 different classes of wineglass, golfclub, pencil, and envelope?</w:t>
       </w:r>
     </w:p>
     <w:p>
@@ -17658,24 +17067,14 @@
       <w:r>
         <w:t xml:space="preserve">Figure </w:t>
       </w:r>
-      <w:r>
-        <w:fldChar w:fldCharType="begin"/>
-      </w:r>
-      <w:r>
-        <w:instrText xml:space="preserve"> SEQ Figure \* ARABIC </w:instrText>
-      </w:r>
-      <w:r>
-        <w:fldChar w:fldCharType="separate"/>
-      </w:r>
-      <w:r>
-        <w:rPr>
-          <w:noProof/>
-        </w:rPr>
-        <w:t>46</w:t>
-      </w:r>
-      <w:r>
-        <w:fldChar w:fldCharType="end"/>
-      </w:r>
+      <w:fldSimple w:instr=" SEQ Figure \* ARABIC ">
+        <w:r>
+          <w:rPr>
+            <w:noProof/>
+          </w:rPr>
+          <w:t>46</w:t>
+        </w:r>
+      </w:fldSimple>
       <w:bookmarkEnd w:id="81"/>
       <w:r>
         <w:t xml:space="preserve"> Observation of nr_pix boxplot + dotplot</w:t>
@@ -17770,24 +17169,14 @@
       <w:r>
         <w:t xml:space="preserve">Figure </w:t>
       </w:r>
-      <w:r>
-        <w:fldChar w:fldCharType="begin"/>
-      </w:r>
-      <w:r>
-        <w:instrText xml:space="preserve"> SEQ Figure \* ARABIC </w:instrText>
-      </w:r>
-      <w:r>
-        <w:fldChar w:fldCharType="separate"/>
-      </w:r>
-      <w:r>
-        <w:rPr>
-          <w:noProof/>
-        </w:rPr>
-        <w:t>47</w:t>
-      </w:r>
-      <w:r>
-        <w:fldChar w:fldCharType="end"/>
-      </w:r>
+      <w:fldSimple w:instr=" SEQ Figure \* ARABIC ">
+        <w:r>
+          <w:rPr>
+            <w:noProof/>
+          </w:rPr>
+          <w:t>47</w:t>
+        </w:r>
+      </w:fldSimple>
       <w:bookmarkEnd w:id="82"/>
       <w:r>
         <w:t xml:space="preserve"> Observation of nr_pix density</w:t>
@@ -17884,24 +17273,14 @@
       <w:r>
         <w:t xml:space="preserve">Figure </w:t>
       </w:r>
-      <w:r>
-        <w:fldChar w:fldCharType="begin"/>
-      </w:r>
-      <w:r>
-        <w:instrText xml:space="preserve"> SEQ Figure \* ARABIC </w:instrText>
-      </w:r>
-      <w:r>
-        <w:fldChar w:fldCharType="separate"/>
-      </w:r>
-      <w:r>
-        <w:rPr>
-          <w:noProof/>
-        </w:rPr>
-        <w:t>48</w:t>
-      </w:r>
-      <w:r>
-        <w:fldChar w:fldCharType="end"/>
-      </w:r>
+      <w:fldSimple w:instr=" SEQ Figure \* ARABIC ">
+        <w:r>
+          <w:rPr>
+            <w:noProof/>
+          </w:rPr>
+          <w:t>48</w:t>
+        </w:r>
+      </w:fldSimple>
       <w:bookmarkEnd w:id="83"/>
       <w:r>
         <w:t xml:space="preserve"> Observation of nr_pix dotplot</w:t>
@@ -17996,24 +17375,14 @@
       <w:r>
         <w:t xml:space="preserve">Figure </w:t>
       </w:r>
-      <w:r>
-        <w:fldChar w:fldCharType="begin"/>
-      </w:r>
-      <w:r>
-        <w:instrText xml:space="preserve"> SEQ Figure \* ARABIC </w:instrText>
-      </w:r>
-      <w:r>
-        <w:fldChar w:fldCharType="separate"/>
-      </w:r>
-      <w:r>
-        <w:rPr>
-          <w:noProof/>
-        </w:rPr>
-        <w:t>49</w:t>
-      </w:r>
-      <w:r>
-        <w:fldChar w:fldCharType="end"/>
-      </w:r>
+      <w:fldSimple w:instr=" SEQ Figure \* ARABIC ">
+        <w:r>
+          <w:rPr>
+            <w:noProof/>
+          </w:rPr>
+          <w:t>49</w:t>
+        </w:r>
+      </w:fldSimple>
       <w:bookmarkEnd w:id="84"/>
       <w:r>
         <w:t xml:space="preserve"> Observation of nr_pix </w:t>
@@ -18334,24 +17703,14 @@
       <w:r>
         <w:t xml:space="preserve">Figure </w:t>
       </w:r>
-      <w:r>
-        <w:fldChar w:fldCharType="begin"/>
-      </w:r>
-      <w:r>
-        <w:instrText xml:space="preserve"> SEQ Figure \* ARABIC </w:instrText>
-      </w:r>
-      <w:r>
-        <w:fldChar w:fldCharType="separate"/>
-      </w:r>
-      <w:r>
-        <w:rPr>
-          <w:noProof/>
-        </w:rPr>
-        <w:t>50</w:t>
-      </w:r>
-      <w:r>
-        <w:fldChar w:fldCharType="end"/>
-      </w:r>
+      <w:fldSimple w:instr=" SEQ Figure \* ARABIC ">
+        <w:r>
+          <w:rPr>
+            <w:noProof/>
+          </w:rPr>
+          <w:t>50</w:t>
+        </w:r>
+      </w:fldSimple>
       <w:bookmarkEnd w:id="85"/>
       <w:r>
         <w:t xml:space="preserve"> Output of the ANOVA test</w:t>
@@ -19037,6 +18396,10 @@
         </w:rPr>
       </w:pPr>
       <w:r>
+        <w:rPr>
+          <w:noProof/>
+          <w:lang w:eastAsia="en-GB"/>
+        </w:rPr>
         <w:drawing>
           <wp:inline distT="0" distB="0" distL="0" distR="0" wp14:anchorId="577674D9" wp14:editId="1684E6F5">
             <wp:extent cx="928064" cy="435539"/>
@@ -19303,35 +18666,7 @@
               <w:rFonts w:ascii="Cambria Math" w:hAnsi="Cambria Math"/>
               <w:lang w:val="en-US"/>
             </w:rPr>
-            <m:t>M</m:t>
-          </m:r>
-          <m:r>
-            <w:rPr>
-              <w:rFonts w:ascii="Cambria Math" w:hAnsi="Cambria Math"/>
-              <w:lang w:val="en-US"/>
-            </w:rPr>
-            <m:t>SE</m:t>
-          </m:r>
-          <m:r>
-            <w:rPr>
-              <w:rFonts w:ascii="Cambria Math" w:hAnsi="Cambria Math"/>
-              <w:lang w:val="en-US"/>
-            </w:rPr>
-            <m:t>=</m:t>
-          </m:r>
-          <m:r>
-            <w:rPr>
-              <w:rFonts w:ascii="Cambria Math" w:hAnsi="Cambria Math"/>
-              <w:lang w:val="en-US"/>
-            </w:rPr>
-            <m:t>SSE</m:t>
-          </m:r>
-          <m:r>
-            <w:rPr>
-              <w:rFonts w:ascii="Cambria Math" w:hAnsi="Cambria Math"/>
-              <w:lang w:val="en-US"/>
-            </w:rPr>
-            <m:t>÷</m:t>
+            <m:t>MSE=SSE÷</m:t>
           </m:r>
           <m:sSub>
             <m:sSubPr>
@@ -19477,21 +18812,21 @@
               <w:rFonts w:ascii="Cambria Math" w:hAnsi="Cambria Math"/>
               <w:lang w:val="en-US"/>
             </w:rPr>
-            <m:t>P-value</m:t>
+            <m:t>P</m:t>
           </m:r>
           <m:r>
             <w:rPr>
               <w:rFonts w:ascii="Cambria Math" w:hAnsi="Cambria Math"/>
               <w:lang w:val="en-US"/>
             </w:rPr>
-            <m:t>=</m:t>
+            <m:t xml:space="preserve"> </m:t>
           </m:r>
           <m:r>
             <w:rPr>
               <w:rFonts w:ascii="Cambria Math" w:hAnsi="Cambria Math"/>
               <w:lang w:val="en-US"/>
             </w:rPr>
-            <m:t>1-pf(F,df1=</m:t>
+            <m:t>value=1-pf(F,df1=</m:t>
           </m:r>
           <m:sSub>
             <m:sSubPr>
@@ -19710,8 +19045,291 @@
       </w:r>
     </w:p>
     <w:p>
+      <w:pPr>
+        <w:pStyle w:val="Heading3"/>
+      </w:pPr>
+      <w:r>
+        <w:t>Reasoning</w:t>
+      </w:r>
+    </w:p>
+    <w:p>
+      <w:r>
+        <w:t>We will perform a large number of randomisation tests on these four groups of non-living things. However, the traditional randomisation test compares the association of only two groups of variables, but there are four groups of variables.</w:t>
+      </w:r>
+    </w:p>
+    <w:p>
+      <w:r>
+        <w:t>The solution is that instead of comparing the difference of means between two groups, we apply ANOVA test to thes</w:t>
+      </w:r>
+      <w:r>
+        <w:t>e four groups and compare the F-</w:t>
+      </w:r>
+      <w:r>
+        <w:t xml:space="preserve">values of these groups. Thus, we </w:t>
+      </w:r>
+      <w:r>
+        <w:t>have the following two hypothese</w:t>
+      </w:r>
+      <w:r>
+        <w:t>s</w:t>
+      </w:r>
+      <w:r>
+        <w:t>.</w:t>
+      </w:r>
+    </w:p>
+    <w:p>
+      <w:pPr>
+        <w:pStyle w:val="ListParagraph"/>
+        <w:numPr>
+          <w:ilvl w:val="0"/>
+          <w:numId w:val="1"/>
+        </w:numPr>
+      </w:pPr>
+      <w:r>
+        <w:t>Null hypothesis. The actual means of the population are the same across these four objects.</w:t>
+      </w:r>
+    </w:p>
+    <w:p>
+      <w:pPr>
+        <w:pStyle w:val="ListParagraph"/>
+        <w:numPr>
+          <w:ilvl w:val="0"/>
+          <w:numId w:val="1"/>
+        </w:numPr>
+      </w:pPr>
+      <w:r>
+        <w:t>Alternative hypothesis. At least one mean  from one group is different than other groups</w:t>
+      </w:r>
+    </w:p>
+    <w:p>
+      <w:pPr>
+        <w:pStyle w:val="Heading3"/>
+      </w:pPr>
+      <w:r>
+        <w:t>Implementation</w:t>
+      </w:r>
+    </w:p>
+    <w:p>
+      <w:r>
+        <w:t xml:space="preserve">We first apply ANOVA test to the original </w:t>
+      </w:r>
+      <w:r>
+        <w:t>data of four groups, we got the original F-value.</w:t>
+      </w:r>
+    </w:p>
+    <w:p>
+      <w:pPr>
+        <w:rPr>
+          <w:rFonts w:eastAsiaTheme="minorEastAsia"/>
+        </w:rPr>
+      </w:pPr>
+      <m:oMathPara>
+        <m:oMath>
+          <m:r>
+            <w:rPr>
+              <w:rFonts w:ascii="Cambria Math" w:hAnsi="Cambria Math"/>
+            </w:rPr>
+            <m:t>Original F value=138.4242</m:t>
+          </m:r>
+        </m:oMath>
+      </m:oMathPara>
+    </w:p>
+    <w:p>
+      <w:r>
+        <w:t>Then we will perform a series of randomisation tests. The total number of tests is set to be 10000. For each test, we shuffle the whole data, and randomly sample twenty elements for each group (four groups in total). We perform the ANOVA test to these four randomly sample groups and generate the F-value. If the F-value is greater than the original F-value, we count this randomisation test as a successful test.</w:t>
+      </w:r>
+    </w:p>
+    <w:p>
+      <w:r>
+        <w:t>After 10000 randomisation tests, the number of successful tests is calculated, which is the P-value</w:t>
+      </w:r>
+      <w:r>
+        <w:t xml:space="preserve">. </w:t>
+      </w:r>
+      <w:r>
+        <w:fldChar w:fldCharType="begin"/>
+      </w:r>
+      <w:r>
+        <w:instrText xml:space="preserve"> REF _Ref24734098 \h </w:instrText>
+      </w:r>
+      <w:r>
+        <w:fldChar w:fldCharType="separate"/>
+      </w:r>
+      <w:r>
+        <w:t xml:space="preserve">Figure </w:t>
+      </w:r>
+      <w:r>
+        <w:rPr>
+          <w:noProof/>
+        </w:rPr>
+        <w:t>51</w:t>
+      </w:r>
+      <w:r>
+        <w:fldChar w:fldCharType="end"/>
+      </w:r>
+      <w:r>
+        <w:t xml:space="preserve"> is the result of</w:t>
+      </w:r>
+      <w:r>
+        <w:t xml:space="preserve"> one of our </w:t>
+      </w:r>
       <w:bookmarkStart w:id="86" w:name="_GoBack"/>
       <w:bookmarkEnd w:id="86"/>
+      <w:r>
+        <w:t>examples</w:t>
+      </w:r>
+      <w:r>
+        <w:t>.</w:t>
+      </w:r>
+    </w:p>
+    <w:p>
+      <w:pPr>
+        <w:keepNext/>
+        <w:jc w:val="center"/>
+      </w:pPr>
+      <w:r>
+        <w:rPr>
+          <w:noProof/>
+          <w:lang w:eastAsia="en-GB"/>
+        </w:rPr>
+        <w:drawing>
+          <wp:inline distT="0" distB="0" distL="0" distR="0" wp14:anchorId="5CA384A1" wp14:editId="08240931">
+            <wp:extent cx="5727700" cy="675640"/>
+            <wp:effectExtent l="0" t="0" r="0" b="0"/>
+            <wp:docPr id="79" name="Picture 79"/>
+            <wp:cNvGraphicFramePr>
+              <a:graphicFrameLocks xmlns:a="http://schemas.openxmlformats.org/drawingml/2006/main" noChangeAspect="1"/>
+            </wp:cNvGraphicFramePr>
+            <a:graphic xmlns:a="http://schemas.openxmlformats.org/drawingml/2006/main">
+              <a:graphicData uri="http://schemas.openxmlformats.org/drawingml/2006/picture">
+                <pic:pic xmlns:pic="http://schemas.openxmlformats.org/drawingml/2006/picture">
+                  <pic:nvPicPr>
+                    <pic:cNvPr id="1" name=""/>
+                    <pic:cNvPicPr/>
+                  </pic:nvPicPr>
+                  <pic:blipFill>
+                    <a:blip r:embed="rId76"/>
+                    <a:stretch>
+                      <a:fillRect/>
+                    </a:stretch>
+                  </pic:blipFill>
+                  <pic:spPr>
+                    <a:xfrm>
+                      <a:off x="0" y="0"/>
+                      <a:ext cx="5727700" cy="675640"/>
+                    </a:xfrm>
+                    <a:prstGeom prst="rect">
+                      <a:avLst/>
+                    </a:prstGeom>
+                  </pic:spPr>
+                </pic:pic>
+              </a:graphicData>
+            </a:graphic>
+          </wp:inline>
+        </w:drawing>
+      </w:r>
+    </w:p>
+    <w:p>
+      <w:pPr>
+        <w:pStyle w:val="Caption"/>
+        <w:jc w:val="center"/>
+      </w:pPr>
+      <w:bookmarkStart w:id="87" w:name="_Ref24734098"/>
+      <w:r>
+        <w:t xml:space="preserve">Figure </w:t>
+      </w:r>
+      <w:fldSimple w:instr=" SEQ Figure \* ARABIC ">
+        <w:r>
+          <w:rPr>
+            <w:noProof/>
+          </w:rPr>
+          <w:t>51</w:t>
+        </w:r>
+      </w:fldSimple>
+      <w:bookmarkEnd w:id="87"/>
+      <w:r>
+        <w:t xml:space="preserve"> Subtask 8 result</w:t>
+      </w:r>
+    </w:p>
+    <w:p>
+      <m:oMath>
+        <m:r>
+          <w:rPr>
+            <w:rFonts w:ascii="Cambria Math" w:hAnsi="Cambria Math"/>
+          </w:rPr>
+          <m:t>P value=</m:t>
+        </m:r>
+        <m:r>
+          <w:rPr>
+            <w:rFonts w:ascii="Cambria Math" w:hAnsi="Cambria Math"/>
+          </w:rPr>
+          <m:t>0</m:t>
+        </m:r>
+        <m:r>
+          <w:rPr>
+            <w:rFonts w:ascii="Cambria Math" w:hAnsi="Cambria Math"/>
+          </w:rPr>
+          <m:t xml:space="preserve"> </m:t>
+        </m:r>
+      </m:oMath>
+      <w:r>
+        <w:rPr>
+          <w:rFonts w:eastAsiaTheme="minorEastAsia"/>
+        </w:rPr>
+        <w:t>w</w:t>
+      </w:r>
+      <w:r>
+        <w:t>hich is less than the significant level. We reject the null hypothesis test and accept the alternative test.</w:t>
+      </w:r>
+    </w:p>
+    <w:p>
+      <w:pPr>
+        <w:pStyle w:val="Heading3"/>
+      </w:pPr>
+      <w:r>
+        <w:t>Result</w:t>
+      </w:r>
+    </w:p>
+    <w:p>
+      <w:r>
+        <w:t xml:space="preserve">We can conclude that for the feature hollowness, At least one mean </w:t>
+      </w:r>
+      <w:r>
+        <w:t>from one group is different than other groups</w:t>
+      </w:r>
+      <w:r>
+        <w:t xml:space="preserve">. Hence, </w:t>
+      </w:r>
+      <w:r>
+        <w:t xml:space="preserve">the </w:t>
+      </w:r>
+      <w:r>
+        <w:t>f</w:t>
+      </w:r>
+      <w:r>
+        <w:t>eature hollowness</w:t>
+      </w:r>
+      <w:r>
+        <w:t xml:space="preserve"> is </w:t>
+      </w:r>
+      <w:r>
+        <w:t>useful to discriminate between the 4 different classes of wineglass,</w:t>
+      </w:r>
+      <w:r>
+        <w:t xml:space="preserve"> </w:t>
+      </w:r>
+      <w:r>
+        <w:t>golf</w:t>
+      </w:r>
+      <w:r>
+        <w:t xml:space="preserve"> club, pencil</w:t>
+      </w:r>
+      <w:r>
+        <w:t xml:space="preserve"> and envelope</w:t>
+      </w:r>
+      <w:r>
+        <w:t>.</w:t>
+      </w:r>
     </w:p>
     <w:p>
       <w:pPr>
@@ -19734,11 +19352,12 @@
       <w:pPr>
         <w:pStyle w:val="Heading2"/>
       </w:pPr>
-      <w:bookmarkStart w:id="87" w:name="_Toc24691966"/>
-      <w:r>
+      <w:bookmarkStart w:id="88" w:name="_Toc24691966"/>
+      <w:r>
+        <w:lastRenderedPageBreak/>
         <w:t>Result</w:t>
       </w:r>
-      <w:bookmarkEnd w:id="87"/>
+      <w:bookmarkEnd w:id="88"/>
     </w:p>
     <w:p>
       <w:pPr>
@@ -19747,14 +19366,14 @@
           <w:shd w:val="clear" w:color="auto" w:fill="FFFFFF"/>
         </w:rPr>
       </w:pPr>
-      <w:bookmarkStart w:id="88" w:name="_Toc24691967"/>
+      <w:bookmarkStart w:id="89" w:name="_Toc24691967"/>
       <w:r>
         <w:rPr>
           <w:shd w:val="clear" w:color="auto" w:fill="FFFFFF"/>
         </w:rPr>
         <w:t>Conclusions</w:t>
       </w:r>
-      <w:bookmarkEnd w:id="88"/>
+      <w:bookmarkEnd w:id="89"/>
     </w:p>
     <w:p>
       <w:pPr>
@@ -19774,7 +19393,7 @@
         </w:rPr>
       </w:pPr>
     </w:p>
-    <w:bookmarkStart w:id="89" w:name="_Toc24691968" w:displacedByCustomXml="next"/>
+    <w:bookmarkStart w:id="90" w:name="_Toc24691968" w:displacedByCustomXml="next"/>
     <w:sdt>
       <w:sdtPr>
         <w:rPr>
@@ -19797,7 +19416,7 @@
           <w:r>
             <w:t>References</w:t>
           </w:r>
-          <w:bookmarkEnd w:id="89"/>
+          <w:bookmarkEnd w:id="90"/>
         </w:p>
         <w:sdt>
           <w:sdtPr>
@@ -19930,8 +19549,8 @@
     </w:sdt>
     <w:p/>
     <w:sectPr>
-      <w:headerReference w:type="default" r:id="rId76"/>
-      <w:footerReference w:type="default" r:id="rId77"/>
+      <w:headerReference w:type="default" r:id="rId77"/>
+      <w:footerReference w:type="default" r:id="rId78"/>
       <w:pgSz w:w="11906" w:h="16838"/>
       <w:pgMar w:top="1281" w:right="1080" w:bottom="851" w:left="1080" w:header="426" w:footer="148" w:gutter="0"/>
       <w:cols w:space="708"/>
@@ -20069,7 +19688,7 @@
         <w:noProof/>
         <w:color w:val="A6A6A6" w:themeColor="background1" w:themeShade="A6"/>
       </w:rPr>
-      <w:t>44</w:t>
+      <w:t>45</w:t>
     </w:r>
     <w:r>
       <w:rPr>
@@ -21747,6 +21366,7 @@
     <w:rsid w:val="00855F48"/>
     <w:rsid w:val="008E5A9C"/>
     <w:rsid w:val="00C0401B"/>
+    <w:rsid w:val="00C7296E"/>
     <w:rsid w:val="00E55E98"/>
     <w:rsid w:val="00E5705E"/>
     <w:rsid w:val="00FB1323"/>
@@ -22200,7 +21820,7 @@
     <w:basedOn w:val="DefaultParagraphFont"/>
     <w:uiPriority w:val="99"/>
     <w:semiHidden/>
-    <w:rsid w:val="006323C4"/>
+    <w:rsid w:val="00C7296E"/>
     <w:rPr>
       <w:color w:val="808080"/>
     </w:rPr>
@@ -22477,6 +22097,12 @@
 </file>
 
 <file path=customXml/item1.xml><?xml version="1.0" encoding="utf-8"?>
+<p:properties xmlns:p="http://schemas.microsoft.com/office/2006/metadata/properties" xmlns:xsi="http://www.w3.org/2001/XMLSchema-instance" xmlns:pc="http://schemas.microsoft.com/office/infopath/2007/PartnerControls">
+  <documentManagement/>
+</p:properties>
+</file>
+
+<file path=customXml/item2.xml><?xml version="1.0" encoding="utf-8"?>
 <ct:contentTypeSchema xmlns:ct="http://schemas.microsoft.com/office/2006/metadata/contentType" xmlns:ma="http://schemas.microsoft.com/office/2006/metadata/properties/metaAttributes" ct:_="" ma:_="" ma:contentTypeName="Document" ma:contentTypeID="0x01010086CF0F52A4FB8D41BADEB943B17AE241" ma:contentTypeVersion="11" ma:contentTypeDescription="Create a new document." ma:contentTypeScope="" ma:versionID="b9e711981098e67a59c157c349b58894">
   <xsd:schema xmlns:xsd="http://www.w3.org/2001/XMLSchema" xmlns:xs="http://www.w3.org/2001/XMLSchema" xmlns:p="http://schemas.microsoft.com/office/2006/metadata/properties" xmlns:ns3="42d47a25-8aa1-44d9-84ca-438afe1cf419" xmlns:ns4="174a99e9-e5dc-4403-8766-c1d309cc8c34" targetNamespace="http://schemas.microsoft.com/office/2006/metadata/properties" ma:root="true" ma:fieldsID="0b7b0ab1e3e3b803d822455f6a8e7409" ns3:_="" ns4:_="">
     <xsd:import namespace="42d47a25-8aa1-44d9-84ca-438afe1cf419"/>
@@ -22685,19 +22311,13 @@
 </ct:contentTypeSchema>
 </file>
 
-<file path=customXml/item2.xml><?xml version="1.0" encoding="utf-8"?>
+<file path=customXml/item3.xml><?xml version="1.0" encoding="utf-8"?>
 <?mso-contentType ?>
 <FormTemplates xmlns="http://schemas.microsoft.com/sharepoint/v3/contenttype/forms">
   <Display>DocumentLibraryForm</Display>
   <Edit>DocumentLibraryForm</Edit>
   <New>DocumentLibraryForm</New>
 </FormTemplates>
-</file>
-
-<file path=customXml/item3.xml><?xml version="1.0" encoding="utf-8"?>
-<p:properties xmlns:p="http://schemas.microsoft.com/office/2006/metadata/properties" xmlns:xsi="http://www.w3.org/2001/XMLSchema-instance" xmlns:pc="http://schemas.microsoft.com/office/infopath/2007/PartnerControls">
-  <documentManagement/>
-</p:properties>
 </file>
 
 <file path=customXml/item4.xml><?xml version="1.0" encoding="utf-8"?>
@@ -22820,6 +22440,23 @@
 </file>
 
 <file path=customXml/itemProps1.xml><?xml version="1.0" encoding="utf-8"?>
+<ds:datastoreItem xmlns:ds="http://schemas.openxmlformats.org/officeDocument/2006/customXml" ds:itemID="{055E93BC-D2E9-4F1C-A3FD-AAA9BE66B692}">
+  <ds:schemaRefs>
+    <ds:schemaRef ds:uri="http://purl.org/dc/terms/"/>
+    <ds:schemaRef ds:uri="http://schemas.openxmlformats.org/package/2006/metadata/core-properties"/>
+    <ds:schemaRef ds:uri="http://schemas.microsoft.com/office/infopath/2007/PartnerControls"/>
+    <ds:schemaRef ds:uri="http://purl.org/dc/elements/1.1/"/>
+    <ds:schemaRef ds:uri="174a99e9-e5dc-4403-8766-c1d309cc8c34"/>
+    <ds:schemaRef ds:uri="http://www.w3.org/XML/1998/namespace"/>
+    <ds:schemaRef ds:uri="http://schemas.microsoft.com/office/2006/documentManagement/types"/>
+    <ds:schemaRef ds:uri="http://purl.org/dc/dcmitype/"/>
+    <ds:schemaRef ds:uri="42d47a25-8aa1-44d9-84ca-438afe1cf419"/>
+    <ds:schemaRef ds:uri="http://schemas.microsoft.com/office/2006/metadata/properties"/>
+  </ds:schemaRefs>
+</ds:datastoreItem>
+</file>
+
+<file path=customXml/itemProps2.xml><?xml version="1.0" encoding="utf-8"?>
 <ds:datastoreItem xmlns:ds="http://schemas.openxmlformats.org/officeDocument/2006/customXml" ds:itemID="{D31533C3-1876-409D-AEFB-DE2DAA9EA640}">
   <ds:schemaRefs>
     <ds:schemaRef ds:uri="http://schemas.microsoft.com/office/2006/metadata/contentType"/>
@@ -22838,7 +22475,7 @@
 </ds:datastoreItem>
 </file>
 
-<file path=customXml/itemProps2.xml><?xml version="1.0" encoding="utf-8"?>
+<file path=customXml/itemProps3.xml><?xml version="1.0" encoding="utf-8"?>
 <ds:datastoreItem xmlns:ds="http://schemas.openxmlformats.org/officeDocument/2006/customXml" ds:itemID="{18D30BCF-9665-46B6-99ED-05DA9414D515}">
   <ds:schemaRefs>
     <ds:schemaRef ds:uri="http://schemas.microsoft.com/sharepoint/v3/contenttype/forms"/>
@@ -22846,25 +22483,8 @@
 </ds:datastoreItem>
 </file>
 
-<file path=customXml/itemProps3.xml><?xml version="1.0" encoding="utf-8"?>
-<ds:datastoreItem xmlns:ds="http://schemas.openxmlformats.org/officeDocument/2006/customXml" ds:itemID="{055E93BC-D2E9-4F1C-A3FD-AAA9BE66B692}">
-  <ds:schemaRefs>
-    <ds:schemaRef ds:uri="http://purl.org/dc/terms/"/>
-    <ds:schemaRef ds:uri="http://schemas.openxmlformats.org/package/2006/metadata/core-properties"/>
-    <ds:schemaRef ds:uri="http://schemas.microsoft.com/office/infopath/2007/PartnerControls"/>
-    <ds:schemaRef ds:uri="http://purl.org/dc/dcmitype/"/>
-    <ds:schemaRef ds:uri="http://schemas.microsoft.com/office/2006/documentManagement/types"/>
-    <ds:schemaRef ds:uri="http://purl.org/dc/elements/1.1/"/>
-    <ds:schemaRef ds:uri="http://www.w3.org/XML/1998/namespace"/>
-    <ds:schemaRef ds:uri="42d47a25-8aa1-44d9-84ca-438afe1cf419"/>
-    <ds:schemaRef ds:uri="174a99e9-e5dc-4403-8766-c1d309cc8c34"/>
-    <ds:schemaRef ds:uri="http://schemas.microsoft.com/office/2006/metadata/properties"/>
-  </ds:schemaRefs>
-</ds:datastoreItem>
-</file>
-
 <file path=customXml/itemProps4.xml><?xml version="1.0" encoding="utf-8"?>
-<ds:datastoreItem xmlns:ds="http://schemas.openxmlformats.org/officeDocument/2006/customXml" ds:itemID="{2CAC7D48-3A91-42E7-827B-76BBB8DA8AAD}">
+<ds:datastoreItem xmlns:ds="http://schemas.openxmlformats.org/officeDocument/2006/customXml" ds:itemID="{375EA6E8-FEEE-4CFE-B06C-E748B779E91E}">
   <ds:schemaRefs>
     <ds:schemaRef ds:uri="http://schemas.openxmlformats.org/officeDocument/2006/bibliography"/>
   </ds:schemaRefs>

</xml_diff>

<commit_message>
subtask 10, section 3
</commit_message>
<xml_diff>
--- a/Statistical Analysis/40216004_assignment2_report.docx
+++ b/Statistical Analysis/40216004_assignment2_report.docx
@@ -16821,9 +16821,11 @@
       <w:pPr>
         <w:pStyle w:val="Heading2"/>
       </w:pPr>
+      <w:bookmarkStart w:id="80" w:name="_Ref24740131"/>
       <w:r>
         <w:t>Subtask 7</w:t>
       </w:r>
+      <w:bookmarkEnd w:id="80"/>
     </w:p>
     <w:p>
       <w:pPr>
@@ -16847,11 +16849,11 @@
       <w:pPr>
         <w:pStyle w:val="Heading3"/>
       </w:pPr>
-      <w:bookmarkStart w:id="80" w:name="_Ref24723957"/>
+      <w:bookmarkStart w:id="81" w:name="_Ref24723957"/>
       <w:r>
         <w:t>Reasoning</w:t>
       </w:r>
-      <w:bookmarkEnd w:id="80"/>
+      <w:bookmarkEnd w:id="81"/>
     </w:p>
     <w:p>
       <w:r>
@@ -17063,7 +17065,7 @@
         <w:pStyle w:val="Caption"/>
         <w:jc w:val="center"/>
       </w:pPr>
-      <w:bookmarkStart w:id="81" w:name="_Ref24722733"/>
+      <w:bookmarkStart w:id="82" w:name="_Ref24722733"/>
       <w:r>
         <w:t xml:space="preserve">Figure </w:t>
       </w:r>
@@ -17075,7 +17077,7 @@
           <w:t>46</w:t>
         </w:r>
       </w:fldSimple>
-      <w:bookmarkEnd w:id="81"/>
+      <w:bookmarkEnd w:id="82"/>
       <w:r>
         <w:t xml:space="preserve"> Observation of nr_pix boxplot + dotplot</w:t>
       </w:r>
@@ -17165,7 +17167,7 @@
         <w:pStyle w:val="Caption"/>
         <w:jc w:val="center"/>
       </w:pPr>
-      <w:bookmarkStart w:id="82" w:name="_Ref24722826"/>
+      <w:bookmarkStart w:id="83" w:name="_Ref24722826"/>
       <w:r>
         <w:t xml:space="preserve">Figure </w:t>
       </w:r>
@@ -17177,7 +17179,7 @@
           <w:t>47</w:t>
         </w:r>
       </w:fldSimple>
-      <w:bookmarkEnd w:id="82"/>
+      <w:bookmarkEnd w:id="83"/>
       <w:r>
         <w:t xml:space="preserve"> Observation of nr_pix density</w:t>
       </w:r>
@@ -17269,7 +17271,7 @@
         <w:pStyle w:val="Caption"/>
         <w:jc w:val="center"/>
       </w:pPr>
-      <w:bookmarkStart w:id="83" w:name="_Ref24722992"/>
+      <w:bookmarkStart w:id="84" w:name="_Ref24722992"/>
       <w:r>
         <w:t xml:space="preserve">Figure </w:t>
       </w:r>
@@ -17281,7 +17283,7 @@
           <w:t>48</w:t>
         </w:r>
       </w:fldSimple>
-      <w:bookmarkEnd w:id="83"/>
+      <w:bookmarkEnd w:id="84"/>
       <w:r>
         <w:t xml:space="preserve"> Observation of nr_pix dotplot</w:t>
       </w:r>
@@ -17371,7 +17373,7 @@
         <w:pStyle w:val="Caption"/>
         <w:jc w:val="center"/>
       </w:pPr>
-      <w:bookmarkStart w:id="84" w:name="_Ref24723541"/>
+      <w:bookmarkStart w:id="85" w:name="_Ref24723541"/>
       <w:r>
         <w:t xml:space="preserve">Figure </w:t>
       </w:r>
@@ -17383,7 +17385,7 @@
           <w:t>49</w:t>
         </w:r>
       </w:fldSimple>
-      <w:bookmarkEnd w:id="84"/>
+      <w:bookmarkEnd w:id="85"/>
       <w:r>
         <w:t xml:space="preserve"> Observation of nr_pix </w:t>
       </w:r>
@@ -17699,7 +17701,7 @@
         <w:pStyle w:val="Caption"/>
         <w:jc w:val="center"/>
       </w:pPr>
-      <w:bookmarkStart w:id="85" w:name="_Ref24724444"/>
+      <w:bookmarkStart w:id="86" w:name="_Ref24724444"/>
       <w:r>
         <w:t xml:space="preserve">Figure </w:t>
       </w:r>
@@ -17711,7 +17713,7 @@
           <w:t>50</w:t>
         </w:r>
       </w:fldSimple>
-      <w:bookmarkEnd w:id="85"/>
+      <w:bookmarkEnd w:id="86"/>
       <w:r>
         <w:t xml:space="preserve"> Output of the ANOVA test</w:t>
       </w:r>
@@ -18812,21 +18814,7 @@
               <w:rFonts w:ascii="Cambria Math" w:hAnsi="Cambria Math"/>
               <w:lang w:val="en-US"/>
             </w:rPr>
-            <m:t>P</m:t>
-          </m:r>
-          <m:r>
-            <w:rPr>
-              <w:rFonts w:ascii="Cambria Math" w:hAnsi="Cambria Math"/>
-              <w:lang w:val="en-US"/>
-            </w:rPr>
-            <m:t xml:space="preserve"> </m:t>
-          </m:r>
-          <m:r>
-            <w:rPr>
-              <w:rFonts w:ascii="Cambria Math" w:hAnsi="Cambria Math"/>
-              <w:lang w:val="en-US"/>
-            </w:rPr>
-            <m:t>value=1-pf(F,df1=</m:t>
+            <m:t>P value=1-pf(F,df1=</m:t>
           </m:r>
           <m:sSub>
             <m:sSubPr>
@@ -19171,12 +19159,7 @@
         <w:t xml:space="preserve"> is the result of</w:t>
       </w:r>
       <w:r>
-        <w:t xml:space="preserve"> one of our </w:t>
-      </w:r>
-      <w:bookmarkStart w:id="86" w:name="_GoBack"/>
-      <w:bookmarkEnd w:id="86"/>
-      <w:r>
-        <w:t>examples</w:t>
+        <w:t xml:space="preserve"> one of our examples</w:t>
       </w:r>
       <w:r>
         <w:t>.</w:t>
@@ -19257,19 +19240,7 @@
           <w:rPr>
             <w:rFonts w:ascii="Cambria Math" w:hAnsi="Cambria Math"/>
           </w:rPr>
-          <m:t>P value=</m:t>
-        </m:r>
-        <m:r>
-          <w:rPr>
-            <w:rFonts w:ascii="Cambria Math" w:hAnsi="Cambria Math"/>
-          </w:rPr>
-          <m:t>0</m:t>
-        </m:r>
-        <m:r>
-          <w:rPr>
-            <w:rFonts w:ascii="Cambria Math" w:hAnsi="Cambria Math"/>
-          </w:rPr>
-          <m:t xml:space="preserve"> </m:t>
+          <m:t xml:space="preserve">P value=0 </m:t>
         </m:r>
       </m:oMath>
       <w:r>
@@ -19298,22 +19269,7 @@
         <w:t>from one group is different than other groups</w:t>
       </w:r>
       <w:r>
-        <w:t xml:space="preserve">. Hence, </w:t>
-      </w:r>
-      <w:r>
-        <w:t xml:space="preserve">the </w:t>
-      </w:r>
-      <w:r>
-        <w:t>f</w:t>
-      </w:r>
-      <w:r>
-        <w:t>eature hollowness</w:t>
-      </w:r>
-      <w:r>
-        <w:t xml:space="preserve"> is </w:t>
-      </w:r>
-      <w:r>
-        <w:t>useful to discriminate between the 4 different classes of wineglass,</w:t>
+        <w:t>. Hence, the feature hollowness is useful to discriminate between the 4 different classes of wineglass,</w:t>
       </w:r>
       <w:r>
         <w:t xml:space="preserve"> </w:t>
@@ -19339,25 +19295,360 @@
         <w:t>Subtask 9</w:t>
       </w:r>
     </w:p>
+    <w:p/>
     <w:p>
       <w:pPr>
         <w:pStyle w:val="Heading2"/>
       </w:pPr>
       <w:r>
+        <w:lastRenderedPageBreak/>
         <w:t>Subtask 10</w:t>
       </w:r>
     </w:p>
+    <w:p>
+      <w:pPr>
+        <w:pStyle w:val="Heading3"/>
+      </w:pPr>
+      <w:r>
+        <w:t>Reasoning</w:t>
+      </w:r>
+    </w:p>
+    <w:p>
+      <w:r>
+        <w:t>We use pairwise t test on the 4 groups of non-living things because pairwise t test helps easily figure out all the P-values for each combination. Also, it has an adjustment function that reduces the chance of getting into type 1 error.</w:t>
+      </w:r>
+      <w:bookmarkStart w:id="88" w:name="_GoBack"/>
+      <w:bookmarkEnd w:id="88"/>
+    </w:p>
+    <w:p>
+      <w:pPr>
+        <w:pStyle w:val="Heading3"/>
+      </w:pPr>
+      <w:r>
+        <w:t>Implementation</w:t>
+      </w:r>
+    </w:p>
+    <w:p>
+      <w:r>
+        <w:t xml:space="preserve">Like what we did in </w:t>
+      </w:r>
+      <w:r>
+        <w:fldChar w:fldCharType="begin"/>
+      </w:r>
+      <w:r>
+        <w:instrText xml:space="preserve"> REF _Ref24740131 \h </w:instrText>
+      </w:r>
+      <w:r>
+        <w:fldChar w:fldCharType="separate"/>
+      </w:r>
+      <w:r>
+        <w:t>Subtask 7</w:t>
+      </w:r>
+      <w:r>
+        <w:fldChar w:fldCharType="end"/>
+      </w:r>
+      <w:r>
+        <w:t>, we extract the data of the feature 2 – 6 for all non-living things. For each feature, we perform ANOVA test to each feature (</w:t>
+      </w:r>
+      <w:r>
+        <w:fldChar w:fldCharType="begin"/>
+      </w:r>
+      <w:r>
+        <w:instrText xml:space="preserve"> REF _Ref24740256 \h </w:instrText>
+      </w:r>
+      <w:r>
+        <w:fldChar w:fldCharType="separate"/>
+      </w:r>
+      <w:r>
+        <w:t xml:space="preserve">Figure </w:t>
+      </w:r>
+      <w:r>
+        <w:rPr>
+          <w:noProof/>
+        </w:rPr>
+        <w:t>52</w:t>
+      </w:r>
+      <w:r>
+        <w:fldChar w:fldCharType="end"/>
+      </w:r>
+      <w:r>
+        <w:t>). It gives a maximum F-value of 205.</w:t>
+      </w:r>
+      <w:r>
+        <w:t xml:space="preserve">16721 for feature </w:t>
+      </w:r>
+      <w:r>
+        <w:rPr>
+          <w:i/>
+        </w:rPr>
+        <w:t>width</w:t>
+      </w:r>
+      <w:r>
+        <w:t>.</w:t>
+      </w:r>
+    </w:p>
+    <w:p>
+      <w:pPr>
+        <w:keepNext/>
+        <w:jc w:val="center"/>
+      </w:pPr>
+      <w:r>
+        <w:rPr>
+          <w:noProof/>
+          <w:lang w:eastAsia="en-GB"/>
+        </w:rPr>
+        <w:drawing>
+          <wp:inline distT="0" distB="0" distL="0" distR="0" wp14:anchorId="6DB8910C" wp14:editId="5CA16927">
+            <wp:extent cx="5727700" cy="970915"/>
+            <wp:effectExtent l="0" t="0" r="0" b="0"/>
+            <wp:docPr id="80" name="Picture 80" descr="A screenshot of a cell phone&#10;&#10;Description automatically generated"/>
+            <wp:cNvGraphicFramePr>
+              <a:graphicFrameLocks xmlns:a="http://schemas.openxmlformats.org/drawingml/2006/main" noChangeAspect="1"/>
+            </wp:cNvGraphicFramePr>
+            <a:graphic xmlns:a="http://schemas.openxmlformats.org/drawingml/2006/main">
+              <a:graphicData uri="http://schemas.openxmlformats.org/drawingml/2006/picture">
+                <pic:pic xmlns:pic="http://schemas.openxmlformats.org/drawingml/2006/picture">
+                  <pic:nvPicPr>
+                    <pic:cNvPr id="1" name=""/>
+                    <pic:cNvPicPr/>
+                  </pic:nvPicPr>
+                  <pic:blipFill>
+                    <a:blip r:embed="rId77"/>
+                    <a:stretch>
+                      <a:fillRect/>
+                    </a:stretch>
+                  </pic:blipFill>
+                  <pic:spPr>
+                    <a:xfrm>
+                      <a:off x="0" y="0"/>
+                      <a:ext cx="5727700" cy="970915"/>
+                    </a:xfrm>
+                    <a:prstGeom prst="rect">
+                      <a:avLst/>
+                    </a:prstGeom>
+                  </pic:spPr>
+                </pic:pic>
+              </a:graphicData>
+            </a:graphic>
+          </wp:inline>
+        </w:drawing>
+      </w:r>
+    </w:p>
+    <w:p>
+      <w:pPr>
+        <w:pStyle w:val="Caption"/>
+        <w:jc w:val="center"/>
+      </w:pPr>
+      <w:bookmarkStart w:id="89" w:name="_Ref24740256"/>
+      <w:r>
+        <w:t xml:space="preserve">Figure </w:t>
+      </w:r>
+      <w:fldSimple w:instr=" SEQ Figure \* ARABIC ">
+        <w:r>
+          <w:rPr>
+            <w:noProof/>
+          </w:rPr>
+          <w:t>52</w:t>
+        </w:r>
+      </w:fldSimple>
+      <w:bookmarkEnd w:id="89"/>
+      <w:r>
+        <w:t xml:space="preserve"> Output of ANOVA tests on features</w:t>
+      </w:r>
+    </w:p>
+    <w:p>
+      <w:pPr>
+        <w:keepNext/>
+      </w:pPr>
+      <w:r>
+        <w:t xml:space="preserve">We then apply the pairwise t test function to the data of feature </w:t>
+      </w:r>
+      <w:r>
+        <w:rPr>
+          <w:i/>
+        </w:rPr>
+        <w:t>width</w:t>
+      </w:r>
+      <w:r>
+        <w:t>,</w:t>
+      </w:r>
+      <w:r>
+        <w:t xml:space="preserve"> with the adjustment function of Bonferroni. To prevent type 1 error, Bonferroni is used to adjust the P-values to reduce the chance that we incorrectly rejected null hypothesis.</w:t>
+      </w:r>
+    </w:p>
+    <w:p>
+      <w:pPr>
+        <w:keepNext/>
+      </w:pPr>
+      <w:r>
+        <w:t xml:space="preserve">The pairwise </w:t>
+      </w:r>
+      <w:r>
+        <w:t xml:space="preserve">gives the output of </w:t>
+      </w:r>
+      <w:r>
+        <w:fldChar w:fldCharType="begin"/>
+      </w:r>
+      <w:r>
+        <w:instrText xml:space="preserve"> REF _Ref24741930 \h </w:instrText>
+      </w:r>
+      <w:r>
+        <w:fldChar w:fldCharType="separate"/>
+      </w:r>
+      <w:r>
+        <w:t xml:space="preserve">Figure </w:t>
+      </w:r>
+      <w:r>
+        <w:rPr>
+          <w:noProof/>
+        </w:rPr>
+        <w:t>53</w:t>
+      </w:r>
+      <w:r>
+        <w:fldChar w:fldCharType="end"/>
+      </w:r>
+      <w:r>
+        <w:t>. The figure illustrate the P-value for the each combination of group pairs.</w:t>
+      </w:r>
+    </w:p>
+    <w:p>
+      <w:pPr>
+        <w:keepNext/>
+      </w:pPr>
+      <w:r>
+        <w:t>We notice that these P-values are less than the significant level</w:t>
+      </w:r>
+    </w:p>
+    <w:p>
+      <w:pPr>
+        <w:pStyle w:val="ListParagraph"/>
+        <w:keepNext/>
+        <w:numPr>
+          <w:ilvl w:val="0"/>
+          <w:numId w:val="1"/>
+        </w:numPr>
+      </w:pPr>
+      <w:r>
+        <w:t>P-value(</w:t>
+      </w:r>
+      <w:r>
+        <w:t>wineglass</w:t>
+      </w:r>
+      <w:r>
+        <w:t>~envelope)</w:t>
+      </w:r>
+    </w:p>
+    <w:p>
+      <w:pPr>
+        <w:pStyle w:val="ListParagraph"/>
+        <w:keepNext/>
+        <w:numPr>
+          <w:ilvl w:val="0"/>
+          <w:numId w:val="1"/>
+        </w:numPr>
+      </w:pPr>
+      <w:r>
+        <w:t>P-value(</w:t>
+      </w:r>
+      <w:r>
+        <w:t>wineglass</w:t>
+      </w:r>
+      <w:r>
+        <w:t>~golfclub)</w:t>
+      </w:r>
+    </w:p>
+    <w:p>
+      <w:pPr>
+        <w:pStyle w:val="ListParagraph"/>
+        <w:keepNext/>
+        <w:numPr>
+          <w:ilvl w:val="0"/>
+          <w:numId w:val="1"/>
+        </w:numPr>
+      </w:pPr>
+      <w:r>
+        <w:t>P-value(wineglass~pencil)</w:t>
+      </w:r>
+    </w:p>
+    <w:p>
+      <w:pPr>
+        <w:keepNext/>
+        <w:jc w:val="center"/>
+      </w:pPr>
+      <w:r>
+        <w:rPr>
+          <w:noProof/>
+          <w:lang w:eastAsia="en-GB"/>
+        </w:rPr>
+        <w:drawing>
+          <wp:inline distT="0" distB="0" distL="0" distR="0" wp14:anchorId="540CDDFD" wp14:editId="0CAD1FDC">
+            <wp:extent cx="5727700" cy="1947545"/>
+            <wp:effectExtent l="0" t="0" r="0" b="0"/>
+            <wp:docPr id="82" name="Picture 82"/>
+            <wp:cNvGraphicFramePr>
+              <a:graphicFrameLocks xmlns:a="http://schemas.openxmlformats.org/drawingml/2006/main" noChangeAspect="1"/>
+            </wp:cNvGraphicFramePr>
+            <a:graphic xmlns:a="http://schemas.openxmlformats.org/drawingml/2006/main">
+              <a:graphicData uri="http://schemas.openxmlformats.org/drawingml/2006/picture">
+                <pic:pic xmlns:pic="http://schemas.openxmlformats.org/drawingml/2006/picture">
+                  <pic:nvPicPr>
+                    <pic:cNvPr id="1" name=""/>
+                    <pic:cNvPicPr/>
+                  </pic:nvPicPr>
+                  <pic:blipFill>
+                    <a:blip r:embed="rId78"/>
+                    <a:stretch>
+                      <a:fillRect/>
+                    </a:stretch>
+                  </pic:blipFill>
+                  <pic:spPr>
+                    <a:xfrm>
+                      <a:off x="0" y="0"/>
+                      <a:ext cx="5727700" cy="1947545"/>
+                    </a:xfrm>
+                    <a:prstGeom prst="rect">
+                      <a:avLst/>
+                    </a:prstGeom>
+                  </pic:spPr>
+                </pic:pic>
+              </a:graphicData>
+            </a:graphic>
+          </wp:inline>
+        </w:drawing>
+      </w:r>
+    </w:p>
+    <w:p>
+      <w:pPr>
+        <w:pStyle w:val="Caption"/>
+        <w:jc w:val="center"/>
+      </w:pPr>
+      <w:bookmarkStart w:id="90" w:name="_Ref24741930"/>
+      <w:r>
+        <w:t xml:space="preserve">Figure </w:t>
+      </w:r>
+      <w:fldSimple w:instr=" SEQ Figure \* ARABIC ">
+        <w:r>
+          <w:rPr>
+            <w:noProof/>
+          </w:rPr>
+          <w:t>53</w:t>
+        </w:r>
+      </w:fldSimple>
+      <w:bookmarkEnd w:id="90"/>
+      <w:r>
+        <w:t xml:space="preserve"> Output of pairwise t test</w:t>
+      </w:r>
+    </w:p>
     <w:p/>
     <w:p>
       <w:pPr>
         <w:pStyle w:val="Heading2"/>
       </w:pPr>
-      <w:bookmarkStart w:id="88" w:name="_Toc24691966"/>
-      <w:r>
-        <w:lastRenderedPageBreak/>
+      <w:bookmarkStart w:id="91" w:name="_Toc24691966"/>
+      <w:r>
         <w:t>Result</w:t>
       </w:r>
-      <w:bookmarkEnd w:id="88"/>
+      <w:bookmarkEnd w:id="91"/>
     </w:p>
     <w:p>
       <w:pPr>
@@ -19366,14 +19657,14 @@
           <w:shd w:val="clear" w:color="auto" w:fill="FFFFFF"/>
         </w:rPr>
       </w:pPr>
-      <w:bookmarkStart w:id="89" w:name="_Toc24691967"/>
+      <w:bookmarkStart w:id="92" w:name="_Toc24691967"/>
       <w:r>
         <w:rPr>
           <w:shd w:val="clear" w:color="auto" w:fill="FFFFFF"/>
         </w:rPr>
         <w:t>Conclusions</w:t>
       </w:r>
-      <w:bookmarkEnd w:id="89"/>
+      <w:bookmarkEnd w:id="92"/>
     </w:p>
     <w:p>
       <w:pPr>
@@ -19393,7 +19684,7 @@
         </w:rPr>
       </w:pPr>
     </w:p>
-    <w:bookmarkStart w:id="90" w:name="_Toc24691968" w:displacedByCustomXml="next"/>
+    <w:bookmarkStart w:id="93" w:name="_Toc24691968" w:displacedByCustomXml="next"/>
     <w:sdt>
       <w:sdtPr>
         <w:rPr>
@@ -19416,7 +19707,7 @@
           <w:r>
             <w:t>References</w:t>
           </w:r>
-          <w:bookmarkEnd w:id="90"/>
+          <w:bookmarkEnd w:id="93"/>
         </w:p>
         <w:sdt>
           <w:sdtPr>
@@ -19549,8 +19840,8 @@
     </w:sdt>
     <w:p/>
     <w:sectPr>
-      <w:headerReference w:type="default" r:id="rId77"/>
-      <w:footerReference w:type="default" r:id="rId78"/>
+      <w:headerReference w:type="default" r:id="rId79"/>
+      <w:footerReference w:type="default" r:id="rId80"/>
       <w:pgSz w:w="11906" w:h="16838"/>
       <w:pgMar w:top="1281" w:right="1080" w:bottom="851" w:left="1080" w:header="426" w:footer="148" w:gutter="0"/>
       <w:cols w:space="708"/>
@@ -19645,7 +19936,7 @@
         <w:noProof/>
         <w:color w:val="A6A6A6" w:themeColor="background1" w:themeShade="A6"/>
       </w:rPr>
-      <w:t>44</w:t>
+      <w:t>45</w:t>
     </w:r>
     <w:r>
       <w:rPr>
@@ -19688,7 +19979,7 @@
         <w:noProof/>
         <w:color w:val="A6A6A6" w:themeColor="background1" w:themeShade="A6"/>
       </w:rPr>
-      <w:t>45</w:t>
+      <w:t>46</w:t>
     </w:r>
     <w:r>
       <w:rPr>
@@ -20909,6 +21200,7 @@
   <w:style w:type="character" w:default="1" w:styleId="DefaultParagraphFont">
     <w:name w:val="Default Paragraph Font"/>
     <w:uiPriority w:val="1"/>
+    <w:semiHidden/>
     <w:unhideWhenUsed/>
   </w:style>
   <w:style w:type="table" w:default="1" w:styleId="TableNormal">
@@ -21359,6 +21651,7 @@
     <w:rsid w:val="00043E73"/>
     <w:rsid w:val="00070ED3"/>
     <w:rsid w:val="00205C2A"/>
+    <w:rsid w:val="00360DDE"/>
     <w:rsid w:val="00492B7A"/>
     <w:rsid w:val="00594F7F"/>
     <w:rsid w:val="006323C4"/>
@@ -22097,12 +22390,21 @@
 </file>
 
 <file path=customXml/item1.xml><?xml version="1.0" encoding="utf-8"?>
+<?mso-contentType ?>
+<FormTemplates xmlns="http://schemas.microsoft.com/sharepoint/v3/contenttype/forms">
+  <Display>DocumentLibraryForm</Display>
+  <Edit>DocumentLibraryForm</Edit>
+  <New>DocumentLibraryForm</New>
+</FormTemplates>
+</file>
+
+<file path=customXml/item2.xml><?xml version="1.0" encoding="utf-8"?>
 <p:properties xmlns:p="http://schemas.microsoft.com/office/2006/metadata/properties" xmlns:xsi="http://www.w3.org/2001/XMLSchema-instance" xmlns:pc="http://schemas.microsoft.com/office/infopath/2007/PartnerControls">
   <documentManagement/>
 </p:properties>
 </file>
 
-<file path=customXml/item2.xml><?xml version="1.0" encoding="utf-8"?>
+<file path=customXml/item3.xml><?xml version="1.0" encoding="utf-8"?>
 <ct:contentTypeSchema xmlns:ct="http://schemas.microsoft.com/office/2006/metadata/contentType" xmlns:ma="http://schemas.microsoft.com/office/2006/metadata/properties/metaAttributes" ct:_="" ma:_="" ma:contentTypeName="Document" ma:contentTypeID="0x01010086CF0F52A4FB8D41BADEB943B17AE241" ma:contentTypeVersion="11" ma:contentTypeDescription="Create a new document." ma:contentTypeScope="" ma:versionID="b9e711981098e67a59c157c349b58894">
   <xsd:schema xmlns:xsd="http://www.w3.org/2001/XMLSchema" xmlns:xs="http://www.w3.org/2001/XMLSchema" xmlns:p="http://schemas.microsoft.com/office/2006/metadata/properties" xmlns:ns3="42d47a25-8aa1-44d9-84ca-438afe1cf419" xmlns:ns4="174a99e9-e5dc-4403-8766-c1d309cc8c34" targetNamespace="http://schemas.microsoft.com/office/2006/metadata/properties" ma:root="true" ma:fieldsID="0b7b0ab1e3e3b803d822455f6a8e7409" ns3:_="" ns4:_="">
     <xsd:import namespace="42d47a25-8aa1-44d9-84ca-438afe1cf419"/>
@@ -22311,15 +22613,6 @@
 </ct:contentTypeSchema>
 </file>
 
-<file path=customXml/item3.xml><?xml version="1.0" encoding="utf-8"?>
-<?mso-contentType ?>
-<FormTemplates xmlns="http://schemas.microsoft.com/sharepoint/v3/contenttype/forms">
-  <Display>DocumentLibraryForm</Display>
-  <Edit>DocumentLibraryForm</Edit>
-  <New>DocumentLibraryForm</New>
-</FormTemplates>
-</file>
-
 <file path=customXml/item4.xml><?xml version="1.0" encoding="utf-8"?>
 <b:Sources xmlns:b="http://schemas.openxmlformats.org/officeDocument/2006/bibliography" xmlns="http://schemas.openxmlformats.org/officeDocument/2006/bibliography" SelectedStyle="\HarvardAnglia2008OfficeOnline.xsl" StyleName="Harvard - Anglia" Version="2008">
   <b:Source>
@@ -22440,23 +22733,31 @@
 </file>
 
 <file path=customXml/itemProps1.xml><?xml version="1.0" encoding="utf-8"?>
-<ds:datastoreItem xmlns:ds="http://schemas.openxmlformats.org/officeDocument/2006/customXml" ds:itemID="{055E93BC-D2E9-4F1C-A3FD-AAA9BE66B692}">
+<ds:datastoreItem xmlns:ds="http://schemas.openxmlformats.org/officeDocument/2006/customXml" ds:itemID="{18D30BCF-9665-46B6-99ED-05DA9414D515}">
   <ds:schemaRefs>
-    <ds:schemaRef ds:uri="http://purl.org/dc/terms/"/>
-    <ds:schemaRef ds:uri="http://schemas.openxmlformats.org/package/2006/metadata/core-properties"/>
-    <ds:schemaRef ds:uri="http://schemas.microsoft.com/office/infopath/2007/PartnerControls"/>
-    <ds:schemaRef ds:uri="http://purl.org/dc/elements/1.1/"/>
-    <ds:schemaRef ds:uri="174a99e9-e5dc-4403-8766-c1d309cc8c34"/>
-    <ds:schemaRef ds:uri="http://www.w3.org/XML/1998/namespace"/>
-    <ds:schemaRef ds:uri="http://schemas.microsoft.com/office/2006/documentManagement/types"/>
-    <ds:schemaRef ds:uri="http://purl.org/dc/dcmitype/"/>
-    <ds:schemaRef ds:uri="42d47a25-8aa1-44d9-84ca-438afe1cf419"/>
-    <ds:schemaRef ds:uri="http://schemas.microsoft.com/office/2006/metadata/properties"/>
+    <ds:schemaRef ds:uri="http://schemas.microsoft.com/sharepoint/v3/contenttype/forms"/>
   </ds:schemaRefs>
 </ds:datastoreItem>
 </file>
 
 <file path=customXml/itemProps2.xml><?xml version="1.0" encoding="utf-8"?>
+<ds:datastoreItem xmlns:ds="http://schemas.openxmlformats.org/officeDocument/2006/customXml" ds:itemID="{055E93BC-D2E9-4F1C-A3FD-AAA9BE66B692}">
+  <ds:schemaRefs>
+    <ds:schemaRef ds:uri="http://purl.org/dc/elements/1.1/"/>
+    <ds:schemaRef ds:uri="http://schemas.microsoft.com/office/2006/metadata/properties"/>
+    <ds:schemaRef ds:uri="http://schemas.openxmlformats.org/package/2006/metadata/core-properties"/>
+    <ds:schemaRef ds:uri="http://purl.org/dc/terms/"/>
+    <ds:schemaRef ds:uri="http://schemas.microsoft.com/office/infopath/2007/PartnerControls"/>
+    <ds:schemaRef ds:uri="http://schemas.microsoft.com/office/2006/documentManagement/types"/>
+    <ds:schemaRef ds:uri="174a99e9-e5dc-4403-8766-c1d309cc8c34"/>
+    <ds:schemaRef ds:uri="42d47a25-8aa1-44d9-84ca-438afe1cf419"/>
+    <ds:schemaRef ds:uri="http://www.w3.org/XML/1998/namespace"/>
+    <ds:schemaRef ds:uri="http://purl.org/dc/dcmitype/"/>
+  </ds:schemaRefs>
+</ds:datastoreItem>
+</file>
+
+<file path=customXml/itemProps3.xml><?xml version="1.0" encoding="utf-8"?>
 <ds:datastoreItem xmlns:ds="http://schemas.openxmlformats.org/officeDocument/2006/customXml" ds:itemID="{D31533C3-1876-409D-AEFB-DE2DAA9EA640}">
   <ds:schemaRefs>
     <ds:schemaRef ds:uri="http://schemas.microsoft.com/office/2006/metadata/contentType"/>
@@ -22475,16 +22776,8 @@
 </ds:datastoreItem>
 </file>
 
-<file path=customXml/itemProps3.xml><?xml version="1.0" encoding="utf-8"?>
-<ds:datastoreItem xmlns:ds="http://schemas.openxmlformats.org/officeDocument/2006/customXml" ds:itemID="{18D30BCF-9665-46B6-99ED-05DA9414D515}">
-  <ds:schemaRefs>
-    <ds:schemaRef ds:uri="http://schemas.microsoft.com/sharepoint/v3/contenttype/forms"/>
-  </ds:schemaRefs>
-</ds:datastoreItem>
-</file>
-
 <file path=customXml/itemProps4.xml><?xml version="1.0" encoding="utf-8"?>
-<ds:datastoreItem xmlns:ds="http://schemas.openxmlformats.org/officeDocument/2006/customXml" ds:itemID="{375EA6E8-FEEE-4CFE-B06C-E748B779E91E}">
+<ds:datastoreItem xmlns:ds="http://schemas.openxmlformats.org/officeDocument/2006/customXml" ds:itemID="{F46C8173-11DF-4D50-AA11-3A9DE7D906B8}">
   <ds:schemaRefs>
     <ds:schemaRef ds:uri="http://schemas.openxmlformats.org/officeDocument/2006/bibliography"/>
   </ds:schemaRefs>

</xml_diff>

<commit_message>
subtask 9, section 3
</commit_message>
<xml_diff>
--- a/Statistical Analysis/40216004_assignment2_report.docx
+++ b/Statistical Analysis/40216004_assignment2_report.docx
@@ -19295,14 +19295,47 @@
         <w:t>Subtask 9</w:t>
       </w:r>
     </w:p>
-    <w:p/>
-    <w:p>
-      <w:pPr>
-        <w:pStyle w:val="Heading2"/>
-      </w:pPr>
+    <w:p>
+      <w:pPr>
+        <w:pStyle w:val="Heading3"/>
+      </w:pPr>
+      <w:r>
+        <w:t>Requirements</w:t>
+      </w:r>
+    </w:p>
+    <w:p>
+      <w:r>
+        <w:t>F</w:t>
+      </w:r>
+      <w:r>
+        <w:t>ind</w:t>
+      </w:r>
+      <w:r>
+        <w:t xml:space="preserve"> out the features which can differentiate between groups of living things and non-living things.</w:t>
+      </w:r>
+    </w:p>
+    <w:p>
+      <w:r>
+        <w:t>Reasoning</w:t>
+      </w:r>
+    </w:p>
+    <w:p>
+      <w:r>
+        <w:t>We will perform T-tests to all 20 features regarding the groups of living things and non-living things.</w:t>
+      </w:r>
+    </w:p>
+    <w:p>
       <w:r>
         <w:lastRenderedPageBreak/>
-        <w:t>Subtask 10</w:t>
+        <w:t>The reason why we want to perform the test to all features is that looking at the summary statics is too slow and may be lack of accuracy. By performing T-tests that we can filter unusual features by setting the significant level value. Thus, it is easier and faster.</w:t>
+      </w:r>
+    </w:p>
+    <w:p>
+      <w:r>
+        <w:t xml:space="preserve">The reason why we choose to use T-test instead of other statistical tests is that T-test performs well when dealing </w:t>
+      </w:r>
+      <w:r>
+        <w:t>hypotheses related to two groups.</w:t>
       </w:r>
     </w:p>
     <w:p>
@@ -19310,81 +19343,86 @@
         <w:pStyle w:val="Heading3"/>
       </w:pPr>
       <w:r>
-        <w:t>Reasoning</w:t>
-      </w:r>
-    </w:p>
-    <w:p>
-      <w:r>
-        <w:t>We use pairwise t test on the 4 groups of non-living things because pairwise t test helps easily figure out all the P-values for each combination. Also, it has an adjustment function that reduces the chance of getting into type 1 error.</w:t>
-      </w:r>
-      <w:bookmarkStart w:id="88" w:name="_GoBack"/>
-      <w:bookmarkEnd w:id="88"/>
-    </w:p>
-    <w:p>
-      <w:pPr>
-        <w:pStyle w:val="Heading3"/>
-      </w:pPr>
-      <w:r>
         <w:t>Implementation</w:t>
       </w:r>
     </w:p>
     <w:p>
       <w:r>
-        <w:t xml:space="preserve">Like what we did in </w:t>
+        <w:t>First, we set up the hypotheses for every feature.</w:t>
+      </w:r>
+    </w:p>
+    <w:p>
+      <w:pPr>
+        <w:pStyle w:val="ListParagraph"/>
+        <w:numPr>
+          <w:ilvl w:val="0"/>
+          <w:numId w:val="1"/>
+        </w:numPr>
+      </w:pPr>
+      <w:r>
+        <w:t>Null hypothesis. The mean of feature 1 is equal to the mean of feature 2.</w:t>
+      </w:r>
+    </w:p>
+    <w:p>
+      <w:pPr>
+        <w:pStyle w:val="ListParagraph"/>
+        <w:numPr>
+          <w:ilvl w:val="0"/>
+          <w:numId w:val="1"/>
+        </w:numPr>
+      </w:pPr>
+      <w:r>
+        <w:t>Alternative</w:t>
+      </w:r>
+      <w:r>
+        <w:t xml:space="preserve"> hypothesis. The mean</w:t>
+      </w:r>
+      <w:r>
+        <w:t>s</w:t>
+      </w:r>
+      <w:r>
+        <w:t xml:space="preserve"> of feature</w:t>
+      </w:r>
+      <w:r>
+        <w:t>s</w:t>
+      </w:r>
+      <w:r>
+        <w:t xml:space="preserve"> 1 </w:t>
+      </w:r>
+      <w:r>
+        <w:t>and 2 are different.</w:t>
+      </w:r>
+    </w:p>
+    <w:p>
+      <w:r>
+        <w:t xml:space="preserve">For each feature, </w:t>
+      </w:r>
+      <w:r>
+        <w:t xml:space="preserve">we feed the data from living things and non-living things into the function t.test() and get the P-value. If the P-value is less than the significant level of 0.05, we SELECT this feature. </w:t>
       </w:r>
       <w:r>
         <w:fldChar w:fldCharType="begin"/>
       </w:r>
       <w:r>
-        <w:instrText xml:space="preserve"> REF _Ref24740131 \h </w:instrText>
+        <w:instrText xml:space="preserve"> REF _Ref24745928 \h </w:instrText>
       </w:r>
       <w:r>
         <w:fldChar w:fldCharType="separate"/>
       </w:r>
       <w:r>
-        <w:t>Subtask 7</w:t>
+        <w:t xml:space="preserve">Figure </w:t>
+      </w:r>
+      <w:r>
+        <w:rPr>
+          <w:noProof/>
+        </w:rPr>
+        <w:t>52</w:t>
       </w:r>
       <w:r>
         <w:fldChar w:fldCharType="end"/>
       </w:r>
       <w:r>
-        <w:t>, we extract the data of the feature 2 – 6 for all non-living things. For each feature, we perform ANOVA test to each feature (</w:t>
-      </w:r>
-      <w:r>
-        <w:fldChar w:fldCharType="begin"/>
-      </w:r>
-      <w:r>
-        <w:instrText xml:space="preserve"> REF _Ref24740256 \h </w:instrText>
-      </w:r>
-      <w:r>
-        <w:fldChar w:fldCharType="separate"/>
-      </w:r>
-      <w:r>
-        <w:t xml:space="preserve">Figure </w:t>
-      </w:r>
-      <w:r>
-        <w:rPr>
-          <w:noProof/>
-        </w:rPr>
-        <w:t>52</w:t>
-      </w:r>
-      <w:r>
-        <w:fldChar w:fldCharType="end"/>
-      </w:r>
-      <w:r>
-        <w:t>). It gives a maximum F-value of 205.</w:t>
-      </w:r>
-      <w:r>
-        <w:t xml:space="preserve">16721 for feature </w:t>
-      </w:r>
-      <w:r>
-        <w:rPr>
-          <w:i/>
-        </w:rPr>
-        <w:t>width</w:t>
-      </w:r>
-      <w:r>
-        <w:t>.</w:t>
+        <w:t xml:space="preserve"> suggests a list of SELECTED features.</w:t>
       </w:r>
     </w:p>
     <w:p>
@@ -19398,10 +19436,10 @@
           <w:lang w:eastAsia="en-GB"/>
         </w:rPr>
         <w:drawing>
-          <wp:inline distT="0" distB="0" distL="0" distR="0" wp14:anchorId="6DB8910C" wp14:editId="5CA16927">
-            <wp:extent cx="5727700" cy="970915"/>
+          <wp:inline distT="0" distB="0" distL="0" distR="0" wp14:anchorId="31F7072D" wp14:editId="6CDB20C9">
+            <wp:extent cx="5727700" cy="1498600"/>
             <wp:effectExtent l="0" t="0" r="0" b="0"/>
-            <wp:docPr id="80" name="Picture 80" descr="A screenshot of a cell phone&#10;&#10;Description automatically generated"/>
+            <wp:docPr id="81" name="Picture 81"/>
             <wp:cNvGraphicFramePr>
               <a:graphicFrameLocks xmlns:a="http://schemas.openxmlformats.org/drawingml/2006/main" noChangeAspect="1"/>
             </wp:cNvGraphicFramePr>
@@ -19421,6 +19459,668 @@
                   <pic:spPr>
                     <a:xfrm>
                       <a:off x="0" y="0"/>
+                      <a:ext cx="5727700" cy="1498600"/>
+                    </a:xfrm>
+                    <a:prstGeom prst="rect">
+                      <a:avLst/>
+                    </a:prstGeom>
+                  </pic:spPr>
+                </pic:pic>
+              </a:graphicData>
+            </a:graphic>
+          </wp:inline>
+        </w:drawing>
+      </w:r>
+    </w:p>
+    <w:p>
+      <w:pPr>
+        <w:pStyle w:val="Caption"/>
+        <w:jc w:val="center"/>
+      </w:pPr>
+      <w:bookmarkStart w:id="88" w:name="_Ref24745928"/>
+      <w:r>
+        <w:t xml:space="preserve">Figure </w:t>
+      </w:r>
+      <w:fldSimple w:instr=" SEQ Figure \* ARABIC ">
+        <w:r>
+          <w:rPr>
+            <w:noProof/>
+          </w:rPr>
+          <w:t>52</w:t>
+        </w:r>
+      </w:fldSimple>
+      <w:bookmarkEnd w:id="88"/>
+      <w:r>
+        <w:t xml:space="preserve"> Output of the T hypothesis test</w:t>
+      </w:r>
+    </w:p>
+    <w:p>
+      <w:r>
+        <w:t>For all SELECTED features, we reject the null hypothesis and accept the alternative hypothesis.</w:t>
+      </w:r>
+    </w:p>
+    <w:p>
+      <w:r>
+        <w:t>In this section, we choose the feature with lowest P-value (i.e. top2tile) and analyse its data.</w:t>
+      </w:r>
+    </w:p>
+    <w:p>
+      <w:r>
+        <w:t>We then draw some figures</w:t>
+      </w:r>
+      <w:r>
+        <w:t xml:space="preserve"> </w:t>
+      </w:r>
+      <w:r>
+        <w:t xml:space="preserve"> to </w:t>
+      </w:r>
+      <w:r>
+        <w:t xml:space="preserve">illustrate </w:t>
+      </w:r>
+      <w:r>
+        <w:t xml:space="preserve">the </w:t>
+      </w:r>
+      <w:r>
+        <w:t xml:space="preserve">relationship </w:t>
+      </w:r>
+      <w:r>
+        <w:t>between these two groups</w:t>
+      </w:r>
+      <w:r>
+        <w:t>.</w:t>
+      </w:r>
+    </w:p>
+    <w:p>
+      <w:pPr>
+        <w:pStyle w:val="Heading3"/>
+      </w:pPr>
+      <w:r>
+        <w:t>Result</w:t>
+      </w:r>
+    </w:p>
+    <w:p>
+      <w:r>
+        <w:t xml:space="preserve">From </w:t>
+      </w:r>
+      <w:r>
+        <w:fldChar w:fldCharType="begin"/>
+      </w:r>
+      <w:r>
+        <w:instrText xml:space="preserve"> REF _Ref24746813 \h </w:instrText>
+      </w:r>
+      <w:r>
+        <w:fldChar w:fldCharType="separate"/>
+      </w:r>
+      <w:r>
+        <w:t xml:space="preserve">Figure </w:t>
+      </w:r>
+      <w:r>
+        <w:rPr>
+          <w:noProof/>
+        </w:rPr>
+        <w:t>53</w:t>
+      </w:r>
+      <w:r>
+        <w:fldChar w:fldCharType="end"/>
+      </w:r>
+      <w:r>
+        <w:t>, we know the median values in these two groups are different</w:t>
+      </w:r>
+    </w:p>
+    <w:p>
+      <w:pPr>
+        <w:keepNext/>
+        <w:jc w:val="center"/>
+      </w:pPr>
+      <w:r>
+        <w:rPr>
+          <w:noProof/>
+          <w:lang w:eastAsia="en-GB"/>
+        </w:rPr>
+        <w:drawing>
+          <wp:inline distT="0" distB="0" distL="0" distR="0" wp14:anchorId="0B6E726F" wp14:editId="2728C2F3">
+            <wp:extent cx="3048000" cy="3048000"/>
+            <wp:effectExtent l="0" t="0" r="0" b="0"/>
+            <wp:docPr id="83" name="Picture 83" descr="A screenshot of a cell phone&#10;&#10;Description automatically generated"/>
+            <wp:cNvGraphicFramePr>
+              <a:graphicFrameLocks xmlns:a="http://schemas.openxmlformats.org/drawingml/2006/main" noChangeAspect="1"/>
+            </wp:cNvGraphicFramePr>
+            <a:graphic xmlns:a="http://schemas.openxmlformats.org/drawingml/2006/main">
+              <a:graphicData uri="http://schemas.openxmlformats.org/drawingml/2006/picture">
+                <pic:pic xmlns:pic="http://schemas.openxmlformats.org/drawingml/2006/picture">
+                  <pic:nvPicPr>
+                    <pic:cNvPr id="2" name="boxplot_top2tile_observations.jpeg"/>
+                    <pic:cNvPicPr/>
+                  </pic:nvPicPr>
+                  <pic:blipFill>
+                    <a:blip r:embed="rId78">
+                      <a:extLst>
+                        <a:ext uri="{28A0092B-C50C-407E-A947-70E740481C1C}">
+                          <a14:useLocalDpi xmlns:a14="http://schemas.microsoft.com/office/drawing/2010/main" val="0"/>
+                        </a:ext>
+                      </a:extLst>
+                    </a:blip>
+                    <a:stretch>
+                      <a:fillRect/>
+                    </a:stretch>
+                  </pic:blipFill>
+                  <pic:spPr>
+                    <a:xfrm>
+                      <a:off x="0" y="0"/>
+                      <a:ext cx="3048000" cy="3048000"/>
+                    </a:xfrm>
+                    <a:prstGeom prst="rect">
+                      <a:avLst/>
+                    </a:prstGeom>
+                  </pic:spPr>
+                </pic:pic>
+              </a:graphicData>
+            </a:graphic>
+          </wp:inline>
+        </w:drawing>
+      </w:r>
+    </w:p>
+    <w:p>
+      <w:pPr>
+        <w:pStyle w:val="Caption"/>
+        <w:jc w:val="center"/>
+        <w:rPr>
+          <w:noProof/>
+        </w:rPr>
+      </w:pPr>
+      <w:bookmarkStart w:id="89" w:name="_Ref24746813"/>
+      <w:r>
+        <w:t xml:space="preserve">Figure </w:t>
+      </w:r>
+      <w:fldSimple w:instr=" SEQ Figure \* ARABIC ">
+        <w:r>
+          <w:rPr>
+            <w:noProof/>
+          </w:rPr>
+          <w:t>53</w:t>
+        </w:r>
+      </w:fldSimple>
+      <w:bookmarkEnd w:id="89"/>
+      <w:r>
+        <w:t xml:space="preserve"> Boxplot of top2tile</w:t>
+      </w:r>
+      <w:r>
+        <w:rPr>
+          <w:noProof/>
+        </w:rPr>
+        <w:t xml:space="preserve"> for living and nonliving</w:t>
+      </w:r>
+    </w:p>
+    <w:p>
+      <w:r>
+        <w:lastRenderedPageBreak/>
+        <w:fldChar w:fldCharType="begin"/>
+      </w:r>
+      <w:r>
+        <w:instrText xml:space="preserve"> REF _Ref24746815 \h </w:instrText>
+      </w:r>
+      <w:r>
+        <w:fldChar w:fldCharType="separate"/>
+      </w:r>
+      <w:r>
+        <w:t xml:space="preserve">Figure </w:t>
+      </w:r>
+      <w:r>
+        <w:rPr>
+          <w:noProof/>
+        </w:rPr>
+        <w:t>54</w:t>
+      </w:r>
+      <w:r>
+        <w:fldChar w:fldCharType="end"/>
+      </w:r>
+      <w:r>
+        <w:t xml:space="preserve"> suggests that the variance of non-living things is must lower than that of living things. In another word, its data is more concentrated.</w:t>
+      </w:r>
+    </w:p>
+    <w:p/>
+    <w:p>
+      <w:pPr>
+        <w:keepNext/>
+        <w:jc w:val="center"/>
+      </w:pPr>
+      <w:r>
+        <w:rPr>
+          <w:noProof/>
+          <w:lang w:eastAsia="en-GB"/>
+        </w:rPr>
+        <w:drawing>
+          <wp:inline distT="0" distB="0" distL="0" distR="0" wp14:anchorId="61CBA7B6" wp14:editId="5CEDDD3D">
+            <wp:extent cx="3048000" cy="3048000"/>
+            <wp:effectExtent l="0" t="0" r="0" b="0"/>
+            <wp:docPr id="84" name="Picture 84" descr="A close up of a logo&#10;&#10;Description automatically generated"/>
+            <wp:cNvGraphicFramePr>
+              <a:graphicFrameLocks xmlns:a="http://schemas.openxmlformats.org/drawingml/2006/main" noChangeAspect="1"/>
+            </wp:cNvGraphicFramePr>
+            <a:graphic xmlns:a="http://schemas.openxmlformats.org/drawingml/2006/main">
+              <a:graphicData uri="http://schemas.openxmlformats.org/drawingml/2006/picture">
+                <pic:pic xmlns:pic="http://schemas.openxmlformats.org/drawingml/2006/picture">
+                  <pic:nvPicPr>
+                    <pic:cNvPr id="3" name="density_top2tile_observations.jpeg"/>
+                    <pic:cNvPicPr/>
+                  </pic:nvPicPr>
+                  <pic:blipFill>
+                    <a:blip r:embed="rId79">
+                      <a:extLst>
+                        <a:ext uri="{28A0092B-C50C-407E-A947-70E740481C1C}">
+                          <a14:useLocalDpi xmlns:a14="http://schemas.microsoft.com/office/drawing/2010/main" val="0"/>
+                        </a:ext>
+                      </a:extLst>
+                    </a:blip>
+                    <a:stretch>
+                      <a:fillRect/>
+                    </a:stretch>
+                  </pic:blipFill>
+                  <pic:spPr>
+                    <a:xfrm>
+                      <a:off x="0" y="0"/>
+                      <a:ext cx="3048000" cy="3048000"/>
+                    </a:xfrm>
+                    <a:prstGeom prst="rect">
+                      <a:avLst/>
+                    </a:prstGeom>
+                  </pic:spPr>
+                </pic:pic>
+              </a:graphicData>
+            </a:graphic>
+          </wp:inline>
+        </w:drawing>
+      </w:r>
+    </w:p>
+    <w:p>
+      <w:pPr>
+        <w:pStyle w:val="Caption"/>
+        <w:jc w:val="center"/>
+      </w:pPr>
+      <w:bookmarkStart w:id="90" w:name="_Ref24746815"/>
+      <w:r>
+        <w:t xml:space="preserve">Figure </w:t>
+      </w:r>
+      <w:fldSimple w:instr=" SEQ Figure \* ARABIC ">
+        <w:r>
+          <w:rPr>
+            <w:noProof/>
+          </w:rPr>
+          <w:t>54</w:t>
+        </w:r>
+      </w:fldSimple>
+      <w:bookmarkEnd w:id="90"/>
+      <w:r>
+        <w:t xml:space="preserve"> Density</w:t>
+      </w:r>
+      <w:r>
+        <w:t xml:space="preserve"> of top2tile for living and </w:t>
+      </w:r>
+      <w:r>
+        <w:t>non-living</w:t>
+      </w:r>
+    </w:p>
+    <w:p>
+      <w:r>
+        <w:fldChar w:fldCharType="begin"/>
+      </w:r>
+      <w:r>
+        <w:instrText xml:space="preserve"> REF _Ref24746816 \h </w:instrText>
+      </w:r>
+      <w:r>
+        <w:fldChar w:fldCharType="separate"/>
+      </w:r>
+      <w:r>
+        <w:t xml:space="preserve">Figure </w:t>
+      </w:r>
+      <w:r>
+        <w:rPr>
+          <w:noProof/>
+        </w:rPr>
+        <w:t>55</w:t>
+      </w:r>
+      <w:r>
+        <w:fldChar w:fldCharType="end"/>
+      </w:r>
+      <w:r>
+        <w:t xml:space="preserve"> </w:t>
+      </w:r>
+      <w:r>
+        <w:t xml:space="preserve">and </w:t>
+      </w:r>
+      <w:r>
+        <w:fldChar w:fldCharType="begin"/>
+      </w:r>
+      <w:r>
+        <w:instrText xml:space="preserve"> REF _Ref24746817 \h </w:instrText>
+      </w:r>
+      <w:r>
+        <w:fldChar w:fldCharType="separate"/>
+      </w:r>
+      <w:r>
+        <w:t xml:space="preserve">Figure </w:t>
+      </w:r>
+      <w:r>
+        <w:rPr>
+          <w:noProof/>
+        </w:rPr>
+        <w:t>56</w:t>
+      </w:r>
+      <w:r>
+        <w:fldChar w:fldCharType="end"/>
+      </w:r>
+      <w:r>
+        <w:t xml:space="preserve"> show</w:t>
+      </w:r>
+      <w:r>
+        <w:t xml:space="preserve"> </w:t>
+      </w:r>
+      <w:r>
+        <w:t>they have a considerable large area of overlapping.</w:t>
+      </w:r>
+      <w:r>
+        <w:t xml:space="preserve"> </w:t>
+      </w:r>
+    </w:p>
+    <w:p/>
+    <w:p>
+      <w:pPr>
+        <w:keepNext/>
+        <w:jc w:val="center"/>
+      </w:pPr>
+      <w:r>
+        <w:rPr>
+          <w:noProof/>
+          <w:lang w:eastAsia="en-GB"/>
+        </w:rPr>
+        <w:drawing>
+          <wp:inline distT="0" distB="0" distL="0" distR="0" wp14:anchorId="2C4D4B1F" wp14:editId="2C47B58F">
+            <wp:extent cx="3048000" cy="3048000"/>
+            <wp:effectExtent l="0" t="0" r="0" b="0"/>
+            <wp:docPr id="85" name="Picture 85"/>
+            <wp:cNvGraphicFramePr>
+              <a:graphicFrameLocks xmlns:a="http://schemas.openxmlformats.org/drawingml/2006/main" noChangeAspect="1"/>
+            </wp:cNvGraphicFramePr>
+            <a:graphic xmlns:a="http://schemas.openxmlformats.org/drawingml/2006/main">
+              <a:graphicData uri="http://schemas.openxmlformats.org/drawingml/2006/picture">
+                <pic:pic xmlns:pic="http://schemas.openxmlformats.org/drawingml/2006/picture">
+                  <pic:nvPicPr>
+                    <pic:cNvPr id="4" name="dotplot_top2tile_observations.jpeg"/>
+                    <pic:cNvPicPr/>
+                  </pic:nvPicPr>
+                  <pic:blipFill>
+                    <a:blip r:embed="rId80">
+                      <a:extLst>
+                        <a:ext uri="{28A0092B-C50C-407E-A947-70E740481C1C}">
+                          <a14:useLocalDpi xmlns:a14="http://schemas.microsoft.com/office/drawing/2010/main" val="0"/>
+                        </a:ext>
+                      </a:extLst>
+                    </a:blip>
+                    <a:stretch>
+                      <a:fillRect/>
+                    </a:stretch>
+                  </pic:blipFill>
+                  <pic:spPr>
+                    <a:xfrm>
+                      <a:off x="0" y="0"/>
+                      <a:ext cx="3048000" cy="3048000"/>
+                    </a:xfrm>
+                    <a:prstGeom prst="rect">
+                      <a:avLst/>
+                    </a:prstGeom>
+                  </pic:spPr>
+                </pic:pic>
+              </a:graphicData>
+            </a:graphic>
+          </wp:inline>
+        </w:drawing>
+      </w:r>
+    </w:p>
+    <w:p>
+      <w:pPr>
+        <w:pStyle w:val="Caption"/>
+        <w:jc w:val="center"/>
+      </w:pPr>
+      <w:bookmarkStart w:id="91" w:name="_Ref24746816"/>
+      <w:r>
+        <w:t xml:space="preserve">Figure </w:t>
+      </w:r>
+      <w:fldSimple w:instr=" SEQ Figure \* ARABIC ">
+        <w:r>
+          <w:rPr>
+            <w:noProof/>
+          </w:rPr>
+          <w:t>55</w:t>
+        </w:r>
+      </w:fldSimple>
+      <w:bookmarkEnd w:id="91"/>
+      <w:r>
+        <w:t xml:space="preserve"> </w:t>
+      </w:r>
+      <w:r>
+        <w:t>Dot</w:t>
+      </w:r>
+      <w:r>
+        <w:t xml:space="preserve">plot of top2tile for living and </w:t>
+      </w:r>
+      <w:r>
+        <w:t>non-living</w:t>
+      </w:r>
+    </w:p>
+    <w:p>
+      <w:pPr>
+        <w:keepNext/>
+        <w:jc w:val="center"/>
+      </w:pPr>
+      <w:r>
+        <w:rPr>
+          <w:noProof/>
+          <w:lang w:eastAsia="en-GB"/>
+        </w:rPr>
+        <w:lastRenderedPageBreak/>
+        <w:drawing>
+          <wp:inline distT="0" distB="0" distL="0" distR="0" wp14:anchorId="560D0BDC" wp14:editId="4D8CD9C0">
+            <wp:extent cx="3048000" cy="3048000"/>
+            <wp:effectExtent l="0" t="0" r="0" b="0"/>
+            <wp:docPr id="86" name="Picture 86"/>
+            <wp:cNvGraphicFramePr>
+              <a:graphicFrameLocks xmlns:a="http://schemas.openxmlformats.org/drawingml/2006/main" noChangeAspect="1"/>
+            </wp:cNvGraphicFramePr>
+            <a:graphic xmlns:a="http://schemas.openxmlformats.org/drawingml/2006/main">
+              <a:graphicData uri="http://schemas.openxmlformats.org/drawingml/2006/picture">
+                <pic:pic xmlns:pic="http://schemas.openxmlformats.org/drawingml/2006/picture">
+                  <pic:nvPicPr>
+                    <pic:cNvPr id="5" name="histogram_top2tile_observations.jpeg"/>
+                    <pic:cNvPicPr/>
+                  </pic:nvPicPr>
+                  <pic:blipFill>
+                    <a:blip r:embed="rId81">
+                      <a:extLst>
+                        <a:ext uri="{28A0092B-C50C-407E-A947-70E740481C1C}">
+                          <a14:useLocalDpi xmlns:a14="http://schemas.microsoft.com/office/drawing/2010/main" val="0"/>
+                        </a:ext>
+                      </a:extLst>
+                    </a:blip>
+                    <a:stretch>
+                      <a:fillRect/>
+                    </a:stretch>
+                  </pic:blipFill>
+                  <pic:spPr>
+                    <a:xfrm>
+                      <a:off x="0" y="0"/>
+                      <a:ext cx="3048000" cy="3048000"/>
+                    </a:xfrm>
+                    <a:prstGeom prst="rect">
+                      <a:avLst/>
+                    </a:prstGeom>
+                  </pic:spPr>
+                </pic:pic>
+              </a:graphicData>
+            </a:graphic>
+          </wp:inline>
+        </w:drawing>
+      </w:r>
+    </w:p>
+    <w:p>
+      <w:pPr>
+        <w:pStyle w:val="Caption"/>
+        <w:jc w:val="center"/>
+      </w:pPr>
+      <w:bookmarkStart w:id="92" w:name="_Ref24746817"/>
+      <w:r>
+        <w:t xml:space="preserve">Figure </w:t>
+      </w:r>
+      <w:fldSimple w:instr=" SEQ Figure \* ARABIC ">
+        <w:r>
+          <w:rPr>
+            <w:noProof/>
+          </w:rPr>
+          <w:t>56</w:t>
+        </w:r>
+      </w:fldSimple>
+      <w:bookmarkEnd w:id="92"/>
+      <w:r>
+        <w:t xml:space="preserve"> </w:t>
+      </w:r>
+      <w:r>
+        <w:t>Histogram</w:t>
+      </w:r>
+      <w:r>
+        <w:t xml:space="preserve"> of top2tile for living and </w:t>
+      </w:r>
+      <w:r>
+        <w:t>non-living</w:t>
+      </w:r>
+    </w:p>
+    <w:p>
+      <w:r>
+        <w:t>Finally, we believe this feature can identify these groups well.</w:t>
+      </w:r>
+      <w:bookmarkStart w:id="93" w:name="_GoBack"/>
+      <w:bookmarkEnd w:id="93"/>
+    </w:p>
+    <w:p>
+      <w:pPr>
+        <w:pStyle w:val="Heading2"/>
+      </w:pPr>
+      <w:r>
+        <w:t>Subtask 10</w:t>
+      </w:r>
+    </w:p>
+    <w:p>
+      <w:pPr>
+        <w:pStyle w:val="Heading3"/>
+      </w:pPr>
+      <w:r>
+        <w:t>Reasoning</w:t>
+      </w:r>
+    </w:p>
+    <w:p>
+      <w:r>
+        <w:t>We use pairwise t test on the 4 groups of non-living things because pairwise t test helps easily figure out all the P-values for each combination. Also, it has an adjustment function that reduces the chance of getting into type 1 error.</w:t>
+      </w:r>
+    </w:p>
+    <w:p>
+      <w:pPr>
+        <w:pStyle w:val="Heading3"/>
+      </w:pPr>
+      <w:r>
+        <w:t>Implementation</w:t>
+      </w:r>
+    </w:p>
+    <w:p>
+      <w:r>
+        <w:t xml:space="preserve">Like what we did in </w:t>
+      </w:r>
+      <w:r>
+        <w:fldChar w:fldCharType="begin"/>
+      </w:r>
+      <w:r>
+        <w:instrText xml:space="preserve"> REF _Ref24740131 \h </w:instrText>
+      </w:r>
+      <w:r>
+        <w:fldChar w:fldCharType="separate"/>
+      </w:r>
+      <w:r>
+        <w:t>Subtask 7</w:t>
+      </w:r>
+      <w:r>
+        <w:fldChar w:fldCharType="end"/>
+      </w:r>
+      <w:r>
+        <w:t>, we extract the data of the feature 2 – 6 for all non-living things. For each feature, we perform ANOVA test to each feature (</w:t>
+      </w:r>
+      <w:r>
+        <w:fldChar w:fldCharType="begin"/>
+      </w:r>
+      <w:r>
+        <w:instrText xml:space="preserve"> REF _Ref24740256 \h </w:instrText>
+      </w:r>
+      <w:r>
+        <w:fldChar w:fldCharType="separate"/>
+      </w:r>
+      <w:r>
+        <w:t xml:space="preserve">Figure </w:t>
+      </w:r>
+      <w:r>
+        <w:rPr>
+          <w:noProof/>
+        </w:rPr>
+        <w:t>52</w:t>
+      </w:r>
+      <w:r>
+        <w:fldChar w:fldCharType="end"/>
+      </w:r>
+      <w:r>
+        <w:t>). It gives a maximum F-value of 205.</w:t>
+      </w:r>
+      <w:r>
+        <w:t xml:space="preserve">16721 for feature </w:t>
+      </w:r>
+      <w:r>
+        <w:rPr>
+          <w:i/>
+        </w:rPr>
+        <w:t>width</w:t>
+      </w:r>
+      <w:r>
+        <w:t>.</w:t>
+      </w:r>
+    </w:p>
+    <w:p>
+      <w:pPr>
+        <w:keepNext/>
+        <w:jc w:val="center"/>
+      </w:pPr>
+      <w:r>
+        <w:rPr>
+          <w:noProof/>
+          <w:lang w:eastAsia="en-GB"/>
+        </w:rPr>
+        <w:drawing>
+          <wp:inline distT="0" distB="0" distL="0" distR="0" wp14:anchorId="6DB8910C" wp14:editId="5CA16927">
+            <wp:extent cx="5727700" cy="970915"/>
+            <wp:effectExtent l="0" t="0" r="0" b="0"/>
+            <wp:docPr id="80" name="Picture 80" descr="A screenshot of a cell phone&#10;&#10;Description automatically generated"/>
+            <wp:cNvGraphicFramePr>
+              <a:graphicFrameLocks xmlns:a="http://schemas.openxmlformats.org/drawingml/2006/main" noChangeAspect="1"/>
+            </wp:cNvGraphicFramePr>
+            <a:graphic xmlns:a="http://schemas.openxmlformats.org/drawingml/2006/main">
+              <a:graphicData uri="http://schemas.openxmlformats.org/drawingml/2006/picture">
+                <pic:pic xmlns:pic="http://schemas.openxmlformats.org/drawingml/2006/picture">
+                  <pic:nvPicPr>
+                    <pic:cNvPr id="1" name=""/>
+                    <pic:cNvPicPr/>
+                  </pic:nvPicPr>
+                  <pic:blipFill>
+                    <a:blip r:embed="rId82"/>
+                    <a:stretch>
+                      <a:fillRect/>
+                    </a:stretch>
+                  </pic:blipFill>
+                  <pic:spPr>
+                    <a:xfrm>
+                      <a:off x="0" y="0"/>
                       <a:ext cx="5727700" cy="970915"/>
                     </a:xfrm>
                     <a:prstGeom prst="rect">
@@ -19439,7 +20139,7 @@
         <w:pStyle w:val="Caption"/>
         <w:jc w:val="center"/>
       </w:pPr>
-      <w:bookmarkStart w:id="89" w:name="_Ref24740256"/>
+      <w:bookmarkStart w:id="94" w:name="_Ref24740256"/>
       <w:r>
         <w:t xml:space="preserve">Figure </w:t>
       </w:r>
@@ -19448,10 +20148,10 @@
           <w:rPr>
             <w:noProof/>
           </w:rPr>
-          <w:t>52</w:t>
+          <w:t>57</w:t>
         </w:r>
       </w:fldSimple>
-      <w:bookmarkEnd w:id="89"/>
+      <w:bookmarkEnd w:id="94"/>
       <w:r>
         <w:t xml:space="preserve"> Output of ANOVA tests on features</w:t>
       </w:r>
@@ -19461,6 +20161,7 @@
         <w:keepNext/>
       </w:pPr>
       <w:r>
+        <w:lastRenderedPageBreak/>
         <w:t xml:space="preserve">We then apply the pairwise t test function to the data of feature </w:t>
       </w:r>
       <w:r>
@@ -19596,7 +20297,7 @@
                     <pic:cNvPicPr/>
                   </pic:nvPicPr>
                   <pic:blipFill>
-                    <a:blip r:embed="rId78"/>
+                    <a:blip r:embed="rId83"/>
                     <a:stretch>
                       <a:fillRect/>
                     </a:stretch>
@@ -19622,7 +20323,7 @@
         <w:pStyle w:val="Caption"/>
         <w:jc w:val="center"/>
       </w:pPr>
-      <w:bookmarkStart w:id="90" w:name="_Ref24741930"/>
+      <w:bookmarkStart w:id="95" w:name="_Ref24741930"/>
       <w:r>
         <w:t xml:space="preserve">Figure </w:t>
       </w:r>
@@ -19631,10 +20332,10 @@
           <w:rPr>
             <w:noProof/>
           </w:rPr>
-          <w:t>53</w:t>
+          <w:t>58</w:t>
         </w:r>
       </w:fldSimple>
-      <w:bookmarkEnd w:id="90"/>
+      <w:bookmarkEnd w:id="95"/>
       <w:r>
         <w:t xml:space="preserve"> Output of pairwise t test</w:t>
       </w:r>
@@ -19644,11 +20345,11 @@
       <w:pPr>
         <w:pStyle w:val="Heading2"/>
       </w:pPr>
-      <w:bookmarkStart w:id="91" w:name="_Toc24691966"/>
+      <w:bookmarkStart w:id="96" w:name="_Toc24691966"/>
       <w:r>
         <w:t>Result</w:t>
       </w:r>
-      <w:bookmarkEnd w:id="91"/>
+      <w:bookmarkEnd w:id="96"/>
     </w:p>
     <w:p>
       <w:pPr>
@@ -19657,14 +20358,14 @@
           <w:shd w:val="clear" w:color="auto" w:fill="FFFFFF"/>
         </w:rPr>
       </w:pPr>
-      <w:bookmarkStart w:id="92" w:name="_Toc24691967"/>
+      <w:bookmarkStart w:id="97" w:name="_Toc24691967"/>
       <w:r>
         <w:rPr>
           <w:shd w:val="clear" w:color="auto" w:fill="FFFFFF"/>
         </w:rPr>
         <w:t>Conclusions</w:t>
       </w:r>
-      <w:bookmarkEnd w:id="92"/>
+      <w:bookmarkEnd w:id="97"/>
     </w:p>
     <w:p>
       <w:pPr>
@@ -19684,7 +20385,7 @@
         </w:rPr>
       </w:pPr>
     </w:p>
-    <w:bookmarkStart w:id="93" w:name="_Toc24691968" w:displacedByCustomXml="next"/>
+    <w:bookmarkStart w:id="98" w:name="_Toc24691968" w:displacedByCustomXml="next"/>
     <w:sdt>
       <w:sdtPr>
         <w:rPr>
@@ -19707,7 +20408,7 @@
           <w:r>
             <w:t>References</w:t>
           </w:r>
-          <w:bookmarkEnd w:id="93"/>
+          <w:bookmarkEnd w:id="98"/>
         </w:p>
         <w:sdt>
           <w:sdtPr>
@@ -19840,8 +20541,8 @@
     </w:sdt>
     <w:p/>
     <w:sectPr>
-      <w:headerReference w:type="default" r:id="rId79"/>
-      <w:footerReference w:type="default" r:id="rId80"/>
+      <w:headerReference w:type="default" r:id="rId84"/>
+      <w:footerReference w:type="default" r:id="rId85"/>
       <w:pgSz w:w="11906" w:h="16838"/>
       <w:pgMar w:top="1281" w:right="1080" w:bottom="851" w:left="1080" w:header="426" w:footer="148" w:gutter="0"/>
       <w:cols w:space="708"/>
@@ -19936,7 +20637,7 @@
         <w:noProof/>
         <w:color w:val="A6A6A6" w:themeColor="background1" w:themeShade="A6"/>
       </w:rPr>
-      <w:t>45</w:t>
+      <w:t>47</w:t>
     </w:r>
     <w:r>
       <w:rPr>
@@ -19979,7 +20680,7 @@
         <w:noProof/>
         <w:color w:val="A6A6A6" w:themeColor="background1" w:themeShade="A6"/>
       </w:rPr>
-      <w:t>46</w:t>
+      <w:t>48</w:t>
     </w:r>
     <w:r>
       <w:rPr>
@@ -21655,6 +22356,7 @@
     <w:rsid w:val="00492B7A"/>
     <w:rsid w:val="00594F7F"/>
     <w:rsid w:val="006323C4"/>
+    <w:rsid w:val="00667027"/>
     <w:rsid w:val="007A68C1"/>
     <w:rsid w:val="00855F48"/>
     <w:rsid w:val="008E5A9C"/>
@@ -22390,21 +23092,12 @@
 </file>
 
 <file path=customXml/item1.xml><?xml version="1.0" encoding="utf-8"?>
-<?mso-contentType ?>
-<FormTemplates xmlns="http://schemas.microsoft.com/sharepoint/v3/contenttype/forms">
-  <Display>DocumentLibraryForm</Display>
-  <Edit>DocumentLibraryForm</Edit>
-  <New>DocumentLibraryForm</New>
-</FormTemplates>
-</file>
-
-<file path=customXml/item2.xml><?xml version="1.0" encoding="utf-8"?>
 <p:properties xmlns:p="http://schemas.microsoft.com/office/2006/metadata/properties" xmlns:xsi="http://www.w3.org/2001/XMLSchema-instance" xmlns:pc="http://schemas.microsoft.com/office/infopath/2007/PartnerControls">
   <documentManagement/>
 </p:properties>
 </file>
 
-<file path=customXml/item3.xml><?xml version="1.0" encoding="utf-8"?>
+<file path=customXml/item2.xml><?xml version="1.0" encoding="utf-8"?>
 <ct:contentTypeSchema xmlns:ct="http://schemas.microsoft.com/office/2006/metadata/contentType" xmlns:ma="http://schemas.microsoft.com/office/2006/metadata/properties/metaAttributes" ct:_="" ma:_="" ma:contentTypeName="Document" ma:contentTypeID="0x01010086CF0F52A4FB8D41BADEB943B17AE241" ma:contentTypeVersion="11" ma:contentTypeDescription="Create a new document." ma:contentTypeScope="" ma:versionID="b9e711981098e67a59c157c349b58894">
   <xsd:schema xmlns:xsd="http://www.w3.org/2001/XMLSchema" xmlns:xs="http://www.w3.org/2001/XMLSchema" xmlns:p="http://schemas.microsoft.com/office/2006/metadata/properties" xmlns:ns3="42d47a25-8aa1-44d9-84ca-438afe1cf419" xmlns:ns4="174a99e9-e5dc-4403-8766-c1d309cc8c34" targetNamespace="http://schemas.microsoft.com/office/2006/metadata/properties" ma:root="true" ma:fieldsID="0b7b0ab1e3e3b803d822455f6a8e7409" ns3:_="" ns4:_="">
     <xsd:import namespace="42d47a25-8aa1-44d9-84ca-438afe1cf419"/>
@@ -22613,6 +23306,15 @@
 </ct:contentTypeSchema>
 </file>
 
+<file path=customXml/item3.xml><?xml version="1.0" encoding="utf-8"?>
+<?mso-contentType ?>
+<FormTemplates xmlns="http://schemas.microsoft.com/sharepoint/v3/contenttype/forms">
+  <Display>DocumentLibraryForm</Display>
+  <Edit>DocumentLibraryForm</Edit>
+  <New>DocumentLibraryForm</New>
+</FormTemplates>
+</file>
+
 <file path=customXml/item4.xml><?xml version="1.0" encoding="utf-8"?>
 <b:Sources xmlns:b="http://schemas.openxmlformats.org/officeDocument/2006/bibliography" xmlns="http://schemas.openxmlformats.org/officeDocument/2006/bibliography" SelectedStyle="\HarvardAnglia2008OfficeOnline.xsl" StyleName="Harvard - Anglia" Version="2008">
   <b:Source>
@@ -22733,31 +23435,23 @@
 </file>
 
 <file path=customXml/itemProps1.xml><?xml version="1.0" encoding="utf-8"?>
-<ds:datastoreItem xmlns:ds="http://schemas.openxmlformats.org/officeDocument/2006/customXml" ds:itemID="{18D30BCF-9665-46B6-99ED-05DA9414D515}">
-  <ds:schemaRefs>
-    <ds:schemaRef ds:uri="http://schemas.microsoft.com/sharepoint/v3/contenttype/forms"/>
-  </ds:schemaRefs>
-</ds:datastoreItem>
-</file>
-
-<file path=customXml/itemProps2.xml><?xml version="1.0" encoding="utf-8"?>
 <ds:datastoreItem xmlns:ds="http://schemas.openxmlformats.org/officeDocument/2006/customXml" ds:itemID="{055E93BC-D2E9-4F1C-A3FD-AAA9BE66B692}">
   <ds:schemaRefs>
+    <ds:schemaRef ds:uri="http://schemas.microsoft.com/office/2006/metadata/properties"/>
+    <ds:schemaRef ds:uri="http://purl.org/dc/terms/"/>
+    <ds:schemaRef ds:uri="http://schemas.microsoft.com/office/2006/documentManagement/types"/>
+    <ds:schemaRef ds:uri="http://schemas.openxmlformats.org/package/2006/metadata/core-properties"/>
+    <ds:schemaRef ds:uri="42d47a25-8aa1-44d9-84ca-438afe1cf419"/>
     <ds:schemaRef ds:uri="http://purl.org/dc/elements/1.1/"/>
-    <ds:schemaRef ds:uri="http://schemas.microsoft.com/office/2006/metadata/properties"/>
-    <ds:schemaRef ds:uri="http://schemas.openxmlformats.org/package/2006/metadata/core-properties"/>
-    <ds:schemaRef ds:uri="http://purl.org/dc/terms/"/>
+    <ds:schemaRef ds:uri="174a99e9-e5dc-4403-8766-c1d309cc8c34"/>
     <ds:schemaRef ds:uri="http://schemas.microsoft.com/office/infopath/2007/PartnerControls"/>
-    <ds:schemaRef ds:uri="http://schemas.microsoft.com/office/2006/documentManagement/types"/>
-    <ds:schemaRef ds:uri="174a99e9-e5dc-4403-8766-c1d309cc8c34"/>
-    <ds:schemaRef ds:uri="42d47a25-8aa1-44d9-84ca-438afe1cf419"/>
     <ds:schemaRef ds:uri="http://www.w3.org/XML/1998/namespace"/>
     <ds:schemaRef ds:uri="http://purl.org/dc/dcmitype/"/>
   </ds:schemaRefs>
 </ds:datastoreItem>
 </file>
 
-<file path=customXml/itemProps3.xml><?xml version="1.0" encoding="utf-8"?>
+<file path=customXml/itemProps2.xml><?xml version="1.0" encoding="utf-8"?>
 <ds:datastoreItem xmlns:ds="http://schemas.openxmlformats.org/officeDocument/2006/customXml" ds:itemID="{D31533C3-1876-409D-AEFB-DE2DAA9EA640}">
   <ds:schemaRefs>
     <ds:schemaRef ds:uri="http://schemas.microsoft.com/office/2006/metadata/contentType"/>
@@ -22776,8 +23470,16 @@
 </ds:datastoreItem>
 </file>
 
+<file path=customXml/itemProps3.xml><?xml version="1.0" encoding="utf-8"?>
+<ds:datastoreItem xmlns:ds="http://schemas.openxmlformats.org/officeDocument/2006/customXml" ds:itemID="{18D30BCF-9665-46B6-99ED-05DA9414D515}">
+  <ds:schemaRefs>
+    <ds:schemaRef ds:uri="http://schemas.microsoft.com/sharepoint/v3/contenttype/forms"/>
+  </ds:schemaRefs>
+</ds:datastoreItem>
+</file>
+
 <file path=customXml/itemProps4.xml><?xml version="1.0" encoding="utf-8"?>
-<ds:datastoreItem xmlns:ds="http://schemas.openxmlformats.org/officeDocument/2006/customXml" ds:itemID="{F46C8173-11DF-4D50-AA11-3A9DE7D906B8}">
+<ds:datastoreItem xmlns:ds="http://schemas.openxmlformats.org/officeDocument/2006/customXml" ds:itemID="{5BBA8D13-4E59-4D79-AB25-E4BFA4C49957}">
   <ds:schemaRefs>
     <ds:schemaRef ds:uri="http://schemas.openxmlformats.org/officeDocument/2006/bibliography"/>
   </ds:schemaRefs>

</xml_diff>